<commit_message>
Began work on Activity diagrams
</commit_message>
<xml_diff>
--- a/Telma Laudobele Kvalifikācijas eksāmena darbs.docx
+++ b/Telma Laudobele Kvalifikācijas eksāmena darbs.docx
@@ -116,6 +116,7 @@
         </w:rPr>
         <w:t xml:space="preserve"> </w:t>
       </w:r>
+      <w:proofErr w:type="spellStart"/>
       <w:r>
         <w:rPr>
           <w:rStyle w:val="IntenseReference"/>
@@ -128,8 +129,69 @@
           <w:szCs w:val="28"/>
           <w:lang w:val="en-GB"/>
         </w:rPr>
-        <w:t>Liepājas Valsts Tehnikums</w:t>
-      </w:r>
+        <w:t>Liepājas</w:t>
+      </w:r>
+      <w:proofErr w:type="spellEnd"/>
+      <w:r>
+        <w:rPr>
+          <w:rStyle w:val="IntenseReference"/>
+          <w:rFonts w:ascii="Times New Roman" w:hAnsi="Times New Roman" w:cs="Times New Roman"/>
+          <w:b w:val="0"/>
+          <w:bCs w:val="0"/>
+          <w:smallCaps w:val="0"/>
+          <w:color w:val="auto"/>
+          <w:sz w:val="28"/>
+          <w:szCs w:val="28"/>
+          <w:lang w:val="en-GB"/>
+        </w:rPr>
+        <w:t xml:space="preserve"> </w:t>
+      </w:r>
+      <w:proofErr w:type="spellStart"/>
+      <w:r>
+        <w:rPr>
+          <w:rStyle w:val="IntenseReference"/>
+          <w:rFonts w:ascii="Times New Roman" w:hAnsi="Times New Roman" w:cs="Times New Roman"/>
+          <w:b w:val="0"/>
+          <w:bCs w:val="0"/>
+          <w:smallCaps w:val="0"/>
+          <w:color w:val="auto"/>
+          <w:sz w:val="28"/>
+          <w:szCs w:val="28"/>
+          <w:lang w:val="en-GB"/>
+        </w:rPr>
+        <w:t>Valsts</w:t>
+      </w:r>
+      <w:proofErr w:type="spellEnd"/>
+      <w:r>
+        <w:rPr>
+          <w:rStyle w:val="IntenseReference"/>
+          <w:rFonts w:ascii="Times New Roman" w:hAnsi="Times New Roman" w:cs="Times New Roman"/>
+          <w:b w:val="0"/>
+          <w:bCs w:val="0"/>
+          <w:smallCaps w:val="0"/>
+          <w:color w:val="auto"/>
+          <w:sz w:val="28"/>
+          <w:szCs w:val="28"/>
+          <w:lang w:val="en-GB"/>
+        </w:rPr>
+        <w:t xml:space="preserve"> </w:t>
+      </w:r>
+      <w:proofErr w:type="spellStart"/>
+      <w:r>
+        <w:rPr>
+          <w:rStyle w:val="IntenseReference"/>
+          <w:rFonts w:ascii="Times New Roman" w:hAnsi="Times New Roman" w:cs="Times New Roman"/>
+          <w:b w:val="0"/>
+          <w:bCs w:val="0"/>
+          <w:smallCaps w:val="0"/>
+          <w:color w:val="auto"/>
+          <w:sz w:val="28"/>
+          <w:szCs w:val="28"/>
+          <w:lang w:val="en-GB"/>
+        </w:rPr>
+        <w:t>Tehnikums</w:t>
+      </w:r>
+      <w:proofErr w:type="spellEnd"/>
     </w:p>
     <w:p>
       <w:pPr>
@@ -11731,39 +11793,40 @@
         <w:rPr>
           <w:rFonts w:cs="Times New Roman"/>
         </w:rPr>
+        <w:t>4.3. Funkcionālais un dinamiskais sistēmas modelis</w:t>
+      </w:r>
+      <w:bookmarkEnd w:id="17"/>
+    </w:p>
+    <w:p>
+      <w:pPr>
+        <w:pStyle w:val="Heading2"/>
+        <w:rPr>
+          <w:rFonts w:cs="Times New Roman"/>
+        </w:rPr>
+      </w:pPr>
+      <w:bookmarkStart w:id="18" w:name="_Toc127882979"/>
+      <w:r>
+        <w:rPr>
+          <w:rFonts w:cs="Times New Roman"/>
+        </w:rPr>
+        <w:t>4.4 Aktivitāšu diagramma (Activity)</w:t>
+      </w:r>
+      <w:bookmarkEnd w:id="18"/>
+    </w:p>
+    <w:p/>
+    <w:p>
+      <w:pPr>
+        <w:pStyle w:val="Heading2"/>
+        <w:rPr>
+          <w:rFonts w:cs="Times New Roman"/>
+        </w:rPr>
+      </w:pPr>
+      <w:bookmarkStart w:id="19" w:name="_Toc127882980"/>
+      <w:r>
+        <w:rPr>
+          <w:rFonts w:cs="Times New Roman"/>
+        </w:rPr>
         <w:lastRenderedPageBreak/>
-        <w:t>4.3. Funkcionālais un dinamiskais sistēmas modelis</w:t>
-      </w:r>
-      <w:bookmarkEnd w:id="17"/>
-    </w:p>
-    <w:p>
-      <w:pPr>
-        <w:pStyle w:val="Heading2"/>
-        <w:rPr>
-          <w:rFonts w:cs="Times New Roman"/>
-        </w:rPr>
-      </w:pPr>
-      <w:bookmarkStart w:id="18" w:name="_Toc127882979"/>
-      <w:r>
-        <w:rPr>
-          <w:rFonts w:cs="Times New Roman"/>
-        </w:rPr>
-        <w:t>4.4 Aktivitāšu diagramma (Activity)</w:t>
-      </w:r>
-      <w:bookmarkEnd w:id="18"/>
-    </w:p>
-    <w:p>
-      <w:pPr>
-        <w:pStyle w:val="Heading2"/>
-        <w:rPr>
-          <w:rFonts w:cs="Times New Roman"/>
-        </w:rPr>
-      </w:pPr>
-      <w:bookmarkStart w:id="19" w:name="_Toc127882980"/>
-      <w:r>
-        <w:rPr>
-          <w:rFonts w:cs="Times New Roman"/>
-        </w:rPr>
         <w:t>4.5. Lietojumgadījumu diagramma (Use Case)</w:t>
       </w:r>
       <w:bookmarkEnd w:id="19"/>
@@ -11824,6 +11887,62 @@
       </w:r>
     </w:p>
     <w:p>
+      <w:r>
+        <w:rPr>
+          <w:noProof/>
+        </w:rPr>
+        <w:lastRenderedPageBreak/>
+        <w:drawing>
+          <wp:inline distT="0" distB="0" distL="0" distR="0" wp14:anchorId="30CA76B3" wp14:editId="284C7BAD">
+            <wp:extent cx="5934075" cy="4724400"/>
+            <wp:effectExtent l="0" t="0" r="0" b="0"/>
+            <wp:docPr id="5" name="Picture 5"/>
+            <wp:cNvGraphicFramePr>
+              <a:graphicFrameLocks xmlns:a="http://schemas.openxmlformats.org/drawingml/2006/main" noChangeAspect="1"/>
+            </wp:cNvGraphicFramePr>
+            <a:graphic xmlns:a="http://schemas.openxmlformats.org/drawingml/2006/main">
+              <a:graphicData uri="http://schemas.openxmlformats.org/drawingml/2006/picture">
+                <pic:pic xmlns:pic="http://schemas.openxmlformats.org/drawingml/2006/picture">
+                  <pic:nvPicPr>
+                    <pic:cNvPr id="0" name="Picture 2"/>
+                    <pic:cNvPicPr>
+                      <a:picLocks noChangeAspect="1" noChangeArrowheads="1"/>
+                    </pic:cNvPicPr>
+                  </pic:nvPicPr>
+                  <pic:blipFill>
+                    <a:blip r:embed="rId11">
+                      <a:extLst>
+                        <a:ext uri="{28A0092B-C50C-407E-A947-70E740481C1C}">
+                          <a14:useLocalDpi xmlns:a14="http://schemas.microsoft.com/office/drawing/2010/main" val="0"/>
+                        </a:ext>
+                      </a:extLst>
+                    </a:blip>
+                    <a:srcRect/>
+                    <a:stretch>
+                      <a:fillRect/>
+                    </a:stretch>
+                  </pic:blipFill>
+                  <pic:spPr bwMode="auto">
+                    <a:xfrm>
+                      <a:off x="0" y="0"/>
+                      <a:ext cx="5934075" cy="4724400"/>
+                    </a:xfrm>
+                    <a:prstGeom prst="rect">
+                      <a:avLst/>
+                    </a:prstGeom>
+                    <a:noFill/>
+                    <a:ln>
+                      <a:noFill/>
+                    </a:ln>
+                  </pic:spPr>
+                </pic:pic>
+              </a:graphicData>
+            </a:graphic>
+          </wp:inline>
+        </w:drawing>
+      </w:r>
+    </w:p>
+    <w:p>
       <w:pPr>
         <w:pStyle w:val="Heading2"/>
         <w:rPr>
@@ -12072,8 +12191,8 @@
       </w:r>
     </w:p>
     <w:sectPr>
-      <w:footerReference w:type="default" r:id="rId11"/>
-      <w:footerReference w:type="first" r:id="rId12"/>
+      <w:footerReference w:type="default" r:id="rId12"/>
+      <w:footerReference w:type="first" r:id="rId13"/>
       <w:pgSz w:w="11906" w:h="16838" w:code="9"/>
       <w:pgMar w:top="1134" w:right="1134" w:bottom="1134" w:left="1418" w:header="709" w:footer="709" w:gutter="0"/>
       <w:pgNumType w:start="1"/>

</xml_diff>

<commit_message>
Fixed inconsistencies in database
</commit_message>
<xml_diff>
--- a/Telma Laudobele Kvalifikācijas eksāmena darbs.docx
+++ b/Telma Laudobele Kvalifikācijas eksāmena darbs.docx
@@ -116,7 +116,6 @@
         </w:rPr>
         <w:t xml:space="preserve"> </w:t>
       </w:r>
-      <w:proofErr w:type="spellStart"/>
       <w:r>
         <w:rPr>
           <w:rStyle w:val="IntenseReference"/>
@@ -129,69 +128,8 @@
           <w:szCs w:val="28"/>
           <w:lang w:val="en-GB"/>
         </w:rPr>
-        <w:t>Liepājas</w:t>
-      </w:r>
-      <w:proofErr w:type="spellEnd"/>
-      <w:r>
-        <w:rPr>
-          <w:rStyle w:val="IntenseReference"/>
-          <w:rFonts w:ascii="Times New Roman" w:hAnsi="Times New Roman" w:cs="Times New Roman"/>
-          <w:b w:val="0"/>
-          <w:bCs w:val="0"/>
-          <w:smallCaps w:val="0"/>
-          <w:color w:val="auto"/>
-          <w:sz w:val="28"/>
-          <w:szCs w:val="28"/>
-          <w:lang w:val="en-GB"/>
-        </w:rPr>
-        <w:t xml:space="preserve"> </w:t>
-      </w:r>
-      <w:proofErr w:type="spellStart"/>
-      <w:r>
-        <w:rPr>
-          <w:rStyle w:val="IntenseReference"/>
-          <w:rFonts w:ascii="Times New Roman" w:hAnsi="Times New Roman" w:cs="Times New Roman"/>
-          <w:b w:val="0"/>
-          <w:bCs w:val="0"/>
-          <w:smallCaps w:val="0"/>
-          <w:color w:val="auto"/>
-          <w:sz w:val="28"/>
-          <w:szCs w:val="28"/>
-          <w:lang w:val="en-GB"/>
-        </w:rPr>
-        <w:t>Valsts</w:t>
-      </w:r>
-      <w:proofErr w:type="spellEnd"/>
-      <w:r>
-        <w:rPr>
-          <w:rStyle w:val="IntenseReference"/>
-          <w:rFonts w:ascii="Times New Roman" w:hAnsi="Times New Roman" w:cs="Times New Roman"/>
-          <w:b w:val="0"/>
-          <w:bCs w:val="0"/>
-          <w:smallCaps w:val="0"/>
-          <w:color w:val="auto"/>
-          <w:sz w:val="28"/>
-          <w:szCs w:val="28"/>
-          <w:lang w:val="en-GB"/>
-        </w:rPr>
-        <w:t xml:space="preserve"> </w:t>
-      </w:r>
-      <w:proofErr w:type="spellStart"/>
-      <w:r>
-        <w:rPr>
-          <w:rStyle w:val="IntenseReference"/>
-          <w:rFonts w:ascii="Times New Roman" w:hAnsi="Times New Roman" w:cs="Times New Roman"/>
-          <w:b w:val="0"/>
-          <w:bCs w:val="0"/>
-          <w:smallCaps w:val="0"/>
-          <w:color w:val="auto"/>
-          <w:sz w:val="28"/>
-          <w:szCs w:val="28"/>
-          <w:lang w:val="en-GB"/>
-        </w:rPr>
-        <w:t>Tehnikums</w:t>
-      </w:r>
-      <w:proofErr w:type="spellEnd"/>
+        <w:t>Liepājas Valsts Tehnikums</w:t>
+      </w:r>
     </w:p>
     <w:p>
       <w:pPr>
@@ -10866,6 +10804,493 @@
     </w:p>
     <w:p>
       <w:pPr>
+        <w:pStyle w:val="Heading2"/>
+      </w:pPr>
+      <w:r>
+        <w:lastRenderedPageBreak/>
+        <w:t>2.2.15. Pievienot kolekcijai</w:t>
+      </w:r>
+    </w:p>
+    <w:p>
+      <w:pPr>
+        <w:pStyle w:val="PamattekstsNormal"/>
+      </w:pPr>
+      <w:r>
+        <w:rPr>
+          <w:b/>
+          <w:bCs/>
+        </w:rPr>
+        <w:t xml:space="preserve">Apraksts: </w:t>
+      </w:r>
+      <w:r>
+        <w:t>Funkcija nodrošina jaunumu publicēšanu par darbu vai darbiem.</w:t>
+      </w:r>
+    </w:p>
+    <w:p>
+      <w:pPr>
+        <w:pStyle w:val="TableNumber"/>
+      </w:pPr>
+      <w:r>
+        <w:t>15. tabula</w:t>
+      </w:r>
+    </w:p>
+    <w:p>
+      <w:pPr>
+        <w:pStyle w:val="TableName"/>
+      </w:pPr>
+      <w:r>
+        <w:t>Jaunuma pievienošana</w:t>
+      </w:r>
+    </w:p>
+    <w:tbl>
+      <w:tblPr>
+        <w:tblStyle w:val="TableGrid"/>
+        <w:tblW w:w="0" w:type="auto"/>
+        <w:tblLook w:val="04A0" w:firstRow="1" w:lastRow="0" w:firstColumn="1" w:lastColumn="0" w:noHBand="0" w:noVBand="1"/>
+      </w:tblPr>
+      <w:tblGrid>
+        <w:gridCol w:w="2336"/>
+        <w:gridCol w:w="2336"/>
+        <w:gridCol w:w="4672"/>
+      </w:tblGrid>
+      <w:tr>
+        <w:tc>
+          <w:tcPr>
+            <w:tcW w:w="9344" w:type="dxa"/>
+            <w:gridSpan w:val="3"/>
+            <w:shd w:val="clear" w:color="auto" w:fill="D9D9D9" w:themeFill="background1" w:themeFillShade="D9"/>
+          </w:tcPr>
+          <w:p>
+            <w:pPr>
+              <w:pStyle w:val="PamattekstsNormal"/>
+              <w:ind w:firstLine="0"/>
+              <w:rPr>
+                <w:b/>
+                <w:bCs/>
+              </w:rPr>
+            </w:pPr>
+            <w:r>
+              <w:rPr>
+                <w:b/>
+                <w:bCs/>
+              </w:rPr>
+              <w:t>Ievaddati</w:t>
+            </w:r>
+          </w:p>
+        </w:tc>
+      </w:tr>
+      <w:tr>
+        <w:tc>
+          <w:tcPr>
+            <w:tcW w:w="9344" w:type="dxa"/>
+            <w:gridSpan w:val="3"/>
+            <w:shd w:val="clear" w:color="auto" w:fill="auto"/>
+          </w:tcPr>
+          <w:p>
+            <w:pPr>
+              <w:pStyle w:val="PamattekstsNormal"/>
+              <w:ind w:firstLine="0"/>
+            </w:pPr>
+            <w:r>
+              <w:t>Jaunumu lapā jānospiež pogu “jauns jaunums”</w:t>
+            </w:r>
+          </w:p>
+        </w:tc>
+      </w:tr>
+      <w:tr>
+        <w:tc>
+          <w:tcPr>
+            <w:tcW w:w="2336" w:type="dxa"/>
+            <w:shd w:val="clear" w:color="auto" w:fill="D9D9D9" w:themeFill="background1" w:themeFillShade="D9"/>
+          </w:tcPr>
+          <w:p>
+            <w:pPr>
+              <w:pStyle w:val="PamattekstsNormal"/>
+              <w:ind w:firstLine="0"/>
+            </w:pPr>
+            <w:r>
+              <w:t>Nosaukums</w:t>
+            </w:r>
+          </w:p>
+        </w:tc>
+        <w:tc>
+          <w:tcPr>
+            <w:tcW w:w="2336" w:type="dxa"/>
+            <w:shd w:val="clear" w:color="auto" w:fill="D9D9D9" w:themeFill="background1" w:themeFillShade="D9"/>
+          </w:tcPr>
+          <w:p>
+            <w:pPr>
+              <w:pStyle w:val="PamattekstsNormal"/>
+              <w:ind w:firstLine="0"/>
+            </w:pPr>
+            <w:r>
+              <w:t>Datu veids</w:t>
+            </w:r>
+          </w:p>
+        </w:tc>
+        <w:tc>
+          <w:tcPr>
+            <w:tcW w:w="4672" w:type="dxa"/>
+            <w:shd w:val="clear" w:color="auto" w:fill="D9D9D9" w:themeFill="background1" w:themeFillShade="D9"/>
+          </w:tcPr>
+          <w:p>
+            <w:pPr>
+              <w:pStyle w:val="PamattekstsNormal"/>
+              <w:ind w:firstLine="0"/>
+              <w:rPr>
+                <w:b/>
+                <w:bCs/>
+              </w:rPr>
+            </w:pPr>
+            <w:r>
+              <w:t>Piezīmes</w:t>
+            </w:r>
+          </w:p>
+        </w:tc>
+      </w:tr>
+      <w:tr>
+        <w:tc>
+          <w:tcPr>
+            <w:tcW w:w="2336" w:type="dxa"/>
+          </w:tcPr>
+          <w:p>
+            <w:pPr>
+              <w:pStyle w:val="PamattekstsNormal"/>
+              <w:ind w:firstLine="0"/>
+            </w:pPr>
+            <w:r>
+              <w:t>Darba nosaukums</w:t>
+            </w:r>
+          </w:p>
+        </w:tc>
+        <w:tc>
+          <w:tcPr>
+            <w:tcW w:w="2336" w:type="dxa"/>
+          </w:tcPr>
+          <w:p>
+            <w:pPr>
+              <w:pStyle w:val="PamattekstsNormal"/>
+              <w:ind w:firstLine="0"/>
+            </w:pPr>
+            <w:r>
+              <w:t>teksts</w:t>
+            </w:r>
+          </w:p>
+        </w:tc>
+        <w:tc>
+          <w:tcPr>
+            <w:tcW w:w="4672" w:type="dxa"/>
+          </w:tcPr>
+          <w:p>
+            <w:pPr>
+              <w:pStyle w:val="PamattekstsNormal"/>
+              <w:ind w:firstLine="0"/>
+            </w:pPr>
+            <w:r>
+              <w:t>Izvēle no saraksta</w:t>
+            </w:r>
+          </w:p>
+        </w:tc>
+      </w:tr>
+      <w:tr>
+        <w:tc>
+          <w:tcPr>
+            <w:tcW w:w="2336" w:type="dxa"/>
+          </w:tcPr>
+          <w:p>
+            <w:pPr>
+              <w:pStyle w:val="PamattekstsNormal"/>
+              <w:ind w:firstLine="0"/>
+            </w:pPr>
+            <w:r>
+              <w:t>Darba ID</w:t>
+            </w:r>
+          </w:p>
+        </w:tc>
+        <w:tc>
+          <w:tcPr>
+            <w:tcW w:w="2336" w:type="dxa"/>
+          </w:tcPr>
+          <w:p>
+            <w:pPr>
+              <w:pStyle w:val="PamattekstsNormal"/>
+              <w:ind w:firstLine="0"/>
+            </w:pPr>
+            <w:r>
+              <w:t>PK</w:t>
+            </w:r>
+          </w:p>
+        </w:tc>
+        <w:tc>
+          <w:tcPr>
+            <w:tcW w:w="4672" w:type="dxa"/>
+          </w:tcPr>
+          <w:p>
+            <w:pPr>
+              <w:pStyle w:val="PamattekstsNormal"/>
+              <w:ind w:firstLine="0"/>
+            </w:pPr>
+          </w:p>
+        </w:tc>
+      </w:tr>
+      <w:tr>
+        <w:tc>
+          <w:tcPr>
+            <w:tcW w:w="2336" w:type="dxa"/>
+          </w:tcPr>
+          <w:p>
+            <w:pPr>
+              <w:pStyle w:val="PamattekstsNormal"/>
+              <w:ind w:firstLine="0"/>
+            </w:pPr>
+            <w:r>
+              <w:t>Saturs</w:t>
+            </w:r>
+          </w:p>
+        </w:tc>
+        <w:tc>
+          <w:tcPr>
+            <w:tcW w:w="2336" w:type="dxa"/>
+          </w:tcPr>
+          <w:p>
+            <w:pPr>
+              <w:pStyle w:val="PamattekstsNormal"/>
+              <w:ind w:firstLine="0"/>
+            </w:pPr>
+            <w:r>
+              <w:t>teksts</w:t>
+            </w:r>
+          </w:p>
+        </w:tc>
+        <w:tc>
+          <w:tcPr>
+            <w:tcW w:w="4672" w:type="dxa"/>
+          </w:tcPr>
+          <w:p>
+            <w:pPr>
+              <w:pStyle w:val="PamattekstsNormal"/>
+              <w:ind w:firstLine="0"/>
+            </w:pPr>
+          </w:p>
+        </w:tc>
+      </w:tr>
+      <w:tr>
+        <w:tc>
+          <w:tcPr>
+            <w:tcW w:w="2336" w:type="dxa"/>
+          </w:tcPr>
+          <w:p>
+            <w:pPr>
+              <w:pStyle w:val="PamattekstsNormal"/>
+              <w:ind w:firstLine="0"/>
+            </w:pPr>
+            <w:r>
+              <w:t>Datums</w:t>
+            </w:r>
+          </w:p>
+        </w:tc>
+        <w:tc>
+          <w:tcPr>
+            <w:tcW w:w="2336" w:type="dxa"/>
+          </w:tcPr>
+          <w:p>
+            <w:pPr>
+              <w:pStyle w:val="PamattekstsNormal"/>
+              <w:ind w:firstLine="0"/>
+            </w:pPr>
+            <w:r>
+              <w:t>Datums</w:t>
+            </w:r>
+          </w:p>
+        </w:tc>
+        <w:tc>
+          <w:tcPr>
+            <w:tcW w:w="4672" w:type="dxa"/>
+          </w:tcPr>
+          <w:p>
+            <w:pPr>
+              <w:pStyle w:val="PamattekstsNormal"/>
+              <w:ind w:firstLine="0"/>
+            </w:pPr>
+            <w:r>
+              <w:t>Paņemts no sistēmas</w:t>
+            </w:r>
+          </w:p>
+        </w:tc>
+      </w:tr>
+      <w:tr>
+        <w:tc>
+          <w:tcPr>
+            <w:tcW w:w="9344" w:type="dxa"/>
+            <w:gridSpan w:val="3"/>
+            <w:shd w:val="clear" w:color="auto" w:fill="D9D9D9" w:themeFill="background1" w:themeFillShade="D9"/>
+          </w:tcPr>
+          <w:p>
+            <w:pPr>
+              <w:pStyle w:val="PamattekstsNormal"/>
+              <w:ind w:firstLine="0"/>
+              <w:rPr>
+                <w:b/>
+                <w:bCs/>
+              </w:rPr>
+            </w:pPr>
+            <w:r>
+              <w:rPr>
+                <w:b/>
+                <w:bCs/>
+              </w:rPr>
+              <w:t>Apstrādes process</w:t>
+            </w:r>
+          </w:p>
+        </w:tc>
+      </w:tr>
+      <w:tr>
+        <w:tc>
+          <w:tcPr>
+            <w:tcW w:w="9344" w:type="dxa"/>
+            <w:gridSpan w:val="3"/>
+          </w:tcPr>
+          <w:p>
+            <w:pPr>
+              <w:pStyle w:val="PamattekstsNormal"/>
+              <w:ind w:firstLine="0"/>
+            </w:pPr>
+            <w:r>
+              <w:t>Nospiežot pogu ‘iesūtīt’, jaunums tiek pievienots datubāzē un sasaistīts ar izvēlēto darbu</w:t>
+            </w:r>
+          </w:p>
+        </w:tc>
+      </w:tr>
+      <w:tr>
+        <w:tc>
+          <w:tcPr>
+            <w:tcW w:w="9344" w:type="dxa"/>
+            <w:gridSpan w:val="3"/>
+            <w:shd w:val="clear" w:color="auto" w:fill="D9D9D9" w:themeFill="background1" w:themeFillShade="D9"/>
+          </w:tcPr>
+          <w:p>
+            <w:pPr>
+              <w:pStyle w:val="PamattekstsNormal"/>
+              <w:ind w:firstLine="0"/>
+              <w:rPr>
+                <w:b/>
+                <w:bCs/>
+              </w:rPr>
+            </w:pPr>
+            <w:r>
+              <w:rPr>
+                <w:b/>
+                <w:bCs/>
+              </w:rPr>
+              <w:t>Izvaddati</w:t>
+            </w:r>
+          </w:p>
+        </w:tc>
+      </w:tr>
+      <w:tr>
+        <w:tc>
+          <w:tcPr>
+            <w:tcW w:w="2336" w:type="dxa"/>
+            <w:shd w:val="clear" w:color="auto" w:fill="D9D9D9" w:themeFill="background1" w:themeFillShade="D9"/>
+          </w:tcPr>
+          <w:p>
+            <w:pPr>
+              <w:pStyle w:val="PamattekstsNormal"/>
+              <w:ind w:firstLine="0"/>
+            </w:pPr>
+            <w:r>
+              <w:t>Izvade</w:t>
+            </w:r>
+          </w:p>
+        </w:tc>
+        <w:tc>
+          <w:tcPr>
+            <w:tcW w:w="7008" w:type="dxa"/>
+            <w:gridSpan w:val="2"/>
+            <w:shd w:val="clear" w:color="auto" w:fill="D9D9D9" w:themeFill="background1" w:themeFillShade="D9"/>
+          </w:tcPr>
+          <w:p>
+            <w:pPr>
+              <w:pStyle w:val="PamattekstsNormal"/>
+              <w:ind w:firstLine="0"/>
+            </w:pPr>
+            <w:r>
+              <w:t>Nosacījumi</w:t>
+            </w:r>
+          </w:p>
+        </w:tc>
+      </w:tr>
+      <w:tr>
+        <w:tc>
+          <w:tcPr>
+            <w:tcW w:w="2336" w:type="dxa"/>
+          </w:tcPr>
+          <w:p>
+            <w:pPr>
+              <w:pStyle w:val="PamattekstsNormal"/>
+              <w:ind w:firstLine="0"/>
+            </w:pPr>
+            <w:r>
+              <w:t>Nav aizpildīti visi nepieciešamie lauki</w:t>
+            </w:r>
+          </w:p>
+        </w:tc>
+        <w:tc>
+          <w:tcPr>
+            <w:tcW w:w="7008" w:type="dxa"/>
+            <w:gridSpan w:val="2"/>
+          </w:tcPr>
+          <w:p>
+            <w:pPr>
+              <w:pStyle w:val="PamattekstsNormal"/>
+              <w:ind w:firstLine="0"/>
+            </w:pPr>
+            <w:r>
+              <w:t>Satura lauks ir tukšs</w:t>
+            </w:r>
+          </w:p>
+        </w:tc>
+      </w:tr>
+      <w:tr>
+        <w:tc>
+          <w:tcPr>
+            <w:tcW w:w="2336" w:type="dxa"/>
+          </w:tcPr>
+          <w:p>
+            <w:pPr>
+              <w:pStyle w:val="PamattekstsNormal"/>
+              <w:ind w:firstLine="0"/>
+            </w:pPr>
+            <w:r>
+              <w:t>Jaunums veiksmīgi pievienots</w:t>
+            </w:r>
+          </w:p>
+        </w:tc>
+        <w:tc>
+          <w:tcPr>
+            <w:tcW w:w="7008" w:type="dxa"/>
+            <w:gridSpan w:val="2"/>
+          </w:tcPr>
+          <w:p>
+            <w:pPr>
+              <w:pStyle w:val="PamattekstsNormal"/>
+              <w:ind w:firstLine="0"/>
+            </w:pPr>
+          </w:p>
+        </w:tc>
+      </w:tr>
+    </w:tbl>
+    <w:p>
+      <w:pPr>
+        <w:pStyle w:val="PamattekstsNormal"/>
+        <w:rPr>
+          <w:b/>
+          <w:bCs/>
+        </w:rPr>
+      </w:pPr>
+    </w:p>
+    <w:p>
+      <w:pPr>
         <w:pStyle w:val="PamattekstsNormal"/>
         <w:rPr>
           <w:b/>
@@ -11015,6 +11440,7 @@
         <w:rPr>
           <w:rFonts w:cs="Times New Roman"/>
         </w:rPr>
+        <w:lastRenderedPageBreak/>
         <w:t>2.4. Gala lietotāja raksturiezīmes</w:t>
       </w:r>
       <w:bookmarkEnd w:id="9"/>
@@ -11278,7 +11704,6 @@
               <w:ind w:firstLine="0"/>
             </w:pPr>
             <w:r>
-              <w:lastRenderedPageBreak/>
               <w:t>Viesi</w:t>
             </w:r>
           </w:p>
@@ -11382,6 +11807,7 @@
         <w:rPr>
           <w:rFonts w:cs="Times New Roman"/>
         </w:rPr>
+        <w:lastRenderedPageBreak/>
         <w:t>2.5. Lietoto terminu un saīsinājumu skaidrojumi</w:t>
       </w:r>
       <w:bookmarkEnd w:id="10"/>
@@ -11645,6 +12071,7 @@
         <w:rPr>
           <w:rFonts w:cs="Times New Roman"/>
         </w:rPr>
+        <w:lastRenderedPageBreak/>
         <w:br w:type="page"/>
       </w:r>
     </w:p>
@@ -11704,13 +12131,13 @@
           <w:noProof/>
         </w:rPr>
         <w:drawing>
-          <wp:anchor distT="0" distB="0" distL="114300" distR="114300" simplePos="0" relativeHeight="251658240" behindDoc="0" locked="0" layoutInCell="1" allowOverlap="1" wp14:anchorId="0E39D2BC" wp14:editId="5E94F47A">
+          <wp:anchor distT="0" distB="0" distL="114300" distR="114300" simplePos="0" relativeHeight="251658240" behindDoc="0" locked="0" layoutInCell="1" allowOverlap="1" wp14:anchorId="0E39D2BC" wp14:editId="1BBA1E06">
             <wp:simplePos x="0" y="0"/>
             <wp:positionH relativeFrom="column">
               <wp:posOffset>204470</wp:posOffset>
             </wp:positionH>
             <wp:positionV relativeFrom="paragraph">
-              <wp:posOffset>439420</wp:posOffset>
+              <wp:posOffset>441325</wp:posOffset>
             </wp:positionV>
             <wp:extent cx="5534660" cy="2842895"/>
             <wp:effectExtent l="0" t="0" r="0" b="0"/>
@@ -11769,16 +12196,39 @@
         <w:rPr>
           <w:rFonts w:cs="Times New Roman"/>
         </w:rPr>
-        <w:t>4.2 Klašu diagramma / ER diagramma</w:t>
+        <w:t>4.2 ER diagramma</w:t>
       </w:r>
       <w:bookmarkEnd w:id="16"/>
     </w:p>
     <w:p>
       <w:pPr>
+        <w:pStyle w:val="TableName"/>
+      </w:pPr>
+      <w:r>
+        <w:t>1. attēls. Tīmekļvietnes ER diagramma</w:t>
+      </w:r>
+    </w:p>
+    <w:p>
+      <w:pPr>
         <w:pStyle w:val="PamattekstsNormal"/>
       </w:pPr>
       <w:r>
-        <w:t xml:space="preserve">Datubāze satur sešas tabulas, viena no kurām nodrošina daudzi pret daudziem saiti. </w:t>
+        <w:t xml:space="preserve">Datubāze satur </w:t>
+      </w:r>
+      <w:r>
+        <w:t>astoņas</w:t>
+      </w:r>
+      <w:r>
+        <w:t xml:space="preserve"> tabulas, </w:t>
+      </w:r>
+      <w:r>
+        <w:t>divas</w:t>
+      </w:r>
+      <w:r>
+        <w:t xml:space="preserve"> no kurām nodrošina daudzi pret daudziem saiti</w:t>
+      </w:r>
+      <w:r>
+        <w:t xml:space="preserve"> ar kolekcijas tabulu. Šīs ir nepieciešamas, jo par vienu kolekciju var atbildēt vairāki cilvēki un viens stāsts var būt vairākās kolekcijās.</w:t>
       </w:r>
     </w:p>
     <w:p>
@@ -11799,48 +12249,54 @@
     </w:p>
     <w:p>
       <w:pPr>
+        <w:rPr>
+          <w:rFonts w:ascii="Times New Roman" w:eastAsiaTheme="majorEastAsia" w:hAnsi="Times New Roman" w:cs="Times New Roman"/>
+          <w:b/>
+          <w:color w:val="000000" w:themeColor="text1"/>
+          <w:sz w:val="24"/>
+          <w:szCs w:val="26"/>
+        </w:rPr>
+      </w:pPr>
+      <w:r>
+        <w:rPr>
+          <w:rFonts w:cs="Times New Roman"/>
+        </w:rPr>
+        <w:br w:type="page"/>
+      </w:r>
+    </w:p>
+    <w:p>
+      <w:pPr>
         <w:pStyle w:val="Heading2"/>
         <w:rPr>
           <w:rFonts w:cs="Times New Roman"/>
         </w:rPr>
       </w:pPr>
+    </w:p>
+    <w:p>
+      <w:pPr>
+        <w:pStyle w:val="Heading2"/>
+        <w:rPr>
+          <w:rFonts w:cs="Times New Roman"/>
+        </w:rPr>
+      </w:pPr>
       <w:bookmarkStart w:id="18" w:name="_Toc127882979"/>
       <w:r>
         <w:rPr>
-          <w:rFonts w:cs="Times New Roman"/>
-        </w:rPr>
-        <w:t>4.4 Aktivitāšu diagramma (Activity)</w:t>
-      </w:r>
-      <w:bookmarkEnd w:id="18"/>
-    </w:p>
-    <w:p/>
-    <w:p>
-      <w:pPr>
-        <w:pStyle w:val="Heading2"/>
-        <w:rPr>
-          <w:rFonts w:cs="Times New Roman"/>
-        </w:rPr>
-      </w:pPr>
-      <w:bookmarkStart w:id="19" w:name="_Toc127882980"/>
-      <w:r>
-        <w:rPr>
-          <w:rFonts w:cs="Times New Roman"/>
-        </w:rPr>
-        <w:lastRenderedPageBreak/>
-        <w:t>4.5. Lietojumgadījumu diagramma (Use Case)</w:t>
-      </w:r>
-      <w:bookmarkEnd w:id="19"/>
-    </w:p>
-    <w:p>
-      <w:r>
-        <w:rPr>
           <w:noProof/>
         </w:rPr>
         <w:drawing>
-          <wp:inline distT="0" distB="0" distL="0" distR="0" wp14:anchorId="55C04591" wp14:editId="2394CE7F">
-            <wp:extent cx="5934075" cy="4724400"/>
+          <wp:anchor distT="0" distB="0" distL="114300" distR="114300" simplePos="0" relativeHeight="251653632" behindDoc="0" locked="0" layoutInCell="1" allowOverlap="0" wp14:anchorId="43D53AAE" wp14:editId="6ED1CDD8">
+            <wp:simplePos x="0" y="0"/>
+            <wp:positionH relativeFrom="margin">
+              <wp:align>center</wp:align>
+            </wp:positionH>
+            <wp:positionV relativeFrom="margin">
+              <wp:posOffset>685800</wp:posOffset>
+            </wp:positionV>
+            <wp:extent cx="7059295" cy="4920615"/>
             <wp:effectExtent l="0" t="0" r="0" b="0"/>
-            <wp:docPr id="2" name="Picture 2"/>
+            <wp:wrapSquare wrapText="bothSides"/>
+            <wp:docPr id="12" name="Picture 12"/>
             <wp:cNvGraphicFramePr>
               <a:graphicFrameLocks xmlns:a="http://schemas.openxmlformats.org/drawingml/2006/main" noChangeAspect="1"/>
             </wp:cNvGraphicFramePr>
@@ -11869,7 +12325,516 @@
                   <pic:spPr bwMode="auto">
                     <a:xfrm>
                       <a:off x="0" y="0"/>
-                      <a:ext cx="5934075" cy="4724400"/>
+                      <a:ext cx="7059295" cy="4920615"/>
+                    </a:xfrm>
+                    <a:prstGeom prst="rect">
+                      <a:avLst/>
+                    </a:prstGeom>
+                    <a:noFill/>
+                    <a:ln>
+                      <a:noFill/>
+                    </a:ln>
+                  </pic:spPr>
+                </pic:pic>
+              </a:graphicData>
+            </a:graphic>
+            <wp14:sizeRelH relativeFrom="margin">
+              <wp14:pctWidth>0</wp14:pctWidth>
+            </wp14:sizeRelH>
+            <wp14:sizeRelV relativeFrom="margin">
+              <wp14:pctHeight>0</wp14:pctHeight>
+            </wp14:sizeRelV>
+          </wp:anchor>
+        </w:drawing>
+      </w:r>
+      <w:r>
+        <w:rPr>
+          <w:rFonts w:cs="Times New Roman"/>
+        </w:rPr>
+        <w:t>4.4 Aktivitāšu diagramma (Activity)</w:t>
+      </w:r>
+      <w:bookmarkEnd w:id="18"/>
+    </w:p>
+    <w:p>
+      <w:pPr>
+        <w:pStyle w:val="TableName"/>
+      </w:pPr>
+      <w:r>
+        <w:t>3. attēls.</w:t>
+      </w:r>
+      <w:r>
+        <w:t xml:space="preserve"> Aktivitāšu diagramma tīmekļvietnei</w:t>
+      </w:r>
+    </w:p>
+    <w:p/>
+    <w:p>
+      <w:r>
+        <w:rPr>
+          <w:noProof/>
+        </w:rPr>
+        <w:lastRenderedPageBreak/>
+        <w:drawing>
+          <wp:anchor distT="0" distB="0" distL="114300" distR="114300" simplePos="0" relativeHeight="251659776" behindDoc="0" locked="0" layoutInCell="1" allowOverlap="1" wp14:anchorId="33ADA843" wp14:editId="5E14990E">
+            <wp:simplePos x="0" y="0"/>
+            <wp:positionH relativeFrom="margin">
+              <wp:posOffset>-897255</wp:posOffset>
+            </wp:positionH>
+            <wp:positionV relativeFrom="margin">
+              <wp:posOffset>1205230</wp:posOffset>
+            </wp:positionV>
+            <wp:extent cx="4267200" cy="7010400"/>
+            <wp:effectExtent l="0" t="0" r="0" b="0"/>
+            <wp:wrapSquare wrapText="bothSides"/>
+            <wp:docPr id="6" name="Picture 6" descr="Diagram&#10;&#10;Description automatically generated"/>
+            <wp:cNvGraphicFramePr>
+              <a:graphicFrameLocks xmlns:a="http://schemas.openxmlformats.org/drawingml/2006/main" noChangeAspect="1"/>
+            </wp:cNvGraphicFramePr>
+            <a:graphic xmlns:a="http://schemas.openxmlformats.org/drawingml/2006/main">
+              <a:graphicData uri="http://schemas.openxmlformats.org/drawingml/2006/picture">
+                <pic:pic xmlns:pic="http://schemas.openxmlformats.org/drawingml/2006/picture">
+                  <pic:nvPicPr>
+                    <pic:cNvPr id="6" name="Picture 6" descr="Diagram&#10;&#10;Description automatically generated"/>
+                    <pic:cNvPicPr>
+                      <a:picLocks noChangeAspect="1" noChangeArrowheads="1"/>
+                    </pic:cNvPicPr>
+                  </pic:nvPicPr>
+                  <pic:blipFill>
+                    <a:blip r:embed="rId11">
+                      <a:extLst>
+                        <a:ext uri="{28A0092B-C50C-407E-A947-70E740481C1C}">
+                          <a14:useLocalDpi xmlns:a14="http://schemas.microsoft.com/office/drawing/2010/main" val="0"/>
+                        </a:ext>
+                      </a:extLst>
+                    </a:blip>
+                    <a:srcRect/>
+                    <a:stretch>
+                      <a:fillRect/>
+                    </a:stretch>
+                  </pic:blipFill>
+                  <pic:spPr bwMode="auto">
+                    <a:xfrm>
+                      <a:off x="0" y="0"/>
+                      <a:ext cx="4267200" cy="7010400"/>
+                    </a:xfrm>
+                    <a:prstGeom prst="rect">
+                      <a:avLst/>
+                    </a:prstGeom>
+                    <a:noFill/>
+                    <a:ln>
+                      <a:noFill/>
+                    </a:ln>
+                  </pic:spPr>
+                </pic:pic>
+              </a:graphicData>
+            </a:graphic>
+          </wp:anchor>
+        </w:drawing>
+      </w:r>
+      <w:r>
+        <w:rPr>
+          <w:noProof/>
+        </w:rPr>
+        <w:drawing>
+          <wp:anchor distT="0" distB="0" distL="114300" distR="114300" simplePos="0" relativeHeight="251664896" behindDoc="0" locked="0" layoutInCell="1" allowOverlap="1" wp14:anchorId="6FF5CFF6" wp14:editId="39C8F0A1">
+            <wp:simplePos x="0" y="0"/>
+            <wp:positionH relativeFrom="margin">
+              <wp:posOffset>3175</wp:posOffset>
+            </wp:positionH>
+            <wp:positionV relativeFrom="margin">
+              <wp:posOffset>1129030</wp:posOffset>
+            </wp:positionV>
+            <wp:extent cx="4143375" cy="6143625"/>
+            <wp:effectExtent l="0" t="0" r="0" b="0"/>
+            <wp:wrapSquare wrapText="bothSides"/>
+            <wp:docPr id="7" name="Picture 7"/>
+            <wp:cNvGraphicFramePr>
+              <a:graphicFrameLocks xmlns:a="http://schemas.openxmlformats.org/drawingml/2006/main" noChangeAspect="1"/>
+            </wp:cNvGraphicFramePr>
+            <a:graphic xmlns:a="http://schemas.openxmlformats.org/drawingml/2006/main">
+              <a:graphicData uri="http://schemas.openxmlformats.org/drawingml/2006/picture">
+                <pic:pic xmlns:pic="http://schemas.openxmlformats.org/drawingml/2006/picture">
+                  <pic:nvPicPr>
+                    <pic:cNvPr id="0" name="Picture 3"/>
+                    <pic:cNvPicPr>
+                      <a:picLocks noChangeAspect="1" noChangeArrowheads="1"/>
+                    </pic:cNvPicPr>
+                  </pic:nvPicPr>
+                  <pic:blipFill>
+                    <a:blip r:embed="rId12">
+                      <a:extLst>
+                        <a:ext uri="{28A0092B-C50C-407E-A947-70E740481C1C}">
+                          <a14:useLocalDpi xmlns:a14="http://schemas.microsoft.com/office/drawing/2010/main" val="0"/>
+                        </a:ext>
+                      </a:extLst>
+                    </a:blip>
+                    <a:srcRect/>
+                    <a:stretch>
+                      <a:fillRect/>
+                    </a:stretch>
+                  </pic:blipFill>
+                  <pic:spPr bwMode="auto">
+                    <a:xfrm>
+                      <a:off x="0" y="0"/>
+                      <a:ext cx="4143375" cy="6143625"/>
+                    </a:xfrm>
+                    <a:prstGeom prst="rect">
+                      <a:avLst/>
+                    </a:prstGeom>
+                    <a:noFill/>
+                    <a:ln>
+                      <a:noFill/>
+                    </a:ln>
+                  </pic:spPr>
+                </pic:pic>
+              </a:graphicData>
+            </a:graphic>
+          </wp:anchor>
+        </w:drawing>
+      </w:r>
+      <w:r>
+        <w:rPr>
+          <w:noProof/>
+        </w:rPr>
+        <w:drawing>
+          <wp:anchor distT="0" distB="0" distL="114300" distR="114300" simplePos="0" relativeHeight="251667968" behindDoc="0" locked="0" layoutInCell="1" allowOverlap="1" wp14:anchorId="18419BBF" wp14:editId="6C4E3728">
+            <wp:simplePos x="0" y="0"/>
+            <wp:positionH relativeFrom="margin">
+              <wp:posOffset>-25400</wp:posOffset>
+            </wp:positionH>
+            <wp:positionV relativeFrom="margin">
+              <wp:posOffset>1262380</wp:posOffset>
+            </wp:positionV>
+            <wp:extent cx="4619625" cy="7143750"/>
+            <wp:effectExtent l="0" t="0" r="0" b="0"/>
+            <wp:wrapSquare wrapText="bothSides"/>
+            <wp:docPr id="9" name="Picture 9"/>
+            <wp:cNvGraphicFramePr>
+              <a:graphicFrameLocks xmlns:a="http://schemas.openxmlformats.org/drawingml/2006/main" noChangeAspect="1"/>
+            </wp:cNvGraphicFramePr>
+            <a:graphic xmlns:a="http://schemas.openxmlformats.org/drawingml/2006/main">
+              <a:graphicData uri="http://schemas.openxmlformats.org/drawingml/2006/picture">
+                <pic:pic xmlns:pic="http://schemas.openxmlformats.org/drawingml/2006/picture">
+                  <pic:nvPicPr>
+                    <pic:cNvPr id="0" name="Picture 5"/>
+                    <pic:cNvPicPr>
+                      <a:picLocks noChangeAspect="1" noChangeArrowheads="1"/>
+                    </pic:cNvPicPr>
+                  </pic:nvPicPr>
+                  <pic:blipFill>
+                    <a:blip r:embed="rId13">
+                      <a:extLst>
+                        <a:ext uri="{28A0092B-C50C-407E-A947-70E740481C1C}">
+                          <a14:useLocalDpi xmlns:a14="http://schemas.microsoft.com/office/drawing/2010/main" val="0"/>
+                        </a:ext>
+                      </a:extLst>
+                    </a:blip>
+                    <a:srcRect/>
+                    <a:stretch>
+                      <a:fillRect/>
+                    </a:stretch>
+                  </pic:blipFill>
+                  <pic:spPr bwMode="auto">
+                    <a:xfrm>
+                      <a:off x="0" y="0"/>
+                      <a:ext cx="4619625" cy="7143750"/>
+                    </a:xfrm>
+                    <a:prstGeom prst="rect">
+                      <a:avLst/>
+                    </a:prstGeom>
+                    <a:noFill/>
+                    <a:ln>
+                      <a:noFill/>
+                    </a:ln>
+                  </pic:spPr>
+                </pic:pic>
+              </a:graphicData>
+            </a:graphic>
+          </wp:anchor>
+        </w:drawing>
+      </w:r>
+      <w:r>
+        <w:rPr>
+          <w:noProof/>
+        </w:rPr>
+        <w:drawing>
+          <wp:anchor distT="0" distB="0" distL="114300" distR="114300" simplePos="0" relativeHeight="251673088" behindDoc="0" locked="0" layoutInCell="1" allowOverlap="1" wp14:anchorId="30307A67" wp14:editId="15BD2FFD">
+            <wp:simplePos x="0" y="0"/>
+            <wp:positionH relativeFrom="margin">
+              <wp:align>center</wp:align>
+            </wp:positionH>
+            <wp:positionV relativeFrom="margin">
+              <wp:align>top</wp:align>
+            </wp:positionV>
+            <wp:extent cx="5162550" cy="8629650"/>
+            <wp:effectExtent l="0" t="0" r="0" b="0"/>
+            <wp:wrapSquare wrapText="bothSides"/>
+            <wp:docPr id="8" name="Picture 8"/>
+            <wp:cNvGraphicFramePr>
+              <a:graphicFrameLocks xmlns:a="http://schemas.openxmlformats.org/drawingml/2006/main" noChangeAspect="1"/>
+            </wp:cNvGraphicFramePr>
+            <a:graphic xmlns:a="http://schemas.openxmlformats.org/drawingml/2006/main">
+              <a:graphicData uri="http://schemas.openxmlformats.org/drawingml/2006/picture">
+                <pic:pic xmlns:pic="http://schemas.openxmlformats.org/drawingml/2006/picture">
+                  <pic:nvPicPr>
+                    <pic:cNvPr id="0" name="Picture 4"/>
+                    <pic:cNvPicPr>
+                      <a:picLocks noChangeAspect="1" noChangeArrowheads="1"/>
+                    </pic:cNvPicPr>
+                  </pic:nvPicPr>
+                  <pic:blipFill>
+                    <a:blip r:embed="rId14">
+                      <a:extLst>
+                        <a:ext uri="{28A0092B-C50C-407E-A947-70E740481C1C}">
+                          <a14:useLocalDpi xmlns:a14="http://schemas.microsoft.com/office/drawing/2010/main" val="0"/>
+                        </a:ext>
+                      </a:extLst>
+                    </a:blip>
+                    <a:srcRect/>
+                    <a:stretch>
+                      <a:fillRect/>
+                    </a:stretch>
+                  </pic:blipFill>
+                  <pic:spPr bwMode="auto">
+                    <a:xfrm>
+                      <a:off x="0" y="0"/>
+                      <a:ext cx="5162550" cy="8629650"/>
+                    </a:xfrm>
+                    <a:prstGeom prst="rect">
+                      <a:avLst/>
+                    </a:prstGeom>
+                    <a:noFill/>
+                    <a:ln>
+                      <a:noFill/>
+                    </a:ln>
+                  </pic:spPr>
+                </pic:pic>
+              </a:graphicData>
+            </a:graphic>
+          </wp:anchor>
+        </w:drawing>
+      </w:r>
+      <w:r>
+        <w:rPr>
+          <w:noProof/>
+        </w:rPr>
+        <w:drawing>
+          <wp:anchor distT="0" distB="0" distL="114300" distR="114300" simplePos="0" relativeHeight="251670016" behindDoc="0" locked="0" layoutInCell="1" allowOverlap="1" wp14:anchorId="2B1F7C15" wp14:editId="30EDE4C0">
+            <wp:simplePos x="904875" y="723900"/>
+            <wp:positionH relativeFrom="margin">
+              <wp:align>center</wp:align>
+            </wp:positionH>
+            <wp:positionV relativeFrom="margin">
+              <wp:align>top</wp:align>
+            </wp:positionV>
+            <wp:extent cx="5934075" cy="6477000"/>
+            <wp:effectExtent l="0" t="0" r="0" b="0"/>
+            <wp:wrapSquare wrapText="bothSides"/>
+            <wp:docPr id="11" name="Picture 11"/>
+            <wp:cNvGraphicFramePr>
+              <a:graphicFrameLocks xmlns:a="http://schemas.openxmlformats.org/drawingml/2006/main" noChangeAspect="1"/>
+            </wp:cNvGraphicFramePr>
+            <a:graphic xmlns:a="http://schemas.openxmlformats.org/drawingml/2006/main">
+              <a:graphicData uri="http://schemas.openxmlformats.org/drawingml/2006/picture">
+                <pic:pic xmlns:pic="http://schemas.openxmlformats.org/drawingml/2006/picture">
+                  <pic:nvPicPr>
+                    <pic:cNvPr id="0" name="Picture 7"/>
+                    <pic:cNvPicPr>
+                      <a:picLocks noChangeAspect="1" noChangeArrowheads="1"/>
+                    </pic:cNvPicPr>
+                  </pic:nvPicPr>
+                  <pic:blipFill>
+                    <a:blip r:embed="rId15">
+                      <a:extLst>
+                        <a:ext uri="{28A0092B-C50C-407E-A947-70E740481C1C}">
+                          <a14:useLocalDpi xmlns:a14="http://schemas.microsoft.com/office/drawing/2010/main" val="0"/>
+                        </a:ext>
+                      </a:extLst>
+                    </a:blip>
+                    <a:srcRect/>
+                    <a:stretch>
+                      <a:fillRect/>
+                    </a:stretch>
+                  </pic:blipFill>
+                  <pic:spPr bwMode="auto">
+                    <a:xfrm>
+                      <a:off x="0" y="0"/>
+                      <a:ext cx="5934075" cy="6477000"/>
+                    </a:xfrm>
+                    <a:prstGeom prst="rect">
+                      <a:avLst/>
+                    </a:prstGeom>
+                    <a:noFill/>
+                    <a:ln>
+                      <a:noFill/>
+                    </a:ln>
+                  </pic:spPr>
+                </pic:pic>
+              </a:graphicData>
+            </a:graphic>
+          </wp:anchor>
+        </w:drawing>
+      </w:r>
+    </w:p>
+    <w:p>
+      <w:pPr>
+        <w:pStyle w:val="Heading2"/>
+        <w:rPr>
+          <w:rFonts w:cs="Times New Roman"/>
+        </w:rPr>
+      </w:pPr>
+      <w:bookmarkStart w:id="19" w:name="_Toc127882980"/>
+    </w:p>
+    <w:p>
+      <w:pPr>
+        <w:rPr>
+          <w:rFonts w:ascii="Times New Roman" w:eastAsiaTheme="majorEastAsia" w:hAnsi="Times New Roman" w:cs="Times New Roman"/>
+          <w:b/>
+          <w:color w:val="000000" w:themeColor="text1"/>
+          <w:sz w:val="24"/>
+          <w:szCs w:val="26"/>
+        </w:rPr>
+      </w:pPr>
+      <w:r>
+        <w:rPr>
+          <w:rFonts w:cs="Times New Roman"/>
+        </w:rPr>
+        <w:br w:type="page"/>
+      </w:r>
+    </w:p>
+    <w:p>
+      <w:pPr>
+        <w:rPr>
+          <w:rFonts w:ascii="Times New Roman" w:eastAsiaTheme="majorEastAsia" w:hAnsi="Times New Roman" w:cs="Times New Roman"/>
+          <w:b/>
+          <w:color w:val="000000" w:themeColor="text1"/>
+          <w:sz w:val="24"/>
+          <w:szCs w:val="26"/>
+        </w:rPr>
+      </w:pPr>
+      <w:r>
+        <w:rPr>
+          <w:noProof/>
+        </w:rPr>
+        <w:lastRenderedPageBreak/>
+        <w:drawing>
+          <wp:anchor distT="0" distB="0" distL="114300" distR="114300" simplePos="0" relativeHeight="251671040" behindDoc="0" locked="0" layoutInCell="1" allowOverlap="1" wp14:anchorId="6C32E647" wp14:editId="7B7CAC70">
+            <wp:simplePos x="0" y="0"/>
+            <wp:positionH relativeFrom="margin">
+              <wp:align>center</wp:align>
+            </wp:positionH>
+            <wp:positionV relativeFrom="margin">
+              <wp:align>top</wp:align>
+            </wp:positionV>
+            <wp:extent cx="4743450" cy="6915150"/>
+            <wp:effectExtent l="0" t="0" r="0" b="0"/>
+            <wp:wrapSquare wrapText="bothSides"/>
+            <wp:docPr id="10" name="Picture 10"/>
+            <wp:cNvGraphicFramePr>
+              <a:graphicFrameLocks xmlns:a="http://schemas.openxmlformats.org/drawingml/2006/main" noChangeAspect="1"/>
+            </wp:cNvGraphicFramePr>
+            <a:graphic xmlns:a="http://schemas.openxmlformats.org/drawingml/2006/main">
+              <a:graphicData uri="http://schemas.openxmlformats.org/drawingml/2006/picture">
+                <pic:pic xmlns:pic="http://schemas.openxmlformats.org/drawingml/2006/picture">
+                  <pic:nvPicPr>
+                    <pic:cNvPr id="0" name="Picture 6"/>
+                    <pic:cNvPicPr>
+                      <a:picLocks noChangeAspect="1" noChangeArrowheads="1"/>
+                    </pic:cNvPicPr>
+                  </pic:nvPicPr>
+                  <pic:blipFill>
+                    <a:blip r:embed="rId16">
+                      <a:extLst>
+                        <a:ext uri="{28A0092B-C50C-407E-A947-70E740481C1C}">
+                          <a14:useLocalDpi xmlns:a14="http://schemas.microsoft.com/office/drawing/2010/main" val="0"/>
+                        </a:ext>
+                      </a:extLst>
+                    </a:blip>
+                    <a:srcRect/>
+                    <a:stretch>
+                      <a:fillRect/>
+                    </a:stretch>
+                  </pic:blipFill>
+                  <pic:spPr bwMode="auto">
+                    <a:xfrm>
+                      <a:off x="0" y="0"/>
+                      <a:ext cx="4743450" cy="6915150"/>
+                    </a:xfrm>
+                    <a:prstGeom prst="rect">
+                      <a:avLst/>
+                    </a:prstGeom>
+                    <a:noFill/>
+                    <a:ln>
+                      <a:noFill/>
+                    </a:ln>
+                  </pic:spPr>
+                </pic:pic>
+              </a:graphicData>
+            </a:graphic>
+          </wp:anchor>
+        </w:drawing>
+      </w:r>
+      <w:r>
+        <w:rPr>
+          <w:rFonts w:cs="Times New Roman"/>
+        </w:rPr>
+        <w:br w:type="page"/>
+      </w:r>
+    </w:p>
+    <w:p>
+      <w:pPr>
+        <w:pStyle w:val="Heading2"/>
+        <w:rPr>
+          <w:rFonts w:cs="Times New Roman"/>
+        </w:rPr>
+      </w:pPr>
+      <w:r>
+        <w:rPr>
+          <w:rFonts w:cs="Times New Roman"/>
+        </w:rPr>
+        <w:lastRenderedPageBreak/>
+        <w:t>4.5. Lietojumgadījumu diagramma (Use Case)</w:t>
+      </w:r>
+      <w:bookmarkEnd w:id="19"/>
+    </w:p>
+    <w:p>
+      <w:r>
+        <w:rPr>
+          <w:noProof/>
+        </w:rPr>
+        <w:drawing>
+          <wp:inline distT="0" distB="0" distL="0" distR="0" wp14:anchorId="55C04591" wp14:editId="08AC9118">
+            <wp:extent cx="5932800" cy="4723200"/>
+            <wp:effectExtent l="0" t="0" r="0" b="0"/>
+            <wp:docPr id="2" name="Picture 2"/>
+            <wp:cNvGraphicFramePr>
+              <a:graphicFrameLocks xmlns:a="http://schemas.openxmlformats.org/drawingml/2006/main" noChangeAspect="1"/>
+            </wp:cNvGraphicFramePr>
+            <a:graphic xmlns:a="http://schemas.openxmlformats.org/drawingml/2006/main">
+              <a:graphicData uri="http://schemas.openxmlformats.org/drawingml/2006/picture">
+                <pic:pic xmlns:pic="http://schemas.openxmlformats.org/drawingml/2006/picture">
+                  <pic:nvPicPr>
+                    <pic:cNvPr id="0" name="Picture 1"/>
+                    <pic:cNvPicPr>
+                      <a:picLocks noChangeAspect="1" noChangeArrowheads="1"/>
+                    </pic:cNvPicPr>
+                  </pic:nvPicPr>
+                  <pic:blipFill>
+                    <a:blip r:embed="rId17">
+                      <a:extLst>
+                        <a:ext uri="{28A0092B-C50C-407E-A947-70E740481C1C}">
+                          <a14:useLocalDpi xmlns:a14="http://schemas.microsoft.com/office/drawing/2010/main" val="0"/>
+                        </a:ext>
+                      </a:extLst>
+                    </a:blip>
+                    <a:srcRect/>
+                    <a:stretch>
+                      <a:fillRect/>
+                    </a:stretch>
+                  </pic:blipFill>
+                  <pic:spPr bwMode="auto">
+                    <a:xfrm>
+                      <a:off x="0" y="0"/>
+                      <a:ext cx="5932800" cy="4723200"/>
                     </a:xfrm>
                     <a:prstGeom prst="rect">
                       <a:avLst/>
@@ -11893,9 +12858,17 @@
         </w:rPr>
         <w:lastRenderedPageBreak/>
         <w:drawing>
-          <wp:inline distT="0" distB="0" distL="0" distR="0" wp14:anchorId="30CA76B3" wp14:editId="284C7BAD">
+          <wp:anchor distT="0" distB="0" distL="114300" distR="114300" simplePos="0" relativeHeight="251665408" behindDoc="0" locked="0" layoutInCell="1" allowOverlap="1" wp14:anchorId="30CA76B3" wp14:editId="720FE297">
+            <wp:simplePos x="904875" y="723900"/>
+            <wp:positionH relativeFrom="margin">
+              <wp:align>center</wp:align>
+            </wp:positionH>
+            <wp:positionV relativeFrom="margin">
+              <wp:align>top</wp:align>
+            </wp:positionV>
             <wp:extent cx="5934075" cy="4724400"/>
             <wp:effectExtent l="0" t="0" r="0" b="0"/>
+            <wp:wrapSquare wrapText="bothSides"/>
             <wp:docPr id="5" name="Picture 5"/>
             <wp:cNvGraphicFramePr>
               <a:graphicFrameLocks xmlns:a="http://schemas.openxmlformats.org/drawingml/2006/main" noChangeAspect="1"/>
@@ -11910,7 +12883,7 @@
                     </pic:cNvPicPr>
                   </pic:nvPicPr>
                   <pic:blipFill>
-                    <a:blip r:embed="rId11">
+                    <a:blip r:embed="rId18">
                       <a:extLst>
                         <a:ext uri="{28A0092B-C50C-407E-A947-70E740481C1C}">
                           <a14:useLocalDpi xmlns:a14="http://schemas.microsoft.com/office/drawing/2010/main" val="0"/>
@@ -11938,7 +12911,7 @@
                 </pic:pic>
               </a:graphicData>
             </a:graphic>
-          </wp:inline>
+          </wp:anchor>
         </w:drawing>
       </w:r>
     </w:p>
@@ -12191,8 +13164,8 @@
       </w:r>
     </w:p>
     <w:sectPr>
-      <w:footerReference w:type="default" r:id="rId12"/>
-      <w:footerReference w:type="first" r:id="rId13"/>
+      <w:footerReference w:type="default" r:id="rId19"/>
+      <w:footerReference w:type="first" r:id="rId20"/>
       <w:pgSz w:w="11906" w:h="16838" w:code="9"/>
       <w:pgMar w:top="1134" w:right="1134" w:bottom="1134" w:left="1418" w:header="709" w:footer="709" w:gutter="0"/>
       <w:pgNumType w:start="1"/>
@@ -14542,7 +15515,7 @@
   <w:style w:type="paragraph" w:default="1" w:styleId="Normal">
     <w:name w:val="Normal"/>
     <w:qFormat/>
-    <w:rsid w:val="00A15F8E"/>
+    <w:rsid w:val="00BF3627"/>
     <w:rPr>
       <w:lang w:val="lv-LV"/>
     </w:rPr>

</xml_diff>

<commit_message>
Added API with posting functionality
</commit_message>
<xml_diff>
--- a/Telma Laudobele Kvalifikācijas eksāmena darbs.docx
+++ b/Telma Laudobele Kvalifikācijas eksāmena darbs.docx
@@ -14243,11 +14243,17 @@
       </w:r>
       <w:proofErr w:type="spellEnd"/>
       <w:r>
-        <w:t xml:space="preserve"> valodu. Šis līdzeklis projektā tiek izmantots lai atvieglotu komponentu un dizaina veidošanu. React.js tiek izmantots arī prakses vietā, tādēļ izmantojot līdzīgus līdzekļus atvieglo </w:t>
+        <w:t xml:space="preserve"> valodu. Šis līdzeklis projektā tiek izmantots lai atvieglotu komponentu un dizaina veidošanu. React.js tiek izmantots arī </w:t>
+      </w:r>
+      <w:r>
+        <w:t xml:space="preserve">autores </w:t>
+      </w:r>
+      <w:r>
+        <w:t xml:space="preserve">prakses vietā, tādēļ izmantojot līdzīgus līdzekļus </w:t>
       </w:r>
       <w:r>
         <w:lastRenderedPageBreak/>
-        <w:t>jaunas informācijas atrašanu, samazina lieku valodas mācīšanos un dod vajadzīgās pamata zināšanas.</w:t>
+        <w:t>atvieglo jaunas informācijas atrašanu, samazina lieku valodas mācīšanos un dod vajadzīgās pamata zināšanas.</w:t>
       </w:r>
     </w:p>
     <w:p>
@@ -14265,7 +14271,13 @@
         <w:t xml:space="preserve">PHP </w:t>
       </w:r>
       <w:r>
-        <w:t>valoda. Šī valoda izmantota, jo tā ir vienīgā servera puses valoda, ar kuru iepazināmies mācību laikā.</w:t>
+        <w:t xml:space="preserve">valoda. Šī valoda izmantota, jo tā ir vienīgā servera puses valoda, ar kuru </w:t>
+      </w:r>
+      <w:r>
+        <w:t>autore iepazinās</w:t>
+      </w:r>
+      <w:r>
+        <w:t xml:space="preserve"> mācību laikā.</w:t>
       </w:r>
       <w:r>
         <w:t xml:space="preserve"> PHP valodai ir pieejama arī daudz dokumentācijas un pamācības, kuras atvieglo tīmekļvietnes veidošanu.</w:t>
@@ -14304,7 +14316,25 @@
       </w:r>
       <w:proofErr w:type="spellEnd"/>
       <w:r>
-        <w:t xml:space="preserve"> ir sistēma, kuru esam ilglaicīgi izmantojuši mācību gaitā. Datubāzes veidošanas nolūkā izmantots </w:t>
+        <w:t xml:space="preserve"> ir sistēma, kuru </w:t>
+      </w:r>
+      <w:r>
+        <w:t>autore</w:t>
+      </w:r>
+      <w:r>
+        <w:t xml:space="preserve"> ilglaicīgi izmantoju</w:t>
+      </w:r>
+      <w:r>
+        <w:t>si</w:t>
+      </w:r>
+      <w:r>
+        <w:t xml:space="preserve"> mācību gaitā</w:t>
+      </w:r>
+      <w:r>
+        <w:t xml:space="preserve"> un citos projektos</w:t>
+      </w:r>
+      <w:r>
+        <w:t xml:space="preserve">. Datubāzes veidošanas nolūkā izmantots </w:t>
       </w:r>
       <w:proofErr w:type="spellStart"/>
       <w:r>
@@ -14328,7 +14358,13 @@
         <w:pStyle w:val="PamattekstsNormal"/>
       </w:pPr>
       <w:r>
-        <w:t xml:space="preserve">Tīmekļvietnes pieejai izmantota </w:t>
+        <w:t xml:space="preserve">Tīmekļvietnes pieejai </w:t>
+      </w:r>
+      <w:r>
+        <w:t xml:space="preserve">no interneta vides </w:t>
+      </w:r>
+      <w:r>
+        <w:t xml:space="preserve">izmantota </w:t>
       </w:r>
       <w:proofErr w:type="spellStart"/>
       <w:r>

</xml_diff>

<commit_message>
Display stories, error handling in registration
</commit_message>
<xml_diff>
--- a/Telma Laudobele Kvalifikācijas eksāmena darbs.docx
+++ b/Telma Laudobele Kvalifikācijas eksāmena darbs.docx
@@ -1419,7 +1419,7 @@
                 <w:noProof/>
                 <w:webHidden/>
               </w:rPr>
-              <w:t>17</w:t>
+              <w:t>20</w:t>
             </w:r>
             <w:r>
               <w:rPr>
@@ -1486,7 +1486,7 @@
                 <w:noProof/>
                 <w:webHidden/>
               </w:rPr>
-              <w:t>17</w:t>
+              <w:t>21</w:t>
             </w:r>
             <w:r>
               <w:rPr>
@@ -1553,7 +1553,7 @@
                 <w:noProof/>
                 <w:webHidden/>
               </w:rPr>
-              <w:t>18</w:t>
+              <w:t>22</w:t>
             </w:r>
             <w:r>
               <w:rPr>
@@ -1623,7 +1623,7 @@
                 <w:noProof/>
                 <w:webHidden/>
               </w:rPr>
-              <w:t>19</w:t>
+              <w:t>23</w:t>
             </w:r>
             <w:r>
               <w:rPr>
@@ -1690,7 +1690,7 @@
                 <w:noProof/>
                 <w:webHidden/>
               </w:rPr>
-              <w:t>19</w:t>
+              <w:t>23</w:t>
             </w:r>
             <w:r>
               <w:rPr>
@@ -1757,7 +1757,7 @@
                 <w:noProof/>
                 <w:webHidden/>
               </w:rPr>
-              <w:t>19</w:t>
+              <w:t>23</w:t>
             </w:r>
             <w:r>
               <w:rPr>
@@ -1827,7 +1827,7 @@
                 <w:noProof/>
                 <w:webHidden/>
               </w:rPr>
-              <w:t>20</w:t>
+              <w:t>25</w:t>
             </w:r>
             <w:r>
               <w:rPr>
@@ -1894,7 +1894,7 @@
                 <w:noProof/>
                 <w:webHidden/>
               </w:rPr>
-              <w:t>20</w:t>
+              <w:t>25</w:t>
             </w:r>
             <w:r>
               <w:rPr>
@@ -1961,7 +1961,7 @@
                 <w:noProof/>
                 <w:webHidden/>
               </w:rPr>
-              <w:t>20</w:t>
+              <w:t>26</w:t>
             </w:r>
             <w:r>
               <w:rPr>
@@ -2028,7 +2028,7 @@
                 <w:noProof/>
                 <w:webHidden/>
               </w:rPr>
-              <w:t>20</w:t>
+              <w:t>27</w:t>
             </w:r>
             <w:r>
               <w:rPr>
@@ -2095,7 +2095,7 @@
                 <w:noProof/>
                 <w:webHidden/>
               </w:rPr>
-              <w:t>20</w:t>
+              <w:t>28</w:t>
             </w:r>
             <w:r>
               <w:rPr>
@@ -2162,7 +2162,7 @@
                 <w:noProof/>
                 <w:webHidden/>
               </w:rPr>
-              <w:t>20</w:t>
+              <w:t>32</w:t>
             </w:r>
             <w:r>
               <w:rPr>
@@ -2229,7 +2229,7 @@
                 <w:noProof/>
                 <w:webHidden/>
               </w:rPr>
-              <w:t>20</w:t>
+              <w:t>39</w:t>
             </w:r>
             <w:r>
               <w:rPr>
@@ -2299,7 +2299,7 @@
                 <w:noProof/>
                 <w:webHidden/>
               </w:rPr>
-              <w:t>21</w:t>
+              <w:t>40</w:t>
             </w:r>
             <w:r>
               <w:rPr>
@@ -2369,7 +2369,7 @@
                 <w:noProof/>
                 <w:webHidden/>
               </w:rPr>
-              <w:t>22</w:t>
+              <w:t>41</w:t>
             </w:r>
             <w:r>
               <w:rPr>
@@ -2436,7 +2436,7 @@
                 <w:noProof/>
                 <w:webHidden/>
               </w:rPr>
-              <w:t>22</w:t>
+              <w:t>41</w:t>
             </w:r>
             <w:r>
               <w:rPr>
@@ -2503,7 +2503,7 @@
                 <w:noProof/>
                 <w:webHidden/>
               </w:rPr>
-              <w:t>22</w:t>
+              <w:t>41</w:t>
             </w:r>
             <w:r>
               <w:rPr>
@@ -2570,7 +2570,7 @@
                 <w:noProof/>
                 <w:webHidden/>
               </w:rPr>
-              <w:t>22</w:t>
+              <w:t>41</w:t>
             </w:r>
             <w:r>
               <w:rPr>
@@ -2640,7 +2640,7 @@
                 <w:noProof/>
                 <w:webHidden/>
               </w:rPr>
-              <w:t>23</w:t>
+              <w:t>42</w:t>
             </w:r>
             <w:r>
               <w:rPr>
@@ -2710,7 +2710,7 @@
                 <w:noProof/>
                 <w:webHidden/>
               </w:rPr>
-              <w:t>24</w:t>
+              <w:t>43</w:t>
             </w:r>
             <w:r>
               <w:rPr>
@@ -2780,7 +2780,7 @@
                 <w:noProof/>
                 <w:webHidden/>
               </w:rPr>
-              <w:t>25</w:t>
+              <w:t>44</w:t>
             </w:r>
             <w:r>
               <w:rPr>
@@ -14261,26 +14261,30 @@
         <w:pStyle w:val="PamattekstsNormal"/>
       </w:pPr>
       <w:r>
-        <w:t xml:space="preserve">Servera puses programmēšanai izmantota </w:t>
+        <w:t>Servera puses programmēšanai izmantota</w:t>
+      </w:r>
+      <w:r>
+        <w:t xml:space="preserve"> </w:t>
       </w:r>
       <w:r>
         <w:rPr>
           <w:b/>
           <w:bCs/>
         </w:rPr>
-        <w:t xml:space="preserve">PHP </w:t>
-      </w:r>
-      <w:r>
-        <w:t xml:space="preserve">valoda. Šī valoda izmantota, jo tā ir vienīgā servera puses valoda, ar kuru </w:t>
-      </w:r>
-      <w:r>
-        <w:t>autore iepazinās</w:t>
-      </w:r>
-      <w:r>
-        <w:t xml:space="preserve"> mācību laikā.</w:t>
-      </w:r>
-      <w:r>
-        <w:t xml:space="preserve"> PHP valodai ir pieejama arī daudz dokumentācijas un pamācības, kuras atvieglo tīmekļvietnes veidošanu.</w:t>
+        <w:t>Express.js</w:t>
+      </w:r>
+      <w:r>
+        <w:rPr>
+          <w:b/>
+          <w:bCs/>
+        </w:rPr>
+        <w:t xml:space="preserve"> </w:t>
+      </w:r>
+      <w:r>
+        <w:t xml:space="preserve">valoda. Šī valoda izmantota, </w:t>
+      </w:r>
+      <w:r>
+        <w:t>jo dokumentācijā un cilvēku veidotajās pamācībās bieži izmantota līdzās React.js bibliotēkai. Šīs valodas arī tiek izmantotas prakses darba laikā, kas atvieglo atkļūdošanu un jaunas informācijas iemācīšanos</w:t>
       </w:r>
     </w:p>
     <w:p>
@@ -16924,6 +16928,27 @@
       <w:bookmarkEnd w:id="28"/>
     </w:p>
     <w:p>
+      <w:hyperlink r:id="rId25" w:history="1">
+        <w:r>
+          <w:rPr>
+            <w:rStyle w:val="Hyperlink"/>
+          </w:rPr>
+          <w:t>https://blog.logrocket.com/build-rest-api-node-express-mysql/</w:t>
+        </w:r>
+      </w:hyperlink>
+    </w:p>
+    <w:p>
+      <w:hyperlink r:id="rId26" w:history="1">
+        <w:r>
+          <w:rPr>
+            <w:rStyle w:val="Hyperlink"/>
+          </w:rPr>
+          <w:t>https://mui.com/material-ui/getting-started/overview/</w:t>
+        </w:r>
+      </w:hyperlink>
+    </w:p>
+    <w:p/>
+    <w:p>
       <w:pPr>
         <w:pStyle w:val="PamattekstsNormal"/>
       </w:pPr>
@@ -16954,8 +16979,8 @@
       </w:r>
     </w:p>
     <w:sectPr>
-      <w:footerReference w:type="default" r:id="rId25"/>
-      <w:footerReference w:type="first" r:id="rId26"/>
+      <w:footerReference w:type="default" r:id="rId27"/>
+      <w:footerReference w:type="first" r:id="rId28"/>
       <w:pgSz w:w="11906" w:h="16838" w:code="9"/>
       <w:pgMar w:top="1134" w:right="1134" w:bottom="1134" w:left="1418" w:header="709" w:footer="709" w:gutter="0"/>
       <w:pgNumType w:start="1"/>

</xml_diff>

<commit_message>
Fetch posts and display them
</commit_message>
<xml_diff>
--- a/Telma Laudobele Kvalifikācijas eksāmena darbs.docx
+++ b/Telma Laudobele Kvalifikācijas eksāmena darbs.docx
@@ -116,7 +116,6 @@
         </w:rPr>
         <w:t xml:space="preserve"> </w:t>
       </w:r>
-      <w:proofErr w:type="spellStart"/>
       <w:r>
         <w:rPr>
           <w:rStyle w:val="IntenseReference"/>
@@ -129,69 +128,8 @@
           <w:szCs w:val="28"/>
           <w:lang w:val="en-GB"/>
         </w:rPr>
-        <w:t>Liepājas</w:t>
-      </w:r>
-      <w:proofErr w:type="spellEnd"/>
-      <w:r>
-        <w:rPr>
-          <w:rStyle w:val="IntenseReference"/>
-          <w:rFonts w:ascii="Times New Roman" w:hAnsi="Times New Roman" w:cs="Times New Roman"/>
-          <w:b w:val="0"/>
-          <w:bCs w:val="0"/>
-          <w:smallCaps w:val="0"/>
-          <w:color w:val="auto"/>
-          <w:sz w:val="28"/>
-          <w:szCs w:val="28"/>
-          <w:lang w:val="en-GB"/>
-        </w:rPr>
-        <w:t xml:space="preserve"> </w:t>
-      </w:r>
-      <w:proofErr w:type="spellStart"/>
-      <w:r>
-        <w:rPr>
-          <w:rStyle w:val="IntenseReference"/>
-          <w:rFonts w:ascii="Times New Roman" w:hAnsi="Times New Roman" w:cs="Times New Roman"/>
-          <w:b w:val="0"/>
-          <w:bCs w:val="0"/>
-          <w:smallCaps w:val="0"/>
-          <w:color w:val="auto"/>
-          <w:sz w:val="28"/>
-          <w:szCs w:val="28"/>
-          <w:lang w:val="en-GB"/>
-        </w:rPr>
-        <w:t>Valsts</w:t>
-      </w:r>
-      <w:proofErr w:type="spellEnd"/>
-      <w:r>
-        <w:rPr>
-          <w:rStyle w:val="IntenseReference"/>
-          <w:rFonts w:ascii="Times New Roman" w:hAnsi="Times New Roman" w:cs="Times New Roman"/>
-          <w:b w:val="0"/>
-          <w:bCs w:val="0"/>
-          <w:smallCaps w:val="0"/>
-          <w:color w:val="auto"/>
-          <w:sz w:val="28"/>
-          <w:szCs w:val="28"/>
-          <w:lang w:val="en-GB"/>
-        </w:rPr>
-        <w:t xml:space="preserve"> </w:t>
-      </w:r>
-      <w:proofErr w:type="spellStart"/>
-      <w:r>
-        <w:rPr>
-          <w:rStyle w:val="IntenseReference"/>
-          <w:rFonts w:ascii="Times New Roman" w:hAnsi="Times New Roman" w:cs="Times New Roman"/>
-          <w:b w:val="0"/>
-          <w:bCs w:val="0"/>
-          <w:smallCaps w:val="0"/>
-          <w:color w:val="auto"/>
-          <w:sz w:val="28"/>
-          <w:szCs w:val="28"/>
-          <w:lang w:val="en-GB"/>
-        </w:rPr>
-        <w:t>Tehnikums</w:t>
-      </w:r>
-      <w:proofErr w:type="spellEnd"/>
+        <w:t>Liepājas Valsts Tehnikums</w:t>
+      </w:r>
     </w:p>
     <w:p>
       <w:pPr>
@@ -296,7 +234,6 @@
           <w:szCs w:val="32"/>
         </w:rPr>
       </w:pPr>
-      <w:proofErr w:type="spellStart"/>
       <w:r>
         <w:rPr>
           <w:rStyle w:val="IntenseReference"/>
@@ -307,9 +244,8 @@
           <w:szCs w:val="32"/>
           <w:lang w:val="en-GB"/>
         </w:rPr>
-        <w:t>Literāro</w:t>
-      </w:r>
-      <w:proofErr w:type="spellEnd"/>
+        <w:t xml:space="preserve">Literāro darbu </w:t>
+      </w:r>
       <w:r>
         <w:rPr>
           <w:rStyle w:val="IntenseReference"/>
@@ -320,48 +256,8 @@
           <w:szCs w:val="32"/>
           <w:lang w:val="en-GB"/>
         </w:rPr>
-        <w:t xml:space="preserve"> </w:t>
-      </w:r>
-      <w:proofErr w:type="spellStart"/>
-      <w:r>
-        <w:rPr>
-          <w:rStyle w:val="IntenseReference"/>
-          <w:rFonts w:ascii="Times New Roman" w:hAnsi="Times New Roman" w:cs="Times New Roman"/>
-          <w:smallCaps w:val="0"/>
-          <w:color w:val="auto"/>
-          <w:sz w:val="32"/>
-          <w:szCs w:val="32"/>
-          <w:lang w:val="en-GB"/>
-        </w:rPr>
-        <w:t>darbu</w:t>
-      </w:r>
-      <w:proofErr w:type="spellEnd"/>
-      <w:r>
-        <w:rPr>
-          <w:rStyle w:val="IntenseReference"/>
-          <w:rFonts w:ascii="Times New Roman" w:hAnsi="Times New Roman" w:cs="Times New Roman"/>
-          <w:smallCaps w:val="0"/>
-          <w:color w:val="auto"/>
-          <w:sz w:val="32"/>
-          <w:szCs w:val="32"/>
-          <w:lang w:val="en-GB"/>
-        </w:rPr>
-        <w:t xml:space="preserve"> </w:t>
-      </w:r>
-      <w:proofErr w:type="spellStart"/>
-      <w:r>
-        <w:rPr>
-          <w:rStyle w:val="IntenseReference"/>
-          <w:rFonts w:ascii="Times New Roman" w:hAnsi="Times New Roman" w:cs="Times New Roman"/>
-          <w:smallCaps w:val="0"/>
-          <w:color w:val="auto"/>
-          <w:sz w:val="32"/>
-          <w:szCs w:val="32"/>
-          <w:lang w:val="en-GB"/>
-        </w:rPr>
         <w:t>žurnāls</w:t>
       </w:r>
-      <w:proofErr w:type="spellEnd"/>
     </w:p>
     <w:p>
       <w:pPr>
@@ -2878,39 +2774,26 @@
         <w:t xml:space="preserve"> pasūtīja privātpersona</w:t>
       </w:r>
       <w:r>
-        <w:t xml:space="preserve">, </w:t>
-      </w:r>
-      <w:proofErr w:type="spellStart"/>
-      <w:r>
-        <w:t>Noah</w:t>
-      </w:r>
-      <w:proofErr w:type="spellEnd"/>
+        <w:t>, Noah Collins</w:t>
+      </w:r>
+      <w:r>
+        <w:t xml:space="preserve"> (</w:t>
+      </w:r>
+      <w:r>
+        <w:t>turpmāk</w:t>
+      </w:r>
+      <w:r>
+        <w:t xml:space="preserve"> ‘klients’</w:t>
+      </w:r>
+      <w:r>
+        <w:t>)</w:t>
+      </w:r>
+      <w:r>
+        <w:t>, ar nepieciešamību literāro darbu avotam. Klients cer apkopot vairāku rakstnieku īsus stāstus, lai varētu izdrukāt ikmēneša žurnālus</w:t>
+      </w:r>
       <w:r>
         <w:t xml:space="preserve"> </w:t>
       </w:r>
-      <w:proofErr w:type="spellStart"/>
-      <w:r>
-        <w:t>Collins</w:t>
-      </w:r>
-      <w:proofErr w:type="spellEnd"/>
-      <w:r>
-        <w:t xml:space="preserve"> (</w:t>
-      </w:r>
-      <w:r>
-        <w:t>turpmāk</w:t>
-      </w:r>
-      <w:r>
-        <w:t xml:space="preserve"> ‘klients’</w:t>
-      </w:r>
-      <w:r>
-        <w:t>)</w:t>
-      </w:r>
-      <w:r>
-        <w:t>, ar nepieciešamību literāro darbu avotam. Klients cer apkopot vairāku rakstnieku īsus stāstus, lai varētu izdrukāt ikmēneša žurnālus</w:t>
-      </w:r>
-      <w:r>
-        <w:t xml:space="preserve"> </w:t>
-      </w:r>
       <w:r>
         <w:t>jeb</w:t>
       </w:r>
@@ -2935,23 +2818,7 @@
         <w:t xml:space="preserve">. </w:t>
       </w:r>
       <w:r>
-        <w:t xml:space="preserve">Daži izmanto citas tīmekļvietnes, tikmēr citi darbus saglabā un </w:t>
-      </w:r>
-      <w:proofErr w:type="spellStart"/>
-      <w:r>
-        <w:t>pārsūta</w:t>
-      </w:r>
-      <w:proofErr w:type="spellEnd"/>
-      <w:r>
-        <w:t xml:space="preserve"> Word </w:t>
-      </w:r>
-      <w:proofErr w:type="spellStart"/>
-      <w:r>
-        <w:t>Document</w:t>
-      </w:r>
-      <w:proofErr w:type="spellEnd"/>
-      <w:r>
-        <w:t xml:space="preserve"> formātā, kas nozīmē, ka darbus var piekļūt tikai ja autors atceras to klientam atsūtīt.</w:t>
+        <w:t>Daži izmanto citas tīmekļvietnes, tikmēr citi darbus saglabā un pārsūta Word Document formātā, kas nozīmē, ka darbus var piekļūt tikai ja autors atceras to klientam atsūtīt.</w:t>
       </w:r>
     </w:p>
     <w:p>
@@ -3641,11 +3508,7 @@
         </w:numPr>
       </w:pPr>
       <w:r>
-        <w:t xml:space="preserve">Lietotāju </w:t>
-      </w:r>
-      <w:proofErr w:type="spellStart"/>
-      <w:r>
-        <w:t>saskar</w:t>
+        <w:t>Lietotāju saskar</w:t>
       </w:r>
       <w:r>
         <w:t>n</w:t>
@@ -3653,7 +3516,6 @@
       <w:r>
         <w:t>e</w:t>
       </w:r>
-      <w:proofErr w:type="spellEnd"/>
       <w:r>
         <w:t xml:space="preserve">, ar kuru mijiedarbojas </w:t>
       </w:r>
@@ -3670,13 +3532,8 @@
         </w:numPr>
       </w:pPr>
       <w:r>
-        <w:t xml:space="preserve">Administratoru </w:t>
-      </w:r>
-      <w:proofErr w:type="spellStart"/>
-      <w:r>
-        <w:t>saskarne</w:t>
-      </w:r>
-      <w:proofErr w:type="spellEnd"/>
+        <w:t>Administratoru saskarne</w:t>
+      </w:r>
       <w:r>
         <w:t>, kura nodrošina administratoru spējas pārvaldīt tīmekļvietnes saturu</w:t>
       </w:r>
@@ -3781,7 +3638,6 @@
                 <w:bCs/>
               </w:rPr>
             </w:pPr>
-            <w:proofErr w:type="spellStart"/>
             <w:r>
               <w:rPr>
                 <w:b/>
@@ -3789,7 +3645,6 @@
               </w:rPr>
               <w:t>Ievaddati</w:t>
             </w:r>
-            <w:proofErr w:type="spellEnd"/>
           </w:p>
         </w:tc>
       </w:tr>
@@ -4077,13 +3932,8 @@
               <w:ind w:firstLine="0"/>
             </w:pPr>
             <w:r>
-              <w:t xml:space="preserve">Jāsakrīt ar Paroles </w:t>
-            </w:r>
-            <w:proofErr w:type="spellStart"/>
-            <w:r>
-              <w:t>ievaddatiem</w:t>
-            </w:r>
-            <w:proofErr w:type="spellEnd"/>
+              <w:t>Jāsakrīt ar Paroles ievaddatiem</w:t>
+            </w:r>
           </w:p>
         </w:tc>
       </w:tr>
@@ -4153,7 +4003,6 @@
                 <w:bCs/>
               </w:rPr>
             </w:pPr>
-            <w:proofErr w:type="spellStart"/>
             <w:r>
               <w:rPr>
                 <w:b/>
@@ -4161,7 +4010,6 @@
               </w:rPr>
               <w:t>Izvaddati</w:t>
             </w:r>
-            <w:proofErr w:type="spellEnd"/>
           </w:p>
         </w:tc>
       </w:tr>
@@ -4487,7 +4335,6 @@
                 <w:bCs/>
               </w:rPr>
             </w:pPr>
-            <w:proofErr w:type="spellStart"/>
             <w:r>
               <w:rPr>
                 <w:b/>
@@ -4495,7 +4342,6 @@
               </w:rPr>
               <w:t>Ievaddati</w:t>
             </w:r>
-            <w:proofErr w:type="spellEnd"/>
           </w:p>
         </w:tc>
       </w:tr>
@@ -4712,7 +4558,6 @@
                 <w:bCs/>
               </w:rPr>
             </w:pPr>
-            <w:proofErr w:type="spellStart"/>
             <w:r>
               <w:rPr>
                 <w:b/>
@@ -4720,7 +4565,6 @@
               </w:rPr>
               <w:t>Izvaddati</w:t>
             </w:r>
-            <w:proofErr w:type="spellEnd"/>
           </w:p>
         </w:tc>
       </w:tr>
@@ -4936,7 +4780,6 @@
                 <w:bCs/>
               </w:rPr>
             </w:pPr>
-            <w:proofErr w:type="spellStart"/>
             <w:r>
               <w:rPr>
                 <w:b/>
@@ -4944,7 +4787,6 @@
               </w:rPr>
               <w:t>Ievaddati</w:t>
             </w:r>
-            <w:proofErr w:type="spellEnd"/>
           </w:p>
         </w:tc>
       </w:tr>
@@ -5076,7 +4918,6 @@
                 <w:bCs/>
               </w:rPr>
             </w:pPr>
-            <w:proofErr w:type="spellStart"/>
             <w:r>
               <w:rPr>
                 <w:b/>
@@ -5084,7 +4925,6 @@
               </w:rPr>
               <w:t>Izvaddati</w:t>
             </w:r>
-            <w:proofErr w:type="spellEnd"/>
           </w:p>
         </w:tc>
       </w:tr>
@@ -5237,7 +5077,6 @@
                 <w:bCs/>
               </w:rPr>
             </w:pPr>
-            <w:proofErr w:type="spellStart"/>
             <w:r>
               <w:rPr>
                 <w:b/>
@@ -5245,7 +5084,6 @@
               </w:rPr>
               <w:t>Ievaddati</w:t>
             </w:r>
-            <w:proofErr w:type="spellEnd"/>
           </w:p>
         </w:tc>
       </w:tr>
@@ -5507,7 +5345,6 @@
                 <w:bCs/>
               </w:rPr>
             </w:pPr>
-            <w:proofErr w:type="spellStart"/>
             <w:r>
               <w:rPr>
                 <w:b/>
@@ -5515,7 +5352,6 @@
               </w:rPr>
               <w:t>Izvaddati</w:t>
             </w:r>
-            <w:proofErr w:type="spellEnd"/>
           </w:p>
         </w:tc>
       </w:tr>
@@ -5710,7 +5546,6 @@
                 <w:bCs/>
               </w:rPr>
             </w:pPr>
-            <w:proofErr w:type="spellStart"/>
             <w:r>
               <w:rPr>
                 <w:b/>
@@ -5718,7 +5553,6 @@
               </w:rPr>
               <w:t>Ievaddati</w:t>
             </w:r>
-            <w:proofErr w:type="spellEnd"/>
           </w:p>
         </w:tc>
       </w:tr>
@@ -5944,7 +5778,6 @@
                 <w:bCs/>
               </w:rPr>
             </w:pPr>
-            <w:proofErr w:type="spellStart"/>
             <w:r>
               <w:rPr>
                 <w:b/>
@@ -5952,7 +5785,6 @@
               </w:rPr>
               <w:t>Izvaddati</w:t>
             </w:r>
-            <w:proofErr w:type="spellEnd"/>
           </w:p>
         </w:tc>
       </w:tr>
@@ -6094,7 +5926,6 @@
                 <w:bCs/>
               </w:rPr>
             </w:pPr>
-            <w:proofErr w:type="spellStart"/>
             <w:r>
               <w:rPr>
                 <w:b/>
@@ -6102,7 +5933,6 @@
               </w:rPr>
               <w:t>Ievaddati</w:t>
             </w:r>
-            <w:proofErr w:type="spellEnd"/>
           </w:p>
         </w:tc>
       </w:tr>
@@ -6372,7 +6202,6 @@
                 <w:bCs/>
               </w:rPr>
             </w:pPr>
-            <w:proofErr w:type="spellStart"/>
             <w:r>
               <w:rPr>
                 <w:b/>
@@ -6380,7 +6209,6 @@
               </w:rPr>
               <w:t>Izvaddati</w:t>
             </w:r>
-            <w:proofErr w:type="spellEnd"/>
           </w:p>
         </w:tc>
       </w:tr>
@@ -6567,7 +6395,6 @@
                 <w:bCs/>
               </w:rPr>
             </w:pPr>
-            <w:proofErr w:type="spellStart"/>
             <w:r>
               <w:rPr>
                 <w:b/>
@@ -6575,7 +6402,6 @@
               </w:rPr>
               <w:t>Ievaddati</w:t>
             </w:r>
-            <w:proofErr w:type="spellEnd"/>
           </w:p>
         </w:tc>
       </w:tr>
@@ -6805,7 +6631,6 @@
                 <w:bCs/>
               </w:rPr>
             </w:pPr>
-            <w:proofErr w:type="spellStart"/>
             <w:r>
               <w:rPr>
                 <w:b/>
@@ -6814,7 +6639,6 @@
               <w:lastRenderedPageBreak/>
               <w:t>Izvaddati</w:t>
             </w:r>
-            <w:proofErr w:type="spellEnd"/>
           </w:p>
         </w:tc>
       </w:tr>
@@ -6995,7 +6819,6 @@
                 <w:bCs/>
               </w:rPr>
             </w:pPr>
-            <w:proofErr w:type="spellStart"/>
             <w:r>
               <w:rPr>
                 <w:b/>
@@ -7003,7 +6826,6 @@
               </w:rPr>
               <w:t>Ievaddati</w:t>
             </w:r>
-            <w:proofErr w:type="spellEnd"/>
           </w:p>
         </w:tc>
       </w:tr>
@@ -7227,7 +7049,6 @@
                 <w:bCs/>
               </w:rPr>
             </w:pPr>
-            <w:proofErr w:type="spellStart"/>
             <w:r>
               <w:rPr>
                 <w:b/>
@@ -7235,7 +7056,6 @@
               </w:rPr>
               <w:t>Izvaddati</w:t>
             </w:r>
-            <w:proofErr w:type="spellEnd"/>
           </w:p>
         </w:tc>
       </w:tr>
@@ -7397,7 +7217,6 @@
                 <w:bCs/>
               </w:rPr>
             </w:pPr>
-            <w:proofErr w:type="spellStart"/>
             <w:r>
               <w:rPr>
                 <w:b/>
@@ -7405,7 +7224,6 @@
               </w:rPr>
               <w:t>Ievaddati</w:t>
             </w:r>
-            <w:proofErr w:type="spellEnd"/>
           </w:p>
         </w:tc>
       </w:tr>
@@ -7845,7 +7663,6 @@
                 <w:bCs/>
               </w:rPr>
             </w:pPr>
-            <w:proofErr w:type="spellStart"/>
             <w:r>
               <w:rPr>
                 <w:b/>
@@ -7853,7 +7670,6 @@
               </w:rPr>
               <w:t>Izvaddati</w:t>
             </w:r>
-            <w:proofErr w:type="spellEnd"/>
           </w:p>
         </w:tc>
       </w:tr>
@@ -8058,7 +7874,6 @@
                 <w:bCs/>
               </w:rPr>
             </w:pPr>
-            <w:proofErr w:type="spellStart"/>
             <w:r>
               <w:rPr>
                 <w:b/>
@@ -8066,7 +7881,6 @@
               </w:rPr>
               <w:t>Ievaddati</w:t>
             </w:r>
-            <w:proofErr w:type="spellEnd"/>
           </w:p>
         </w:tc>
       </w:tr>
@@ -8287,7 +8101,6 @@
                 <w:bCs/>
               </w:rPr>
             </w:pPr>
-            <w:proofErr w:type="spellStart"/>
             <w:r>
               <w:rPr>
                 <w:b/>
@@ -8295,7 +8108,6 @@
               </w:rPr>
               <w:t>Izvaddati</w:t>
             </w:r>
-            <w:proofErr w:type="spellEnd"/>
           </w:p>
         </w:tc>
       </w:tr>
@@ -8491,7 +8303,6 @@
                 <w:bCs/>
               </w:rPr>
             </w:pPr>
-            <w:proofErr w:type="spellStart"/>
             <w:r>
               <w:rPr>
                 <w:b/>
@@ -8499,7 +8310,6 @@
               </w:rPr>
               <w:t>Ievaddati</w:t>
             </w:r>
-            <w:proofErr w:type="spellEnd"/>
           </w:p>
         </w:tc>
       </w:tr>
@@ -8516,15 +8326,7 @@
               <w:ind w:firstLine="0"/>
             </w:pPr>
             <w:r>
-              <w:t xml:space="preserve">Administratora </w:t>
-            </w:r>
-            <w:proofErr w:type="spellStart"/>
-            <w:r>
-              <w:t>saskarnē</w:t>
-            </w:r>
-            <w:proofErr w:type="spellEnd"/>
-            <w:r>
-              <w:t xml:space="preserve"> jānospiež pogu “Deaktivizēt kontu”, kas administratoru pārved uz sarakstu ar lietotāju kontiem</w:t>
+              <w:t>Administratora saskarnē jānospiež pogu “Deaktivizēt kontu”, kas administratoru pārved uz sarakstu ar lietotāju kontiem</w:t>
             </w:r>
           </w:p>
           <w:p>
@@ -8742,7 +8544,6 @@
                 <w:bCs/>
               </w:rPr>
             </w:pPr>
-            <w:proofErr w:type="spellStart"/>
             <w:r>
               <w:rPr>
                 <w:b/>
@@ -8750,7 +8551,6 @@
               </w:rPr>
               <w:t>Izvaddati</w:t>
             </w:r>
-            <w:proofErr w:type="spellEnd"/>
           </w:p>
         </w:tc>
       </w:tr>
@@ -8950,7 +8750,6 @@
                 <w:bCs/>
               </w:rPr>
             </w:pPr>
-            <w:proofErr w:type="spellStart"/>
             <w:r>
               <w:rPr>
                 <w:b/>
@@ -8958,7 +8757,6 @@
               </w:rPr>
               <w:t>Ievaddati</w:t>
             </w:r>
-            <w:proofErr w:type="spellEnd"/>
           </w:p>
         </w:tc>
       </w:tr>
@@ -8979,15 +8777,7 @@
               </w:rPr>
             </w:pPr>
             <w:r>
-              <w:t xml:space="preserve">Administratora </w:t>
-            </w:r>
-            <w:proofErr w:type="spellStart"/>
-            <w:r>
-              <w:t>saskarnē</w:t>
-            </w:r>
-            <w:proofErr w:type="spellEnd"/>
-            <w:r>
-              <w:t xml:space="preserve"> jānospiež pogu “Aktivizēt kontu”, kas administratoru pārved uz sarakstu ar deaktivizētiem lietotāju kontiem</w:t>
+              <w:t>Administratora saskarnē jānospiež pogu “Aktivizēt kontu”, kas administratoru pārved uz sarakstu ar deaktivizētiem lietotāju kontiem</w:t>
             </w:r>
           </w:p>
         </w:tc>
@@ -9187,7 +8977,6 @@
                 <w:bCs/>
               </w:rPr>
             </w:pPr>
-            <w:proofErr w:type="spellStart"/>
             <w:r>
               <w:rPr>
                 <w:b/>
@@ -9195,7 +8984,6 @@
               </w:rPr>
               <w:t>Izvaddati</w:t>
             </w:r>
-            <w:proofErr w:type="spellEnd"/>
           </w:p>
         </w:tc>
       </w:tr>
@@ -9388,7 +9176,6 @@
                 <w:bCs/>
               </w:rPr>
             </w:pPr>
-            <w:proofErr w:type="spellStart"/>
             <w:r>
               <w:rPr>
                 <w:b/>
@@ -9396,7 +9183,6 @@
               </w:rPr>
               <w:t>Ievaddati</w:t>
             </w:r>
-            <w:proofErr w:type="spellEnd"/>
           </w:p>
         </w:tc>
       </w:tr>
@@ -9705,7 +9491,6 @@
                 <w:bCs/>
               </w:rPr>
             </w:pPr>
-            <w:proofErr w:type="spellStart"/>
             <w:r>
               <w:rPr>
                 <w:b/>
@@ -9713,7 +9498,6 @@
               </w:rPr>
               <w:t>Izvaddati</w:t>
             </w:r>
-            <w:proofErr w:type="spellEnd"/>
           </w:p>
         </w:tc>
       </w:tr>
@@ -9906,7 +9690,6 @@
                 <w:bCs/>
               </w:rPr>
             </w:pPr>
-            <w:proofErr w:type="spellStart"/>
             <w:r>
               <w:rPr>
                 <w:b/>
@@ -9914,7 +9697,6 @@
               </w:rPr>
               <w:t>Ievaddati</w:t>
             </w:r>
-            <w:proofErr w:type="spellEnd"/>
           </w:p>
         </w:tc>
       </w:tr>
@@ -10087,7 +9869,6 @@
                 <w:bCs/>
               </w:rPr>
             </w:pPr>
-            <w:proofErr w:type="spellStart"/>
             <w:r>
               <w:rPr>
                 <w:b/>
@@ -10095,7 +9876,6 @@
               </w:rPr>
               <w:t>Izvaddati</w:t>
             </w:r>
-            <w:proofErr w:type="spellEnd"/>
           </w:p>
         </w:tc>
       </w:tr>
@@ -10255,7 +10035,6 @@
                 <w:bCs/>
               </w:rPr>
             </w:pPr>
-            <w:proofErr w:type="spellStart"/>
             <w:r>
               <w:rPr>
                 <w:b/>
@@ -10263,7 +10042,6 @@
               </w:rPr>
               <w:t>Ievaddati</w:t>
             </w:r>
-            <w:proofErr w:type="spellEnd"/>
           </w:p>
         </w:tc>
       </w:tr>
@@ -10565,7 +10343,6 @@
                 <w:bCs/>
               </w:rPr>
             </w:pPr>
-            <w:proofErr w:type="spellStart"/>
             <w:r>
               <w:rPr>
                 <w:b/>
@@ -10573,7 +10350,6 @@
               </w:rPr>
               <w:t>Izvaddati</w:t>
             </w:r>
-            <w:proofErr w:type="spellEnd"/>
           </w:p>
         </w:tc>
       </w:tr>
@@ -10763,7 +10539,6 @@
                 <w:bCs/>
               </w:rPr>
             </w:pPr>
-            <w:proofErr w:type="spellStart"/>
             <w:r>
               <w:rPr>
                 <w:b/>
@@ -10771,7 +10546,6 @@
               </w:rPr>
               <w:t>Ievaddati</w:t>
             </w:r>
-            <w:proofErr w:type="spellEnd"/>
           </w:p>
         </w:tc>
       </w:tr>
@@ -10947,7 +10721,6 @@
                 <w:bCs/>
               </w:rPr>
             </w:pPr>
-            <w:proofErr w:type="spellStart"/>
             <w:r>
               <w:rPr>
                 <w:b/>
@@ -10955,7 +10728,6 @@
               </w:rPr>
               <w:t>Izvaddati</w:t>
             </w:r>
-            <w:proofErr w:type="spellEnd"/>
           </w:p>
         </w:tc>
       </w:tr>
@@ -11121,7 +10893,6 @@
                 <w:bCs/>
               </w:rPr>
             </w:pPr>
-            <w:proofErr w:type="spellStart"/>
             <w:r>
               <w:rPr>
                 <w:b/>
@@ -11129,7 +10900,6 @@
               </w:rPr>
               <w:t>Ievaddati</w:t>
             </w:r>
-            <w:proofErr w:type="spellEnd"/>
           </w:p>
         </w:tc>
       </w:tr>
@@ -11452,7 +11222,6 @@
                 <w:bCs/>
               </w:rPr>
             </w:pPr>
-            <w:proofErr w:type="spellStart"/>
             <w:r>
               <w:rPr>
                 <w:b/>
@@ -11460,7 +11229,6 @@
               </w:rPr>
               <w:t>Izvaddati</w:t>
             </w:r>
-            <w:proofErr w:type="spellEnd"/>
           </w:p>
         </w:tc>
       </w:tr>
@@ -11622,7 +11390,6 @@
                 <w:bCs/>
               </w:rPr>
             </w:pPr>
-            <w:proofErr w:type="spellStart"/>
             <w:r>
               <w:rPr>
                 <w:b/>
@@ -11630,7 +11397,6 @@
               </w:rPr>
               <w:t>Ievaddati</w:t>
             </w:r>
-            <w:proofErr w:type="spellEnd"/>
           </w:p>
         </w:tc>
       </w:tr>
@@ -11999,7 +11765,6 @@
                 <w:bCs/>
               </w:rPr>
             </w:pPr>
-            <w:proofErr w:type="spellStart"/>
             <w:r>
               <w:rPr>
                 <w:b/>
@@ -12007,7 +11772,6 @@
               </w:rPr>
               <w:t>Izvaddati</w:t>
             </w:r>
-            <w:proofErr w:type="spellEnd"/>
           </w:p>
         </w:tc>
       </w:tr>
@@ -12142,7 +11906,6 @@
                 <w:bCs/>
               </w:rPr>
             </w:pPr>
-            <w:proofErr w:type="spellStart"/>
             <w:r>
               <w:rPr>
                 <w:b/>
@@ -12150,7 +11913,6 @@
               </w:rPr>
               <w:t>Ievaddati</w:t>
             </w:r>
-            <w:proofErr w:type="spellEnd"/>
           </w:p>
         </w:tc>
       </w:tr>
@@ -12470,7 +12232,6 @@
                 <w:bCs/>
               </w:rPr>
             </w:pPr>
-            <w:proofErr w:type="spellStart"/>
             <w:r>
               <w:rPr>
                 <w:b/>
@@ -12478,7 +12239,6 @@
               </w:rPr>
               <w:t>Izvaddati</w:t>
             </w:r>
-            <w:proofErr w:type="spellEnd"/>
           </w:p>
         </w:tc>
       </w:tr>
@@ -12611,7 +12371,6 @@
                 <w:bCs/>
               </w:rPr>
             </w:pPr>
-            <w:proofErr w:type="spellStart"/>
             <w:r>
               <w:rPr>
                 <w:b/>
@@ -12619,7 +12378,6 @@
               </w:rPr>
               <w:t>Ievaddati</w:t>
             </w:r>
-            <w:proofErr w:type="spellEnd"/>
           </w:p>
         </w:tc>
       </w:tr>
@@ -12939,7 +12697,6 @@
                 <w:bCs/>
               </w:rPr>
             </w:pPr>
-            <w:proofErr w:type="spellStart"/>
             <w:r>
               <w:rPr>
                 <w:b/>
@@ -12947,7 +12704,6 @@
               </w:rPr>
               <w:t>Izvaddati</w:t>
             </w:r>
-            <w:proofErr w:type="spellEnd"/>
           </w:p>
         </w:tc>
       </w:tr>
@@ -13086,13 +12842,8 @@
         <w:t xml:space="preserve">netiek parādīti </w:t>
       </w:r>
       <w:r>
-        <w:t xml:space="preserve">pat administratora </w:t>
-      </w:r>
-      <w:proofErr w:type="spellStart"/>
-      <w:r>
-        <w:t>saskarnē</w:t>
-      </w:r>
-      <w:proofErr w:type="spellEnd"/>
+        <w:t>pat administratora saskarnē</w:t>
+      </w:r>
       <w:r>
         <w:t>.</w:t>
       </w:r>
@@ -13529,23 +13280,7 @@
         <w:pStyle w:val="PamattekstsNormal"/>
       </w:pPr>
       <w:r>
-        <w:t xml:space="preserve">Administratoriem arī ir savs profils un darbi, taču administratoriem ir arī pieeja administratora </w:t>
-      </w:r>
-      <w:proofErr w:type="spellStart"/>
-      <w:r>
-        <w:t>saskarnei</w:t>
-      </w:r>
-      <w:proofErr w:type="spellEnd"/>
-      <w:r>
-        <w:t xml:space="preserve">. Šajā </w:t>
-      </w:r>
-      <w:proofErr w:type="spellStart"/>
-      <w:r>
-        <w:t>saskarnē</w:t>
-      </w:r>
-      <w:proofErr w:type="spellEnd"/>
-      <w:r>
-        <w:t xml:space="preserve"> administratori spēj </w:t>
+        <w:t xml:space="preserve">Administratoriem arī ir savs profils un darbi, taču administratoriem ir arī pieeja administratora saskarnei. Šajā saskarnē administratori spēj </w:t>
       </w:r>
       <w:r>
         <w:t>deaktivizēt</w:t>
@@ -13627,13 +13362,8 @@
         <w:pStyle w:val="PamattekstsNormal"/>
       </w:pPr>
       <w:r>
-        <w:t xml:space="preserve">WYSIWYG – Ko tu redzi, to iegūsti (no angļu </w:t>
-      </w:r>
-      <w:proofErr w:type="spellStart"/>
-      <w:r>
-        <w:t>val</w:t>
-      </w:r>
-      <w:proofErr w:type="spellEnd"/>
+        <w:t>WYSIWYG – Ko tu redzi, to iegūsti (no angļu val</w:t>
+      </w:r>
       <w:r>
         <w:t>.</w:t>
       </w:r>
@@ -13642,119 +13372,7 @@
           <w:i/>
           <w:iCs/>
         </w:rPr>
-        <w:t>“</w:t>
-      </w:r>
-      <w:proofErr w:type="spellStart"/>
-      <w:r>
-        <w:rPr>
-          <w:i/>
-          <w:iCs/>
-        </w:rPr>
-        <w:t>What</w:t>
-      </w:r>
-      <w:proofErr w:type="spellEnd"/>
-      <w:r>
-        <w:rPr>
-          <w:i/>
-          <w:iCs/>
-        </w:rPr>
-        <w:t xml:space="preserve"> </w:t>
-      </w:r>
-      <w:proofErr w:type="spellStart"/>
-      <w:r>
-        <w:rPr>
-          <w:i/>
-          <w:iCs/>
-        </w:rPr>
-        <w:t>you</w:t>
-      </w:r>
-      <w:proofErr w:type="spellEnd"/>
-      <w:r>
-        <w:rPr>
-          <w:i/>
-          <w:iCs/>
-        </w:rPr>
-        <w:t xml:space="preserve"> </w:t>
-      </w:r>
-      <w:proofErr w:type="spellStart"/>
-      <w:r>
-        <w:rPr>
-          <w:i/>
-          <w:iCs/>
-        </w:rPr>
-        <w:t>see</w:t>
-      </w:r>
-      <w:proofErr w:type="spellEnd"/>
-      <w:r>
-        <w:rPr>
-          <w:i/>
-          <w:iCs/>
-        </w:rPr>
-        <w:t xml:space="preserve"> </w:t>
-      </w:r>
-      <w:proofErr w:type="spellStart"/>
-      <w:r>
-        <w:rPr>
-          <w:i/>
-          <w:iCs/>
-        </w:rPr>
-        <w:t>is</w:t>
-      </w:r>
-      <w:proofErr w:type="spellEnd"/>
-      <w:r>
-        <w:rPr>
-          <w:i/>
-          <w:iCs/>
-        </w:rPr>
-        <w:t xml:space="preserve"> </w:t>
-      </w:r>
-      <w:proofErr w:type="spellStart"/>
-      <w:r>
-        <w:rPr>
-          <w:i/>
-          <w:iCs/>
-        </w:rPr>
-        <w:t>what</w:t>
-      </w:r>
-      <w:proofErr w:type="spellEnd"/>
-      <w:r>
-        <w:rPr>
-          <w:i/>
-          <w:iCs/>
-        </w:rPr>
-        <w:t xml:space="preserve"> </w:t>
-      </w:r>
-      <w:proofErr w:type="spellStart"/>
-      <w:r>
-        <w:rPr>
-          <w:i/>
-          <w:iCs/>
-        </w:rPr>
-        <w:t>you</w:t>
-      </w:r>
-      <w:proofErr w:type="spellEnd"/>
-      <w:r>
-        <w:rPr>
-          <w:i/>
-          <w:iCs/>
-        </w:rPr>
-        <w:t xml:space="preserve"> </w:t>
-      </w:r>
-      <w:proofErr w:type="spellStart"/>
-      <w:r>
-        <w:rPr>
-          <w:i/>
-          <w:iCs/>
-        </w:rPr>
-        <w:t>get</w:t>
-      </w:r>
-      <w:proofErr w:type="spellEnd"/>
-      <w:r>
-        <w:rPr>
-          <w:i/>
-          <w:iCs/>
-        </w:rPr>
-        <w:t>”</w:t>
+        <w:t>“What you see is what you get”</w:t>
       </w:r>
       <w:r>
         <w:t>)</w:t>
@@ -13772,29 +13390,8 @@
       <w:pPr>
         <w:pStyle w:val="PamattekstsNormal"/>
       </w:pPr>
-      <w:proofErr w:type="spellStart"/>
-      <w:r>
-        <w:t>Saskarne</w:t>
-      </w:r>
-      <w:proofErr w:type="spellEnd"/>
-      <w:r>
-        <w:t xml:space="preserve"> – Lietotāja </w:t>
-      </w:r>
-      <w:proofErr w:type="spellStart"/>
-      <w:r>
-        <w:t>saskarne</w:t>
-      </w:r>
-      <w:proofErr w:type="spellEnd"/>
-      <w:r>
-        <w:t xml:space="preserve"> (no angļu val. “</w:t>
-      </w:r>
-      <w:proofErr w:type="spellStart"/>
-      <w:r>
-        <w:t>User</w:t>
-      </w:r>
-      <w:proofErr w:type="spellEnd"/>
-      <w:r>
-        <w:t xml:space="preserve"> Interface”) ir vide, ar kuras palīdzību lietotājs var mijiedarboties ar tīmekļvietnes sistēmu un tās datiem.</w:t>
+      <w:r>
+        <w:t>Saskarne – Lietotāja saskarne (no angļu val. “User Interface”) ir vide, ar kuras palīdzību lietotājs var mijiedarboties ar tīmekļvietnes sistēmu un tās datiem.</w:t>
       </w:r>
     </w:p>
     <w:p>
@@ -13826,23 +13423,7 @@
         <w:pStyle w:val="PamattekstsNormal"/>
       </w:pPr>
       <w:r>
-        <w:t xml:space="preserve">PK – </w:t>
-      </w:r>
-      <w:proofErr w:type="spellStart"/>
-      <w:r>
-        <w:t>Primary</w:t>
-      </w:r>
-      <w:proofErr w:type="spellEnd"/>
-      <w:r>
-        <w:t xml:space="preserve"> </w:t>
-      </w:r>
-      <w:proofErr w:type="spellStart"/>
-      <w:r>
-        <w:t>Key</w:t>
-      </w:r>
-      <w:proofErr w:type="spellEnd"/>
-      <w:r>
-        <w:t xml:space="preserve"> (Primārā atslēga), datubāzes ieraksta unikāla vērtība, kura palīdz atlasīt tikai un tieši vienu konkrētu ierakstu.</w:t>
+        <w:t>PK – Primary Key (Primārā atslēga), datubāzes ieraksta unikāla vērtība, kura palīdz atlasīt tikai un tieši vienu konkrētu ierakstu.</w:t>
       </w:r>
     </w:p>
     <w:p>
@@ -13918,55 +13499,10 @@
         <w:pStyle w:val="PamattekstsNormal"/>
       </w:pPr>
       <w:r>
-        <w:t xml:space="preserve">Šajā projektā ir nepieciešams izmantot koda redaktoru. Teorētiski, šim nolūkam ir vairākas opcijas. </w:t>
-      </w:r>
-      <w:proofErr w:type="spellStart"/>
-      <w:r>
-        <w:t>Notepad</w:t>
-      </w:r>
-      <w:proofErr w:type="spellEnd"/>
-      <w:r>
-        <w:t xml:space="preserve">, </w:t>
-      </w:r>
-      <w:proofErr w:type="spellStart"/>
-      <w:r>
-        <w:t>Notepad</w:t>
-      </w:r>
-      <w:proofErr w:type="spellEnd"/>
-      <w:r>
-        <w:t xml:space="preserve">++ ir pavisam virspusēji redaktori kuros cilvēkam pašam jāatceras viss, kas nepieciešams pareizam un glītam kodam. </w:t>
-      </w:r>
-      <w:proofErr w:type="spellStart"/>
-      <w:r>
-        <w:t>Eclipse</w:t>
-      </w:r>
-      <w:proofErr w:type="spellEnd"/>
-      <w:r>
-        <w:t xml:space="preserve"> IDE, kurš izmantots skolā, arī ir opcija, bet šo izstrādes vidi visvairāk izmanto Java, kas var pagrūtināt informācijas atrašanu problēmām, kuras nesaistās ar Java izstrādi.  </w:t>
-      </w:r>
-      <w:proofErr w:type="spellStart"/>
-      <w:r>
-        <w:t>Visual</w:t>
-      </w:r>
-      <w:proofErr w:type="spellEnd"/>
-      <w:r>
-        <w:t xml:space="preserve"> </w:t>
-      </w:r>
-      <w:proofErr w:type="spellStart"/>
-      <w:r>
-        <w:t>Studio</w:t>
-      </w:r>
-      <w:proofErr w:type="spellEnd"/>
-      <w:r>
-        <w:t xml:space="preserve"> Code ir redaktors ar izpalīdzīgām </w:t>
-      </w:r>
-      <w:proofErr w:type="spellStart"/>
-      <w:r>
-        <w:t>spraudnēm</w:t>
-      </w:r>
-      <w:proofErr w:type="spellEnd"/>
-      <w:r>
-        <w:t xml:space="preserve"> un opcijām, kuru var izmantot lielai daļai programmēšanas valodām.</w:t>
+        <w:t xml:space="preserve">Šajā projektā ir nepieciešams izmantot koda redaktoru. Teorētiski, šim nolūkam ir vairākas opcijas. Notepad, Notepad++ ir pavisam virspusēji redaktori kuros cilvēkam pašam jāatceras viss, kas nepieciešams pareizam un glītam kodam. Eclipse IDE, kurš izmantots skolā, arī ir opcija, bet šo izstrādes vidi visvairāk izmanto Java, kas var pagrūtināt informācijas atrašanu problēmām, kuras nesaistās ar Java izstrādi.  Visual Studio Code ir redaktors ar izpalīdzīgām </w:t>
+      </w:r>
+      <w:r>
+        <w:t>spraudnēm un opcijām, kuru var izmantot lielai daļai programmēšanas valodām.</w:t>
       </w:r>
     </w:p>
     <w:p>
@@ -13974,286 +13510,161 @@
         <w:pStyle w:val="PamattekstsNormal"/>
       </w:pPr>
       <w:r>
-        <w:t xml:space="preserve">Tālāk nepieciešama programmēšanas valoda. Apgalvojams, ka priekšpuse ar kuru lietotāji saskarās, un servera puse būs jāveido </w:t>
-      </w:r>
-      <w:proofErr w:type="spellStart"/>
-      <w:r>
-        <w:t>atseviški</w:t>
-      </w:r>
-      <w:proofErr w:type="spellEnd"/>
+        <w:t xml:space="preserve">Tālāk nepieciešama programmēšanas valoda. Apgalvojams, ka priekšpuse ar kuru lietotāji saskarās, un servera puse būs jāveido atseviški. </w:t>
+      </w:r>
+      <w:r>
+        <w:t>Tīmekļvietnes priekšpusē var izmantot HTML, CSS. Funkcionālo daļu, kas ieskaita gan priekšpusi, gan servera pusi, var rakstīt PHP, Javascript, Java, C#, Python, kā arī citas valodas, kuras ir mazāk zināmas vai vienkārši jaunākas, piemēram, Scala, Clojure, Rust.</w:t>
+      </w:r>
+    </w:p>
+    <w:p>
+      <w:pPr>
+        <w:pStyle w:val="PamattekstsNormal"/>
+      </w:pPr>
+      <w:r>
+        <w:t xml:space="preserve">Servera pusē nepieciešama datubāze, kurā tiks uzturēti dati, un no kuras tiks saņemta informācija, ko uzrādīt tīmekļvietnē. Šajam nolūkam varētu izmantot MySQL, ar kuru esam darbojušies skolā, MariaDB, MongoDB, kuru izmantojam prakses laikā, </w:t>
+      </w:r>
+      <w:r>
+        <w:t>un</w:t>
+      </w:r>
+      <w:r>
+        <w:t xml:space="preserve"> PostgreSQL</w:t>
+      </w:r>
       <w:r>
         <w:t xml:space="preserve">. </w:t>
       </w:r>
-      <w:r>
-        <w:t xml:space="preserve">Tīmekļvietnes priekšpusē var izmantot HTML, CSS. Funkcionālo daļu, kas ieskaita gan priekšpusi, gan servera pusi, var rakstīt PHP, </w:t>
-      </w:r>
-      <w:proofErr w:type="spellStart"/>
-      <w:r>
-        <w:t>Javascript</w:t>
-      </w:r>
-      <w:proofErr w:type="spellEnd"/>
-      <w:r>
-        <w:t xml:space="preserve">, Java, C#, </w:t>
-      </w:r>
-      <w:proofErr w:type="spellStart"/>
-      <w:r>
-        <w:t>Python</w:t>
-      </w:r>
-      <w:proofErr w:type="spellEnd"/>
-      <w:r>
-        <w:t xml:space="preserve">, kā arī citas valodas, kuras ir mazāk zināmas vai vienkārši jaunākas, piemēram, Scala, </w:t>
-      </w:r>
-      <w:proofErr w:type="spellStart"/>
-      <w:r>
-        <w:t>Clojure</w:t>
-      </w:r>
-      <w:proofErr w:type="spellEnd"/>
-      <w:r>
-        <w:t xml:space="preserve">, </w:t>
-      </w:r>
-      <w:proofErr w:type="spellStart"/>
-      <w:r>
-        <w:t>Rust</w:t>
-      </w:r>
-      <w:proofErr w:type="spellEnd"/>
+    </w:p>
+    <w:p>
+      <w:pPr>
+        <w:pStyle w:val="PamattekstsNormal"/>
+      </w:pPr>
+      <w:r>
+        <w:t>Tīmekļvietnes izvietošanu internetā pieejamā veidā būtu</w:t>
+      </w:r>
+      <w:r>
+        <w:t xml:space="preserve"> jāveic</w:t>
+      </w:r>
+      <w:r>
+        <w:t xml:space="preserve"> uz mākoņa platformas, piemēram, Heroku, Google Cloud, Vercel</w:t>
+      </w:r>
+      <w:r>
+        <w:t>. Ideāli būtu opcija, kura ir bezmaksas, it īpaši kamēr tīmekļvietne tiek programmēta un uzlabota</w:t>
+      </w:r>
       <w:r>
         <w:t>.</w:t>
       </w:r>
+      <w:r>
+        <w:t xml:space="preserve"> Fizisks serveris nav opcija, jo </w:t>
+      </w:r>
+      <w:r>
+        <w:t>fiziski serveri bieži izmaksā vairāk un aizņem vairāk vietas nekā mākoņa platformu piedāvātie servisi.</w:t>
+      </w:r>
     </w:p>
     <w:p>
       <w:pPr>
         <w:pStyle w:val="PamattekstsNormal"/>
       </w:pPr>
-      <w:r>
-        <w:t xml:space="preserve">Servera pusē nepieciešama datubāze, kurā tiks uzturēti dati, un no kuras tiks saņemta informācija, ko uzrādīt tīmekļvietnē. </w:t>
-      </w:r>
-      <w:proofErr w:type="spellStart"/>
-      <w:r>
-        <w:t>Šajam</w:t>
-      </w:r>
-      <w:proofErr w:type="spellEnd"/>
-      <w:r>
-        <w:t xml:space="preserve"> nolūkam varētu izmantot </w:t>
-      </w:r>
-      <w:proofErr w:type="spellStart"/>
-      <w:r>
-        <w:t>MySQL</w:t>
-      </w:r>
-      <w:proofErr w:type="spellEnd"/>
-      <w:r>
-        <w:t xml:space="preserve">, ar kuru esam darbojušies skolā, </w:t>
-      </w:r>
-      <w:proofErr w:type="spellStart"/>
-      <w:r>
-        <w:t>MariaDB</w:t>
-      </w:r>
-      <w:proofErr w:type="spellEnd"/>
-      <w:r>
-        <w:t xml:space="preserve">, </w:t>
-      </w:r>
-      <w:proofErr w:type="spellStart"/>
-      <w:r>
-        <w:t>MongoDB</w:t>
-      </w:r>
-      <w:proofErr w:type="spellEnd"/>
-      <w:r>
-        <w:t xml:space="preserve">, kuru izmantojam prakses laikā, </w:t>
-      </w:r>
-      <w:r>
-        <w:t>un</w:t>
-      </w:r>
-      <w:r>
-        <w:t xml:space="preserve"> </w:t>
-      </w:r>
-      <w:proofErr w:type="spellStart"/>
-      <w:r>
-        <w:t>PostgreSQL</w:t>
-      </w:r>
-      <w:proofErr w:type="spellEnd"/>
-      <w:r>
-        <w:t xml:space="preserve">. </w:t>
-      </w:r>
+    </w:p>
+    <w:p>
+      <w:pPr>
+        <w:pStyle w:val="Heading2"/>
+        <w:rPr>
+          <w:rFonts w:cs="Times New Roman"/>
+        </w:rPr>
+      </w:pPr>
+      <w:bookmarkStart w:id="13" w:name="_Toc127882974"/>
+      <w:r>
+        <w:rPr>
+          <w:rFonts w:cs="Times New Roman"/>
+        </w:rPr>
+        <w:t>3.2. Izvēlēto risinājuma līdzekļu un valodu apraksts</w:t>
+      </w:r>
+      <w:bookmarkEnd w:id="13"/>
     </w:p>
     <w:p>
       <w:pPr>
         <w:pStyle w:val="PamattekstsNormal"/>
       </w:pPr>
       <w:r>
-        <w:t>Tīmekļvietnes izvietošanu internetā pieejamā veidā būtu</w:t>
-      </w:r>
-      <w:r>
-        <w:t xml:space="preserve"> jāveic</w:t>
-      </w:r>
-      <w:r>
-        <w:t xml:space="preserve"> uz mākoņa platformas, piemēram, </w:t>
-      </w:r>
-      <w:proofErr w:type="spellStart"/>
-      <w:r>
-        <w:t>Heroku</w:t>
-      </w:r>
-      <w:proofErr w:type="spellEnd"/>
-      <w:r>
-        <w:t xml:space="preserve">, Google </w:t>
-      </w:r>
-      <w:proofErr w:type="spellStart"/>
-      <w:r>
-        <w:t>Cloud</w:t>
-      </w:r>
-      <w:proofErr w:type="spellEnd"/>
-      <w:r>
-        <w:t xml:space="preserve">, </w:t>
-      </w:r>
-      <w:proofErr w:type="spellStart"/>
-      <w:r>
-        <w:t>Vercel</w:t>
-      </w:r>
-      <w:proofErr w:type="spellEnd"/>
-      <w:r>
-        <w:t>. Ideāli būtu opcija, kura ir bezmaksas, it īpaši kamēr tīmekļvietne tiek programmēta un uzlabota</w:t>
-      </w:r>
-      <w:r>
-        <w:t>.</w:t>
-      </w:r>
-      <w:r>
-        <w:t xml:space="preserve"> Fizisks serveris nav opcija, jo </w:t>
-      </w:r>
-      <w:r>
-        <w:t>fiziski serveri bieži izmaksā vairāk un aizņem vairāk vietas nekā mākoņa platformu piedāvātie servisi.</w:t>
-      </w:r>
-    </w:p>
-    <w:p>
-      <w:pPr>
-        <w:pStyle w:val="PamattekstsNormal"/>
-      </w:pPr>
-    </w:p>
-    <w:p>
-      <w:pPr>
-        <w:pStyle w:val="Heading2"/>
-        <w:rPr>
-          <w:rFonts w:cs="Times New Roman"/>
-        </w:rPr>
-      </w:pPr>
-      <w:bookmarkStart w:id="13" w:name="_Toc127882974"/>
-      <w:r>
-        <w:rPr>
-          <w:rFonts w:cs="Times New Roman"/>
-        </w:rPr>
-        <w:t>3.2. Izvēlēto risinājuma līdzekļu un valodu apraksts</w:t>
-      </w:r>
-      <w:bookmarkEnd w:id="13"/>
-    </w:p>
-    <w:p>
-      <w:pPr>
-        <w:pStyle w:val="PamattekstsNormal"/>
-      </w:pPr>
-      <w:r>
         <w:t xml:space="preserve">Projektā izmantotais koda rediģētājs ir </w:t>
       </w:r>
-      <w:proofErr w:type="spellStart"/>
       <w:r>
         <w:rPr>
           <w:b/>
           <w:bCs/>
         </w:rPr>
-        <w:t>Visual</w:t>
-      </w:r>
-      <w:proofErr w:type="spellEnd"/>
+        <w:t>Visual Studio Code</w:t>
+      </w:r>
+      <w:r>
+        <w:t xml:space="preserve">. </w:t>
+      </w:r>
+      <w:r>
+        <w:t>Šis rediģētājs ir labākā izvēle dēļ tā pazīstamības, kā arī tā iespraudnes. Tīmekļvietnes veidošanā izmantotas vairākas iespraudnes, piemēram, Code Snippets (angļu valodā, Koda Saīsinājumi), kas atļauj ievadīt saīsinātu komandrindu pierakstu un automātiski izveido formatētu komandrindu. Šie rīki programmēšanu padara vieglāku un ātrāku.</w:t>
+      </w:r>
+    </w:p>
+    <w:p>
+      <w:pPr>
+        <w:pStyle w:val="PamattekstsNormal"/>
+      </w:pPr>
+      <w:r>
+        <w:t xml:space="preserve">Tīmekļvietnes programmēšanai izmantota </w:t>
+      </w:r>
       <w:r>
         <w:rPr>
           <w:b/>
           <w:bCs/>
         </w:rPr>
+        <w:t xml:space="preserve">React.js </w:t>
+      </w:r>
+      <w:r>
+        <w:t xml:space="preserve">bibliotēka, kura balstīta uz Javascript valodu. Šis līdzeklis projektā tiek izmantots lai atvieglotu komponentu un dizaina veidošanu. React.js tiek izmantots arī </w:t>
+      </w:r>
+      <w:r>
+        <w:t xml:space="preserve">autores </w:t>
+      </w:r>
+      <w:r>
+        <w:t xml:space="preserve">prakses vietā, tādēļ izmantojot līdzīgus līdzekļus </w:t>
+      </w:r>
+      <w:r>
+        <w:lastRenderedPageBreak/>
+        <w:t>atvieglo jaunas informācijas atrašanu, samazina lieku valodas mācīšanos un dod vajadzīgās pamata zināšanas.</w:t>
+      </w:r>
+    </w:p>
+    <w:p>
+      <w:pPr>
+        <w:pStyle w:val="PamattekstsNormal"/>
+      </w:pPr>
+      <w:r>
+        <w:t>Servera puses programmēšanai izmantota</w:t>
+      </w:r>
+      <w:r>
         <w:t xml:space="preserve"> </w:t>
       </w:r>
-      <w:proofErr w:type="spellStart"/>
       <w:r>
         <w:rPr>
           <w:b/>
           <w:bCs/>
         </w:rPr>
-        <w:t>Studio</w:t>
-      </w:r>
-      <w:proofErr w:type="spellEnd"/>
+        <w:t>Node.</w:t>
+      </w:r>
       <w:r>
         <w:rPr>
           <w:b/>
           <w:bCs/>
         </w:rPr>
-        <w:t xml:space="preserve"> Code</w:t>
-      </w:r>
-      <w:r>
-        <w:t xml:space="preserve">. </w:t>
-      </w:r>
-      <w:r>
-        <w:t xml:space="preserve">Šis rediģētājs ir labākā izvēle dēļ tā </w:t>
-      </w:r>
-      <w:proofErr w:type="spellStart"/>
-      <w:r>
-        <w:t>pazīstamības</w:t>
-      </w:r>
-      <w:proofErr w:type="spellEnd"/>
-      <w:r>
-        <w:t xml:space="preserve">, kā arī tā </w:t>
-      </w:r>
-      <w:proofErr w:type="spellStart"/>
-      <w:r>
-        <w:t>iespraudnes</w:t>
-      </w:r>
-      <w:proofErr w:type="spellEnd"/>
-      <w:r>
-        <w:t xml:space="preserve">. Tīmekļvietnes veidošanā izmantotas vairākas </w:t>
-      </w:r>
-      <w:proofErr w:type="spellStart"/>
-      <w:r>
-        <w:t>iespraudnes</w:t>
-      </w:r>
-      <w:proofErr w:type="spellEnd"/>
-      <w:r>
-        <w:t xml:space="preserve">, piemēram, Code </w:t>
-      </w:r>
-      <w:proofErr w:type="spellStart"/>
-      <w:r>
-        <w:t>Snippets</w:t>
-      </w:r>
-      <w:proofErr w:type="spellEnd"/>
-      <w:r>
-        <w:t xml:space="preserve"> (angļu valodā, Koda Saīsinājumi), kas atļauj ievadīt saīsinātu komandrindu pierakstu un automātiski izveido formatētu komandrindu. Šie rīki programmēšanu padara vieglāku un ātrāku.</w:t>
-      </w:r>
-    </w:p>
-    <w:p>
-      <w:pPr>
-        <w:pStyle w:val="PamattekstsNormal"/>
-      </w:pPr>
-      <w:r>
-        <w:t xml:space="preserve">Tīmekļvietnes programmēšanai izmantota </w:t>
+        <w:t>js</w:t>
       </w:r>
       <w:r>
         <w:rPr>
           <w:b/>
           <w:bCs/>
         </w:rPr>
-        <w:t xml:space="preserve">React.js </w:t>
-      </w:r>
-      <w:r>
-        <w:t xml:space="preserve">bibliotēka, kura balstīta uz </w:t>
-      </w:r>
-      <w:proofErr w:type="spellStart"/>
-      <w:r>
-        <w:t>Javascript</w:t>
-      </w:r>
-      <w:proofErr w:type="spellEnd"/>
-      <w:r>
-        <w:t xml:space="preserve"> valodu. Šis līdzeklis projektā tiek izmantots lai atvieglotu komponentu un dizaina veidošanu. React.js tiek izmantots arī </w:t>
-      </w:r>
-      <w:r>
-        <w:t xml:space="preserve">autores </w:t>
-      </w:r>
-      <w:r>
-        <w:t xml:space="preserve">prakses vietā, tādēļ izmantojot līdzīgus līdzekļus </w:t>
-      </w:r>
-      <w:r>
-        <w:lastRenderedPageBreak/>
-        <w:t>atvieglo jaunas informācijas atrašanu, samazina lieku valodas mācīšanos un dod vajadzīgās pamata zināšanas.</w:t>
+        <w:t xml:space="preserve"> </w:t>
+      </w:r>
+      <w:r>
+        <w:t xml:space="preserve">valoda. Šī valoda izmantota, </w:t>
+      </w:r>
+      <w:r>
+        <w:t>jo dokumentācijā un cilvēku veidotajās pamācībās bieži izmantota līdzās React.js bibliotēkai. Šīs valodas arī tiek izmantotas prakses darba laikā, kas atvieglo atkļūdošanu un jaunas informācijas iemācīšanos</w:t>
       </w:r>
     </w:p>
     <w:p>
@@ -14261,30 +13672,35 @@
         <w:pStyle w:val="PamattekstsNormal"/>
       </w:pPr>
       <w:r>
-        <w:t>Servera puses programmēšanai izmantota</w:t>
-      </w:r>
-      <w:r>
-        <w:t xml:space="preserve"> </w:t>
+        <w:t xml:space="preserve">Datubāzei izmantota </w:t>
       </w:r>
       <w:r>
         <w:rPr>
           <w:b/>
           <w:bCs/>
         </w:rPr>
-        <w:t>Express.js</w:t>
-      </w:r>
-      <w:r>
-        <w:rPr>
-          <w:b/>
-          <w:bCs/>
-        </w:rPr>
-        <w:t xml:space="preserve"> </w:t>
-      </w:r>
-      <w:r>
-        <w:t xml:space="preserve">valoda. Šī valoda izmantota, </w:t>
-      </w:r>
-      <w:r>
-        <w:t>jo dokumentācijā un cilvēku veidotajās pamācībās bieži izmantota līdzās React.js bibliotēkai. Šīs valodas arī tiek izmantotas prakses darba laikā, kas atvieglo atkļūdošanu un jaunas informācijas iemācīšanos</w:t>
+        <w:t>MySQL</w:t>
+      </w:r>
+      <w:r>
+        <w:t xml:space="preserve"> pārvaldības sistēma. Šī sistēma pieļauj ārējo atslēgu izmantošanu, kura ir noderīga tīmekļvietnes datiem. Lielākā daļa tabulas savstarpēji ir saistītas, piemēram, katrs stāsts atkarīgs no viena lietotāja konta, un ar MySQL palīdzību, ir savienojamas un pārredzamas. MySQL ir sistēma, kuru </w:t>
+      </w:r>
+      <w:r>
+        <w:t>autore</w:t>
+      </w:r>
+      <w:r>
+        <w:t xml:space="preserve"> ilglaicīgi izmantoju</w:t>
+      </w:r>
+      <w:r>
+        <w:t>si</w:t>
+      </w:r>
+      <w:r>
+        <w:t xml:space="preserve"> mācību gaitā</w:t>
+      </w:r>
+      <w:r>
+        <w:t xml:space="preserve"> un citos projektos</w:t>
+      </w:r>
+      <w:r>
+        <w:t>. Datubāzes veidošanas nolūkā izmantots MySQL Workbench.</w:t>
       </w:r>
     </w:p>
     <w:p>
@@ -14292,76 +13708,6 @@
         <w:pStyle w:val="PamattekstsNormal"/>
       </w:pPr>
       <w:r>
-        <w:t xml:space="preserve">Datubāzei izmantota </w:t>
-      </w:r>
-      <w:proofErr w:type="spellStart"/>
-      <w:r>
-        <w:rPr>
-          <w:b/>
-          <w:bCs/>
-        </w:rPr>
-        <w:t>MySQL</w:t>
-      </w:r>
-      <w:proofErr w:type="spellEnd"/>
-      <w:r>
-        <w:t xml:space="preserve"> pārvaldības sistēma. Šī sistēma pieļauj ārējo atslēgu izmantošanu, kura ir noderīga tīmekļvietnes datiem. Lielākā daļa tabulas savstarpēji ir saistītas, piemēram, katrs stāsts atkarīgs no viena lietotāja konta, un ar </w:t>
-      </w:r>
-      <w:proofErr w:type="spellStart"/>
-      <w:r>
-        <w:t>MySQL</w:t>
-      </w:r>
-      <w:proofErr w:type="spellEnd"/>
-      <w:r>
-        <w:t xml:space="preserve"> palīdzību, ir savienojamas un pārredzamas. </w:t>
-      </w:r>
-      <w:proofErr w:type="spellStart"/>
-      <w:r>
-        <w:t>MySQL</w:t>
-      </w:r>
-      <w:proofErr w:type="spellEnd"/>
-      <w:r>
-        <w:t xml:space="preserve"> ir sistēma, kuru </w:t>
-      </w:r>
-      <w:r>
-        <w:t>autore</w:t>
-      </w:r>
-      <w:r>
-        <w:t xml:space="preserve"> ilglaicīgi izmantoju</w:t>
-      </w:r>
-      <w:r>
-        <w:t>si</w:t>
-      </w:r>
-      <w:r>
-        <w:t xml:space="preserve"> mācību gaitā</w:t>
-      </w:r>
-      <w:r>
-        <w:t xml:space="preserve"> un citos projektos</w:t>
-      </w:r>
-      <w:r>
-        <w:t xml:space="preserve">. Datubāzes veidošanas nolūkā izmantots </w:t>
-      </w:r>
-      <w:proofErr w:type="spellStart"/>
-      <w:r>
-        <w:t>MySQL</w:t>
-      </w:r>
-      <w:proofErr w:type="spellEnd"/>
-      <w:r>
-        <w:t xml:space="preserve"> </w:t>
-      </w:r>
-      <w:proofErr w:type="spellStart"/>
-      <w:r>
-        <w:t>Workbench</w:t>
-      </w:r>
-      <w:proofErr w:type="spellEnd"/>
-      <w:r>
-        <w:t>.</w:t>
-      </w:r>
-    </w:p>
-    <w:p>
-      <w:pPr>
-        <w:pStyle w:val="PamattekstsNormal"/>
-      </w:pPr>
-      <w:r>
         <w:t xml:space="preserve">Tīmekļvietnes pieejai </w:t>
       </w:r>
       <w:r>
@@ -14370,11 +13716,9 @@
       <w:r>
         <w:t xml:space="preserve">izmantota </w:t>
       </w:r>
-      <w:proofErr w:type="spellStart"/>
       <w:r>
         <w:t>Vercel</w:t>
       </w:r>
-      <w:proofErr w:type="spellEnd"/>
       <w:r>
         <w:t xml:space="preserve"> mākoņu platforma.</w:t>
       </w:r>
@@ -14901,15 +14245,7 @@
         </w:drawing>
       </w:r>
       <w:r>
-        <w:t xml:space="preserve">Tīmekļvietnes Datu plūsmas diagrammas parāda kādas tabulas no datubāzes tiek izmantotas dažādo  lietotāju darbības laikā, kā arī kā šī informācija nokļūst līdz tabulām un no tām. Diagramma sadalīta vairākās mazās diagrammās, lai informācija būtu </w:t>
-      </w:r>
-      <w:proofErr w:type="spellStart"/>
-      <w:r>
-        <w:t>pārskatamāka</w:t>
-      </w:r>
-      <w:proofErr w:type="spellEnd"/>
-      <w:r>
-        <w:t>.</w:t>
+        <w:t>Tīmekļvietnes Datu plūsmas diagrammas parāda kādas tabulas no datubāzes tiek izmantotas dažādo  lietotāju darbības laikā, kā arī kā šī informācija nokļūst līdz tabulām un no tām. Diagramma sadalīta vairākās mazās diagrammās, lai informācija būtu pārskatamāka.</w:t>
       </w:r>
       <w:r>
         <w:rPr>
@@ -15473,21 +14809,7 @@
           <w:rFonts w:cs="Times New Roman"/>
         </w:rPr>
         <w:lastRenderedPageBreak/>
-        <w:t>4.4 Aktivitāšu diagramma (</w:t>
-      </w:r>
-      <w:proofErr w:type="spellStart"/>
-      <w:r>
-        <w:rPr>
-          <w:rFonts w:cs="Times New Roman"/>
-        </w:rPr>
-        <w:t>Activity</w:t>
-      </w:r>
-      <w:proofErr w:type="spellEnd"/>
-      <w:r>
-        <w:rPr>
-          <w:rFonts w:cs="Times New Roman"/>
-        </w:rPr>
-        <w:t>)</w:t>
+        <w:t>4.4 Aktivitāšu diagramma (Activity)</w:t>
       </w:r>
       <w:bookmarkEnd w:id="18"/>
     </w:p>
@@ -16341,31 +15663,7 @@
       </w:pPr>
       <w:r>
         <w:lastRenderedPageBreak/>
-        <w:t xml:space="preserve">4.5. </w:t>
-      </w:r>
-      <w:proofErr w:type="spellStart"/>
-      <w:r>
-        <w:t>Lietojumgadījumu</w:t>
-      </w:r>
-      <w:proofErr w:type="spellEnd"/>
-      <w:r>
-        <w:t xml:space="preserve"> diagramma (</w:t>
-      </w:r>
-      <w:proofErr w:type="spellStart"/>
-      <w:r>
-        <w:t>Use</w:t>
-      </w:r>
-      <w:proofErr w:type="spellEnd"/>
-      <w:r>
-        <w:t xml:space="preserve"> </w:t>
-      </w:r>
-      <w:proofErr w:type="spellStart"/>
-      <w:r>
-        <w:t>Case</w:t>
-      </w:r>
-      <w:proofErr w:type="spellEnd"/>
-      <w:r>
-        <w:t>)</w:t>
+        <w:t>4.5. Lietojumgadījumu diagramma (Use Case)</w:t>
       </w:r>
       <w:bookmarkEnd w:id="19"/>
     </w:p>
@@ -16374,15 +15672,7 @@
         <w:pStyle w:val="PamattekstsNormal"/>
       </w:pPr>
       <w:r>
-        <w:t xml:space="preserve">Tīmekļvietnes </w:t>
-      </w:r>
-      <w:proofErr w:type="spellStart"/>
-      <w:r>
-        <w:t>lietojumgadījumu</w:t>
-      </w:r>
-      <w:proofErr w:type="spellEnd"/>
-      <w:r>
-        <w:t xml:space="preserve"> diagrammā (Sk. 15. attēls) attēloti trīs lietotāju slāņi. Baltā krāsa ir pieejama visiem lietotājiem. Zilās krāsas slānis ir pieejams visiem lietotājiem, kuri darbojas aktīvā sesijā. Oranžais slānis atbilst lietotājiem ar administratora tiesībām.</w:t>
+        <w:t>Tīmekļvietnes lietojumgadījumu diagrammā (Sk. 15. attēls) attēloti trīs lietotāju slāņi. Baltā krāsa ir pieejama visiem lietotājiem. Zilās krāsas slānis ir pieejams visiem lietotājiem, kuri darbojas aktīvā sesijā. Oranžais slānis atbilst lietotājiem ar administratora tiesībām.</w:t>
       </w:r>
     </w:p>
     <w:p>
@@ -16466,15 +15756,7 @@
         <w:fldChar w:fldCharType="end"/>
       </w:r>
       <w:r>
-        <w:t xml:space="preserve">. Attēls. </w:t>
-      </w:r>
-      <w:proofErr w:type="spellStart"/>
-      <w:r>
-        <w:t>Lietojumgadījumu</w:t>
-      </w:r>
-      <w:proofErr w:type="spellEnd"/>
-      <w:r>
-        <w:t xml:space="preserve"> diagramma</w:t>
+        <w:t>. Attēls. Lietojumgadījumu diagramma</w:t>
       </w:r>
     </w:p>
     <w:p>
@@ -16504,39 +15786,7 @@
         <w:pStyle w:val="PamattekstsNormal"/>
       </w:pPr>
       <w:r>
-        <w:t>Tīmekļvietne galvenokārt sastāv no priekšpuses (</w:t>
-      </w:r>
-      <w:proofErr w:type="spellStart"/>
-      <w:r>
-        <w:t>Front</w:t>
-      </w:r>
-      <w:proofErr w:type="spellEnd"/>
-      <w:r>
-        <w:t xml:space="preserve"> </w:t>
-      </w:r>
-      <w:proofErr w:type="spellStart"/>
-      <w:r>
-        <w:t>End</w:t>
-      </w:r>
-      <w:proofErr w:type="spellEnd"/>
-      <w:r>
-        <w:t>) un no aizmugures daļas (</w:t>
-      </w:r>
-      <w:proofErr w:type="spellStart"/>
-      <w:r>
-        <w:t>Back</w:t>
-      </w:r>
-      <w:proofErr w:type="spellEnd"/>
-      <w:r>
-        <w:t xml:space="preserve"> </w:t>
-      </w:r>
-      <w:proofErr w:type="spellStart"/>
-      <w:r>
-        <w:t>End</w:t>
-      </w:r>
-      <w:proofErr w:type="spellEnd"/>
-      <w:r>
-        <w:t xml:space="preserve">) (Skat. 16. attēlu). </w:t>
+        <w:t xml:space="preserve">Tīmekļvietne galvenokārt sastāv no priekšpuses (Front End) un no aizmugures daļas (Back End) (Skat. 16. attēlu). </w:t>
       </w:r>
     </w:p>
     <w:p>
@@ -16544,42 +15794,10 @@
         <w:pStyle w:val="PamattekstsNormal"/>
       </w:pPr>
       <w:r>
-        <w:t xml:space="preserve">Priekšpuse sastāv no lietotāju </w:t>
-      </w:r>
-      <w:proofErr w:type="spellStart"/>
-      <w:r>
-        <w:t>saskarnes</w:t>
-      </w:r>
-      <w:proofErr w:type="spellEnd"/>
-      <w:r>
-        <w:t xml:space="preserve">. Sadarbībā ar </w:t>
-      </w:r>
-      <w:proofErr w:type="spellStart"/>
-      <w:r>
-        <w:t>saskarni</w:t>
-      </w:r>
-      <w:proofErr w:type="spellEnd"/>
-      <w:r>
-        <w:t xml:space="preserve"> darbojas </w:t>
-      </w:r>
-      <w:proofErr w:type="spellStart"/>
-      <w:r>
-        <w:t>Javascript</w:t>
-      </w:r>
-      <w:proofErr w:type="spellEnd"/>
-      <w:r>
-        <w:t xml:space="preserve"> funkcionalitāte izmantojot React.js bibliotēku</w:t>
-      </w:r>
-      <w:r>
-        <w:t xml:space="preserve">. Šis modulis nodrošina dažādas funkcijas, piemēram, pogu darbība, informācijas apkopošana un nosūtīšana uz datubāzi. Protams, arī lietotāji mijiedarbojas ar lietotāju </w:t>
-      </w:r>
-      <w:proofErr w:type="spellStart"/>
-      <w:r>
-        <w:t>saskarni</w:t>
-      </w:r>
-      <w:proofErr w:type="spellEnd"/>
-      <w:r>
-        <w:t xml:space="preserve">. </w:t>
+        <w:t>Priekšpuse sastāv no lietotāju saskarnes. Sadarbībā ar saskarni darbojas Javascript funkcionalitāte izmantojot React.js bibliotēku</w:t>
+      </w:r>
+      <w:r>
+        <w:t xml:space="preserve">. Šis modulis nodrošina dažādas funkcijas, piemēram, pogu darbība, informācijas apkopošana un nosūtīšana uz datubāzi. Protams, arī lietotāji mijiedarbojas ar lietotāju saskarni. </w:t>
       </w:r>
     </w:p>
     <w:p>
@@ -16587,7 +15805,10 @@
         <w:pStyle w:val="PamattekstsNormal"/>
       </w:pPr>
       <w:r>
-        <w:t>Aizmugures daļa darbojas atsevišķi no priekšpuses un ir galvenokārt veidota ar PHP valodu.</w:t>
+        <w:t xml:space="preserve">Aizmugures daļa darbojas atsevišķi no priekšpuses un ir galvenokārt veidota ar </w:t>
+      </w:r>
+      <w:r>
+        <w:t>Node.js.</w:t>
       </w:r>
     </w:p>
     <w:p>
@@ -16598,6 +15819,125 @@
           <w:sz w:val="24"/>
         </w:rPr>
       </w:pPr>
+      <w:r>
+        <w:rPr>
+          <w:noProof/>
+        </w:rPr>
+        <mc:AlternateContent>
+          <mc:Choice Requires="wpi">
+            <w:drawing>
+              <wp:anchor distT="0" distB="0" distL="114300" distR="114300" simplePos="0" relativeHeight="251732480" behindDoc="0" locked="0" layoutInCell="1" allowOverlap="1" wp14:anchorId="2E5F36CC" wp14:editId="11050E32">
+                <wp:simplePos x="0" y="0"/>
+                <wp:positionH relativeFrom="column">
+                  <wp:posOffset>932980</wp:posOffset>
+                </wp:positionH>
+                <wp:positionV relativeFrom="paragraph">
+                  <wp:posOffset>531280</wp:posOffset>
+                </wp:positionV>
+                <wp:extent cx="1046160" cy="195120"/>
+                <wp:effectExtent l="57150" t="57150" r="0" b="33655"/>
+                <wp:wrapNone/>
+                <wp:docPr id="474820890" name="Ink 2"/>
+                <wp:cNvGraphicFramePr>
+                  <a:graphicFrameLocks xmlns:a="http://schemas.openxmlformats.org/drawingml/2006/main"/>
+                </wp:cNvGraphicFramePr>
+                <a:graphic xmlns:a="http://schemas.openxmlformats.org/drawingml/2006/main">
+                  <a:graphicData uri="http://schemas.microsoft.com/office/word/2010/wordprocessingInk">
+                    <w14:contentPart bwMode="auto" r:id="rId24">
+                      <w14:nvContentPartPr>
+                        <w14:cNvContentPartPr>
+                          <a14:cpLocks xmlns:a14="http://schemas.microsoft.com/office/drawing/2010/main" noRot="1"/>
+                        </w14:cNvContentPartPr>
+                      </w14:nvContentPartPr>
+                      <w14:xfrm>
+                        <a:off x="0" y="0"/>
+                        <a:ext cx="1046160" cy="195120"/>
+                      </w14:xfrm>
+                    </w14:contentPart>
+                  </a:graphicData>
+                </a:graphic>
+              </wp:anchor>
+            </w:drawing>
+          </mc:Choice>
+          <mc:Fallback>
+            <w:pict>
+              <v:shapetype w14:anchorId="74CA31C9" id="_x0000_t75" coordsize="21600,21600" o:spt="75" o:preferrelative="t" path="m@4@5l@4@11@9@11@9@5xe" filled="f" stroked="f">
+                <v:stroke joinstyle="miter"/>
+                <v:formulas>
+                  <v:f eqn="if lineDrawn pixelLineWidth 0"/>
+                  <v:f eqn="sum @0 1 0"/>
+                  <v:f eqn="sum 0 0 @1"/>
+                  <v:f eqn="prod @2 1 2"/>
+                  <v:f eqn="prod @3 21600 pixelWidth"/>
+                  <v:f eqn="prod @3 21600 pixelHeight"/>
+                  <v:f eqn="sum @0 0 1"/>
+                  <v:f eqn="prod @6 1 2"/>
+                  <v:f eqn="prod @7 21600 pixelWidth"/>
+                  <v:f eqn="sum @8 21600 0"/>
+                  <v:f eqn="prod @7 21600 pixelHeight"/>
+                  <v:f eqn="sum @10 21600 0"/>
+                </v:formulas>
+                <v:path o:extrusionok="f" gradientshapeok="t" o:connecttype="rect"/>
+                <o:lock v:ext="edit" aspectratio="t"/>
+              </v:shapetype>
+              <v:shape id="Ink 2" o:spid="_x0000_s1026" type="#_x0000_t75" style="position:absolute;margin-left:72.75pt;margin-top:41.15pt;width:83.75pt;height:16.75pt;z-index:251732480;visibility:visible;mso-wrap-style:square;mso-wrap-distance-left:9pt;mso-wrap-distance-top:0;mso-wrap-distance-right:9pt;mso-wrap-distance-bottom:0;mso-position-horizontal:absolute;mso-position-horizontal-relative:text;mso-position-vertical:absolute;mso-position-vertical-relative:text" o:gfxdata="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">
+                <v:imagedata r:id="rId25" o:title=""/>
+                <o:lock v:ext="edit" rotation="t" aspectratio="f"/>
+              </v:shape>
+            </w:pict>
+          </mc:Fallback>
+        </mc:AlternateContent>
+      </w:r>
+      <w:r>
+        <w:rPr>
+          <w:noProof/>
+        </w:rPr>
+        <mc:AlternateContent>
+          <mc:Choice Requires="wpi">
+            <w:drawing>
+              <wp:anchor distT="0" distB="0" distL="114300" distR="114300" simplePos="0" relativeHeight="251731456" behindDoc="0" locked="0" layoutInCell="1" allowOverlap="1" wp14:anchorId="52F1EC1E" wp14:editId="4DD6A5EC">
+                <wp:simplePos x="0" y="0"/>
+                <wp:positionH relativeFrom="column">
+                  <wp:posOffset>1227100</wp:posOffset>
+                </wp:positionH>
+                <wp:positionV relativeFrom="paragraph">
+                  <wp:posOffset>600760</wp:posOffset>
+                </wp:positionV>
+                <wp:extent cx="99000" cy="7560"/>
+                <wp:effectExtent l="38100" t="57150" r="34925" b="31115"/>
+                <wp:wrapNone/>
+                <wp:docPr id="1615656566" name="Ink 1"/>
+                <wp:cNvGraphicFramePr>
+                  <a:graphicFrameLocks xmlns:a="http://schemas.openxmlformats.org/drawingml/2006/main"/>
+                </wp:cNvGraphicFramePr>
+                <a:graphic xmlns:a="http://schemas.openxmlformats.org/drawingml/2006/main">
+                  <a:graphicData uri="http://schemas.microsoft.com/office/word/2010/wordprocessingInk">
+                    <w14:contentPart bwMode="auto" r:id="rId26">
+                      <w14:nvContentPartPr>
+                        <w14:cNvContentPartPr>
+                          <a14:cpLocks xmlns:a14="http://schemas.microsoft.com/office/drawing/2010/main" noRot="1"/>
+                        </w14:cNvContentPartPr>
+                      </w14:nvContentPartPr>
+                      <w14:xfrm>
+                        <a:off x="0" y="0"/>
+                        <a:ext cx="99000" cy="7560"/>
+                      </w14:xfrm>
+                    </w14:contentPart>
+                  </a:graphicData>
+                </a:graphic>
+              </wp:anchor>
+            </w:drawing>
+          </mc:Choice>
+          <mc:Fallback>
+            <w:pict>
+              <v:shape w14:anchorId="28D5C872" id="Ink 1" o:spid="_x0000_s1026" type="#_x0000_t75" style="position:absolute;margin-left:95.9pt;margin-top:46.6pt;width:9.25pt;height:2.05pt;z-index:251731456;visibility:visible;mso-wrap-style:square;mso-wrap-distance-left:9pt;mso-wrap-distance-top:0;mso-wrap-distance-right:9pt;mso-wrap-distance-bottom:0;mso-position-horizontal:absolute;mso-position-horizontal-relative:text;mso-position-vertical:absolute;mso-position-vertical-relative:text" o:gfxdata="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">
+                <v:imagedata r:id="rId27" o:title=""/>
+                <o:lock v:ext="edit" rotation="t" aspectratio="f"/>
+              </v:shape>
+            </w:pict>
+          </mc:Fallback>
+        </mc:AlternateContent>
+      </w:r>
       <w:r>
         <w:rPr>
           <w:noProof/>
@@ -16687,7 +16027,7 @@
                     </pic:cNvPicPr>
                   </pic:nvPicPr>
                   <pic:blipFill>
-                    <a:blip r:embed="rId24">
+                    <a:blip r:embed="rId28">
                       <a:extLst>
                         <a:ext uri="{28A0092B-C50C-407E-A947-70E740481C1C}">
                           <a14:useLocalDpi xmlns:a14="http://schemas.microsoft.com/office/drawing/2010/main" val="0"/>
@@ -16928,7 +16268,7 @@
       <w:bookmarkEnd w:id="28"/>
     </w:p>
     <w:p>
-      <w:hyperlink r:id="rId25" w:history="1">
+      <w:hyperlink r:id="rId29" w:history="1">
         <w:r>
           <w:rPr>
             <w:rStyle w:val="Hyperlink"/>
@@ -16938,7 +16278,7 @@
       </w:hyperlink>
     </w:p>
     <w:p>
-      <w:hyperlink r:id="rId26" w:history="1">
+      <w:hyperlink r:id="rId30" w:history="1">
         <w:r>
           <w:rPr>
             <w:rStyle w:val="Hyperlink"/>
@@ -16959,28 +16299,12 @@
         <w:t>n</w:t>
       </w:r>
       <w:r>
-        <w:t xml:space="preserve">du garš paša rakstītais programmatūras kods, kas parāda Jūs kā programmētāju nevis kā </w:t>
-      </w:r>
-      <w:proofErr w:type="spellStart"/>
-      <w:r>
-        <w:t>web</w:t>
-      </w:r>
-      <w:proofErr w:type="spellEnd"/>
-      <w:r>
-        <w:t xml:space="preserve"> dizaineri. Koda fragmentam ir jābūt kvalitatīvi komentētam un jāatspoguļo Jūsu izmantoto stilu </w:t>
-      </w:r>
-      <w:proofErr w:type="spellStart"/>
-      <w:r>
-        <w:t>programmkoda</w:t>
-      </w:r>
-      <w:proofErr w:type="spellEnd"/>
-      <w:r>
-        <w:t xml:space="preserve"> rakstīšanā)</w:t>
+        <w:t>du garš paša rakstītais programmatūras kods, kas parāda Jūs kā programmētāju nevis kā web dizaineri. Koda fragmentam ir jābūt kvalitatīvi komentētam un jāatspoguļo Jūsu izmantoto stilu programmkoda rakstīšanā)</w:t>
       </w:r>
     </w:p>
     <w:sectPr>
-      <w:footerReference w:type="default" r:id="rId27"/>
-      <w:footerReference w:type="first" r:id="rId28"/>
+      <w:footerReference w:type="default" r:id="rId31"/>
+      <w:footerReference w:type="first" r:id="rId32"/>
       <w:pgSz w:w="11906" w:h="16838" w:code="9"/>
       <w:pgMar w:top="1134" w:right="1134" w:bottom="1134" w:left="1418" w:header="709" w:footer="709" w:gutter="0"/>
       <w:pgNumType w:start="1"/>
@@ -19851,6 +19175,62 @@
 </w:styles>
 </file>
 
+<file path=word/ink/ink1.xml><?xml version="1.0" encoding="utf-8"?>
+<inkml:ink xmlns:inkml="http://www.w3.org/2003/InkML">
+  <inkml:definitions>
+    <inkml:context xml:id="ctx0">
+      <inkml:inkSource xml:id="inkSrc0">
+        <inkml:traceFormat>
+          <inkml:channel name="X" type="integer" min="-2.14748E9" max="2.14748E9" units="cm"/>
+          <inkml:channel name="Y" type="integer" min="-2.14748E9" max="2.14748E9" units="cm"/>
+          <inkml:channel name="F" type="integer" max="32767" units="dev"/>
+        </inkml:traceFormat>
+        <inkml:channelProperties>
+          <inkml:channelProperty channel="X" name="resolution" value="1000" units="1/cm"/>
+          <inkml:channelProperty channel="Y" name="resolution" value="1000" units="1/cm"/>
+          <inkml:channelProperty channel="F" name="resolution" value="0" units="1/dev"/>
+        </inkml:channelProperties>
+      </inkml:inkSource>
+      <inkml:timestamp xml:id="ts0" timeString="2023-05-16T11:04:51.957"/>
+    </inkml:context>
+    <inkml:brush xml:id="br0">
+      <inkml:brushProperty name="width" value="0.05" units="cm"/>
+      <inkml:brushProperty name="height" value="0.05" units="cm"/>
+      <inkml:brushProperty name="color" value="#FFFFFF"/>
+    </inkml:brush>
+  </inkml:definitions>
+  <inkml:trace contextRef="#ctx0" brushRef="#br0">411 214 24575,'253'18'0,"40"-5"0,-261-11 0,-22-2 0,-1 0 0,0 1 0,0 0 0,1 0 0,-1 1 0,0 0 0,0 1 0,8 3 0,-83-12 0,-184-8 0,93 9 0,-137-20 0,258 16 0,36 9 0,0 0 0,0 0 0,0 0 0,-1 0 0,1 0 0,0 0 0,0 0 0,0 0 0,0 0 0,0 0 0,0 0 0,0 0 0,-1 0 0,1 0 0,0 0 0,0 0 0,0 0 0,0 0 0,0 0 0,0 0 0,0-1 0,0 1 0,0 0 0,0 0 0,-1 0 0,1 0 0,0 0 0,0 0 0,0 0 0,0 0 0,0-1 0,0 1 0,0 0 0,0 0 0,0 0 0,0 0 0,0 0 0,0 0 0,0-1 0,0 1 0,0 0 0,0 0 0,0 0 0,0 0 0,0 0 0,0 0 0,0 0 0,0-1 0,0 1 0,1 0 0,-1 0 0,0 0 0,0 0 0,0 0 0,0 0 0,0 0 0,0 0 0,0 0 0,0 0 0,0-1 0,0 1 0,1 0 0,20-3 0,165-2 0,60-4 0,-206 7 0,-27 2 0,-1 0 0,1-1 0,0-1 0,-1 0 0,20-6 0,-87 1 0,-315-11 0,50 19 0,456-3 0,147 5 0,-263-2 0,0 1 0,0 1 0,35 10 0,-55-13 0,0 0 0,0 1 0,0-1 0,0 0 0,0 0 0,0 0 0,0 0 0,-1 0 0,1 0 0,0 0 0,0 0 0,0 1 0,0-1 0,0 0 0,0 0 0,0 0 0,0 0 0,0 0 0,0 0 0,0 1 0,0-1 0,0 0 0,0 0 0,0 0 0,0 0 0,0 0 0,0 1 0,0-1 0,0 0 0,0 0 0,0 0 0,0 0 0,0 0 0,0 0 0,0 1 0,0-1 0,0 0 0,0 0 0,0 0 0,0 0 0,0 0 0,0 0 0,1 0 0,-1 1 0,0-1 0,0 0 0,0 0 0,0 0 0,0 0 0,0 0 0,0 0 0,1 0 0,-1 0 0,0 0 0,0 0 0,0 0 0,0 0 0,0 0 0,0 0 0,1 0 0,-1 0 0,0 0 0,0 0 0,0 0 0,0 0 0,1 0 0,-19 5 0,-24 0 0,-105-3 0,-141 9 0,272-10 0,13-2 0,-1 1 0,1 0 0,-1 0 0,1 0 0,-1 0 0,1 1 0,-1 0 0,1-1 0,-1 1 0,1 0 0,0 1 0,0-1 0,0 1 0,-1-1 0,-3 4 0,7-4 0,0-1 0,0 1 0,0 0 0,1 0 0,-1 0 0,0 0 0,0-1 0,1 1 0,-1 0 0,0 0 0,1 0 0,-1-1 0,0 1 0,1 0 0,-1-1 0,1 1 0,0 0 0,-1-1 0,1 1 0,-1-1 0,1 1 0,0-1 0,0 1 0,-1-1 0,1 1 0,0-1 0,0 0 0,-1 1 0,1-1 0,0 0 0,0 0 0,0 1 0,0-1 0,-1 0 0,2 0 0,36 11 0,-37-11 0,71 13 0,0-3 0,0-4 0,138-5 0,-131-2 0,-144 14 0,19-2 0,-472 71 0,496-76 0,33-1 0,36 1 0,166-15 0,-22 0 0,111 9 0,-422-2 0,-134 5 0,253-3 0,0 0 0,0 0 0,0 0 0,0 0 0,0 0 0,0 1 0,0-1 0,0 0 0,0 1 0,0-1 0,0 0 0,0 1 0,0-1 0,0 1 0,0 0 0,1-1 0,-3 2 0,5 11 0,0-10 0,1-1 0,-1 0 0,0 0 0,0 0 0,1 0 0,0 0 0,-1 0 0,1-1 0,0 1 0,4 1 0,16 2 0,1 0 0,-1-2 0,1-1 0,-1-1 0,1-1 0,27-3 0,10 0 0,408 2 0,-924 1 0,548-10 0,-46 3 0,-44 6 0,1 1 0,-1-1 0,0 1 0,0-1 0,0 0 0,0 0 0,0 0 0,-1-1 0,1 1 0,4-3 0,-6 3 0,-1 1 0,1-1 0,0 0 0,0 0 0,0 0 0,-1 0 0,1 1 0,-1-1 0,1 0 0,0 0 0,-1 0 0,0 0 0,1 0 0,-1-1 0,0 1 0,1 0 0,-1 0 0,0 0 0,0 0 0,0-2 0,-1 0 0,0 0 0,0 0 0,0 0 0,0 0 0,0 1 0,-1-1 0,1 0 0,-1 1 0,0-1 0,0 1 0,0 0 0,0-1 0,0 1 0,-1 0 0,1 0 0,-1 1 0,1-1 0,-1 0 0,-4-1 0,-11-6 0,0 1 0,0 1 0,-31-7 0,1-1 0,93 28 0,1-3 0,0-1 0,91 5 0,159-11 0,-280-3 0,-82-20 0,10 1 0,-149-23 0,153 34 0,111 11 0,69-4 0,-36-1 0,-65 3 0,1-2 0,0 0 0,0-2 0,0-2 0,39-10 0,-67 15 0,0 0 0,0 0 0,1 0 0,-1 0 0,0 0 0,0 0 0,0 0 0,0 0 0,1 0 0,-1 0 0,0 0 0,0 0 0,0 0 0,0 0 0,1 0 0,-1 0 0,0 0 0,0 0 0,0 0 0,0 0 0,0 0 0,1 0 0,-1 0 0,0 0 0,0 0 0,0 0 0,0 0 0,1 0 0,-1 0 0,0-1 0,0 1 0,0 0 0,0 0 0,0 0 0,0 0 0,0 0 0,0 0 0,1-1 0,-1 1 0,0 0 0,0 0 0,0 0 0,0 0 0,0-1 0,0 1 0,0 0 0,0 0 0,0 0 0,0 0 0,0-1 0,0 1 0,0 0 0,0 0 0,0 0 0,0 0 0,0 0 0,0-1 0,0 1 0,0 0 0,0 0 0,-1 0 0,1 0 0,0-1 0,0 1 0,0 0 0,0 0 0,0 0 0,0 0 0,-18-4 0,-24 1 0,-397 5-3344,428 1 3834,23 3 1320,25 4-766,33 0-1044,1-3 0,0-3 0,92-6 0,-45-1 0,-18 5 0,96-4 0,-195 2 0,-1 0 0,0 0 0,0 0 0,0 0 0,0 0 0,0 0 0,0 0 0,1 0 0,-1 0 0,0 0 0,0 0 0,0 0 0,0 0 0,0 0 0,1 0 0,-1 0 0,0 0 0,0 0 0,0 0 0,0 0 0,0 0 0,0 0 0,1 0 0,-1 0 0,0 0 0,0 0 0,0 0 0,0 0 0,0 0 0,0 0 0,1-1 0,-1 1 0,0 0 0,0 0 0,0 0 0,0 0 0,0 0 0,0 0 0,0 0 0,0-1 0,0 1 0,0 0 0,0 0 0,0 0 0,0 0 0,1 0 0,-1 0 0,0-1 0,0 1 0,0 0 0,0 0 0,0 0 0,0 0 0,0 0 0,-1-1 0,1 1 0,0 0 0,0 0 0,0 0 0,0 0 0,0 0 0,0-1 0,0 1 0,0 0 0,0 0 0,0 0 0,-13-8 0,-20-6 0,-50-5 0,-1 4 0,-1 3 0,-125-1 0,-22-3 0,141 5 0,128 34 0,-17-15 0,0 0 0,1-2 0,0-1 0,0 0 0,0-2 0,23 2 0,132-5 0,-80-2 0,328 1 0,-559 1 0,-278 5 0,323 1 0,0 4 0,-133 32 0,211-37 0,14 0 0,28 5 0,45 2 0,234 5 0,-43-4 0,-91 4 0,-269-19 0,-182 20 0,-34 2 0,51-20 0,349 7 87,45 9-4626,39 3-2865,-56-12 5861,318 2-1505,1-19 4802,-340 4-1584,175-34-1,-271 40-104,1 0 1,-1 0 0,0 0 0,0 0-1,1-1 1,-1 1 0,0-1-1,0 1 1,1-1 0,-1 1 0,0-1-1,0 0 1,0 1 0,0-1-1,0 0 1,0 0 0,1-1 0,-2 1 30,0 1 0,0-1 1,0 0-1,0 1 0,-1-1 1,1 1-1,0-1 1,0 1-1,-1 0 0,1-1 1,0 1-1,-1-1 1,1 1-1,0-1 0,-1 1 1,1 0-1,-1-1 0,1 1 1,0 0-1,-1-1 1,1 1-1,-1 0 0,1 0 1,-1-1-1,1 1 1,-2 0-1,-46-13 3689,-662-10 2968,681 23-6722,-69 5-31,-126 23 0,65-6 0,142-18 0,14 1 0,26 8 0,47 6 0,-70-19 0,129 28 0,1-5 0,0-6 0,2-5 0,231-10 0,-334-8 0,-24 0 0,-16-4 0,-11 1 0,0 1 0,-1 2 0,0 0 0,0 1 0,-30-3 0,-22-4 0,34 3 0,-41-10 0,-1 4 0,-157-9 0,133 22 0,-176 6 0,262 0 0,31 3 0,35 2 0,643 53-307,-540-57-3136,0-4-3420,-114-1 6221,66 1-391,-40 11 4670,-106-8-2222,-74-12 1995,-62-12-3256,-65-6 2916,235 25-2740,-7 0-262,-1 0 0,1-2 0,-22-5 0,41 8-68,0 0 0,0 0 0,0 0 0,0 0 0,0 0 0,-1 0 0,1 0 0,0 0 0,0 0 0,0 0 0,0 0 0,0 0 0,-1 0 0,1 0 0,0 0 0,0 0 0,0 0 0,0 0 0,0 0 0,-1 0 0,1 0 0,0 0 0,0 0 0,0 0 0,0 0 0,0 0 0,0-1 0,0 1 0,-1 0 0,1 0 0,0 0 0,0 0 0,0 0 0,0 0 0,0 0 0,0-1 0,0 1 0,0 0 0,0 0 0,0 0 0,0 0 0,0 0 0,0-1 0,0 1 0,0 0 0,0 0 0,0 0 0,0 0 0,0 0 0,0-1 0,0 1 0,0 0 0,0 0 0,0 0 0,0 0 0,0 0 0,0-1 0,0 1 0,0 0 0,0 0 0,0 0 0,1 0 0,-1 0 0,0 0 0,0 0 0,0-1 0,16-5 0,21-1 0,104-9 0,-1-7 0,145-42 0,-380 61 0,-81 6 0,-250 35 0,212-4 0,408-35 0,-87 4 0,112-2 380,0 0-5414,-18 0-2309,-160-4 7741,-41 4-363,1 0 0,-1 0 0,0 0 0,0 0 0,0 0-1,0 0 1,1 0 0,-1 0 0,0 0 0,0-1 0,0 1 0,0 0 0,0 0 0,1 0 0,-1 0 0,0 0 0,0 0 0,0 0 0,0 0 0,0-1 0,0 1 0,0 0 0,1 0 0,-1 0 0,0 0 0,0 0 0,0 0 0,0-1 0,0 1 0,0 0 0,0 0 0,0 0 0,0 0 0,0-1 0,0 1 0,0 0 0,0 0 0,0 0 0,0 0 0,0-1 0,0 1 0,0 0 0,0 0 0,0 0 0,0 0 0,0-1 0,0 1 0,0 0 0,0 0 0,-1 0 0,1 0 0,0 0 0,0-1 0,-21-10 1431,-10 1 429,-50-10 0,-97-7-1082,148 24-869,-186-4 3774,206 7-3739,24 0 21,72 2 0,0-4 0,0-4 0,87-17 0,-42 0 0,-221 40 0,-120 17 0,183-28 0,27-6 0,0 0 0,0 0 0,0 1 0,0-1 0,0 0 0,0 0 0,0 0 0,0 1 0,0-1 0,0 0 0,0 0 0,0 0 0,0 1 0,0-1 0,0 0 0,0 0 0,1 0 0,-1 1 0,0-1 0,0 0 0,0 0 0,0 0 0,0 1 0,0-1 0,1 0 0,-1 0 0,0 0 0,0 0 0,0 0 0,0 1 0,1-1 0,-1 0 0,0 0 0,0 0 0,0 0 0,1 0 0,-1 0 0,0 0 0,0 0 0,0 0 0,1 0 0,-1 0 0,0 0 0,0 0 0,0 0 0,1 0 0,-1 0 0,0 0 0,1 0 0,50 12 0,-45-11 0,35 4 0,1-2 0,67-3 0,-65-1 0,0 2 0,47 6 0,-80-4 0,-11 1 0,-25 5 0,-42 4 0,-136 4 0,185-15 0,-26 3 0,43-5 0,-1 1 0,0-1 0,0 1 0,0-1 0,0 1 0,0 0 0,0 0 0,1 0 0,-1 0 0,0 0 0,1 0 0,-1 0 0,0 0 0,1 1 0,0-1 0,-3 3 0,4-4 0,0 1 0,0-1 0,0 1 0,0-1 0,0 1 0,0-1 0,1 1 0,-1-1 0,0 1 0,0-1 0,0 0 0,0 1 0,1-1 0,-1 1 0,0-1 0,0 0 0,1 1 0,-1-1 0,0 1 0,0-1 0,1 0 0,-1 1 0,0-1 0,1 0 0,-1 0 0,1 1 0,-1-1 0,0 0 0,1 0 0,-1 0 0,1 1 0,-1-1 0,1 0 0,-1 0 0,1 0 0,-1 0 0,1 0 0,-1 0 0,0 0 0,1 0 0,-1 0 0,1 0 0,24 3 0,-24-3 0,266-1 0,-263 0 0,0 2 0,-1-1 0,0 0 0,0-1 0,1 1 0,-1-1 0,0 1 0,0-1 0,0 0 0,0 0 0,0 0 0,0-1 0,3-1 0,-46 16 0,18-2 0,14-8 0,0 0 0,0 0 0,0 1 0,1 1 0,-1-1 0,1 1 0,0 0 0,1 1 0,-1 0 0,-9 11 0,16-16 0,0-1 0,-1 1 0,1-1 0,0 1 0,0-1 0,0 1 0,1-1 0,-1 1 0,0 0 0,0-1 0,0 0 0,0 1 0,0-1 0,1 1 0,-1-1 0,0 1 0,0-1 0,1 1 0,-1-1 0,0 1 0,1-1 0,-1 0 0,0 1 0,1-1 0,-1 0 0,1 1 0,-1-1 0,0 0 0,1 0 0,-1 1 0,1-1 0,-1 0 0,1 0 0,-1 0 0,1 0 0,-1 0 0,1 1 0,-1-1 0,1 0 0,-1 0 0,1 0 0,-1 0 0,1 0 0,-1-1 0,1 1 0,0 0 0,31 2 0,-30-2 0,544-2 0,-510-2 0,-27-1 0,-26 0 0,-18 2 0,0 2 0,0 1 0,-61 9 0,-34 1 0,125-10 0,-8 1 0,-1-1 0,1-1 0,-1 0 0,1-1 0,-24-5 0,34 5 0,-1 1 0,1-1 0,-1 0 0,1 0 0,-1 0 0,1 0 0,0-1 0,0 1 0,0-1 0,0 0 0,1 1 0,-1-2 0,1 1 0,-1 0 0,1 0 0,0-1 0,0 1 0,1-1 0,-1 1 0,1-1 0,0 0 0,0 0 0,0 1 0,-1-7 0,2 2 0,-1 1 0,1-1 0,0 0 0,0 1 0,1-1 0,0 1 0,1-1 0,0 1 0,0-1 0,0 1 0,4-8 0,10-34 0,-14 39 0,8-24 0,1 30 0,5 18 0,-10-6 0,0 1 0,-1 0 0,0 0 0,-1 0 0,0 1 0,0 0 0,-1 0 0,-1 0 0,1 0 0,0 11 0,1 20 0,0 44 0,-4-82 0,4 42 0,-2-32 0,-1 0 0,0 0 0,-2 18 0,1-30 0,0-1 0,0 0 0,0 0 0,0 0 0,0 1 0,0-1 0,0 0 0,0 0 0,0 0 0,0 1 0,0-1 0,0 0 0,0 0 0,0 0 0,0 1 0,0-1 0,0 0 0,0 0 0,0 0 0,0 1 0,-1-1 0,1 0 0,0 0 0,0 0 0,0 0 0,0 1 0,0-1 0,0 0 0,-1 0 0,1 0 0,0 0 0,0 0 0,0 1 0,-1-1 0,1 0 0,0 0 0,0 0 0,0 0 0,-1 0 0,1 0 0,0 0 0,0 0 0,0 0 0,-1 0 0,1 0 0,0 0 0,0 0 0,0 0 0,-1 0 0,1 0 0,-9-12 0,-6-17 0,3-12 0,1 0 0,2 0 0,2-1 0,2 1 0,-1-62 0,6 96 0,0-1 0,0 0 0,1 0 0,0 0 0,3-15 0,-4 22 0,1 0 0,-1 0 0,0 0 0,1 0 0,-1 0 0,0 1 0,1-1 0,-1 0 0,1 0 0,0 0 0,-1 1 0,1-1 0,0 0 0,-1 1 0,1-1 0,0 1 0,0-1 0,-1 1 0,1-1 0,0 1 0,0-1 0,0 1 0,0 0 0,0-1 0,-1 1 0,1 0 0,0 0 0,0 0 0,0 0 0,0 0 0,0 0 0,0 0 0,0 0 0,0 0 0,0 0 0,0 0 0,0 1 0,-1-1 0,1 0 0,0 1 0,0-1 0,0 1 0,0-1 0,-1 1 0,1-1 0,0 1 0,0-1 0,-1 1 0,1 0 0,0-1 0,0 3 0,3 1 0,0 0 0,0 0 0,0 1 0,-1-1 0,1 1 0,-1 0 0,0 0 0,-1 0 0,0 1 0,1-1 0,-2 1 0,1-1 0,0 1 0,-1 0 0,0 8 0,2 6 0,-2 0 0,0 0 0,-3 23 0,1-34 0,-1 1 0,0 0 0,0-1 0,-1 0 0,0 1 0,-1-1 0,0 0 0,0-1 0,-1 1 0,0-1 0,-1 0 0,-8 11 0,11-16 0,0 1 0,0-1 0,0 0 0,-1 0 0,0 0 0,1-1 0,-1 1 0,0-1 0,0 0 0,0 0 0,0 0 0,-1 0 0,1-1 0,0 0 0,-1 0 0,1 0 0,-1 0 0,1-1 0,-1 0 0,1 1 0,-1-2 0,1 1 0,-1-1 0,1 1 0,-1-1 0,1 0 0,-1-1 0,-7-2 0,7 0 0,-1 1 0,1 0 0,0-1 0,0 0 0,0-1 0,1 1 0,-1-1 0,1 1 0,0-1 0,1-1 0,-1 1 0,1 0 0,-5-11 0,-3-10 0,-14-50 0,10 28 0,11 37 0,0 0 0,1 0 0,0 0 0,1 0 0,0-1 0,1 1 0,1-1 0,0-16 0,1 24 0,0-1 0,-1 1 0,2-1 0,-1 1 0,1-1 0,-1 1 0,1-1 0,0 1 0,1 0 0,-1 0 0,1 0 0,0 1 0,-1-1 0,2 1 0,-1-1 0,0 1 0,1 0 0,0 0 0,-1 0 0,1 1 0,0-1 0,9-3 0,5-2 0,2 1 0,-1 1 0,0 0 0,1 2 0,0 0 0,0 1 0,0 1 0,1 1 0,27 2 0,-46-1 0,0 0 0,-1 0 0,1 0 0,0 0 0,0 0 0,-1 0 0,1 0 0,0 1 0,0-1 0,-1 1 0,1 0 0,0-1 0,-1 1 0,1 0 0,-1 0 0,1 0 0,-1 0 0,1 0 0,-1 0 0,0 0 0,1 1 0,-1-1 0,0 0 0,0 1 0,0-1 0,0 1 0,0-1 0,0 1 0,-1-1 0,1 1 0,0 0 0,-1 0 0,0-1 0,1 1 0,-1 0 0,0 0 0,0-1 0,0 1 0,0 0 0,0 0 0,0-1 0,0 1 0,-1 2 0,0 0 0,0 0 0,-1 0 0,1-1 0,-1 1 0,0-1 0,0 1 0,0-1 0,0 0 0,-1 0 0,1 0 0,-1 0 0,0 0 0,0 0 0,0-1 0,0 0 0,0 1 0,0-1 0,-1 0 0,-3 1 0,-13 3 0,1-2 0,-1 0 0,0-1 0,-31 1 0,-24 3 0,-275 45 0,399-59 0,429-78 0,-444 82 0,-29 7 0,-21 7 0,-240 111 265,84-43-3403,152-70 2571,-21 13 559,41-22 6,0 0 1,0 0-1,0 0 0,1 0 1,-1 0-1,0 0 0,0 0 1,0 0-1,0 0 0,0 0 0,0 0 1,0 0-1,0 0 0,0 0 1,0 0-1,0 0 0,0 0 1,0 1-1,0-1 0,0 0 1,1 0-1,-1 0 0,0 0 1,0 0-1,0 0 0,0 0 1,0 0-1,0 0 0,0 0 0,0 0 1,0 0-1,0 0 0,0 1 1,0-1-1,0 0 0,0 0 1,0 0-1,0 0 0,0 0 1,0 0-1,0 0 0,0 0 1,0 0-1,0 0 0,0 0 0,0 0 1,0 1-1,-1-1 0,1 0 1,0 0-1,0 0 0,0 0 1,14-2 255,20-7 2100,-33 8-1999,197-36 259,-33 7-654,-211 38 40,-90 4 0,81-10 0,-97 18 0,93-9 0,-35 9 0,93-20 0,-1 0 0,1 0 0,-1 1 0,1-1 0,-1 1 0,1 0 0,0-1 0,-1 1 0,1 0 0,0 0 0,0 0 0,0 0 0,-1 0 0,1 0 0,-1 1 0,2-1 0,0-1 0,0 1 0,0-1 0,0 0 0,1 1 0,-1-1 0,0 1 0,0-1 0,0 0 0,0 1 0,1-1 0,-1 1 0,0-1 0,0 0 0,1 1 0,-1-1 0,0 0 0,1 1 0,-1-1 0,0 0 0,1 0 0,-1 1 0,0-1 0,1 0 0,-1 0 0,1 0 0,-1 0 0,0 1 0,1-1 0,-1 0 0,1 0 0,47 9 0,19-11 0,0-2 0,0-4 0,114-28 0,-115 22 0,-48 11 0,3-1 0,-41 3 0,-70 7 0,0 4 0,2 4 0,-162 47 0,224-52 0,19-6 0,19-3 0,291-14 0,-530-3 0,-79-1 0,-102-1 0,928 20 0,-484-4-1365,-25-1-5461</inkml:trace>
+</inkml:ink>
+</file>
+
+<file path=word/ink/ink2.xml><?xml version="1.0" encoding="utf-8"?>
+<inkml:ink xmlns:inkml="http://www.w3.org/2003/InkML">
+  <inkml:definitions>
+    <inkml:context xml:id="ctx0">
+      <inkml:inkSource xml:id="inkSrc0">
+        <inkml:traceFormat>
+          <inkml:channel name="X" type="integer" min="-2.14748E9" max="2.14748E9" units="cm"/>
+          <inkml:channel name="Y" type="integer" min="-2.14748E9" max="2.14748E9" units="cm"/>
+          <inkml:channel name="F" type="integer" max="32767" units="dev"/>
+        </inkml:traceFormat>
+        <inkml:channelProperties>
+          <inkml:channelProperty channel="X" name="resolution" value="1000" units="1/cm"/>
+          <inkml:channelProperty channel="Y" name="resolution" value="1000" units="1/cm"/>
+          <inkml:channelProperty channel="F" name="resolution" value="0" units="1/dev"/>
+        </inkml:channelProperties>
+      </inkml:inkSource>
+      <inkml:timestamp xml:id="ts0" timeString="2023-05-16T11:04:42.505"/>
+    </inkml:context>
+    <inkml:brush xml:id="br0">
+      <inkml:brushProperty name="width" value="0.05" units="cm"/>
+      <inkml:brushProperty name="height" value="0.05" units="cm"/>
+      <inkml:brushProperty name="color" value="#FFFFFF"/>
+    </inkml:brush>
+  </inkml:definitions>
+  <inkml:trace contextRef="#ctx0" brushRef="#br0">158 3 24575,'86'17'0,"-59"-20"0,-23-2 0,-17 0 0,-24 1-2,0 1 0,-66 4 0,34 1-1357,54-2-5467</inkml:trace>
+</inkml:ink>
+</file>
+
 <file path=word/theme/theme1.xml><?xml version="1.0" encoding="utf-8"?>
 <a:theme xmlns:a="http://schemas.openxmlformats.org/drawingml/2006/main" name="Office Theme">
   <a:themeElements>

</xml_diff>

<commit_message>
Added comments and collections
</commit_message>
<xml_diff>
--- a/Telma Laudobele Kvalifikācijas eksāmena darbs.docx
+++ b/Telma Laudobele Kvalifikācijas eksāmena darbs.docx
@@ -2991,44 +2991,47 @@
         <w:pStyle w:val="PamattekstsNormal"/>
       </w:pPr>
       <w:r>
+        <w:t xml:space="preserve">Stāstu </w:t>
+      </w:r>
+      <w:r>
+        <w:t>sadaļā</w:t>
+      </w:r>
+      <w:r>
+        <w:t xml:space="preserve"> būs iespējams redzēt</w:t>
+      </w:r>
+      <w:r>
+        <w:t xml:space="preserve"> īsu</w:t>
+      </w:r>
+      <w:r>
+        <w:t xml:space="preserve"> kopsavilkumu par katru darbu</w:t>
+      </w:r>
+      <w:r>
+        <w:t>, ja autors ir to norādījis</w:t>
+      </w:r>
+      <w:r>
+        <w:t xml:space="preserve">. Lietotāji spēs </w:t>
+      </w:r>
+      <w:r>
+        <w:t>sakārtot vai meklēt darbus</w:t>
+      </w:r>
+      <w:r>
+        <w:t xml:space="preserve"> sarakst</w:t>
+      </w:r>
+      <w:r>
+        <w:t xml:space="preserve">ā </w:t>
+      </w:r>
+      <w:r>
+        <w:t>pēc darba nosaukuma,</w:t>
+      </w:r>
+      <w:r>
+        <w:t xml:space="preserve"> darba</w:t>
+      </w:r>
+      <w:r>
+        <w:t xml:space="preserve"> autora vai </w:t>
+      </w:r>
+      <w:r>
         <w:lastRenderedPageBreak/>
-        <w:t xml:space="preserve">Stāstu </w:t>
-      </w:r>
-      <w:r>
-        <w:t>sadaļā</w:t>
-      </w:r>
-      <w:r>
-        <w:t xml:space="preserve"> būs iespējams redzēt</w:t>
-      </w:r>
-      <w:r>
-        <w:t xml:space="preserve"> īsu</w:t>
-      </w:r>
-      <w:r>
-        <w:t xml:space="preserve"> kopsavilkumu par katru darbu</w:t>
-      </w:r>
-      <w:r>
-        <w:t>, ja autors ir to norādījis</w:t>
-      </w:r>
-      <w:r>
-        <w:t xml:space="preserve">. Lietotāji spēs </w:t>
-      </w:r>
-      <w:r>
-        <w:t>sakārtot vai meklēt darbus</w:t>
-      </w:r>
-      <w:r>
-        <w:t xml:space="preserve"> sarakst</w:t>
-      </w:r>
-      <w:r>
-        <w:t xml:space="preserve">ā </w:t>
-      </w:r>
-      <w:r>
-        <w:t>pēc darba nosaukuma,</w:t>
-      </w:r>
-      <w:r>
-        <w:t xml:space="preserve"> darba</w:t>
-      </w:r>
-      <w:r>
-        <w:t xml:space="preserve"> autora vai publicēšanas datum</w:t>
+        <w:t>publicēšanas datum</w:t>
       </w:r>
       <w:r>
         <w:t xml:space="preserve">a. Izvēloties kādu no stāstiem, lietotājs tiek novirzīts uz </w:t>
@@ -9392,7 +9395,6 @@
               <w:ind w:firstLine="0"/>
             </w:pPr>
             <w:r>
-              <w:lastRenderedPageBreak/>
               <w:t>Konta ID</w:t>
             </w:r>
           </w:p>
@@ -9444,6 +9446,7 @@
                 <w:b/>
                 <w:bCs/>
               </w:rPr>
+              <w:lastRenderedPageBreak/>
               <w:t>Apstrādes process</w:t>
             </w:r>
           </w:p>
@@ -10004,7 +10007,6 @@
         <w:pStyle w:val="TableName"/>
       </w:pPr>
       <w:r>
-        <w:lastRenderedPageBreak/>
         <w:t>Jaunuma pievienošana</w:t>
       </w:r>
     </w:p>
@@ -10040,6 +10042,7 @@
                 <w:b/>
                 <w:bCs/>
               </w:rPr>
+              <w:lastRenderedPageBreak/>
               <w:t>Ievaddati</w:t>
             </w:r>
           </w:p>
@@ -12815,21 +12818,6 @@
         </w:numPr>
       </w:pPr>
       <w:r>
-        <w:t>WYSIWYG teksta redaktors</w:t>
-      </w:r>
-      <w:r>
-        <w:t xml:space="preserve"> darbiem, jaunumiem, komentāriem un profila lapā.</w:t>
-      </w:r>
-    </w:p>
-    <w:p>
-      <w:pPr>
-        <w:pStyle w:val="PamattekstsNormal"/>
-        <w:numPr>
-          <w:ilvl w:val="0"/>
-          <w:numId w:val="19"/>
-        </w:numPr>
-      </w:pPr>
-      <w:r>
         <w:t xml:space="preserve">Drošības ieskatos lietotāja dati, izņemot tā darbi, </w:t>
       </w:r>
       <w:r>
@@ -12842,28 +12830,10 @@
         <w:t xml:space="preserve">netiek parādīti </w:t>
       </w:r>
       <w:r>
-        <w:t>pat administratora saskarnē</w:t>
+        <w:t>administratora saskarnē</w:t>
       </w:r>
       <w:r>
         <w:t>.</w:t>
-      </w:r>
-    </w:p>
-    <w:p>
-      <w:pPr>
-        <w:pStyle w:val="PamattekstsNormal"/>
-        <w:numPr>
-          <w:ilvl w:val="0"/>
-          <w:numId w:val="19"/>
-        </w:numPr>
-      </w:pPr>
-      <w:r>
-        <w:t xml:space="preserve">Tīmekļvietne pieejama arī </w:t>
-      </w:r>
-      <w:r>
-        <w:t>mobilajā</w:t>
-      </w:r>
-      <w:r>
-        <w:t xml:space="preserve"> skatā.</w:t>
       </w:r>
     </w:p>
     <w:p>
@@ -13622,18 +13592,15 @@
         <w:t xml:space="preserve">autores </w:t>
       </w:r>
       <w:r>
-        <w:t xml:space="preserve">prakses vietā, tādēļ izmantojot līdzīgus līdzekļus </w:t>
-      </w:r>
+        <w:t>prakses vietā, tādēļ izmantojot līdzīgus līdzekļus atvieglo jaunas informācijas atrašanu, samazina lieku valodas mācīšanos un dod vajadzīgās pamata zināšanas.</w:t>
+      </w:r>
+    </w:p>
+    <w:p>
+      <w:pPr>
+        <w:pStyle w:val="PamattekstsNormal"/>
+      </w:pPr>
       <w:r>
         <w:lastRenderedPageBreak/>
-        <w:t>atvieglo jaunas informācijas atrašanu, samazina lieku valodas mācīšanos un dod vajadzīgās pamata zināšanas.</w:t>
-      </w:r>
-    </w:p>
-    <w:p>
-      <w:pPr>
-        <w:pStyle w:val="PamattekstsNormal"/>
-      </w:pPr>
-      <w:r>
         <w:t>Servera puses programmēšanai izmantota</w:t>
       </w:r>
       <w:r>
@@ -13843,61 +13810,176 @@
         <w:rPr>
           <w:noProof/>
         </w:rPr>
-        <w:pict w14:anchorId="6E7D856F">
-          <v:shapetype id="_x0000_t202" coordsize="21600,21600" o:spt="202" path="m,l,21600r21600,l21600,xe">
-            <v:stroke joinstyle="miter"/>
-            <v:path gradientshapeok="t" o:connecttype="rect"/>
-          </v:shapetype>
-          <v:shape id="_x0000_s2063" type="#_x0000_t202" style="position:absolute;left:0;text-align:left;margin-left:-40.75pt;margin-top:601.1pt;width:572.1pt;height:17.25pt;z-index:251702784;mso-position-horizontal-relative:text;mso-position-vertical-relative:text" stroked="f">
-            <v:textbox style="mso-next-textbox:#_x0000_s2063;mso-fit-shape-to-text:t" inset="0,0,0,0">
-              <w:txbxContent>
-                <w:p>
-                  <w:pPr>
-                    <w:pStyle w:val="TableName"/>
-                    <w:rPr>
-                      <w:noProof/>
-                      <w:sz w:val="24"/>
-                    </w:rPr>
-                  </w:pPr>
-                  <w:r>
-                    <w:rPr>
-                      <w:noProof/>
-                    </w:rPr>
-                    <w:fldChar w:fldCharType="begin"/>
-                  </w:r>
-                  <w:r>
-                    <w:rPr>
-                      <w:noProof/>
-                    </w:rPr>
-                    <w:instrText xml:space="preserve"> SEQ Attēls \* ARABIC </w:instrText>
-                  </w:r>
-                  <w:r>
-                    <w:rPr>
-                      <w:noProof/>
-                    </w:rPr>
-                    <w:fldChar w:fldCharType="separate"/>
-                  </w:r>
-                  <w:r>
-                    <w:rPr>
-                      <w:noProof/>
-                    </w:rPr>
-                    <w:t>1</w:t>
-                  </w:r>
-                  <w:r>
-                    <w:rPr>
-                      <w:noProof/>
-                    </w:rPr>
-                    <w:fldChar w:fldCharType="end"/>
-                  </w:r>
-                  <w:r>
-                    <w:t>. attēls. Sistēmas struktūra</w:t>
-                  </w:r>
-                </w:p>
-              </w:txbxContent>
-            </v:textbox>
-            <w10:wrap type="square"/>
-          </v:shape>
-        </w:pict>
+        <mc:AlternateContent>
+          <mc:Choice Requires="wps">
+            <w:drawing>
+              <wp:anchor distT="0" distB="0" distL="114300" distR="114300" simplePos="0" relativeHeight="251702784" behindDoc="0" locked="0" layoutInCell="1" allowOverlap="1" wp14:anchorId="6E7D856F" wp14:editId="7588E354">
+                <wp:simplePos x="0" y="0"/>
+                <wp:positionH relativeFrom="column">
+                  <wp:posOffset>-517525</wp:posOffset>
+                </wp:positionH>
+                <wp:positionV relativeFrom="paragraph">
+                  <wp:posOffset>7633970</wp:posOffset>
+                </wp:positionV>
+                <wp:extent cx="7265670" cy="219075"/>
+                <wp:effectExtent l="0" t="3175" r="2540" b="0"/>
+                <wp:wrapSquare wrapText="bothSides"/>
+                <wp:docPr id="363911996" name="Text Box 15"/>
+                <wp:cNvGraphicFramePr>
+                  <a:graphicFrameLocks xmlns:a="http://schemas.openxmlformats.org/drawingml/2006/main"/>
+                </wp:cNvGraphicFramePr>
+                <a:graphic xmlns:a="http://schemas.openxmlformats.org/drawingml/2006/main">
+                  <a:graphicData uri="http://schemas.microsoft.com/office/word/2010/wordprocessingShape">
+                    <wps:wsp>
+                      <wps:cNvSpPr txBox="1">
+                        <a:spLocks noChangeArrowheads="1"/>
+                      </wps:cNvSpPr>
+                      <wps:spPr bwMode="auto">
+                        <a:xfrm>
+                          <a:off x="0" y="0"/>
+                          <a:ext cx="7265670" cy="219075"/>
+                        </a:xfrm>
+                        <a:prstGeom prst="rect">
+                          <a:avLst/>
+                        </a:prstGeom>
+                        <a:solidFill>
+                          <a:srgbClr val="FFFFFF"/>
+                        </a:solidFill>
+                        <a:ln>
+                          <a:noFill/>
+                        </a:ln>
+                        <a:extLst>
+                          <a:ext uri="{91240B29-F687-4F45-9708-019B960494DF}">
+                            <a14:hiddenLine xmlns:a14="http://schemas.microsoft.com/office/drawing/2010/main" w="9525">
+                              <a:solidFill>
+                                <a:srgbClr val="000000"/>
+                              </a:solidFill>
+                              <a:miter lim="800000"/>
+                              <a:headEnd/>
+                              <a:tailEnd/>
+                            </a14:hiddenLine>
+                          </a:ext>
+                        </a:extLst>
+                      </wps:spPr>
+                      <wps:txbx>
+                        <w:txbxContent>
+                          <w:p>
+                            <w:pPr>
+                              <w:pStyle w:val="TableName"/>
+                              <w:rPr>
+                                <w:noProof/>
+                                <w:sz w:val="24"/>
+                              </w:rPr>
+                            </w:pPr>
+                            <w:r>
+                              <w:rPr>
+                                <w:noProof/>
+                              </w:rPr>
+                              <w:fldChar w:fldCharType="begin"/>
+                            </w:r>
+                            <w:r>
+                              <w:rPr>
+                                <w:noProof/>
+                              </w:rPr>
+                              <w:instrText xml:space="preserve"> SEQ Attēls \* ARABIC </w:instrText>
+                            </w:r>
+                            <w:r>
+                              <w:rPr>
+                                <w:noProof/>
+                              </w:rPr>
+                              <w:fldChar w:fldCharType="separate"/>
+                            </w:r>
+                            <w:r>
+                              <w:rPr>
+                                <w:noProof/>
+                              </w:rPr>
+                              <w:t>1</w:t>
+                            </w:r>
+                            <w:r>
+                              <w:rPr>
+                                <w:noProof/>
+                              </w:rPr>
+                              <w:fldChar w:fldCharType="end"/>
+                            </w:r>
+                            <w:r>
+                              <w:t>. attēls. Sistēmas struktūra</w:t>
+                            </w:r>
+                          </w:p>
+                        </w:txbxContent>
+                      </wps:txbx>
+                      <wps:bodyPr rot="0" vert="horz" wrap="square" lIns="0" tIns="0" rIns="0" bIns="0" anchor="t" anchorCtr="0" upright="1">
+                        <a:spAutoFit/>
+                      </wps:bodyPr>
+                    </wps:wsp>
+                  </a:graphicData>
+                </a:graphic>
+                <wp14:sizeRelH relativeFrom="page">
+                  <wp14:pctWidth>0</wp14:pctWidth>
+                </wp14:sizeRelH>
+                <wp14:sizeRelV relativeFrom="page">
+                  <wp14:pctHeight>0</wp14:pctHeight>
+                </wp14:sizeRelV>
+              </wp:anchor>
+            </w:drawing>
+          </mc:Choice>
+          <mc:Fallback>
+            <w:pict>
+              <v:shapetype w14:anchorId="6E7D856F" id="_x0000_t202" coordsize="21600,21600" o:spt="202" path="m,l,21600r21600,l21600,xe">
+                <v:stroke joinstyle="miter"/>
+                <v:path gradientshapeok="t" o:connecttype="rect"/>
+              </v:shapetype>
+              <v:shape id="Text Box 15" o:spid="_x0000_s1026" type="#_x0000_t202" style="position:absolute;left:0;text-align:left;margin-left:-40.75pt;margin-top:601.1pt;width:572.1pt;height:17.25pt;z-index:251702784;visibility:visible;mso-wrap-style:square;mso-width-percent:0;mso-height-percent:0;mso-wrap-distance-left:9pt;mso-wrap-distance-top:0;mso-wrap-distance-right:9pt;mso-wrap-distance-bottom:0;mso-position-horizontal:absolute;mso-position-horizontal-relative:text;mso-position-vertical:absolute;mso-position-vertical-relative:text;mso-width-percent:0;mso-height-percent:0;mso-width-relative:page;mso-height-relative:page;v-text-anchor:top" o:gfxdata="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" stroked="f">
+                <v:textbox style="mso-fit-shape-to-text:t" inset="0,0,0,0">
+                  <w:txbxContent>
+                    <w:p>
+                      <w:pPr>
+                        <w:pStyle w:val="TableName"/>
+                        <w:rPr>
+                          <w:noProof/>
+                          <w:sz w:val="24"/>
+                        </w:rPr>
+                      </w:pPr>
+                      <w:r>
+                        <w:rPr>
+                          <w:noProof/>
+                        </w:rPr>
+                        <w:fldChar w:fldCharType="begin"/>
+                      </w:r>
+                      <w:r>
+                        <w:rPr>
+                          <w:noProof/>
+                        </w:rPr>
+                        <w:instrText xml:space="preserve"> SEQ Attēls \* ARABIC </w:instrText>
+                      </w:r>
+                      <w:r>
+                        <w:rPr>
+                          <w:noProof/>
+                        </w:rPr>
+                        <w:fldChar w:fldCharType="separate"/>
+                      </w:r>
+                      <w:r>
+                        <w:rPr>
+                          <w:noProof/>
+                        </w:rPr>
+                        <w:t>1</w:t>
+                      </w:r>
+                      <w:r>
+                        <w:rPr>
+                          <w:noProof/>
+                        </w:rPr>
+                        <w:fldChar w:fldCharType="end"/>
+                      </w:r>
+                      <w:r>
+                        <w:t>. attēls. Sistēmas struktūra</w:t>
+                      </w:r>
+                    </w:p>
+                  </w:txbxContent>
+                </v:textbox>
+                <w10:wrap type="square"/>
+              </v:shape>
+            </w:pict>
+          </mc:Fallback>
+        </mc:AlternateContent>
       </w:r>
       <w:r>
         <w:rPr>
@@ -13987,60 +14069,178 @@
         <w:rPr>
           <w:noProof/>
         </w:rPr>
-        <w:pict w14:anchorId="09AD585F">
-          <v:shape id="_x0000_s2055" type="#_x0000_t202" style="position:absolute;left:0;text-align:left;margin-left:16.1pt;margin-top:263.1pt;width:435.8pt;height:17.25pt;z-index:251683328;mso-position-horizontal-relative:text;mso-position-vertical-relative:text" stroked="f">
-            <v:textbox style="mso-next-textbox:#_x0000_s2055;mso-fit-shape-to-text:t" inset="0,0,0,0">
-              <w:txbxContent>
-                <w:p>
-                  <w:pPr>
-                    <w:pStyle w:val="TableName"/>
-                    <w:rPr>
-                      <w:noProof/>
-                      <w:sz w:val="24"/>
-                    </w:rPr>
-                  </w:pPr>
-                  <w:r>
-                    <w:rPr>
-                      <w:noProof/>
-                    </w:rPr>
-                    <w:fldChar w:fldCharType="begin"/>
-                  </w:r>
-                  <w:r>
-                    <w:rPr>
-                      <w:noProof/>
-                    </w:rPr>
-                    <w:instrText xml:space="preserve"> SEQ Attēls \* ARABIC </w:instrText>
-                  </w:r>
-                  <w:r>
-                    <w:rPr>
-                      <w:noProof/>
-                    </w:rPr>
-                    <w:fldChar w:fldCharType="separate"/>
-                  </w:r>
-                  <w:r>
-                    <w:rPr>
-                      <w:noProof/>
-                    </w:rPr>
-                    <w:t>2</w:t>
-                  </w:r>
-                  <w:r>
-                    <w:rPr>
-                      <w:noProof/>
-                    </w:rPr>
-                    <w:fldChar w:fldCharType="end"/>
-                  </w:r>
-                  <w:r>
-                    <w:rPr>
-                      <w:noProof/>
-                    </w:rPr>
-                    <w:t>. attēls. Datubāzes ER diagramma</w:t>
-                  </w:r>
-                </w:p>
-              </w:txbxContent>
-            </v:textbox>
-            <w10:wrap type="topAndBottom"/>
-          </v:shape>
-        </w:pict>
+        <mc:AlternateContent>
+          <mc:Choice Requires="wps">
+            <w:drawing>
+              <wp:anchor distT="0" distB="0" distL="114300" distR="114300" simplePos="0" relativeHeight="251683328" behindDoc="0" locked="0" layoutInCell="1" allowOverlap="1" wp14:anchorId="09AD585F" wp14:editId="015F2113">
+                <wp:simplePos x="0" y="0"/>
+                <wp:positionH relativeFrom="column">
+                  <wp:posOffset>204470</wp:posOffset>
+                </wp:positionH>
+                <wp:positionV relativeFrom="paragraph">
+                  <wp:posOffset>3341370</wp:posOffset>
+                </wp:positionV>
+                <wp:extent cx="5534660" cy="219075"/>
+                <wp:effectExtent l="0" t="3810" r="0" b="0"/>
+                <wp:wrapTopAndBottom/>
+                <wp:docPr id="14564688" name="Text Box 7"/>
+                <wp:cNvGraphicFramePr>
+                  <a:graphicFrameLocks xmlns:a="http://schemas.openxmlformats.org/drawingml/2006/main"/>
+                </wp:cNvGraphicFramePr>
+                <a:graphic xmlns:a="http://schemas.openxmlformats.org/drawingml/2006/main">
+                  <a:graphicData uri="http://schemas.microsoft.com/office/word/2010/wordprocessingShape">
+                    <wps:wsp>
+                      <wps:cNvSpPr txBox="1">
+                        <a:spLocks noChangeArrowheads="1"/>
+                      </wps:cNvSpPr>
+                      <wps:spPr bwMode="auto">
+                        <a:xfrm>
+                          <a:off x="0" y="0"/>
+                          <a:ext cx="5534660" cy="219075"/>
+                        </a:xfrm>
+                        <a:prstGeom prst="rect">
+                          <a:avLst/>
+                        </a:prstGeom>
+                        <a:solidFill>
+                          <a:srgbClr val="FFFFFF"/>
+                        </a:solidFill>
+                        <a:ln>
+                          <a:noFill/>
+                        </a:ln>
+                        <a:extLst>
+                          <a:ext uri="{91240B29-F687-4F45-9708-019B960494DF}">
+                            <a14:hiddenLine xmlns:a14="http://schemas.microsoft.com/office/drawing/2010/main" w="9525">
+                              <a:solidFill>
+                                <a:srgbClr val="000000"/>
+                              </a:solidFill>
+                              <a:miter lim="800000"/>
+                              <a:headEnd/>
+                              <a:tailEnd/>
+                            </a14:hiddenLine>
+                          </a:ext>
+                        </a:extLst>
+                      </wps:spPr>
+                      <wps:txbx>
+                        <w:txbxContent>
+                          <w:p>
+                            <w:pPr>
+                              <w:pStyle w:val="TableName"/>
+                              <w:rPr>
+                                <w:noProof/>
+                                <w:sz w:val="24"/>
+                              </w:rPr>
+                            </w:pPr>
+                            <w:r>
+                              <w:rPr>
+                                <w:noProof/>
+                              </w:rPr>
+                              <w:fldChar w:fldCharType="begin"/>
+                            </w:r>
+                            <w:r>
+                              <w:rPr>
+                                <w:noProof/>
+                              </w:rPr>
+                              <w:instrText xml:space="preserve"> SEQ Attēls \* ARABIC </w:instrText>
+                            </w:r>
+                            <w:r>
+                              <w:rPr>
+                                <w:noProof/>
+                              </w:rPr>
+                              <w:fldChar w:fldCharType="separate"/>
+                            </w:r>
+                            <w:r>
+                              <w:rPr>
+                                <w:noProof/>
+                              </w:rPr>
+                              <w:t>2</w:t>
+                            </w:r>
+                            <w:r>
+                              <w:rPr>
+                                <w:noProof/>
+                              </w:rPr>
+                              <w:fldChar w:fldCharType="end"/>
+                            </w:r>
+                            <w:r>
+                              <w:rPr>
+                                <w:noProof/>
+                              </w:rPr>
+                              <w:t>. attēls. Datubāzes ER diagramma</w:t>
+                            </w:r>
+                          </w:p>
+                        </w:txbxContent>
+                      </wps:txbx>
+                      <wps:bodyPr rot="0" vert="horz" wrap="square" lIns="0" tIns="0" rIns="0" bIns="0" anchor="t" anchorCtr="0" upright="1">
+                        <a:spAutoFit/>
+                      </wps:bodyPr>
+                    </wps:wsp>
+                  </a:graphicData>
+                </a:graphic>
+                <wp14:sizeRelH relativeFrom="page">
+                  <wp14:pctWidth>0</wp14:pctWidth>
+                </wp14:sizeRelH>
+                <wp14:sizeRelV relativeFrom="page">
+                  <wp14:pctHeight>0</wp14:pctHeight>
+                </wp14:sizeRelV>
+              </wp:anchor>
+            </w:drawing>
+          </mc:Choice>
+          <mc:Fallback>
+            <w:pict>
+              <v:shape w14:anchorId="09AD585F" id="Text Box 7" o:spid="_x0000_s1027" type="#_x0000_t202" style="position:absolute;left:0;text-align:left;margin-left:16.1pt;margin-top:263.1pt;width:435.8pt;height:17.25pt;z-index:251683328;visibility:visible;mso-wrap-style:square;mso-width-percent:0;mso-height-percent:0;mso-wrap-distance-left:9pt;mso-wrap-distance-top:0;mso-wrap-distance-right:9pt;mso-wrap-distance-bottom:0;mso-position-horizontal:absolute;mso-position-horizontal-relative:text;mso-position-vertical:absolute;mso-position-vertical-relative:text;mso-width-percent:0;mso-height-percent:0;mso-width-relative:page;mso-height-relative:page;v-text-anchor:top" o:gfxdata="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" stroked="f">
+                <v:textbox style="mso-fit-shape-to-text:t" inset="0,0,0,0">
+                  <w:txbxContent>
+                    <w:p>
+                      <w:pPr>
+                        <w:pStyle w:val="TableName"/>
+                        <w:rPr>
+                          <w:noProof/>
+                          <w:sz w:val="24"/>
+                        </w:rPr>
+                      </w:pPr>
+                      <w:r>
+                        <w:rPr>
+                          <w:noProof/>
+                        </w:rPr>
+                        <w:fldChar w:fldCharType="begin"/>
+                      </w:r>
+                      <w:r>
+                        <w:rPr>
+                          <w:noProof/>
+                        </w:rPr>
+                        <w:instrText xml:space="preserve"> SEQ Attēls \* ARABIC </w:instrText>
+                      </w:r>
+                      <w:r>
+                        <w:rPr>
+                          <w:noProof/>
+                        </w:rPr>
+                        <w:fldChar w:fldCharType="separate"/>
+                      </w:r>
+                      <w:r>
+                        <w:rPr>
+                          <w:noProof/>
+                        </w:rPr>
+                        <w:t>2</w:t>
+                      </w:r>
+                      <w:r>
+                        <w:rPr>
+                          <w:noProof/>
+                        </w:rPr>
+                        <w:fldChar w:fldCharType="end"/>
+                      </w:r>
+                      <w:r>
+                        <w:rPr>
+                          <w:noProof/>
+                        </w:rPr>
+                        <w:t>. attēls. Datubāzes ER diagramma</w:t>
+                      </w:r>
+                    </w:p>
+                  </w:txbxContent>
+                </v:textbox>
+                <w10:wrap type="topAndBottom"/>
+              </v:shape>
+            </w:pict>
+          </mc:Fallback>
+        </mc:AlternateContent>
       </w:r>
       <w:r>
         <w:rPr>
@@ -14131,57 +14331,172 @@
         <w:rPr>
           <w:noProof/>
         </w:rPr>
-        <w:pict w14:anchorId="2411A496">
-          <v:shape id="_x0000_s2065" type="#_x0000_t202" style="position:absolute;left:0;text-align:left;margin-left:0;margin-top:484.35pt;width:467.25pt;height:.05pt;z-index:251708928;mso-position-horizontal-relative:text;mso-position-vertical-relative:text" stroked="f">
-            <v:textbox style="mso-fit-shape-to-text:t" inset="0,0,0,0">
-              <w:txbxContent>
-                <w:p>
-                  <w:pPr>
-                    <w:pStyle w:val="TableName"/>
-                    <w:rPr>
-                      <w:noProof/>
-                      <w:sz w:val="24"/>
-                    </w:rPr>
-                  </w:pPr>
-                  <w:r>
-                    <w:rPr>
-                      <w:noProof/>
-                    </w:rPr>
-                    <w:fldChar w:fldCharType="begin"/>
-                  </w:r>
-                  <w:r>
-                    <w:rPr>
-                      <w:noProof/>
-                    </w:rPr>
-                    <w:instrText xml:space="preserve"> SEQ Attēls \* ARABIC </w:instrText>
-                  </w:r>
-                  <w:r>
-                    <w:rPr>
-                      <w:noProof/>
-                    </w:rPr>
-                    <w:fldChar w:fldCharType="separate"/>
-                  </w:r>
-                  <w:r>
-                    <w:rPr>
-                      <w:noProof/>
-                    </w:rPr>
-                    <w:t>3</w:t>
-                  </w:r>
-                  <w:r>
-                    <w:rPr>
-                      <w:noProof/>
-                    </w:rPr>
-                    <w:fldChar w:fldCharType="end"/>
-                  </w:r>
-                  <w:r>
-                    <w:t>. attēls. Stāstu un komentāru datu plūsmas diagramma</w:t>
-                  </w:r>
-                </w:p>
-              </w:txbxContent>
-            </v:textbox>
-            <w10:wrap type="square"/>
-          </v:shape>
-        </w:pict>
+        <mc:AlternateContent>
+          <mc:Choice Requires="wps">
+            <w:drawing>
+              <wp:anchor distT="0" distB="0" distL="114300" distR="114300" simplePos="0" relativeHeight="251708928" behindDoc="0" locked="0" layoutInCell="1" allowOverlap="1" wp14:anchorId="2411A496" wp14:editId="781BEF26">
+                <wp:simplePos x="0" y="0"/>
+                <wp:positionH relativeFrom="column">
+                  <wp:posOffset>0</wp:posOffset>
+                </wp:positionH>
+                <wp:positionV relativeFrom="paragraph">
+                  <wp:posOffset>6151245</wp:posOffset>
+                </wp:positionV>
+                <wp:extent cx="5934075" cy="219075"/>
+                <wp:effectExtent l="0" t="3810" r="4445" b="0"/>
+                <wp:wrapSquare wrapText="bothSides"/>
+                <wp:docPr id="881970950" name="Text Box 17"/>
+                <wp:cNvGraphicFramePr>
+                  <a:graphicFrameLocks xmlns:a="http://schemas.openxmlformats.org/drawingml/2006/main"/>
+                </wp:cNvGraphicFramePr>
+                <a:graphic xmlns:a="http://schemas.openxmlformats.org/drawingml/2006/main">
+                  <a:graphicData uri="http://schemas.microsoft.com/office/word/2010/wordprocessingShape">
+                    <wps:wsp>
+                      <wps:cNvSpPr txBox="1">
+                        <a:spLocks noChangeArrowheads="1"/>
+                      </wps:cNvSpPr>
+                      <wps:spPr bwMode="auto">
+                        <a:xfrm>
+                          <a:off x="0" y="0"/>
+                          <a:ext cx="5934075" cy="219075"/>
+                        </a:xfrm>
+                        <a:prstGeom prst="rect">
+                          <a:avLst/>
+                        </a:prstGeom>
+                        <a:solidFill>
+                          <a:srgbClr val="FFFFFF"/>
+                        </a:solidFill>
+                        <a:ln>
+                          <a:noFill/>
+                        </a:ln>
+                        <a:extLst>
+                          <a:ext uri="{91240B29-F687-4F45-9708-019B960494DF}">
+                            <a14:hiddenLine xmlns:a14="http://schemas.microsoft.com/office/drawing/2010/main" w="9525">
+                              <a:solidFill>
+                                <a:srgbClr val="000000"/>
+                              </a:solidFill>
+                              <a:miter lim="800000"/>
+                              <a:headEnd/>
+                              <a:tailEnd/>
+                            </a14:hiddenLine>
+                          </a:ext>
+                        </a:extLst>
+                      </wps:spPr>
+                      <wps:txbx>
+                        <w:txbxContent>
+                          <w:p>
+                            <w:pPr>
+                              <w:pStyle w:val="TableName"/>
+                              <w:rPr>
+                                <w:noProof/>
+                                <w:sz w:val="24"/>
+                              </w:rPr>
+                            </w:pPr>
+                            <w:r>
+                              <w:rPr>
+                                <w:noProof/>
+                              </w:rPr>
+                              <w:fldChar w:fldCharType="begin"/>
+                            </w:r>
+                            <w:r>
+                              <w:rPr>
+                                <w:noProof/>
+                              </w:rPr>
+                              <w:instrText xml:space="preserve"> SEQ Attēls \* ARABIC </w:instrText>
+                            </w:r>
+                            <w:r>
+                              <w:rPr>
+                                <w:noProof/>
+                              </w:rPr>
+                              <w:fldChar w:fldCharType="separate"/>
+                            </w:r>
+                            <w:r>
+                              <w:rPr>
+                                <w:noProof/>
+                              </w:rPr>
+                              <w:t>3</w:t>
+                            </w:r>
+                            <w:r>
+                              <w:rPr>
+                                <w:noProof/>
+                              </w:rPr>
+                              <w:fldChar w:fldCharType="end"/>
+                            </w:r>
+                            <w:r>
+                              <w:t>. attēls. Stāstu un komentāru datu plūsmas diagramma</w:t>
+                            </w:r>
+                          </w:p>
+                        </w:txbxContent>
+                      </wps:txbx>
+                      <wps:bodyPr rot="0" vert="horz" wrap="square" lIns="0" tIns="0" rIns="0" bIns="0" anchor="t" anchorCtr="0" upright="1">
+                        <a:spAutoFit/>
+                      </wps:bodyPr>
+                    </wps:wsp>
+                  </a:graphicData>
+                </a:graphic>
+                <wp14:sizeRelH relativeFrom="page">
+                  <wp14:pctWidth>0</wp14:pctWidth>
+                </wp14:sizeRelH>
+                <wp14:sizeRelV relativeFrom="page">
+                  <wp14:pctHeight>0</wp14:pctHeight>
+                </wp14:sizeRelV>
+              </wp:anchor>
+            </w:drawing>
+          </mc:Choice>
+          <mc:Fallback>
+            <w:pict>
+              <v:shape w14:anchorId="2411A496" id="Text Box 17" o:spid="_x0000_s1028" type="#_x0000_t202" style="position:absolute;left:0;text-align:left;margin-left:0;margin-top:484.35pt;width:467.25pt;height:17.25pt;z-index:251708928;visibility:visible;mso-wrap-style:square;mso-width-percent:0;mso-height-percent:0;mso-wrap-distance-left:9pt;mso-wrap-distance-top:0;mso-wrap-distance-right:9pt;mso-wrap-distance-bottom:0;mso-position-horizontal:absolute;mso-position-horizontal-relative:text;mso-position-vertical:absolute;mso-position-vertical-relative:text;mso-width-percent:0;mso-height-percent:0;mso-width-relative:page;mso-height-relative:page;v-text-anchor:top" o:gfxdata="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" stroked="f">
+                <v:textbox style="mso-fit-shape-to-text:t" inset="0,0,0,0">
+                  <w:txbxContent>
+                    <w:p>
+                      <w:pPr>
+                        <w:pStyle w:val="TableName"/>
+                        <w:rPr>
+                          <w:noProof/>
+                          <w:sz w:val="24"/>
+                        </w:rPr>
+                      </w:pPr>
+                      <w:r>
+                        <w:rPr>
+                          <w:noProof/>
+                        </w:rPr>
+                        <w:fldChar w:fldCharType="begin"/>
+                      </w:r>
+                      <w:r>
+                        <w:rPr>
+                          <w:noProof/>
+                        </w:rPr>
+                        <w:instrText xml:space="preserve"> SEQ Attēls \* ARABIC </w:instrText>
+                      </w:r>
+                      <w:r>
+                        <w:rPr>
+                          <w:noProof/>
+                        </w:rPr>
+                        <w:fldChar w:fldCharType="separate"/>
+                      </w:r>
+                      <w:r>
+                        <w:rPr>
+                          <w:noProof/>
+                        </w:rPr>
+                        <w:t>3</w:t>
+                      </w:r>
+                      <w:r>
+                        <w:rPr>
+                          <w:noProof/>
+                        </w:rPr>
+                        <w:fldChar w:fldCharType="end"/>
+                      </w:r>
+                      <w:r>
+                        <w:t>. attēls. Stāstu un komentāru datu plūsmas diagramma</w:t>
+                      </w:r>
+                    </w:p>
+                  </w:txbxContent>
+                </v:textbox>
+                <w10:wrap type="square"/>
+              </v:shape>
+            </w:pict>
+          </mc:Fallback>
+        </mc:AlternateContent>
       </w:r>
       <w:r>
         <w:rPr>
@@ -14270,57 +14585,172 @@
           <w:noProof/>
         </w:rPr>
         <w:lastRenderedPageBreak/>
-        <w:pict w14:anchorId="01254B9B">
-          <v:shape id="_x0000_s2066" type="#_x0000_t202" style="position:absolute;left:0;text-align:left;margin-left:-.15pt;margin-top:416.3pt;width:467.45pt;height:.05pt;z-index:251710976;mso-position-horizontal-relative:text;mso-position-vertical-relative:text" stroked="f">
-            <v:textbox style="mso-next-textbox:#_x0000_s2066;mso-fit-shape-to-text:t" inset="0,0,0,0">
-              <w:txbxContent>
-                <w:p>
-                  <w:pPr>
-                    <w:pStyle w:val="TableName"/>
-                    <w:rPr>
-                      <w:noProof/>
-                      <w:sz w:val="24"/>
-                    </w:rPr>
-                  </w:pPr>
-                  <w:r>
-                    <w:rPr>
-                      <w:noProof/>
-                    </w:rPr>
-                    <w:fldChar w:fldCharType="begin"/>
-                  </w:r>
-                  <w:r>
-                    <w:rPr>
-                      <w:noProof/>
-                    </w:rPr>
-                    <w:instrText xml:space="preserve"> SEQ Attēls \* ARABIC </w:instrText>
-                  </w:r>
-                  <w:r>
-                    <w:rPr>
-                      <w:noProof/>
-                    </w:rPr>
-                    <w:fldChar w:fldCharType="separate"/>
-                  </w:r>
-                  <w:r>
-                    <w:rPr>
-                      <w:noProof/>
-                    </w:rPr>
-                    <w:t>4</w:t>
-                  </w:r>
-                  <w:r>
-                    <w:rPr>
-                      <w:noProof/>
-                    </w:rPr>
-                    <w:fldChar w:fldCharType="end"/>
-                  </w:r>
-                  <w:r>
-                    <w:t>. attēls. Kolekciju datu plūsmas diagramma</w:t>
-                  </w:r>
-                </w:p>
-              </w:txbxContent>
-            </v:textbox>
-            <w10:wrap type="topAndBottom"/>
-          </v:shape>
-        </w:pict>
+        <mc:AlternateContent>
+          <mc:Choice Requires="wps">
+            <w:drawing>
+              <wp:anchor distT="0" distB="0" distL="114300" distR="114300" simplePos="0" relativeHeight="251710976" behindDoc="0" locked="0" layoutInCell="1" allowOverlap="1" wp14:anchorId="01254B9B" wp14:editId="1A417A76">
+                <wp:simplePos x="0" y="0"/>
+                <wp:positionH relativeFrom="column">
+                  <wp:posOffset>-1905</wp:posOffset>
+                </wp:positionH>
+                <wp:positionV relativeFrom="paragraph">
+                  <wp:posOffset>5287010</wp:posOffset>
+                </wp:positionV>
+                <wp:extent cx="5936615" cy="219075"/>
+                <wp:effectExtent l="3175" t="0" r="3810" b="3175"/>
+                <wp:wrapTopAndBottom/>
+                <wp:docPr id="694972831" name="Text Box 18"/>
+                <wp:cNvGraphicFramePr>
+                  <a:graphicFrameLocks xmlns:a="http://schemas.openxmlformats.org/drawingml/2006/main"/>
+                </wp:cNvGraphicFramePr>
+                <a:graphic xmlns:a="http://schemas.openxmlformats.org/drawingml/2006/main">
+                  <a:graphicData uri="http://schemas.microsoft.com/office/word/2010/wordprocessingShape">
+                    <wps:wsp>
+                      <wps:cNvSpPr txBox="1">
+                        <a:spLocks noChangeArrowheads="1"/>
+                      </wps:cNvSpPr>
+                      <wps:spPr bwMode="auto">
+                        <a:xfrm>
+                          <a:off x="0" y="0"/>
+                          <a:ext cx="5936615" cy="219075"/>
+                        </a:xfrm>
+                        <a:prstGeom prst="rect">
+                          <a:avLst/>
+                        </a:prstGeom>
+                        <a:solidFill>
+                          <a:srgbClr val="FFFFFF"/>
+                        </a:solidFill>
+                        <a:ln>
+                          <a:noFill/>
+                        </a:ln>
+                        <a:extLst>
+                          <a:ext uri="{91240B29-F687-4F45-9708-019B960494DF}">
+                            <a14:hiddenLine xmlns:a14="http://schemas.microsoft.com/office/drawing/2010/main" w="9525">
+                              <a:solidFill>
+                                <a:srgbClr val="000000"/>
+                              </a:solidFill>
+                              <a:miter lim="800000"/>
+                              <a:headEnd/>
+                              <a:tailEnd/>
+                            </a14:hiddenLine>
+                          </a:ext>
+                        </a:extLst>
+                      </wps:spPr>
+                      <wps:txbx>
+                        <w:txbxContent>
+                          <w:p>
+                            <w:pPr>
+                              <w:pStyle w:val="TableName"/>
+                              <w:rPr>
+                                <w:noProof/>
+                                <w:sz w:val="24"/>
+                              </w:rPr>
+                            </w:pPr>
+                            <w:r>
+                              <w:rPr>
+                                <w:noProof/>
+                              </w:rPr>
+                              <w:fldChar w:fldCharType="begin"/>
+                            </w:r>
+                            <w:r>
+                              <w:rPr>
+                                <w:noProof/>
+                              </w:rPr>
+                              <w:instrText xml:space="preserve"> SEQ Attēls \* ARABIC </w:instrText>
+                            </w:r>
+                            <w:r>
+                              <w:rPr>
+                                <w:noProof/>
+                              </w:rPr>
+                              <w:fldChar w:fldCharType="separate"/>
+                            </w:r>
+                            <w:r>
+                              <w:rPr>
+                                <w:noProof/>
+                              </w:rPr>
+                              <w:t>4</w:t>
+                            </w:r>
+                            <w:r>
+                              <w:rPr>
+                                <w:noProof/>
+                              </w:rPr>
+                              <w:fldChar w:fldCharType="end"/>
+                            </w:r>
+                            <w:r>
+                              <w:t>. attēls. Kolekciju datu plūsmas diagramma</w:t>
+                            </w:r>
+                          </w:p>
+                        </w:txbxContent>
+                      </wps:txbx>
+                      <wps:bodyPr rot="0" vert="horz" wrap="square" lIns="0" tIns="0" rIns="0" bIns="0" anchor="t" anchorCtr="0" upright="1">
+                        <a:spAutoFit/>
+                      </wps:bodyPr>
+                    </wps:wsp>
+                  </a:graphicData>
+                </a:graphic>
+                <wp14:sizeRelH relativeFrom="page">
+                  <wp14:pctWidth>0</wp14:pctWidth>
+                </wp14:sizeRelH>
+                <wp14:sizeRelV relativeFrom="page">
+                  <wp14:pctHeight>0</wp14:pctHeight>
+                </wp14:sizeRelV>
+              </wp:anchor>
+            </w:drawing>
+          </mc:Choice>
+          <mc:Fallback>
+            <w:pict>
+              <v:shape w14:anchorId="01254B9B" id="Text Box 18" o:spid="_x0000_s1029" type="#_x0000_t202" style="position:absolute;left:0;text-align:left;margin-left:-.15pt;margin-top:416.3pt;width:467.45pt;height:17.25pt;z-index:251710976;visibility:visible;mso-wrap-style:square;mso-width-percent:0;mso-height-percent:0;mso-wrap-distance-left:9pt;mso-wrap-distance-top:0;mso-wrap-distance-right:9pt;mso-wrap-distance-bottom:0;mso-position-horizontal:absolute;mso-position-horizontal-relative:text;mso-position-vertical:absolute;mso-position-vertical-relative:text;mso-width-percent:0;mso-height-percent:0;mso-width-relative:page;mso-height-relative:page;v-text-anchor:top" o:gfxdata="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" stroked="f">
+                <v:textbox style="mso-fit-shape-to-text:t" inset="0,0,0,0">
+                  <w:txbxContent>
+                    <w:p>
+                      <w:pPr>
+                        <w:pStyle w:val="TableName"/>
+                        <w:rPr>
+                          <w:noProof/>
+                          <w:sz w:val="24"/>
+                        </w:rPr>
+                      </w:pPr>
+                      <w:r>
+                        <w:rPr>
+                          <w:noProof/>
+                        </w:rPr>
+                        <w:fldChar w:fldCharType="begin"/>
+                      </w:r>
+                      <w:r>
+                        <w:rPr>
+                          <w:noProof/>
+                        </w:rPr>
+                        <w:instrText xml:space="preserve"> SEQ Attēls \* ARABIC </w:instrText>
+                      </w:r>
+                      <w:r>
+                        <w:rPr>
+                          <w:noProof/>
+                        </w:rPr>
+                        <w:fldChar w:fldCharType="separate"/>
+                      </w:r>
+                      <w:r>
+                        <w:rPr>
+                          <w:noProof/>
+                        </w:rPr>
+                        <w:t>4</w:t>
+                      </w:r>
+                      <w:r>
+                        <w:rPr>
+                          <w:noProof/>
+                        </w:rPr>
+                        <w:fldChar w:fldCharType="end"/>
+                      </w:r>
+                      <w:r>
+                        <w:t>. attēls. Kolekciju datu plūsmas diagramma</w:t>
+                      </w:r>
+                    </w:p>
+                  </w:txbxContent>
+                </v:textbox>
+                <w10:wrap type="topAndBottom"/>
+              </v:shape>
+            </w:pict>
+          </mc:Fallback>
+        </mc:AlternateContent>
       </w:r>
       <w:r>
         <w:rPr>
@@ -14395,123 +14825,363 @@
           <w:noProof/>
         </w:rPr>
         <w:lastRenderedPageBreak/>
-        <w:pict w14:anchorId="50E25FB2">
-          <v:shape id="_x0000_s2068" type="#_x0000_t202" style="position:absolute;margin-left:89.2pt;margin-top:355.35pt;width:290.45pt;height:17.25pt;z-index:251715072;mso-position-horizontal-relative:text;mso-position-vertical-relative:text" stroked="f">
-            <v:textbox style="mso-next-textbox:#_x0000_s2068;mso-fit-shape-to-text:t" inset="0,0,0,0">
-              <w:txbxContent>
-                <w:p>
-                  <w:pPr>
-                    <w:pStyle w:val="TableName"/>
-                    <w:rPr>
-                      <w:rFonts w:cs="Times New Roman"/>
-                      <w:noProof/>
-                    </w:rPr>
-                  </w:pPr>
-                  <w:r>
-                    <w:rPr>
-                      <w:rFonts w:cs="Times New Roman"/>
-                      <w:noProof/>
-                    </w:rPr>
-                    <w:fldChar w:fldCharType="begin"/>
-                  </w:r>
-                  <w:r>
-                    <w:rPr>
-                      <w:rFonts w:cs="Times New Roman"/>
-                      <w:noProof/>
-                    </w:rPr>
-                    <w:instrText xml:space="preserve"> SEQ Attēls \* ARABIC </w:instrText>
-                  </w:r>
-                  <w:r>
-                    <w:rPr>
-                      <w:rFonts w:cs="Times New Roman"/>
-                      <w:noProof/>
-                    </w:rPr>
-                    <w:fldChar w:fldCharType="separate"/>
-                  </w:r>
-                  <w:r>
-                    <w:rPr>
-                      <w:rFonts w:cs="Times New Roman"/>
-                      <w:noProof/>
-                    </w:rPr>
-                    <w:t>5</w:t>
-                  </w:r>
-                  <w:r>
-                    <w:rPr>
-                      <w:rFonts w:cs="Times New Roman"/>
-                      <w:noProof/>
-                    </w:rPr>
-                    <w:fldChar w:fldCharType="end"/>
-                  </w:r>
-                  <w:r>
-                    <w:t>. attēls. Jaunumu datu plūsmas diagramma</w:t>
-                  </w:r>
-                </w:p>
-              </w:txbxContent>
-            </v:textbox>
-            <w10:wrap type="square"/>
-          </v:shape>
-        </w:pict>
+        <mc:AlternateContent>
+          <mc:Choice Requires="wps">
+            <w:drawing>
+              <wp:anchor distT="0" distB="0" distL="114300" distR="114300" simplePos="0" relativeHeight="251715072" behindDoc="0" locked="0" layoutInCell="1" allowOverlap="1" wp14:anchorId="50E25FB2" wp14:editId="07617AEE">
+                <wp:simplePos x="0" y="0"/>
+                <wp:positionH relativeFrom="column">
+                  <wp:posOffset>1132840</wp:posOffset>
+                </wp:positionH>
+                <wp:positionV relativeFrom="paragraph">
+                  <wp:posOffset>4512945</wp:posOffset>
+                </wp:positionV>
+                <wp:extent cx="3688715" cy="219075"/>
+                <wp:effectExtent l="4445" t="3810" r="2540" b="0"/>
+                <wp:wrapSquare wrapText="bothSides"/>
+                <wp:docPr id="118262614" name="Text Box 20"/>
+                <wp:cNvGraphicFramePr>
+                  <a:graphicFrameLocks xmlns:a="http://schemas.openxmlformats.org/drawingml/2006/main"/>
+                </wp:cNvGraphicFramePr>
+                <a:graphic xmlns:a="http://schemas.openxmlformats.org/drawingml/2006/main">
+                  <a:graphicData uri="http://schemas.microsoft.com/office/word/2010/wordprocessingShape">
+                    <wps:wsp>
+                      <wps:cNvSpPr txBox="1">
+                        <a:spLocks noChangeArrowheads="1"/>
+                      </wps:cNvSpPr>
+                      <wps:spPr bwMode="auto">
+                        <a:xfrm>
+                          <a:off x="0" y="0"/>
+                          <a:ext cx="3688715" cy="219075"/>
+                        </a:xfrm>
+                        <a:prstGeom prst="rect">
+                          <a:avLst/>
+                        </a:prstGeom>
+                        <a:solidFill>
+                          <a:srgbClr val="FFFFFF"/>
+                        </a:solidFill>
+                        <a:ln>
+                          <a:noFill/>
+                        </a:ln>
+                        <a:extLst>
+                          <a:ext uri="{91240B29-F687-4F45-9708-019B960494DF}">
+                            <a14:hiddenLine xmlns:a14="http://schemas.microsoft.com/office/drawing/2010/main" w="9525">
+                              <a:solidFill>
+                                <a:srgbClr val="000000"/>
+                              </a:solidFill>
+                              <a:miter lim="800000"/>
+                              <a:headEnd/>
+                              <a:tailEnd/>
+                            </a14:hiddenLine>
+                          </a:ext>
+                        </a:extLst>
+                      </wps:spPr>
+                      <wps:txbx>
+                        <w:txbxContent>
+                          <w:p>
+                            <w:pPr>
+                              <w:pStyle w:val="TableName"/>
+                              <w:rPr>
+                                <w:rFonts w:cs="Times New Roman"/>
+                                <w:noProof/>
+                              </w:rPr>
+                            </w:pPr>
+                            <w:r>
+                              <w:rPr>
+                                <w:rFonts w:cs="Times New Roman"/>
+                                <w:noProof/>
+                              </w:rPr>
+                              <w:fldChar w:fldCharType="begin"/>
+                            </w:r>
+                            <w:r>
+                              <w:rPr>
+                                <w:rFonts w:cs="Times New Roman"/>
+                                <w:noProof/>
+                              </w:rPr>
+                              <w:instrText xml:space="preserve"> SEQ Attēls \* ARABIC </w:instrText>
+                            </w:r>
+                            <w:r>
+                              <w:rPr>
+                                <w:rFonts w:cs="Times New Roman"/>
+                                <w:noProof/>
+                              </w:rPr>
+                              <w:fldChar w:fldCharType="separate"/>
+                            </w:r>
+                            <w:r>
+                              <w:rPr>
+                                <w:rFonts w:cs="Times New Roman"/>
+                                <w:noProof/>
+                              </w:rPr>
+                              <w:t>5</w:t>
+                            </w:r>
+                            <w:r>
+                              <w:rPr>
+                                <w:rFonts w:cs="Times New Roman"/>
+                                <w:noProof/>
+                              </w:rPr>
+                              <w:fldChar w:fldCharType="end"/>
+                            </w:r>
+                            <w:r>
+                              <w:t>. attēls. Jaunumu datu plūsmas diagramma</w:t>
+                            </w:r>
+                          </w:p>
+                        </w:txbxContent>
+                      </wps:txbx>
+                      <wps:bodyPr rot="0" vert="horz" wrap="square" lIns="0" tIns="0" rIns="0" bIns="0" anchor="t" anchorCtr="0" upright="1">
+                        <a:spAutoFit/>
+                      </wps:bodyPr>
+                    </wps:wsp>
+                  </a:graphicData>
+                </a:graphic>
+                <wp14:sizeRelH relativeFrom="page">
+                  <wp14:pctWidth>0</wp14:pctWidth>
+                </wp14:sizeRelH>
+                <wp14:sizeRelV relativeFrom="page">
+                  <wp14:pctHeight>0</wp14:pctHeight>
+                </wp14:sizeRelV>
+              </wp:anchor>
+            </w:drawing>
+          </mc:Choice>
+          <mc:Fallback>
+            <w:pict>
+              <v:shape w14:anchorId="50E25FB2" id="Text Box 20" o:spid="_x0000_s1030" type="#_x0000_t202" style="position:absolute;margin-left:89.2pt;margin-top:355.35pt;width:290.45pt;height:17.25pt;z-index:251715072;visibility:visible;mso-wrap-style:square;mso-width-percent:0;mso-height-percent:0;mso-wrap-distance-left:9pt;mso-wrap-distance-top:0;mso-wrap-distance-right:9pt;mso-wrap-distance-bottom:0;mso-position-horizontal:absolute;mso-position-horizontal-relative:text;mso-position-vertical:absolute;mso-position-vertical-relative:text;mso-width-percent:0;mso-height-percent:0;mso-width-relative:page;mso-height-relative:page;v-text-anchor:top" o:gfxdata="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" stroked="f">
+                <v:textbox style="mso-fit-shape-to-text:t" inset="0,0,0,0">
+                  <w:txbxContent>
+                    <w:p>
+                      <w:pPr>
+                        <w:pStyle w:val="TableName"/>
+                        <w:rPr>
+                          <w:rFonts w:cs="Times New Roman"/>
+                          <w:noProof/>
+                        </w:rPr>
+                      </w:pPr>
+                      <w:r>
+                        <w:rPr>
+                          <w:rFonts w:cs="Times New Roman"/>
+                          <w:noProof/>
+                        </w:rPr>
+                        <w:fldChar w:fldCharType="begin"/>
+                      </w:r>
+                      <w:r>
+                        <w:rPr>
+                          <w:rFonts w:cs="Times New Roman"/>
+                          <w:noProof/>
+                        </w:rPr>
+                        <w:instrText xml:space="preserve"> SEQ Attēls \* ARABIC </w:instrText>
+                      </w:r>
+                      <w:r>
+                        <w:rPr>
+                          <w:rFonts w:cs="Times New Roman"/>
+                          <w:noProof/>
+                        </w:rPr>
+                        <w:fldChar w:fldCharType="separate"/>
+                      </w:r>
+                      <w:r>
+                        <w:rPr>
+                          <w:rFonts w:cs="Times New Roman"/>
+                          <w:noProof/>
+                        </w:rPr>
+                        <w:t>5</w:t>
+                      </w:r>
+                      <w:r>
+                        <w:rPr>
+                          <w:rFonts w:cs="Times New Roman"/>
+                          <w:noProof/>
+                        </w:rPr>
+                        <w:fldChar w:fldCharType="end"/>
+                      </w:r>
+                      <w:r>
+                        <w:t>. attēls. Jaunumu datu plūsmas diagramma</w:t>
+                      </w:r>
+                    </w:p>
+                  </w:txbxContent>
+                </v:textbox>
+                <w10:wrap type="square"/>
+              </v:shape>
+            </w:pict>
+          </mc:Fallback>
+        </mc:AlternateContent>
       </w:r>
       <w:r>
         <w:rPr>
           <w:noProof/>
         </w:rPr>
-        <w:pict w14:anchorId="4847E30E">
-          <v:shape id="_x0000_s2067" type="#_x0000_t202" style="position:absolute;margin-left:30.85pt;margin-top:639.3pt;width:394.75pt;height:17.25pt;z-index:251713024;mso-position-horizontal-relative:text;mso-position-vertical-relative:text" stroked="f">
-            <v:textbox style="mso-next-textbox:#_x0000_s2067;mso-fit-shape-to-text:t" inset="0,0,0,0">
-              <w:txbxContent>
-                <w:p>
-                  <w:pPr>
-                    <w:pStyle w:val="TableName"/>
-                    <w:rPr>
-                      <w:rFonts w:cs="Times New Roman"/>
-                      <w:noProof/>
-                    </w:rPr>
-                  </w:pPr>
-                  <w:r>
-                    <w:rPr>
-                      <w:rFonts w:cs="Times New Roman"/>
-                      <w:noProof/>
-                    </w:rPr>
-                    <w:fldChar w:fldCharType="begin"/>
-                  </w:r>
-                  <w:r>
-                    <w:rPr>
-                      <w:rFonts w:cs="Times New Roman"/>
-                      <w:noProof/>
-                    </w:rPr>
-                    <w:instrText xml:space="preserve"> SEQ Attēls \* ARABIC </w:instrText>
-                  </w:r>
-                  <w:r>
-                    <w:rPr>
-                      <w:rFonts w:cs="Times New Roman"/>
-                      <w:noProof/>
-                    </w:rPr>
-                    <w:fldChar w:fldCharType="separate"/>
-                  </w:r>
-                  <w:r>
-                    <w:rPr>
-                      <w:rFonts w:cs="Times New Roman"/>
-                      <w:noProof/>
-                    </w:rPr>
-                    <w:t>6</w:t>
-                  </w:r>
-                  <w:r>
-                    <w:rPr>
-                      <w:rFonts w:cs="Times New Roman"/>
-                      <w:noProof/>
-                    </w:rPr>
-                    <w:fldChar w:fldCharType="end"/>
-                  </w:r>
-                  <w:r>
-                    <w:t>. attēls. Profila datu plūsmas diagramma</w:t>
-                  </w:r>
-                </w:p>
-              </w:txbxContent>
-            </v:textbox>
-            <w10:wrap type="square"/>
-          </v:shape>
-        </w:pict>
+        <mc:AlternateContent>
+          <mc:Choice Requires="wps">
+            <w:drawing>
+              <wp:anchor distT="0" distB="0" distL="114300" distR="114300" simplePos="0" relativeHeight="251713024" behindDoc="0" locked="0" layoutInCell="1" allowOverlap="1" wp14:anchorId="4847E30E" wp14:editId="2E3209A2">
+                <wp:simplePos x="0" y="0"/>
+                <wp:positionH relativeFrom="column">
+                  <wp:posOffset>391795</wp:posOffset>
+                </wp:positionH>
+                <wp:positionV relativeFrom="paragraph">
+                  <wp:posOffset>8119110</wp:posOffset>
+                </wp:positionV>
+                <wp:extent cx="5013325" cy="219075"/>
+                <wp:effectExtent l="0" t="0" r="0" b="0"/>
+                <wp:wrapSquare wrapText="bothSides"/>
+                <wp:docPr id="1595537465" name="Text Box 19"/>
+                <wp:cNvGraphicFramePr>
+                  <a:graphicFrameLocks xmlns:a="http://schemas.openxmlformats.org/drawingml/2006/main"/>
+                </wp:cNvGraphicFramePr>
+                <a:graphic xmlns:a="http://schemas.openxmlformats.org/drawingml/2006/main">
+                  <a:graphicData uri="http://schemas.microsoft.com/office/word/2010/wordprocessingShape">
+                    <wps:wsp>
+                      <wps:cNvSpPr txBox="1">
+                        <a:spLocks noChangeArrowheads="1"/>
+                      </wps:cNvSpPr>
+                      <wps:spPr bwMode="auto">
+                        <a:xfrm>
+                          <a:off x="0" y="0"/>
+                          <a:ext cx="5013325" cy="219075"/>
+                        </a:xfrm>
+                        <a:prstGeom prst="rect">
+                          <a:avLst/>
+                        </a:prstGeom>
+                        <a:solidFill>
+                          <a:srgbClr val="FFFFFF"/>
+                        </a:solidFill>
+                        <a:ln>
+                          <a:noFill/>
+                        </a:ln>
+                        <a:extLst>
+                          <a:ext uri="{91240B29-F687-4F45-9708-019B960494DF}">
+                            <a14:hiddenLine xmlns:a14="http://schemas.microsoft.com/office/drawing/2010/main" w="9525">
+                              <a:solidFill>
+                                <a:srgbClr val="000000"/>
+                              </a:solidFill>
+                              <a:miter lim="800000"/>
+                              <a:headEnd/>
+                              <a:tailEnd/>
+                            </a14:hiddenLine>
+                          </a:ext>
+                        </a:extLst>
+                      </wps:spPr>
+                      <wps:txbx>
+                        <w:txbxContent>
+                          <w:p>
+                            <w:pPr>
+                              <w:pStyle w:val="TableName"/>
+                              <w:rPr>
+                                <w:rFonts w:cs="Times New Roman"/>
+                                <w:noProof/>
+                              </w:rPr>
+                            </w:pPr>
+                            <w:r>
+                              <w:rPr>
+                                <w:rFonts w:cs="Times New Roman"/>
+                                <w:noProof/>
+                              </w:rPr>
+                              <w:fldChar w:fldCharType="begin"/>
+                            </w:r>
+                            <w:r>
+                              <w:rPr>
+                                <w:rFonts w:cs="Times New Roman"/>
+                                <w:noProof/>
+                              </w:rPr>
+                              <w:instrText xml:space="preserve"> SEQ Attēls \* ARABIC </w:instrText>
+                            </w:r>
+                            <w:r>
+                              <w:rPr>
+                                <w:rFonts w:cs="Times New Roman"/>
+                                <w:noProof/>
+                              </w:rPr>
+                              <w:fldChar w:fldCharType="separate"/>
+                            </w:r>
+                            <w:r>
+                              <w:rPr>
+                                <w:rFonts w:cs="Times New Roman"/>
+                                <w:noProof/>
+                              </w:rPr>
+                              <w:t>6</w:t>
+                            </w:r>
+                            <w:r>
+                              <w:rPr>
+                                <w:rFonts w:cs="Times New Roman"/>
+                                <w:noProof/>
+                              </w:rPr>
+                              <w:fldChar w:fldCharType="end"/>
+                            </w:r>
+                            <w:r>
+                              <w:t>. attēls. Profila datu plūsmas diagramma</w:t>
+                            </w:r>
+                          </w:p>
+                        </w:txbxContent>
+                      </wps:txbx>
+                      <wps:bodyPr rot="0" vert="horz" wrap="square" lIns="0" tIns="0" rIns="0" bIns="0" anchor="t" anchorCtr="0" upright="1">
+                        <a:spAutoFit/>
+                      </wps:bodyPr>
+                    </wps:wsp>
+                  </a:graphicData>
+                </a:graphic>
+                <wp14:sizeRelH relativeFrom="page">
+                  <wp14:pctWidth>0</wp14:pctWidth>
+                </wp14:sizeRelH>
+                <wp14:sizeRelV relativeFrom="page">
+                  <wp14:pctHeight>0</wp14:pctHeight>
+                </wp14:sizeRelV>
+              </wp:anchor>
+            </w:drawing>
+          </mc:Choice>
+          <mc:Fallback>
+            <w:pict>
+              <v:shape w14:anchorId="4847E30E" id="Text Box 19" o:spid="_x0000_s1031" type="#_x0000_t202" style="position:absolute;margin-left:30.85pt;margin-top:639.3pt;width:394.75pt;height:17.25pt;z-index:251713024;visibility:visible;mso-wrap-style:square;mso-width-percent:0;mso-height-percent:0;mso-wrap-distance-left:9pt;mso-wrap-distance-top:0;mso-wrap-distance-right:9pt;mso-wrap-distance-bottom:0;mso-position-horizontal:absolute;mso-position-horizontal-relative:text;mso-position-vertical:absolute;mso-position-vertical-relative:text;mso-width-percent:0;mso-height-percent:0;mso-width-relative:page;mso-height-relative:page;v-text-anchor:top" o:gfxdata="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" stroked="f">
+                <v:textbox style="mso-fit-shape-to-text:t" inset="0,0,0,0">
+                  <w:txbxContent>
+                    <w:p>
+                      <w:pPr>
+                        <w:pStyle w:val="TableName"/>
+                        <w:rPr>
+                          <w:rFonts w:cs="Times New Roman"/>
+                          <w:noProof/>
+                        </w:rPr>
+                      </w:pPr>
+                      <w:r>
+                        <w:rPr>
+                          <w:rFonts w:cs="Times New Roman"/>
+                          <w:noProof/>
+                        </w:rPr>
+                        <w:fldChar w:fldCharType="begin"/>
+                      </w:r>
+                      <w:r>
+                        <w:rPr>
+                          <w:rFonts w:cs="Times New Roman"/>
+                          <w:noProof/>
+                        </w:rPr>
+                        <w:instrText xml:space="preserve"> SEQ Attēls \* ARABIC </w:instrText>
+                      </w:r>
+                      <w:r>
+                        <w:rPr>
+                          <w:rFonts w:cs="Times New Roman"/>
+                          <w:noProof/>
+                        </w:rPr>
+                        <w:fldChar w:fldCharType="separate"/>
+                      </w:r>
+                      <w:r>
+                        <w:rPr>
+                          <w:rFonts w:cs="Times New Roman"/>
+                          <w:noProof/>
+                        </w:rPr>
+                        <w:t>6</w:t>
+                      </w:r>
+                      <w:r>
+                        <w:rPr>
+                          <w:rFonts w:cs="Times New Roman"/>
+                          <w:noProof/>
+                        </w:rPr>
+                        <w:fldChar w:fldCharType="end"/>
+                      </w:r>
+                      <w:r>
+                        <w:t>. attēls. Profila datu plūsmas diagramma</w:t>
+                      </w:r>
+                    </w:p>
+                  </w:txbxContent>
+                </v:textbox>
+                <w10:wrap type="square"/>
+              </v:shape>
+            </w:pict>
+          </mc:Fallback>
+        </mc:AlternateContent>
       </w:r>
       <w:r>
         <w:rPr>
@@ -14665,62 +15335,182 @@
           <w:noProof/>
         </w:rPr>
         <w:lastRenderedPageBreak/>
-        <w:pict w14:anchorId="7CFC3E17">
-          <v:shape id="_x0000_s2069" type="#_x0000_t202" style="position:absolute;margin-left:91.7pt;margin-top:301.35pt;width:284.25pt;height:.05pt;z-index:251718144;mso-position-horizontal-relative:text;mso-position-vertical-relative:text" stroked="f">
-            <v:textbox style="mso-fit-shape-to-text:t" inset="0,0,0,0">
-              <w:txbxContent>
-                <w:p>
-                  <w:pPr>
-                    <w:pStyle w:val="TableName"/>
-                    <w:rPr>
-                      <w:rFonts w:cs="Times New Roman"/>
-                      <w:noProof/>
-                    </w:rPr>
-                  </w:pPr>
-                  <w:r>
-                    <w:rPr>
-                      <w:rFonts w:cs="Times New Roman"/>
-                      <w:noProof/>
-                    </w:rPr>
-                    <w:fldChar w:fldCharType="begin"/>
-                  </w:r>
-                  <w:r>
-                    <w:rPr>
-                      <w:rFonts w:cs="Times New Roman"/>
-                      <w:noProof/>
-                    </w:rPr>
-                    <w:instrText xml:space="preserve"> SEQ Attēls \* ARABIC </w:instrText>
-                  </w:r>
-                  <w:r>
-                    <w:rPr>
-                      <w:rFonts w:cs="Times New Roman"/>
-                      <w:noProof/>
-                    </w:rPr>
-                    <w:fldChar w:fldCharType="separate"/>
-                  </w:r>
-                  <w:r>
-                    <w:rPr>
-                      <w:rFonts w:cs="Times New Roman"/>
-                      <w:noProof/>
-                    </w:rPr>
-                    <w:t>7</w:t>
-                  </w:r>
-                  <w:r>
-                    <w:rPr>
-                      <w:rFonts w:cs="Times New Roman"/>
-                      <w:noProof/>
-                    </w:rPr>
-                    <w:fldChar w:fldCharType="end"/>
-                  </w:r>
-                  <w:r>
-                    <w:t>. attēls. Autorizācijas datu plūsmas diagramma</w:t>
-                  </w:r>
-                </w:p>
-              </w:txbxContent>
-            </v:textbox>
-            <w10:wrap type="square"/>
-          </v:shape>
-        </w:pict>
+        <mc:AlternateContent>
+          <mc:Choice Requires="wps">
+            <w:drawing>
+              <wp:anchor distT="0" distB="0" distL="114300" distR="114300" simplePos="0" relativeHeight="251718144" behindDoc="0" locked="0" layoutInCell="1" allowOverlap="1" wp14:anchorId="7CFC3E17" wp14:editId="7C4262B5">
+                <wp:simplePos x="0" y="0"/>
+                <wp:positionH relativeFrom="column">
+                  <wp:posOffset>1164590</wp:posOffset>
+                </wp:positionH>
+                <wp:positionV relativeFrom="paragraph">
+                  <wp:posOffset>3827145</wp:posOffset>
+                </wp:positionV>
+                <wp:extent cx="3609975" cy="219075"/>
+                <wp:effectExtent l="0" t="3810" r="1905" b="0"/>
+                <wp:wrapSquare wrapText="bothSides"/>
+                <wp:docPr id="1407598979" name="Text Box 21"/>
+                <wp:cNvGraphicFramePr>
+                  <a:graphicFrameLocks xmlns:a="http://schemas.openxmlformats.org/drawingml/2006/main"/>
+                </wp:cNvGraphicFramePr>
+                <a:graphic xmlns:a="http://schemas.openxmlformats.org/drawingml/2006/main">
+                  <a:graphicData uri="http://schemas.microsoft.com/office/word/2010/wordprocessingShape">
+                    <wps:wsp>
+                      <wps:cNvSpPr txBox="1">
+                        <a:spLocks noChangeArrowheads="1"/>
+                      </wps:cNvSpPr>
+                      <wps:spPr bwMode="auto">
+                        <a:xfrm>
+                          <a:off x="0" y="0"/>
+                          <a:ext cx="3609975" cy="219075"/>
+                        </a:xfrm>
+                        <a:prstGeom prst="rect">
+                          <a:avLst/>
+                        </a:prstGeom>
+                        <a:solidFill>
+                          <a:srgbClr val="FFFFFF"/>
+                        </a:solidFill>
+                        <a:ln>
+                          <a:noFill/>
+                        </a:ln>
+                        <a:extLst>
+                          <a:ext uri="{91240B29-F687-4F45-9708-019B960494DF}">
+                            <a14:hiddenLine xmlns:a14="http://schemas.microsoft.com/office/drawing/2010/main" w="9525">
+                              <a:solidFill>
+                                <a:srgbClr val="000000"/>
+                              </a:solidFill>
+                              <a:miter lim="800000"/>
+                              <a:headEnd/>
+                              <a:tailEnd/>
+                            </a14:hiddenLine>
+                          </a:ext>
+                        </a:extLst>
+                      </wps:spPr>
+                      <wps:txbx>
+                        <w:txbxContent>
+                          <w:p>
+                            <w:pPr>
+                              <w:pStyle w:val="TableName"/>
+                              <w:rPr>
+                                <w:rFonts w:cs="Times New Roman"/>
+                                <w:noProof/>
+                              </w:rPr>
+                            </w:pPr>
+                            <w:r>
+                              <w:rPr>
+                                <w:rFonts w:cs="Times New Roman"/>
+                                <w:noProof/>
+                              </w:rPr>
+                              <w:fldChar w:fldCharType="begin"/>
+                            </w:r>
+                            <w:r>
+                              <w:rPr>
+                                <w:rFonts w:cs="Times New Roman"/>
+                                <w:noProof/>
+                              </w:rPr>
+                              <w:instrText xml:space="preserve"> SEQ Attēls \* ARABIC </w:instrText>
+                            </w:r>
+                            <w:r>
+                              <w:rPr>
+                                <w:rFonts w:cs="Times New Roman"/>
+                                <w:noProof/>
+                              </w:rPr>
+                              <w:fldChar w:fldCharType="separate"/>
+                            </w:r>
+                            <w:r>
+                              <w:rPr>
+                                <w:rFonts w:cs="Times New Roman"/>
+                                <w:noProof/>
+                              </w:rPr>
+                              <w:t>7</w:t>
+                            </w:r>
+                            <w:r>
+                              <w:rPr>
+                                <w:rFonts w:cs="Times New Roman"/>
+                                <w:noProof/>
+                              </w:rPr>
+                              <w:fldChar w:fldCharType="end"/>
+                            </w:r>
+                            <w:r>
+                              <w:t>. attēls. Autorizācijas datu plūsmas diagramma</w:t>
+                            </w:r>
+                          </w:p>
+                        </w:txbxContent>
+                      </wps:txbx>
+                      <wps:bodyPr rot="0" vert="horz" wrap="square" lIns="0" tIns="0" rIns="0" bIns="0" anchor="t" anchorCtr="0" upright="1">
+                        <a:spAutoFit/>
+                      </wps:bodyPr>
+                    </wps:wsp>
+                  </a:graphicData>
+                </a:graphic>
+                <wp14:sizeRelH relativeFrom="page">
+                  <wp14:pctWidth>0</wp14:pctWidth>
+                </wp14:sizeRelH>
+                <wp14:sizeRelV relativeFrom="page">
+                  <wp14:pctHeight>0</wp14:pctHeight>
+                </wp14:sizeRelV>
+              </wp:anchor>
+            </w:drawing>
+          </mc:Choice>
+          <mc:Fallback>
+            <w:pict>
+              <v:shape w14:anchorId="7CFC3E17" id="Text Box 21" o:spid="_x0000_s1032" type="#_x0000_t202" style="position:absolute;margin-left:91.7pt;margin-top:301.35pt;width:284.25pt;height:17.25pt;z-index:251718144;visibility:visible;mso-wrap-style:square;mso-width-percent:0;mso-height-percent:0;mso-wrap-distance-left:9pt;mso-wrap-distance-top:0;mso-wrap-distance-right:9pt;mso-wrap-distance-bottom:0;mso-position-horizontal:absolute;mso-position-horizontal-relative:text;mso-position-vertical:absolute;mso-position-vertical-relative:text;mso-width-percent:0;mso-height-percent:0;mso-width-relative:page;mso-height-relative:page;v-text-anchor:top" o:gfxdata="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" stroked="f">
+                <v:textbox style="mso-fit-shape-to-text:t" inset="0,0,0,0">
+                  <w:txbxContent>
+                    <w:p>
+                      <w:pPr>
+                        <w:pStyle w:val="TableName"/>
+                        <w:rPr>
+                          <w:rFonts w:cs="Times New Roman"/>
+                          <w:noProof/>
+                        </w:rPr>
+                      </w:pPr>
+                      <w:r>
+                        <w:rPr>
+                          <w:rFonts w:cs="Times New Roman"/>
+                          <w:noProof/>
+                        </w:rPr>
+                        <w:fldChar w:fldCharType="begin"/>
+                      </w:r>
+                      <w:r>
+                        <w:rPr>
+                          <w:rFonts w:cs="Times New Roman"/>
+                          <w:noProof/>
+                        </w:rPr>
+                        <w:instrText xml:space="preserve"> SEQ Attēls \* ARABIC </w:instrText>
+                      </w:r>
+                      <w:r>
+                        <w:rPr>
+                          <w:rFonts w:cs="Times New Roman"/>
+                          <w:noProof/>
+                        </w:rPr>
+                        <w:fldChar w:fldCharType="separate"/>
+                      </w:r>
+                      <w:r>
+                        <w:rPr>
+                          <w:rFonts w:cs="Times New Roman"/>
+                          <w:noProof/>
+                        </w:rPr>
+                        <w:t>7</w:t>
+                      </w:r>
+                      <w:r>
+                        <w:rPr>
+                          <w:rFonts w:cs="Times New Roman"/>
+                          <w:noProof/>
+                        </w:rPr>
+                        <w:fldChar w:fldCharType="end"/>
+                      </w:r>
+                      <w:r>
+                        <w:t>. attēls. Autorizācijas datu plūsmas diagramma</w:t>
+                      </w:r>
+                    </w:p>
+                  </w:txbxContent>
+                </v:textbox>
+                <w10:wrap type="square"/>
+              </v:shape>
+            </w:pict>
+          </mc:Fallback>
+        </mc:AlternateContent>
       </w:r>
       <w:r>
         <w:rPr>
@@ -14821,57 +15611,172 @@
         <w:rPr>
           <w:noProof/>
         </w:rPr>
-        <w:pict w14:anchorId="58E5727E">
-          <v:shape id="_x0000_s2070" type="#_x0000_t202" style="position:absolute;left:0;text-align:left;margin-left:-31.15pt;margin-top:609.2pt;width:531.1pt;height:17.25pt;z-index:251720192;mso-position-horizontal-relative:text;mso-position-vertical-relative:text" stroked="f">
-            <v:textbox style="mso-fit-shape-to-text:t" inset="0,0,0,0">
-              <w:txbxContent>
-                <w:p>
-                  <w:pPr>
-                    <w:pStyle w:val="TableName"/>
-                    <w:rPr>
-                      <w:noProof/>
-                      <w:sz w:val="24"/>
-                    </w:rPr>
-                  </w:pPr>
-                  <w:r>
-                    <w:rPr>
-                      <w:noProof/>
-                    </w:rPr>
-                    <w:fldChar w:fldCharType="begin"/>
-                  </w:r>
-                  <w:r>
-                    <w:rPr>
-                      <w:noProof/>
-                    </w:rPr>
-                    <w:instrText xml:space="preserve"> SEQ Attēls \* ARABIC </w:instrText>
-                  </w:r>
-                  <w:r>
-                    <w:rPr>
-                      <w:noProof/>
-                    </w:rPr>
-                    <w:fldChar w:fldCharType="separate"/>
-                  </w:r>
-                  <w:r>
-                    <w:rPr>
-                      <w:noProof/>
-                    </w:rPr>
-                    <w:t>8</w:t>
-                  </w:r>
-                  <w:r>
-                    <w:rPr>
-                      <w:noProof/>
-                    </w:rPr>
-                    <w:fldChar w:fldCharType="end"/>
-                  </w:r>
-                  <w:r>
-                    <w:t>. attēls. Tīmekļvietnes aktivitāšu diagramma</w:t>
-                  </w:r>
-                </w:p>
-              </w:txbxContent>
-            </v:textbox>
-            <w10:wrap type="topAndBottom"/>
-          </v:shape>
-        </w:pict>
+        <mc:AlternateContent>
+          <mc:Choice Requires="wps">
+            <w:drawing>
+              <wp:anchor distT="0" distB="0" distL="114300" distR="114300" simplePos="0" relativeHeight="251720192" behindDoc="0" locked="0" layoutInCell="1" allowOverlap="1" wp14:anchorId="58E5727E" wp14:editId="3AF624F0">
+                <wp:simplePos x="0" y="0"/>
+                <wp:positionH relativeFrom="column">
+                  <wp:posOffset>-395605</wp:posOffset>
+                </wp:positionH>
+                <wp:positionV relativeFrom="paragraph">
+                  <wp:posOffset>7736840</wp:posOffset>
+                </wp:positionV>
+                <wp:extent cx="6744970" cy="219075"/>
+                <wp:effectExtent l="0" t="2540" r="0" b="0"/>
+                <wp:wrapTopAndBottom/>
+                <wp:docPr id="1726107434" name="Text Box 22"/>
+                <wp:cNvGraphicFramePr>
+                  <a:graphicFrameLocks xmlns:a="http://schemas.openxmlformats.org/drawingml/2006/main"/>
+                </wp:cNvGraphicFramePr>
+                <a:graphic xmlns:a="http://schemas.openxmlformats.org/drawingml/2006/main">
+                  <a:graphicData uri="http://schemas.microsoft.com/office/word/2010/wordprocessingShape">
+                    <wps:wsp>
+                      <wps:cNvSpPr txBox="1">
+                        <a:spLocks noChangeArrowheads="1"/>
+                      </wps:cNvSpPr>
+                      <wps:spPr bwMode="auto">
+                        <a:xfrm>
+                          <a:off x="0" y="0"/>
+                          <a:ext cx="6744970" cy="219075"/>
+                        </a:xfrm>
+                        <a:prstGeom prst="rect">
+                          <a:avLst/>
+                        </a:prstGeom>
+                        <a:solidFill>
+                          <a:srgbClr val="FFFFFF"/>
+                        </a:solidFill>
+                        <a:ln>
+                          <a:noFill/>
+                        </a:ln>
+                        <a:extLst>
+                          <a:ext uri="{91240B29-F687-4F45-9708-019B960494DF}">
+                            <a14:hiddenLine xmlns:a14="http://schemas.microsoft.com/office/drawing/2010/main" w="9525">
+                              <a:solidFill>
+                                <a:srgbClr val="000000"/>
+                              </a:solidFill>
+                              <a:miter lim="800000"/>
+                              <a:headEnd/>
+                              <a:tailEnd/>
+                            </a14:hiddenLine>
+                          </a:ext>
+                        </a:extLst>
+                      </wps:spPr>
+                      <wps:txbx>
+                        <w:txbxContent>
+                          <w:p>
+                            <w:pPr>
+                              <w:pStyle w:val="TableName"/>
+                              <w:rPr>
+                                <w:noProof/>
+                                <w:sz w:val="24"/>
+                              </w:rPr>
+                            </w:pPr>
+                            <w:r>
+                              <w:rPr>
+                                <w:noProof/>
+                              </w:rPr>
+                              <w:fldChar w:fldCharType="begin"/>
+                            </w:r>
+                            <w:r>
+                              <w:rPr>
+                                <w:noProof/>
+                              </w:rPr>
+                              <w:instrText xml:space="preserve"> SEQ Attēls \* ARABIC </w:instrText>
+                            </w:r>
+                            <w:r>
+                              <w:rPr>
+                                <w:noProof/>
+                              </w:rPr>
+                              <w:fldChar w:fldCharType="separate"/>
+                            </w:r>
+                            <w:r>
+                              <w:rPr>
+                                <w:noProof/>
+                              </w:rPr>
+                              <w:t>8</w:t>
+                            </w:r>
+                            <w:r>
+                              <w:rPr>
+                                <w:noProof/>
+                              </w:rPr>
+                              <w:fldChar w:fldCharType="end"/>
+                            </w:r>
+                            <w:r>
+                              <w:t>. attēls. Tīmekļvietnes aktivitāšu diagramma</w:t>
+                            </w:r>
+                          </w:p>
+                        </w:txbxContent>
+                      </wps:txbx>
+                      <wps:bodyPr rot="0" vert="horz" wrap="square" lIns="0" tIns="0" rIns="0" bIns="0" anchor="t" anchorCtr="0" upright="1">
+                        <a:spAutoFit/>
+                      </wps:bodyPr>
+                    </wps:wsp>
+                  </a:graphicData>
+                </a:graphic>
+                <wp14:sizeRelH relativeFrom="page">
+                  <wp14:pctWidth>0</wp14:pctWidth>
+                </wp14:sizeRelH>
+                <wp14:sizeRelV relativeFrom="page">
+                  <wp14:pctHeight>0</wp14:pctHeight>
+                </wp14:sizeRelV>
+              </wp:anchor>
+            </w:drawing>
+          </mc:Choice>
+          <mc:Fallback>
+            <w:pict>
+              <v:shape w14:anchorId="58E5727E" id="Text Box 22" o:spid="_x0000_s1033" type="#_x0000_t202" style="position:absolute;left:0;text-align:left;margin-left:-31.15pt;margin-top:609.2pt;width:531.1pt;height:17.25pt;z-index:251720192;visibility:visible;mso-wrap-style:square;mso-width-percent:0;mso-height-percent:0;mso-wrap-distance-left:9pt;mso-wrap-distance-top:0;mso-wrap-distance-right:9pt;mso-wrap-distance-bottom:0;mso-position-horizontal:absolute;mso-position-horizontal-relative:text;mso-position-vertical:absolute;mso-position-vertical-relative:text;mso-width-percent:0;mso-height-percent:0;mso-width-relative:page;mso-height-relative:page;v-text-anchor:top" o:gfxdata="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" stroked="f">
+                <v:textbox style="mso-fit-shape-to-text:t" inset="0,0,0,0">
+                  <w:txbxContent>
+                    <w:p>
+                      <w:pPr>
+                        <w:pStyle w:val="TableName"/>
+                        <w:rPr>
+                          <w:noProof/>
+                          <w:sz w:val="24"/>
+                        </w:rPr>
+                      </w:pPr>
+                      <w:r>
+                        <w:rPr>
+                          <w:noProof/>
+                        </w:rPr>
+                        <w:fldChar w:fldCharType="begin"/>
+                      </w:r>
+                      <w:r>
+                        <w:rPr>
+                          <w:noProof/>
+                        </w:rPr>
+                        <w:instrText xml:space="preserve"> SEQ Attēls \* ARABIC </w:instrText>
+                      </w:r>
+                      <w:r>
+                        <w:rPr>
+                          <w:noProof/>
+                        </w:rPr>
+                        <w:fldChar w:fldCharType="separate"/>
+                      </w:r>
+                      <w:r>
+                        <w:rPr>
+                          <w:noProof/>
+                        </w:rPr>
+                        <w:t>8</w:t>
+                      </w:r>
+                      <w:r>
+                        <w:rPr>
+                          <w:noProof/>
+                        </w:rPr>
+                        <w:fldChar w:fldCharType="end"/>
+                      </w:r>
+                      <w:r>
+                        <w:t>. attēls. Tīmekļvietnes aktivitāšu diagramma</w:t>
+                      </w:r>
+                    </w:p>
+                  </w:txbxContent>
+                </v:textbox>
+                <w10:wrap type="topAndBottom"/>
+              </v:shape>
+            </w:pict>
+          </mc:Fallback>
+        </mc:AlternateContent>
       </w:r>
       <w:r>
         <w:rPr>
@@ -15237,57 +16142,172 @@
         <w:rPr>
           <w:noProof/>
         </w:rPr>
-        <w:pict w14:anchorId="3315F385">
-          <v:shape id="_x0000_s2059" type="#_x0000_t202" style="position:absolute;left:0;text-align:left;margin-left:43.85pt;margin-top:639.65pt;width:380.25pt;height:17.25pt;z-index:251695616;mso-position-horizontal-relative:text;mso-position-vertical-relative:text" stroked="f">
-            <v:textbox style="mso-next-textbox:#_x0000_s2059;mso-fit-shape-to-text:t" inset="0,0,0,0">
-              <w:txbxContent>
-                <w:p>
-                  <w:pPr>
-                    <w:pStyle w:val="TableName"/>
-                    <w:rPr>
-                      <w:noProof/>
-                      <w:sz w:val="24"/>
-                    </w:rPr>
-                  </w:pPr>
-                  <w:r>
-                    <w:rPr>
-                      <w:noProof/>
-                    </w:rPr>
-                    <w:fldChar w:fldCharType="begin"/>
-                  </w:r>
-                  <w:r>
-                    <w:rPr>
-                      <w:noProof/>
-                    </w:rPr>
-                    <w:instrText xml:space="preserve"> SEQ Attēls \* ARABIC </w:instrText>
-                  </w:r>
-                  <w:r>
-                    <w:rPr>
-                      <w:noProof/>
-                    </w:rPr>
-                    <w:fldChar w:fldCharType="separate"/>
-                  </w:r>
-                  <w:r>
-                    <w:rPr>
-                      <w:noProof/>
-                    </w:rPr>
-                    <w:t>11</w:t>
-                  </w:r>
-                  <w:r>
-                    <w:rPr>
-                      <w:noProof/>
-                    </w:rPr>
-                    <w:fldChar w:fldCharType="end"/>
-                  </w:r>
-                  <w:r>
-                    <w:t>. attēls. Stāsta datu aktivitāšu diagramma</w:t>
-                  </w:r>
-                </w:p>
-              </w:txbxContent>
-            </v:textbox>
-            <w10:wrap type="topAndBottom"/>
-          </v:shape>
-        </w:pict>
+        <mc:AlternateContent>
+          <mc:Choice Requires="wps">
+            <w:drawing>
+              <wp:anchor distT="0" distB="0" distL="114300" distR="114300" simplePos="0" relativeHeight="251695616" behindDoc="0" locked="0" layoutInCell="1" allowOverlap="1" wp14:anchorId="3315F385" wp14:editId="76CE7850">
+                <wp:simplePos x="0" y="0"/>
+                <wp:positionH relativeFrom="column">
+                  <wp:posOffset>556895</wp:posOffset>
+                </wp:positionH>
+                <wp:positionV relativeFrom="paragraph">
+                  <wp:posOffset>8123555</wp:posOffset>
+                </wp:positionV>
+                <wp:extent cx="4829175" cy="219075"/>
+                <wp:effectExtent l="0" t="4445" r="0" b="0"/>
+                <wp:wrapTopAndBottom/>
+                <wp:docPr id="591571952" name="Text Box 11"/>
+                <wp:cNvGraphicFramePr>
+                  <a:graphicFrameLocks xmlns:a="http://schemas.openxmlformats.org/drawingml/2006/main"/>
+                </wp:cNvGraphicFramePr>
+                <a:graphic xmlns:a="http://schemas.openxmlformats.org/drawingml/2006/main">
+                  <a:graphicData uri="http://schemas.microsoft.com/office/word/2010/wordprocessingShape">
+                    <wps:wsp>
+                      <wps:cNvSpPr txBox="1">
+                        <a:spLocks noChangeArrowheads="1"/>
+                      </wps:cNvSpPr>
+                      <wps:spPr bwMode="auto">
+                        <a:xfrm>
+                          <a:off x="0" y="0"/>
+                          <a:ext cx="4829175" cy="219075"/>
+                        </a:xfrm>
+                        <a:prstGeom prst="rect">
+                          <a:avLst/>
+                        </a:prstGeom>
+                        <a:solidFill>
+                          <a:srgbClr val="FFFFFF"/>
+                        </a:solidFill>
+                        <a:ln>
+                          <a:noFill/>
+                        </a:ln>
+                        <a:extLst>
+                          <a:ext uri="{91240B29-F687-4F45-9708-019B960494DF}">
+                            <a14:hiddenLine xmlns:a14="http://schemas.microsoft.com/office/drawing/2010/main" w="9525">
+                              <a:solidFill>
+                                <a:srgbClr val="000000"/>
+                              </a:solidFill>
+                              <a:miter lim="800000"/>
+                              <a:headEnd/>
+                              <a:tailEnd/>
+                            </a14:hiddenLine>
+                          </a:ext>
+                        </a:extLst>
+                      </wps:spPr>
+                      <wps:txbx>
+                        <w:txbxContent>
+                          <w:p>
+                            <w:pPr>
+                              <w:pStyle w:val="TableName"/>
+                              <w:rPr>
+                                <w:noProof/>
+                                <w:sz w:val="24"/>
+                              </w:rPr>
+                            </w:pPr>
+                            <w:r>
+                              <w:rPr>
+                                <w:noProof/>
+                              </w:rPr>
+                              <w:fldChar w:fldCharType="begin"/>
+                            </w:r>
+                            <w:r>
+                              <w:rPr>
+                                <w:noProof/>
+                              </w:rPr>
+                              <w:instrText xml:space="preserve"> SEQ Attēls \* ARABIC </w:instrText>
+                            </w:r>
+                            <w:r>
+                              <w:rPr>
+                                <w:noProof/>
+                              </w:rPr>
+                              <w:fldChar w:fldCharType="separate"/>
+                            </w:r>
+                            <w:r>
+                              <w:rPr>
+                                <w:noProof/>
+                              </w:rPr>
+                              <w:t>11</w:t>
+                            </w:r>
+                            <w:r>
+                              <w:rPr>
+                                <w:noProof/>
+                              </w:rPr>
+                              <w:fldChar w:fldCharType="end"/>
+                            </w:r>
+                            <w:r>
+                              <w:t>. attēls. Stāsta datu aktivitāšu diagramma</w:t>
+                            </w:r>
+                          </w:p>
+                        </w:txbxContent>
+                      </wps:txbx>
+                      <wps:bodyPr rot="0" vert="horz" wrap="square" lIns="0" tIns="0" rIns="0" bIns="0" anchor="t" anchorCtr="0" upright="1">
+                        <a:spAutoFit/>
+                      </wps:bodyPr>
+                    </wps:wsp>
+                  </a:graphicData>
+                </a:graphic>
+                <wp14:sizeRelH relativeFrom="page">
+                  <wp14:pctWidth>0</wp14:pctWidth>
+                </wp14:sizeRelH>
+                <wp14:sizeRelV relativeFrom="page">
+                  <wp14:pctHeight>0</wp14:pctHeight>
+                </wp14:sizeRelV>
+              </wp:anchor>
+            </w:drawing>
+          </mc:Choice>
+          <mc:Fallback>
+            <w:pict>
+              <v:shape w14:anchorId="3315F385" id="Text Box 11" o:spid="_x0000_s1034" type="#_x0000_t202" style="position:absolute;left:0;text-align:left;margin-left:43.85pt;margin-top:639.65pt;width:380.25pt;height:17.25pt;z-index:251695616;visibility:visible;mso-wrap-style:square;mso-width-percent:0;mso-height-percent:0;mso-wrap-distance-left:9pt;mso-wrap-distance-top:0;mso-wrap-distance-right:9pt;mso-wrap-distance-bottom:0;mso-position-horizontal:absolute;mso-position-horizontal-relative:text;mso-position-vertical:absolute;mso-position-vertical-relative:text;mso-width-percent:0;mso-height-percent:0;mso-width-relative:page;mso-height-relative:page;v-text-anchor:top" o:gfxdata="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" stroked="f">
+                <v:textbox style="mso-fit-shape-to-text:t" inset="0,0,0,0">
+                  <w:txbxContent>
+                    <w:p>
+                      <w:pPr>
+                        <w:pStyle w:val="TableName"/>
+                        <w:rPr>
+                          <w:noProof/>
+                          <w:sz w:val="24"/>
+                        </w:rPr>
+                      </w:pPr>
+                      <w:r>
+                        <w:rPr>
+                          <w:noProof/>
+                        </w:rPr>
+                        <w:fldChar w:fldCharType="begin"/>
+                      </w:r>
+                      <w:r>
+                        <w:rPr>
+                          <w:noProof/>
+                        </w:rPr>
+                        <w:instrText xml:space="preserve"> SEQ Attēls \* ARABIC </w:instrText>
+                      </w:r>
+                      <w:r>
+                        <w:rPr>
+                          <w:noProof/>
+                        </w:rPr>
+                        <w:fldChar w:fldCharType="separate"/>
+                      </w:r>
+                      <w:r>
+                        <w:rPr>
+                          <w:noProof/>
+                        </w:rPr>
+                        <w:t>11</w:t>
+                      </w:r>
+                      <w:r>
+                        <w:rPr>
+                          <w:noProof/>
+                        </w:rPr>
+                        <w:fldChar w:fldCharType="end"/>
+                      </w:r>
+                      <w:r>
+                        <w:t>. attēls. Stāsta datu aktivitāšu diagramma</w:t>
+                      </w:r>
+                    </w:p>
+                  </w:txbxContent>
+                </v:textbox>
+                <w10:wrap type="topAndBottom"/>
+              </v:shape>
+            </w:pict>
+          </mc:Fallback>
+        </mc:AlternateContent>
       </w:r>
     </w:p>
     <w:p>
@@ -15305,56 +16325,170 @@
           <w:noProof/>
         </w:rPr>
         <w:lastRenderedPageBreak/>
-        <w:pict w14:anchorId="52BA3E63">
-          <v:shape id="_x0000_s2060" type="#_x0000_t202" style="position:absolute;margin-left:-7.15pt;margin-top:514.05pt;width:467.25pt;height:17.25pt;z-index:251697664" stroked="f">
-            <v:textbox style="mso-next-textbox:#_x0000_s2060;mso-fit-shape-to-text:t" inset="0,0,0,0">
-              <w:txbxContent>
-                <w:p>
-                  <w:pPr>
-                    <w:pStyle w:val="TableName"/>
-                    <w:rPr>
-                      <w:noProof/>
-                    </w:rPr>
-                  </w:pPr>
-                  <w:r>
-                    <w:rPr>
-                      <w:noProof/>
-                    </w:rPr>
-                    <w:fldChar w:fldCharType="begin"/>
-                  </w:r>
-                  <w:r>
-                    <w:rPr>
-                      <w:noProof/>
-                    </w:rPr>
-                    <w:instrText xml:space="preserve"> SEQ Attēls \* ARABIC </w:instrText>
-                  </w:r>
-                  <w:r>
-                    <w:rPr>
-                      <w:noProof/>
-                    </w:rPr>
-                    <w:fldChar w:fldCharType="separate"/>
-                  </w:r>
-                  <w:r>
-                    <w:rPr>
-                      <w:noProof/>
-                    </w:rPr>
-                    <w:t>12</w:t>
-                  </w:r>
-                  <w:r>
-                    <w:rPr>
-                      <w:noProof/>
-                    </w:rPr>
-                    <w:fldChar w:fldCharType="end"/>
-                  </w:r>
-                  <w:r>
-                    <w:t>. attēls. Administratora aktivitāšu diagramma</w:t>
-                  </w:r>
-                </w:p>
-              </w:txbxContent>
-            </v:textbox>
-            <w10:wrap type="topAndBottom"/>
-          </v:shape>
-        </w:pict>
+        <mc:AlternateContent>
+          <mc:Choice Requires="wps">
+            <w:drawing>
+              <wp:anchor distT="0" distB="0" distL="114300" distR="114300" simplePos="0" relativeHeight="251697664" behindDoc="0" locked="0" layoutInCell="1" allowOverlap="1" wp14:anchorId="52BA3E63" wp14:editId="478302A7">
+                <wp:simplePos x="0" y="0"/>
+                <wp:positionH relativeFrom="column">
+                  <wp:posOffset>-90805</wp:posOffset>
+                </wp:positionH>
+                <wp:positionV relativeFrom="paragraph">
+                  <wp:posOffset>6528435</wp:posOffset>
+                </wp:positionV>
+                <wp:extent cx="5934075" cy="219075"/>
+                <wp:effectExtent l="0" t="0" r="0" b="0"/>
+                <wp:wrapTopAndBottom/>
+                <wp:docPr id="1080381134" name="Text Box 12"/>
+                <wp:cNvGraphicFramePr>
+                  <a:graphicFrameLocks xmlns:a="http://schemas.openxmlformats.org/drawingml/2006/main"/>
+                </wp:cNvGraphicFramePr>
+                <a:graphic xmlns:a="http://schemas.openxmlformats.org/drawingml/2006/main">
+                  <a:graphicData uri="http://schemas.microsoft.com/office/word/2010/wordprocessingShape">
+                    <wps:wsp>
+                      <wps:cNvSpPr txBox="1">
+                        <a:spLocks noChangeArrowheads="1"/>
+                      </wps:cNvSpPr>
+                      <wps:spPr bwMode="auto">
+                        <a:xfrm>
+                          <a:off x="0" y="0"/>
+                          <a:ext cx="5934075" cy="219075"/>
+                        </a:xfrm>
+                        <a:prstGeom prst="rect">
+                          <a:avLst/>
+                        </a:prstGeom>
+                        <a:solidFill>
+                          <a:srgbClr val="FFFFFF"/>
+                        </a:solidFill>
+                        <a:ln>
+                          <a:noFill/>
+                        </a:ln>
+                        <a:extLst>
+                          <a:ext uri="{91240B29-F687-4F45-9708-019B960494DF}">
+                            <a14:hiddenLine xmlns:a14="http://schemas.microsoft.com/office/drawing/2010/main" w="9525">
+                              <a:solidFill>
+                                <a:srgbClr val="000000"/>
+                              </a:solidFill>
+                              <a:miter lim="800000"/>
+                              <a:headEnd/>
+                              <a:tailEnd/>
+                            </a14:hiddenLine>
+                          </a:ext>
+                        </a:extLst>
+                      </wps:spPr>
+                      <wps:txbx>
+                        <w:txbxContent>
+                          <w:p>
+                            <w:pPr>
+                              <w:pStyle w:val="TableName"/>
+                              <w:rPr>
+                                <w:noProof/>
+                              </w:rPr>
+                            </w:pPr>
+                            <w:r>
+                              <w:rPr>
+                                <w:noProof/>
+                              </w:rPr>
+                              <w:fldChar w:fldCharType="begin"/>
+                            </w:r>
+                            <w:r>
+                              <w:rPr>
+                                <w:noProof/>
+                              </w:rPr>
+                              <w:instrText xml:space="preserve"> SEQ Attēls \* ARABIC </w:instrText>
+                            </w:r>
+                            <w:r>
+                              <w:rPr>
+                                <w:noProof/>
+                              </w:rPr>
+                              <w:fldChar w:fldCharType="separate"/>
+                            </w:r>
+                            <w:r>
+                              <w:rPr>
+                                <w:noProof/>
+                              </w:rPr>
+                              <w:t>12</w:t>
+                            </w:r>
+                            <w:r>
+                              <w:rPr>
+                                <w:noProof/>
+                              </w:rPr>
+                              <w:fldChar w:fldCharType="end"/>
+                            </w:r>
+                            <w:r>
+                              <w:t>. attēls. Administratora aktivitāšu diagramma</w:t>
+                            </w:r>
+                          </w:p>
+                        </w:txbxContent>
+                      </wps:txbx>
+                      <wps:bodyPr rot="0" vert="horz" wrap="square" lIns="0" tIns="0" rIns="0" bIns="0" anchor="t" anchorCtr="0" upright="1">
+                        <a:spAutoFit/>
+                      </wps:bodyPr>
+                    </wps:wsp>
+                  </a:graphicData>
+                </a:graphic>
+                <wp14:sizeRelH relativeFrom="page">
+                  <wp14:pctWidth>0</wp14:pctWidth>
+                </wp14:sizeRelH>
+                <wp14:sizeRelV relativeFrom="page">
+                  <wp14:pctHeight>0</wp14:pctHeight>
+                </wp14:sizeRelV>
+              </wp:anchor>
+            </w:drawing>
+          </mc:Choice>
+          <mc:Fallback>
+            <w:pict>
+              <v:shape w14:anchorId="52BA3E63" id="Text Box 12" o:spid="_x0000_s1035" type="#_x0000_t202" style="position:absolute;margin-left:-7.15pt;margin-top:514.05pt;width:467.25pt;height:17.25pt;z-index:251697664;visibility:visible;mso-wrap-style:square;mso-width-percent:0;mso-height-percent:0;mso-wrap-distance-left:9pt;mso-wrap-distance-top:0;mso-wrap-distance-right:9pt;mso-wrap-distance-bottom:0;mso-position-horizontal:absolute;mso-position-horizontal-relative:text;mso-position-vertical:absolute;mso-position-vertical-relative:text;mso-width-percent:0;mso-height-percent:0;mso-width-relative:page;mso-height-relative:page;v-text-anchor:top" o:gfxdata="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" stroked="f">
+                <v:textbox style="mso-fit-shape-to-text:t" inset="0,0,0,0">
+                  <w:txbxContent>
+                    <w:p>
+                      <w:pPr>
+                        <w:pStyle w:val="TableName"/>
+                        <w:rPr>
+                          <w:noProof/>
+                        </w:rPr>
+                      </w:pPr>
+                      <w:r>
+                        <w:rPr>
+                          <w:noProof/>
+                        </w:rPr>
+                        <w:fldChar w:fldCharType="begin"/>
+                      </w:r>
+                      <w:r>
+                        <w:rPr>
+                          <w:noProof/>
+                        </w:rPr>
+                        <w:instrText xml:space="preserve"> SEQ Attēls \* ARABIC </w:instrText>
+                      </w:r>
+                      <w:r>
+                        <w:rPr>
+                          <w:noProof/>
+                        </w:rPr>
+                        <w:fldChar w:fldCharType="separate"/>
+                      </w:r>
+                      <w:r>
+                        <w:rPr>
+                          <w:noProof/>
+                        </w:rPr>
+                        <w:t>12</w:t>
+                      </w:r>
+                      <w:r>
+                        <w:rPr>
+                          <w:noProof/>
+                        </w:rPr>
+                        <w:fldChar w:fldCharType="end"/>
+                      </w:r>
+                      <w:r>
+                        <w:t>. attēls. Administratora aktivitāšu diagramma</w:t>
+                      </w:r>
+                    </w:p>
+                  </w:txbxContent>
+                </v:textbox>
+                <w10:wrap type="topAndBottom"/>
+              </v:shape>
+            </w:pict>
+          </mc:Fallback>
+        </mc:AlternateContent>
       </w:r>
       <w:r>
         <w:rPr>
@@ -15439,56 +16573,170 @@
           <w:noProof/>
         </w:rPr>
         <w:lastRenderedPageBreak/>
-        <w:pict w14:anchorId="2D65D279">
-          <v:shape id="_x0000_s2061" type="#_x0000_t202" style="position:absolute;margin-left:40.35pt;margin-top:549.75pt;width:373.5pt;height:17.25pt;z-index:251699712" stroked="f">
-            <v:textbox style="mso-next-textbox:#_x0000_s2061;mso-fit-shape-to-text:t" inset="0,0,0,0">
-              <w:txbxContent>
-                <w:p>
-                  <w:pPr>
-                    <w:pStyle w:val="TableName"/>
-                    <w:rPr>
-                      <w:noProof/>
-                    </w:rPr>
-                  </w:pPr>
-                  <w:r>
-                    <w:rPr>
-                      <w:noProof/>
-                    </w:rPr>
-                    <w:fldChar w:fldCharType="begin"/>
-                  </w:r>
-                  <w:r>
-                    <w:rPr>
-                      <w:noProof/>
-                    </w:rPr>
-                    <w:instrText xml:space="preserve"> SEQ Attēls \* ARABIC </w:instrText>
-                  </w:r>
-                  <w:r>
-                    <w:rPr>
-                      <w:noProof/>
-                    </w:rPr>
-                    <w:fldChar w:fldCharType="separate"/>
-                  </w:r>
-                  <w:r>
-                    <w:rPr>
-                      <w:noProof/>
-                    </w:rPr>
-                    <w:t>13</w:t>
-                  </w:r>
-                  <w:r>
-                    <w:rPr>
-                      <w:noProof/>
-                    </w:rPr>
-                    <w:fldChar w:fldCharType="end"/>
-                  </w:r>
-                  <w:r>
-                    <w:t>. attēls. Jaunuma datu aktivitāšu diagramma</w:t>
-                  </w:r>
-                </w:p>
-              </w:txbxContent>
-            </v:textbox>
-            <w10:wrap type="square"/>
-          </v:shape>
-        </w:pict>
+        <mc:AlternateContent>
+          <mc:Choice Requires="wps">
+            <w:drawing>
+              <wp:anchor distT="0" distB="0" distL="114300" distR="114300" simplePos="0" relativeHeight="251699712" behindDoc="0" locked="0" layoutInCell="1" allowOverlap="1" wp14:anchorId="2D65D279" wp14:editId="16EE198F">
+                <wp:simplePos x="0" y="0"/>
+                <wp:positionH relativeFrom="column">
+                  <wp:posOffset>512445</wp:posOffset>
+                </wp:positionH>
+                <wp:positionV relativeFrom="paragraph">
+                  <wp:posOffset>6981825</wp:posOffset>
+                </wp:positionV>
+                <wp:extent cx="4743450" cy="219075"/>
+                <wp:effectExtent l="3175" t="0" r="0" b="3810"/>
+                <wp:wrapSquare wrapText="bothSides"/>
+                <wp:docPr id="722614903" name="Text Box 13"/>
+                <wp:cNvGraphicFramePr>
+                  <a:graphicFrameLocks xmlns:a="http://schemas.openxmlformats.org/drawingml/2006/main"/>
+                </wp:cNvGraphicFramePr>
+                <a:graphic xmlns:a="http://schemas.openxmlformats.org/drawingml/2006/main">
+                  <a:graphicData uri="http://schemas.microsoft.com/office/word/2010/wordprocessingShape">
+                    <wps:wsp>
+                      <wps:cNvSpPr txBox="1">
+                        <a:spLocks noChangeArrowheads="1"/>
+                      </wps:cNvSpPr>
+                      <wps:spPr bwMode="auto">
+                        <a:xfrm>
+                          <a:off x="0" y="0"/>
+                          <a:ext cx="4743450" cy="219075"/>
+                        </a:xfrm>
+                        <a:prstGeom prst="rect">
+                          <a:avLst/>
+                        </a:prstGeom>
+                        <a:solidFill>
+                          <a:srgbClr val="FFFFFF"/>
+                        </a:solidFill>
+                        <a:ln>
+                          <a:noFill/>
+                        </a:ln>
+                        <a:extLst>
+                          <a:ext uri="{91240B29-F687-4F45-9708-019B960494DF}">
+                            <a14:hiddenLine xmlns:a14="http://schemas.microsoft.com/office/drawing/2010/main" w="9525">
+                              <a:solidFill>
+                                <a:srgbClr val="000000"/>
+                              </a:solidFill>
+                              <a:miter lim="800000"/>
+                              <a:headEnd/>
+                              <a:tailEnd/>
+                            </a14:hiddenLine>
+                          </a:ext>
+                        </a:extLst>
+                      </wps:spPr>
+                      <wps:txbx>
+                        <w:txbxContent>
+                          <w:p>
+                            <w:pPr>
+                              <w:pStyle w:val="TableName"/>
+                              <w:rPr>
+                                <w:noProof/>
+                              </w:rPr>
+                            </w:pPr>
+                            <w:r>
+                              <w:rPr>
+                                <w:noProof/>
+                              </w:rPr>
+                              <w:fldChar w:fldCharType="begin"/>
+                            </w:r>
+                            <w:r>
+                              <w:rPr>
+                                <w:noProof/>
+                              </w:rPr>
+                              <w:instrText xml:space="preserve"> SEQ Attēls \* ARABIC </w:instrText>
+                            </w:r>
+                            <w:r>
+                              <w:rPr>
+                                <w:noProof/>
+                              </w:rPr>
+                              <w:fldChar w:fldCharType="separate"/>
+                            </w:r>
+                            <w:r>
+                              <w:rPr>
+                                <w:noProof/>
+                              </w:rPr>
+                              <w:t>13</w:t>
+                            </w:r>
+                            <w:r>
+                              <w:rPr>
+                                <w:noProof/>
+                              </w:rPr>
+                              <w:fldChar w:fldCharType="end"/>
+                            </w:r>
+                            <w:r>
+                              <w:t>. attēls. Jaunuma datu aktivitāšu diagramma</w:t>
+                            </w:r>
+                          </w:p>
+                        </w:txbxContent>
+                      </wps:txbx>
+                      <wps:bodyPr rot="0" vert="horz" wrap="square" lIns="0" tIns="0" rIns="0" bIns="0" anchor="t" anchorCtr="0" upright="1">
+                        <a:spAutoFit/>
+                      </wps:bodyPr>
+                    </wps:wsp>
+                  </a:graphicData>
+                </a:graphic>
+                <wp14:sizeRelH relativeFrom="page">
+                  <wp14:pctWidth>0</wp14:pctWidth>
+                </wp14:sizeRelH>
+                <wp14:sizeRelV relativeFrom="page">
+                  <wp14:pctHeight>0</wp14:pctHeight>
+                </wp14:sizeRelV>
+              </wp:anchor>
+            </w:drawing>
+          </mc:Choice>
+          <mc:Fallback>
+            <w:pict>
+              <v:shape w14:anchorId="2D65D279" id="Text Box 13" o:spid="_x0000_s1036" type="#_x0000_t202" style="position:absolute;margin-left:40.35pt;margin-top:549.75pt;width:373.5pt;height:17.25pt;z-index:251699712;visibility:visible;mso-wrap-style:square;mso-width-percent:0;mso-height-percent:0;mso-wrap-distance-left:9pt;mso-wrap-distance-top:0;mso-wrap-distance-right:9pt;mso-wrap-distance-bottom:0;mso-position-horizontal:absolute;mso-position-horizontal-relative:text;mso-position-vertical:absolute;mso-position-vertical-relative:text;mso-width-percent:0;mso-height-percent:0;mso-width-relative:page;mso-height-relative:page;v-text-anchor:top" o:gfxdata="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" stroked="f">
+                <v:textbox style="mso-fit-shape-to-text:t" inset="0,0,0,0">
+                  <w:txbxContent>
+                    <w:p>
+                      <w:pPr>
+                        <w:pStyle w:val="TableName"/>
+                        <w:rPr>
+                          <w:noProof/>
+                        </w:rPr>
+                      </w:pPr>
+                      <w:r>
+                        <w:rPr>
+                          <w:noProof/>
+                        </w:rPr>
+                        <w:fldChar w:fldCharType="begin"/>
+                      </w:r>
+                      <w:r>
+                        <w:rPr>
+                          <w:noProof/>
+                        </w:rPr>
+                        <w:instrText xml:space="preserve"> SEQ Attēls \* ARABIC </w:instrText>
+                      </w:r>
+                      <w:r>
+                        <w:rPr>
+                          <w:noProof/>
+                        </w:rPr>
+                        <w:fldChar w:fldCharType="separate"/>
+                      </w:r>
+                      <w:r>
+                        <w:rPr>
+                          <w:noProof/>
+                        </w:rPr>
+                        <w:t>13</w:t>
+                      </w:r>
+                      <w:r>
+                        <w:rPr>
+                          <w:noProof/>
+                        </w:rPr>
+                        <w:fldChar w:fldCharType="end"/>
+                      </w:r>
+                      <w:r>
+                        <w:t>. attēls. Jaunuma datu aktivitāšu diagramma</w:t>
+                      </w:r>
+                    </w:p>
+                  </w:txbxContent>
+                </v:textbox>
+                <w10:wrap type="square"/>
+              </v:shape>
+            </w:pict>
+          </mc:Fallback>
+        </mc:AlternateContent>
       </w:r>
       <w:r>
         <w:rPr>
@@ -15826,18 +17074,18 @@
         <mc:AlternateContent>
           <mc:Choice Requires="wpi">
             <w:drawing>
-              <wp:anchor distT="0" distB="0" distL="114300" distR="114300" simplePos="0" relativeHeight="251732480" behindDoc="0" locked="0" layoutInCell="1" allowOverlap="1" wp14:anchorId="2E5F36CC" wp14:editId="11050E32">
+              <wp:anchor distT="0" distB="0" distL="114300" distR="114300" simplePos="0" relativeHeight="251732480" behindDoc="0" locked="0" layoutInCell="1" allowOverlap="1" wp14:anchorId="4B2658BB" wp14:editId="78037E00">
                 <wp:simplePos x="0" y="0"/>
                 <wp:positionH relativeFrom="column">
-                  <wp:posOffset>932980</wp:posOffset>
+                  <wp:posOffset>923925</wp:posOffset>
                 </wp:positionH>
                 <wp:positionV relativeFrom="paragraph">
-                  <wp:posOffset>531280</wp:posOffset>
+                  <wp:posOffset>522605</wp:posOffset>
                 </wp:positionV>
-                <wp:extent cx="1046160" cy="195120"/>
-                <wp:effectExtent l="57150" t="57150" r="0" b="33655"/>
+                <wp:extent cx="1063625" cy="212725"/>
+                <wp:effectExtent l="71755" t="57785" r="55245" b="53340"/>
                 <wp:wrapNone/>
-                <wp:docPr id="474820890" name="Ink 2"/>
+                <wp:docPr id="1472728833" name="Ink 2"/>
                 <wp:cNvGraphicFramePr>
                   <a:graphicFrameLocks xmlns:a="http://schemas.openxmlformats.org/drawingml/2006/main"/>
                 </wp:cNvGraphicFramePr>
@@ -15846,22 +17094,28 @@
                     <w14:contentPart bwMode="auto" r:id="rId24">
                       <w14:nvContentPartPr>
                         <w14:cNvContentPartPr>
-                          <a14:cpLocks xmlns:a14="http://schemas.microsoft.com/office/drawing/2010/main" noRot="1"/>
+                          <a14:cpLocks xmlns:a14="http://schemas.microsoft.com/office/drawing/2010/main" noRot="1" noChangeArrowheads="1"/>
                         </w14:cNvContentPartPr>
                       </w14:nvContentPartPr>
                       <w14:xfrm>
                         <a:off x="0" y="0"/>
-                        <a:ext cx="1046160" cy="195120"/>
+                        <a:ext cx="1063625" cy="212725"/>
                       </w14:xfrm>
                     </w14:contentPart>
                   </a:graphicData>
                 </a:graphic>
+                <wp14:sizeRelH relativeFrom="page">
+                  <wp14:pctWidth>0</wp14:pctWidth>
+                </wp14:sizeRelH>
+                <wp14:sizeRelV relativeFrom="page">
+                  <wp14:pctHeight>0</wp14:pctHeight>
+                </wp14:sizeRelV>
               </wp:anchor>
             </w:drawing>
           </mc:Choice>
           <mc:Fallback>
             <w:pict>
-              <v:shapetype w14:anchorId="74CA31C9" id="_x0000_t75" coordsize="21600,21600" o:spt="75" o:preferrelative="t" path="m@4@5l@4@11@9@11@9@5xe" filled="f" stroked="f">
+              <v:shapetype w14:anchorId="5167F47F" id="_x0000_t75" coordsize="21600,21600" o:spt="75" o:preferrelative="t" path="m@4@5l@4@11@9@11@9@5xe" filled="f" stroked="f">
                 <v:stroke joinstyle="miter"/>
                 <v:formulas>
                   <v:f eqn="if lineDrawn pixelLineWidth 0"/>
@@ -15880,7 +17134,7 @@
                 <v:path o:extrusionok="f" gradientshapeok="t" o:connecttype="rect"/>
                 <o:lock v:ext="edit" aspectratio="t"/>
               </v:shapetype>
-              <v:shape id="Ink 2" o:spid="_x0000_s1026" type="#_x0000_t75" style="position:absolute;margin-left:72.75pt;margin-top:41.15pt;width:83.75pt;height:16.75pt;z-index:251732480;visibility:visible;mso-wrap-style:square;mso-wrap-distance-left:9pt;mso-wrap-distance-top:0;mso-wrap-distance-right:9pt;mso-wrap-distance-bottom:0;mso-position-horizontal:absolute;mso-position-horizontal-relative:text;mso-position-vertical:absolute;mso-position-vertical-relative:text" o:gfxdata="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">
+              <v:shape id="Ink 2" o:spid="_x0000_s1026" type="#_x0000_t75" style="position:absolute;margin-left:72.05pt;margin-top:40.4pt;width:85.15pt;height:18.25pt;z-index:251732480;visibility:visible;mso-wrap-style:square;mso-width-percent:0;mso-height-percent:0;mso-wrap-distance-left:9pt;mso-wrap-distance-top:0;mso-wrap-distance-right:9pt;mso-wrap-distance-bottom:0;mso-position-horizontal:absolute;mso-position-horizontal-relative:text;mso-position-vertical:absolute;mso-position-vertical-relative:text;mso-width-percent:0;mso-height-percent:0;mso-width-relative:page;mso-height-relative:page" o:gfxdata="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">
                 <v:imagedata r:id="rId25" o:title=""/>
                 <o:lock v:ext="edit" rotation="t" aspectratio="f"/>
               </v:shape>
@@ -15895,18 +17149,18 @@
         <mc:AlternateContent>
           <mc:Choice Requires="wpi">
             <w:drawing>
-              <wp:anchor distT="0" distB="0" distL="114300" distR="114300" simplePos="0" relativeHeight="251731456" behindDoc="0" locked="0" layoutInCell="1" allowOverlap="1" wp14:anchorId="52F1EC1E" wp14:editId="4DD6A5EC">
+              <wp:anchor distT="0" distB="0" distL="114300" distR="114300" simplePos="0" relativeHeight="251731456" behindDoc="0" locked="0" layoutInCell="1" allowOverlap="1" wp14:anchorId="0F8FFDDF" wp14:editId="0FDF0F24">
                 <wp:simplePos x="0" y="0"/>
                 <wp:positionH relativeFrom="column">
-                  <wp:posOffset>1227100</wp:posOffset>
+                  <wp:posOffset>1217930</wp:posOffset>
                 </wp:positionH>
                 <wp:positionV relativeFrom="paragraph">
-                  <wp:posOffset>600760</wp:posOffset>
+                  <wp:posOffset>591820</wp:posOffset>
                 </wp:positionV>
-                <wp:extent cx="99000" cy="7560"/>
-                <wp:effectExtent l="38100" t="57150" r="34925" b="31115"/>
+                <wp:extent cx="117475" cy="26035"/>
+                <wp:effectExtent l="51435" t="60325" r="50165" b="56515"/>
                 <wp:wrapNone/>
-                <wp:docPr id="1615656566" name="Ink 1"/>
+                <wp:docPr id="1432395075" name="Ink 1"/>
                 <wp:cNvGraphicFramePr>
                   <a:graphicFrameLocks xmlns:a="http://schemas.openxmlformats.org/drawingml/2006/main"/>
                 </wp:cNvGraphicFramePr>
@@ -15915,22 +17169,28 @@
                     <w14:contentPart bwMode="auto" r:id="rId26">
                       <w14:nvContentPartPr>
                         <w14:cNvContentPartPr>
-                          <a14:cpLocks xmlns:a14="http://schemas.microsoft.com/office/drawing/2010/main" noRot="1"/>
+                          <a14:cpLocks xmlns:a14="http://schemas.microsoft.com/office/drawing/2010/main" noRot="1" noChangeArrowheads="1"/>
                         </w14:cNvContentPartPr>
                       </w14:nvContentPartPr>
                       <w14:xfrm>
                         <a:off x="0" y="0"/>
-                        <a:ext cx="99000" cy="7560"/>
+                        <a:ext cx="117475" cy="26035"/>
                       </w14:xfrm>
                     </w14:contentPart>
                   </a:graphicData>
                 </a:graphic>
+                <wp14:sizeRelH relativeFrom="page">
+                  <wp14:pctWidth>0</wp14:pctWidth>
+                </wp14:sizeRelH>
+                <wp14:sizeRelV relativeFrom="page">
+                  <wp14:pctHeight>0</wp14:pctHeight>
+                </wp14:sizeRelV>
               </wp:anchor>
             </w:drawing>
           </mc:Choice>
           <mc:Fallback>
             <w:pict>
-              <v:shape w14:anchorId="28D5C872" id="Ink 1" o:spid="_x0000_s1026" type="#_x0000_t75" style="position:absolute;margin-left:95.9pt;margin-top:46.6pt;width:9.25pt;height:2.05pt;z-index:251731456;visibility:visible;mso-wrap-style:square;mso-wrap-distance-left:9pt;mso-wrap-distance-top:0;mso-wrap-distance-right:9pt;mso-wrap-distance-bottom:0;mso-position-horizontal:absolute;mso-position-horizontal-relative:text;mso-position-vertical:absolute;mso-position-vertical-relative:text" o:gfxdata="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">
+              <v:shape w14:anchorId="65E28252" id="Ink 1" o:spid="_x0000_s1026" type="#_x0000_t75" style="position:absolute;margin-left:95.2pt;margin-top:45.9pt;width:10.65pt;height:3.45pt;z-index:251731456;visibility:visible;mso-wrap-style:square;mso-width-percent:0;mso-height-percent:0;mso-wrap-distance-left:9pt;mso-wrap-distance-top:0;mso-wrap-distance-right:9pt;mso-wrap-distance-bottom:0;mso-position-horizontal:absolute;mso-position-horizontal-relative:text;mso-position-vertical:absolute;mso-position-vertical-relative:text;mso-width-percent:0;mso-height-percent:0;mso-width-relative:page;mso-height-relative:page" o:gfxdata="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">
                 <v:imagedata r:id="rId27" o:title=""/>
                 <o:lock v:ext="edit" rotation="t" aspectratio="f"/>
               </v:shape>
@@ -15942,60 +17202,178 @@
         <w:rPr>
           <w:noProof/>
         </w:rPr>
-        <w:pict w14:anchorId="24002279">
-          <v:shape id="_x0000_s2072" type="#_x0000_t202" style="position:absolute;margin-left:76.1pt;margin-top:222.9pt;width:315.75pt;height:17.25pt;z-index:251730432;mso-position-horizontal-relative:text;mso-position-vertical-relative:text" stroked="f">
-            <v:textbox style="mso-fit-shape-to-text:t" inset="0,0,0,0">
-              <w:txbxContent>
-                <w:p>
-                  <w:pPr>
-                    <w:pStyle w:val="TableName"/>
-                    <w:rPr>
-                      <w:noProof/>
-                      <w:sz w:val="24"/>
-                    </w:rPr>
-                  </w:pPr>
-                  <w:r>
-                    <w:rPr>
-                      <w:noProof/>
-                    </w:rPr>
-                    <w:fldChar w:fldCharType="begin"/>
-                  </w:r>
-                  <w:r>
-                    <w:rPr>
-                      <w:noProof/>
-                    </w:rPr>
-                    <w:instrText xml:space="preserve"> SEQ Attēls \* ARABIC </w:instrText>
-                  </w:r>
-                  <w:r>
-                    <w:rPr>
-                      <w:noProof/>
-                    </w:rPr>
-                    <w:fldChar w:fldCharType="separate"/>
-                  </w:r>
-                  <w:r>
-                    <w:rPr>
-                      <w:noProof/>
-                    </w:rPr>
-                    <w:t>16</w:t>
-                  </w:r>
-                  <w:r>
-                    <w:rPr>
-                      <w:noProof/>
-                    </w:rPr>
-                    <w:fldChar w:fldCharType="end"/>
-                  </w:r>
-                  <w:r>
-                    <w:rPr>
-                      <w:noProof/>
-                    </w:rPr>
-                    <w:t>. attēls. Sistēmas moduļu diagramma</w:t>
-                  </w:r>
-                </w:p>
-              </w:txbxContent>
-            </v:textbox>
-            <w10:wrap type="square"/>
-          </v:shape>
-        </w:pict>
+        <mc:AlternateContent>
+          <mc:Choice Requires="wps">
+            <w:drawing>
+              <wp:anchor distT="0" distB="0" distL="114300" distR="114300" simplePos="0" relativeHeight="251730432" behindDoc="0" locked="0" layoutInCell="1" allowOverlap="1" wp14:anchorId="24002279" wp14:editId="1EA26356">
+                <wp:simplePos x="0" y="0"/>
+                <wp:positionH relativeFrom="column">
+                  <wp:posOffset>966470</wp:posOffset>
+                </wp:positionH>
+                <wp:positionV relativeFrom="paragraph">
+                  <wp:posOffset>2830830</wp:posOffset>
+                </wp:positionV>
+                <wp:extent cx="4010025" cy="219075"/>
+                <wp:effectExtent l="0" t="3810" r="0" b="0"/>
+                <wp:wrapSquare wrapText="bothSides"/>
+                <wp:docPr id="1942413862" name="Text Box 24"/>
+                <wp:cNvGraphicFramePr>
+                  <a:graphicFrameLocks xmlns:a="http://schemas.openxmlformats.org/drawingml/2006/main"/>
+                </wp:cNvGraphicFramePr>
+                <a:graphic xmlns:a="http://schemas.openxmlformats.org/drawingml/2006/main">
+                  <a:graphicData uri="http://schemas.microsoft.com/office/word/2010/wordprocessingShape">
+                    <wps:wsp>
+                      <wps:cNvSpPr txBox="1">
+                        <a:spLocks noChangeArrowheads="1"/>
+                      </wps:cNvSpPr>
+                      <wps:spPr bwMode="auto">
+                        <a:xfrm>
+                          <a:off x="0" y="0"/>
+                          <a:ext cx="4010025" cy="219075"/>
+                        </a:xfrm>
+                        <a:prstGeom prst="rect">
+                          <a:avLst/>
+                        </a:prstGeom>
+                        <a:solidFill>
+                          <a:srgbClr val="FFFFFF"/>
+                        </a:solidFill>
+                        <a:ln>
+                          <a:noFill/>
+                        </a:ln>
+                        <a:extLst>
+                          <a:ext uri="{91240B29-F687-4F45-9708-019B960494DF}">
+                            <a14:hiddenLine xmlns:a14="http://schemas.microsoft.com/office/drawing/2010/main" w="9525">
+                              <a:solidFill>
+                                <a:srgbClr val="000000"/>
+                              </a:solidFill>
+                              <a:miter lim="800000"/>
+                              <a:headEnd/>
+                              <a:tailEnd/>
+                            </a14:hiddenLine>
+                          </a:ext>
+                        </a:extLst>
+                      </wps:spPr>
+                      <wps:txbx>
+                        <w:txbxContent>
+                          <w:p>
+                            <w:pPr>
+                              <w:pStyle w:val="TableName"/>
+                              <w:rPr>
+                                <w:noProof/>
+                                <w:sz w:val="24"/>
+                              </w:rPr>
+                            </w:pPr>
+                            <w:r>
+                              <w:rPr>
+                                <w:noProof/>
+                              </w:rPr>
+                              <w:fldChar w:fldCharType="begin"/>
+                            </w:r>
+                            <w:r>
+                              <w:rPr>
+                                <w:noProof/>
+                              </w:rPr>
+                              <w:instrText xml:space="preserve"> SEQ Attēls \* ARABIC </w:instrText>
+                            </w:r>
+                            <w:r>
+                              <w:rPr>
+                                <w:noProof/>
+                              </w:rPr>
+                              <w:fldChar w:fldCharType="separate"/>
+                            </w:r>
+                            <w:r>
+                              <w:rPr>
+                                <w:noProof/>
+                              </w:rPr>
+                              <w:t>16</w:t>
+                            </w:r>
+                            <w:r>
+                              <w:rPr>
+                                <w:noProof/>
+                              </w:rPr>
+                              <w:fldChar w:fldCharType="end"/>
+                            </w:r>
+                            <w:r>
+                              <w:rPr>
+                                <w:noProof/>
+                              </w:rPr>
+                              <w:t>. attēls. Sistēmas moduļu diagramma</w:t>
+                            </w:r>
+                          </w:p>
+                        </w:txbxContent>
+                      </wps:txbx>
+                      <wps:bodyPr rot="0" vert="horz" wrap="square" lIns="0" tIns="0" rIns="0" bIns="0" anchor="t" anchorCtr="0" upright="1">
+                        <a:spAutoFit/>
+                      </wps:bodyPr>
+                    </wps:wsp>
+                  </a:graphicData>
+                </a:graphic>
+                <wp14:sizeRelH relativeFrom="page">
+                  <wp14:pctWidth>0</wp14:pctWidth>
+                </wp14:sizeRelH>
+                <wp14:sizeRelV relativeFrom="page">
+                  <wp14:pctHeight>0</wp14:pctHeight>
+                </wp14:sizeRelV>
+              </wp:anchor>
+            </w:drawing>
+          </mc:Choice>
+          <mc:Fallback>
+            <w:pict>
+              <v:shape w14:anchorId="24002279" id="Text Box 24" o:spid="_x0000_s1037" type="#_x0000_t202" style="position:absolute;margin-left:76.1pt;margin-top:222.9pt;width:315.75pt;height:17.25pt;z-index:251730432;visibility:visible;mso-wrap-style:square;mso-width-percent:0;mso-height-percent:0;mso-wrap-distance-left:9pt;mso-wrap-distance-top:0;mso-wrap-distance-right:9pt;mso-wrap-distance-bottom:0;mso-position-horizontal:absolute;mso-position-horizontal-relative:text;mso-position-vertical:absolute;mso-position-vertical-relative:text;mso-width-percent:0;mso-height-percent:0;mso-width-relative:page;mso-height-relative:page;v-text-anchor:top" o:gfxdata="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" stroked="f">
+                <v:textbox style="mso-fit-shape-to-text:t" inset="0,0,0,0">
+                  <w:txbxContent>
+                    <w:p>
+                      <w:pPr>
+                        <w:pStyle w:val="TableName"/>
+                        <w:rPr>
+                          <w:noProof/>
+                          <w:sz w:val="24"/>
+                        </w:rPr>
+                      </w:pPr>
+                      <w:r>
+                        <w:rPr>
+                          <w:noProof/>
+                        </w:rPr>
+                        <w:fldChar w:fldCharType="begin"/>
+                      </w:r>
+                      <w:r>
+                        <w:rPr>
+                          <w:noProof/>
+                        </w:rPr>
+                        <w:instrText xml:space="preserve"> SEQ Attēls \* ARABIC </w:instrText>
+                      </w:r>
+                      <w:r>
+                        <w:rPr>
+                          <w:noProof/>
+                        </w:rPr>
+                        <w:fldChar w:fldCharType="separate"/>
+                      </w:r>
+                      <w:r>
+                        <w:rPr>
+                          <w:noProof/>
+                        </w:rPr>
+                        <w:t>16</w:t>
+                      </w:r>
+                      <w:r>
+                        <w:rPr>
+                          <w:noProof/>
+                        </w:rPr>
+                        <w:fldChar w:fldCharType="end"/>
+                      </w:r>
+                      <w:r>
+                        <w:rPr>
+                          <w:noProof/>
+                        </w:rPr>
+                        <w:t>. attēls. Sistēmas moduļu diagramma</w:t>
+                      </w:r>
+                    </w:p>
+                  </w:txbxContent>
+                </v:textbox>
+                <w10:wrap type="square"/>
+              </v:shape>
+            </w:pict>
+          </mc:Fallback>
+        </mc:AlternateContent>
       </w:r>
       <w:r>
         <w:rPr>
@@ -19227,7 +20605,7 @@
       <inkml:brushProperty name="color" value="#FFFFFF"/>
     </inkml:brush>
   </inkml:definitions>
-  <inkml:trace contextRef="#ctx0" brushRef="#br0">158 3 24575,'86'17'0,"-59"-20"0,-23-2 0,-17 0 0,-24 1-2,0 1 0,-66 4 0,34 1-1357,54-2-5467</inkml:trace>
+  <inkml:trace contextRef="#ctx0" brushRef="#br0">157 3 24575,'86'17'0,"-59"-20"0,-23-2 0,-17 0 0,-24 1-2,0 1 0,-66 4 0,34 1-1357,54-2-5467</inkml:trace>
 </inkml:ink>
 </file>
 

</xml_diff>

<commit_message>
Small fixes before preliminary showing
</commit_message>
<xml_diff>
--- a/Telma Laudobele Kvalifikācijas eksāmena darbs.docx
+++ b/Telma Laudobele Kvalifikācijas eksāmena darbs.docx
@@ -116,6 +116,7 @@
         </w:rPr>
         <w:t xml:space="preserve"> </w:t>
       </w:r>
+      <w:proofErr w:type="spellStart"/>
       <w:r>
         <w:rPr>
           <w:rStyle w:val="IntenseReference"/>
@@ -128,8 +129,69 @@
           <w:szCs w:val="28"/>
           <w:lang w:val="en-GB"/>
         </w:rPr>
-        <w:t>Liepājas Valsts Tehnikums</w:t>
-      </w:r>
+        <w:t>Liepājas</w:t>
+      </w:r>
+      <w:proofErr w:type="spellEnd"/>
+      <w:r>
+        <w:rPr>
+          <w:rStyle w:val="IntenseReference"/>
+          <w:rFonts w:ascii="Times New Roman" w:hAnsi="Times New Roman" w:cs="Times New Roman"/>
+          <w:b w:val="0"/>
+          <w:bCs w:val="0"/>
+          <w:smallCaps w:val="0"/>
+          <w:color w:val="auto"/>
+          <w:sz w:val="28"/>
+          <w:szCs w:val="28"/>
+          <w:lang w:val="en-GB"/>
+        </w:rPr>
+        <w:t xml:space="preserve"> </w:t>
+      </w:r>
+      <w:proofErr w:type="spellStart"/>
+      <w:r>
+        <w:rPr>
+          <w:rStyle w:val="IntenseReference"/>
+          <w:rFonts w:ascii="Times New Roman" w:hAnsi="Times New Roman" w:cs="Times New Roman"/>
+          <w:b w:val="0"/>
+          <w:bCs w:val="0"/>
+          <w:smallCaps w:val="0"/>
+          <w:color w:val="auto"/>
+          <w:sz w:val="28"/>
+          <w:szCs w:val="28"/>
+          <w:lang w:val="en-GB"/>
+        </w:rPr>
+        <w:t>Valsts</w:t>
+      </w:r>
+      <w:proofErr w:type="spellEnd"/>
+      <w:r>
+        <w:rPr>
+          <w:rStyle w:val="IntenseReference"/>
+          <w:rFonts w:ascii="Times New Roman" w:hAnsi="Times New Roman" w:cs="Times New Roman"/>
+          <w:b w:val="0"/>
+          <w:bCs w:val="0"/>
+          <w:smallCaps w:val="0"/>
+          <w:color w:val="auto"/>
+          <w:sz w:val="28"/>
+          <w:szCs w:val="28"/>
+          <w:lang w:val="en-GB"/>
+        </w:rPr>
+        <w:t xml:space="preserve"> </w:t>
+      </w:r>
+      <w:proofErr w:type="spellStart"/>
+      <w:r>
+        <w:rPr>
+          <w:rStyle w:val="IntenseReference"/>
+          <w:rFonts w:ascii="Times New Roman" w:hAnsi="Times New Roman" w:cs="Times New Roman"/>
+          <w:b w:val="0"/>
+          <w:bCs w:val="0"/>
+          <w:smallCaps w:val="0"/>
+          <w:color w:val="auto"/>
+          <w:sz w:val="28"/>
+          <w:szCs w:val="28"/>
+          <w:lang w:val="en-GB"/>
+        </w:rPr>
+        <w:t>Tehnikums</w:t>
+      </w:r>
+      <w:proofErr w:type="spellEnd"/>
     </w:p>
     <w:p>
       <w:pPr>
@@ -234,6 +296,7 @@
           <w:szCs w:val="32"/>
         </w:rPr>
       </w:pPr>
+      <w:proofErr w:type="spellStart"/>
       <w:r>
         <w:rPr>
           <w:rStyle w:val="IntenseReference"/>
@@ -244,8 +307,9 @@
           <w:szCs w:val="32"/>
           <w:lang w:val="en-GB"/>
         </w:rPr>
-        <w:t xml:space="preserve">Literāro darbu </w:t>
-      </w:r>
+        <w:t>Literāro</w:t>
+      </w:r>
+      <w:proofErr w:type="spellEnd"/>
       <w:r>
         <w:rPr>
           <w:rStyle w:val="IntenseReference"/>
@@ -256,8 +320,48 @@
           <w:szCs w:val="32"/>
           <w:lang w:val="en-GB"/>
         </w:rPr>
+        <w:t xml:space="preserve"> </w:t>
+      </w:r>
+      <w:proofErr w:type="spellStart"/>
+      <w:r>
+        <w:rPr>
+          <w:rStyle w:val="IntenseReference"/>
+          <w:rFonts w:ascii="Times New Roman" w:hAnsi="Times New Roman" w:cs="Times New Roman"/>
+          <w:smallCaps w:val="0"/>
+          <w:color w:val="auto"/>
+          <w:sz w:val="32"/>
+          <w:szCs w:val="32"/>
+          <w:lang w:val="en-GB"/>
+        </w:rPr>
+        <w:t>darbu</w:t>
+      </w:r>
+      <w:proofErr w:type="spellEnd"/>
+      <w:r>
+        <w:rPr>
+          <w:rStyle w:val="IntenseReference"/>
+          <w:rFonts w:ascii="Times New Roman" w:hAnsi="Times New Roman" w:cs="Times New Roman"/>
+          <w:smallCaps w:val="0"/>
+          <w:color w:val="auto"/>
+          <w:sz w:val="32"/>
+          <w:szCs w:val="32"/>
+          <w:lang w:val="en-GB"/>
+        </w:rPr>
+        <w:t xml:space="preserve"> </w:t>
+      </w:r>
+      <w:proofErr w:type="spellStart"/>
+      <w:r>
+        <w:rPr>
+          <w:rStyle w:val="IntenseReference"/>
+          <w:rFonts w:ascii="Times New Roman" w:hAnsi="Times New Roman" w:cs="Times New Roman"/>
+          <w:smallCaps w:val="0"/>
+          <w:color w:val="auto"/>
+          <w:sz w:val="32"/>
+          <w:szCs w:val="32"/>
+          <w:lang w:val="en-GB"/>
+        </w:rPr>
         <w:t>žurnāls</w:t>
       </w:r>
+      <w:proofErr w:type="spellEnd"/>
     </w:p>
     <w:p>
       <w:pPr>
@@ -2774,8 +2878,21 @@
         <w:t xml:space="preserve"> pasūtīja privātpersona</w:t>
       </w:r>
       <w:r>
-        <w:t>, Noah Collins</w:t>
-      </w:r>
+        <w:t xml:space="preserve">, </w:t>
+      </w:r>
+      <w:proofErr w:type="spellStart"/>
+      <w:r>
+        <w:t>Noah</w:t>
+      </w:r>
+      <w:proofErr w:type="spellEnd"/>
+      <w:r>
+        <w:t xml:space="preserve"> </w:t>
+      </w:r>
+      <w:proofErr w:type="spellStart"/>
+      <w:r>
+        <w:t>Collins</w:t>
+      </w:r>
+      <w:proofErr w:type="spellEnd"/>
       <w:r>
         <w:t xml:space="preserve"> (</w:t>
       </w:r>
@@ -2818,7 +2935,23 @@
         <w:t xml:space="preserve">. </w:t>
       </w:r>
       <w:r>
-        <w:t>Daži izmanto citas tīmekļvietnes, tikmēr citi darbus saglabā un pārsūta Word Document formātā, kas nozīmē, ka darbus var piekļūt tikai ja autors atceras to klientam atsūtīt.</w:t>
+        <w:t xml:space="preserve">Daži izmanto citas tīmekļvietnes, tikmēr citi darbus saglabā un </w:t>
+      </w:r>
+      <w:proofErr w:type="spellStart"/>
+      <w:r>
+        <w:t>pārsūta</w:t>
+      </w:r>
+      <w:proofErr w:type="spellEnd"/>
+      <w:r>
+        <w:t xml:space="preserve"> Word </w:t>
+      </w:r>
+      <w:proofErr w:type="spellStart"/>
+      <w:r>
+        <w:t>Document</w:t>
+      </w:r>
+      <w:proofErr w:type="spellEnd"/>
+      <w:r>
+        <w:t xml:space="preserve"> formātā, kas nozīmē, ka darbus var piekļūt tikai ja autors atceras to klientam atsūtīt.</w:t>
       </w:r>
     </w:p>
     <w:p>
@@ -3511,7 +3644,11 @@
         </w:numPr>
       </w:pPr>
       <w:r>
-        <w:t>Lietotāju saskar</w:t>
+        <w:t xml:space="preserve">Lietotāju </w:t>
+      </w:r>
+      <w:proofErr w:type="spellStart"/>
+      <w:r>
+        <w:t>saskar</w:t>
       </w:r>
       <w:r>
         <w:t>n</w:t>
@@ -3519,6 +3656,7 @@
       <w:r>
         <w:t>e</w:t>
       </w:r>
+      <w:proofErr w:type="spellEnd"/>
       <w:r>
         <w:t xml:space="preserve">, ar kuru mijiedarbojas </w:t>
       </w:r>
@@ -3535,8 +3673,13 @@
         </w:numPr>
       </w:pPr>
       <w:r>
-        <w:t>Administratoru saskarne</w:t>
-      </w:r>
+        <w:t xml:space="preserve">Administratoru </w:t>
+      </w:r>
+      <w:proofErr w:type="spellStart"/>
+      <w:r>
+        <w:t>saskarne</w:t>
+      </w:r>
+      <w:proofErr w:type="spellEnd"/>
       <w:r>
         <w:t>, kura nodrošina administratoru spējas pārvaldīt tīmekļvietnes saturu</w:t>
       </w:r>
@@ -3641,6 +3784,7 @@
                 <w:bCs/>
               </w:rPr>
             </w:pPr>
+            <w:proofErr w:type="spellStart"/>
             <w:r>
               <w:rPr>
                 <w:b/>
@@ -3648,6 +3792,7 @@
               </w:rPr>
               <w:t>Ievaddati</w:t>
             </w:r>
+            <w:proofErr w:type="spellEnd"/>
           </w:p>
         </w:tc>
       </w:tr>
@@ -3935,8 +4080,13 @@
               <w:ind w:firstLine="0"/>
             </w:pPr>
             <w:r>
-              <w:t>Jāsakrīt ar Paroles ievaddatiem</w:t>
-            </w:r>
+              <w:t xml:space="preserve">Jāsakrīt ar Paroles </w:t>
+            </w:r>
+            <w:proofErr w:type="spellStart"/>
+            <w:r>
+              <w:t>ievaddatiem</w:t>
+            </w:r>
+            <w:proofErr w:type="spellEnd"/>
           </w:p>
         </w:tc>
       </w:tr>
@@ -4006,6 +4156,7 @@
                 <w:bCs/>
               </w:rPr>
             </w:pPr>
+            <w:proofErr w:type="spellStart"/>
             <w:r>
               <w:rPr>
                 <w:b/>
@@ -4013,6 +4164,7 @@
               </w:rPr>
               <w:t>Izvaddati</w:t>
             </w:r>
+            <w:proofErr w:type="spellEnd"/>
           </w:p>
         </w:tc>
       </w:tr>
@@ -4338,6 +4490,7 @@
                 <w:bCs/>
               </w:rPr>
             </w:pPr>
+            <w:proofErr w:type="spellStart"/>
             <w:r>
               <w:rPr>
                 <w:b/>
@@ -4345,6 +4498,7 @@
               </w:rPr>
               <w:t>Ievaddati</w:t>
             </w:r>
+            <w:proofErr w:type="spellEnd"/>
           </w:p>
         </w:tc>
       </w:tr>
@@ -4561,6 +4715,7 @@
                 <w:bCs/>
               </w:rPr>
             </w:pPr>
+            <w:proofErr w:type="spellStart"/>
             <w:r>
               <w:rPr>
                 <w:b/>
@@ -4568,6 +4723,7 @@
               </w:rPr>
               <w:t>Izvaddati</w:t>
             </w:r>
+            <w:proofErr w:type="spellEnd"/>
           </w:p>
         </w:tc>
       </w:tr>
@@ -4783,6 +4939,7 @@
                 <w:bCs/>
               </w:rPr>
             </w:pPr>
+            <w:proofErr w:type="spellStart"/>
             <w:r>
               <w:rPr>
                 <w:b/>
@@ -4790,6 +4947,7 @@
               </w:rPr>
               <w:t>Ievaddati</w:t>
             </w:r>
+            <w:proofErr w:type="spellEnd"/>
           </w:p>
         </w:tc>
       </w:tr>
@@ -4921,6 +5079,7 @@
                 <w:bCs/>
               </w:rPr>
             </w:pPr>
+            <w:proofErr w:type="spellStart"/>
             <w:r>
               <w:rPr>
                 <w:b/>
@@ -4928,6 +5087,7 @@
               </w:rPr>
               <w:t>Izvaddati</w:t>
             </w:r>
+            <w:proofErr w:type="spellEnd"/>
           </w:p>
         </w:tc>
       </w:tr>
@@ -5080,6 +5240,7 @@
                 <w:bCs/>
               </w:rPr>
             </w:pPr>
+            <w:proofErr w:type="spellStart"/>
             <w:r>
               <w:rPr>
                 <w:b/>
@@ -5087,6 +5248,7 @@
               </w:rPr>
               <w:t>Ievaddati</w:t>
             </w:r>
+            <w:proofErr w:type="spellEnd"/>
           </w:p>
         </w:tc>
       </w:tr>
@@ -5348,6 +5510,7 @@
                 <w:bCs/>
               </w:rPr>
             </w:pPr>
+            <w:proofErr w:type="spellStart"/>
             <w:r>
               <w:rPr>
                 <w:b/>
@@ -5355,6 +5518,7 @@
               </w:rPr>
               <w:t>Izvaddati</w:t>
             </w:r>
+            <w:proofErr w:type="spellEnd"/>
           </w:p>
         </w:tc>
       </w:tr>
@@ -5549,6 +5713,7 @@
                 <w:bCs/>
               </w:rPr>
             </w:pPr>
+            <w:proofErr w:type="spellStart"/>
             <w:r>
               <w:rPr>
                 <w:b/>
@@ -5556,6 +5721,7 @@
               </w:rPr>
               <w:t>Ievaddati</w:t>
             </w:r>
+            <w:proofErr w:type="spellEnd"/>
           </w:p>
         </w:tc>
       </w:tr>
@@ -5781,6 +5947,7 @@
                 <w:bCs/>
               </w:rPr>
             </w:pPr>
+            <w:proofErr w:type="spellStart"/>
             <w:r>
               <w:rPr>
                 <w:b/>
@@ -5788,6 +5955,7 @@
               </w:rPr>
               <w:t>Izvaddati</w:t>
             </w:r>
+            <w:proofErr w:type="spellEnd"/>
           </w:p>
         </w:tc>
       </w:tr>
@@ -5929,6 +6097,7 @@
                 <w:bCs/>
               </w:rPr>
             </w:pPr>
+            <w:proofErr w:type="spellStart"/>
             <w:r>
               <w:rPr>
                 <w:b/>
@@ -5936,6 +6105,7 @@
               </w:rPr>
               <w:t>Ievaddati</w:t>
             </w:r>
+            <w:proofErr w:type="spellEnd"/>
           </w:p>
         </w:tc>
       </w:tr>
@@ -6205,6 +6375,7 @@
                 <w:bCs/>
               </w:rPr>
             </w:pPr>
+            <w:proofErr w:type="spellStart"/>
             <w:r>
               <w:rPr>
                 <w:b/>
@@ -6212,6 +6383,7 @@
               </w:rPr>
               <w:t>Izvaddati</w:t>
             </w:r>
+            <w:proofErr w:type="spellEnd"/>
           </w:p>
         </w:tc>
       </w:tr>
@@ -6398,6 +6570,7 @@
                 <w:bCs/>
               </w:rPr>
             </w:pPr>
+            <w:proofErr w:type="spellStart"/>
             <w:r>
               <w:rPr>
                 <w:b/>
@@ -6405,6 +6578,7 @@
               </w:rPr>
               <w:t>Ievaddati</w:t>
             </w:r>
+            <w:proofErr w:type="spellEnd"/>
           </w:p>
         </w:tc>
       </w:tr>
@@ -6634,6 +6808,7 @@
                 <w:bCs/>
               </w:rPr>
             </w:pPr>
+            <w:proofErr w:type="spellStart"/>
             <w:r>
               <w:rPr>
                 <w:b/>
@@ -6642,6 +6817,7 @@
               <w:lastRenderedPageBreak/>
               <w:t>Izvaddati</w:t>
             </w:r>
+            <w:proofErr w:type="spellEnd"/>
           </w:p>
         </w:tc>
       </w:tr>
@@ -6822,6 +6998,7 @@
                 <w:bCs/>
               </w:rPr>
             </w:pPr>
+            <w:proofErr w:type="spellStart"/>
             <w:r>
               <w:rPr>
                 <w:b/>
@@ -6829,6 +7006,7 @@
               </w:rPr>
               <w:t>Ievaddati</w:t>
             </w:r>
+            <w:proofErr w:type="spellEnd"/>
           </w:p>
         </w:tc>
       </w:tr>
@@ -7052,6 +7230,7 @@
                 <w:bCs/>
               </w:rPr>
             </w:pPr>
+            <w:proofErr w:type="spellStart"/>
             <w:r>
               <w:rPr>
                 <w:b/>
@@ -7059,6 +7238,7 @@
               </w:rPr>
               <w:t>Izvaddati</w:t>
             </w:r>
+            <w:proofErr w:type="spellEnd"/>
           </w:p>
         </w:tc>
       </w:tr>
@@ -7220,6 +7400,7 @@
                 <w:bCs/>
               </w:rPr>
             </w:pPr>
+            <w:proofErr w:type="spellStart"/>
             <w:r>
               <w:rPr>
                 <w:b/>
@@ -7227,6 +7408,7 @@
               </w:rPr>
               <w:t>Ievaddati</w:t>
             </w:r>
+            <w:proofErr w:type="spellEnd"/>
           </w:p>
         </w:tc>
       </w:tr>
@@ -7666,6 +7848,7 @@
                 <w:bCs/>
               </w:rPr>
             </w:pPr>
+            <w:proofErr w:type="spellStart"/>
             <w:r>
               <w:rPr>
                 <w:b/>
@@ -7673,6 +7856,7 @@
               </w:rPr>
               <w:t>Izvaddati</w:t>
             </w:r>
+            <w:proofErr w:type="spellEnd"/>
           </w:p>
         </w:tc>
       </w:tr>
@@ -7877,6 +8061,7 @@
                 <w:bCs/>
               </w:rPr>
             </w:pPr>
+            <w:proofErr w:type="spellStart"/>
             <w:r>
               <w:rPr>
                 <w:b/>
@@ -7884,6 +8069,7 @@
               </w:rPr>
               <w:t>Ievaddati</w:t>
             </w:r>
+            <w:proofErr w:type="spellEnd"/>
           </w:p>
         </w:tc>
       </w:tr>
@@ -8104,6 +8290,7 @@
                 <w:bCs/>
               </w:rPr>
             </w:pPr>
+            <w:proofErr w:type="spellStart"/>
             <w:r>
               <w:rPr>
                 <w:b/>
@@ -8111,6 +8298,7 @@
               </w:rPr>
               <w:t>Izvaddati</w:t>
             </w:r>
+            <w:proofErr w:type="spellEnd"/>
           </w:p>
         </w:tc>
       </w:tr>
@@ -8306,6 +8494,7 @@
                 <w:bCs/>
               </w:rPr>
             </w:pPr>
+            <w:proofErr w:type="spellStart"/>
             <w:r>
               <w:rPr>
                 <w:b/>
@@ -8313,6 +8502,7 @@
               </w:rPr>
               <w:t>Ievaddati</w:t>
             </w:r>
+            <w:proofErr w:type="spellEnd"/>
           </w:p>
         </w:tc>
       </w:tr>
@@ -8329,7 +8519,15 @@
               <w:ind w:firstLine="0"/>
             </w:pPr>
             <w:r>
-              <w:t>Administratora saskarnē jānospiež pogu “Deaktivizēt kontu”, kas administratoru pārved uz sarakstu ar lietotāju kontiem</w:t>
+              <w:t xml:space="preserve">Administratora </w:t>
+            </w:r>
+            <w:proofErr w:type="spellStart"/>
+            <w:r>
+              <w:t>saskarnē</w:t>
+            </w:r>
+            <w:proofErr w:type="spellEnd"/>
+            <w:r>
+              <w:t xml:space="preserve"> jānospiež pogu “Deaktivizēt kontu”, kas administratoru pārved uz sarakstu ar lietotāju kontiem</w:t>
             </w:r>
           </w:p>
           <w:p>
@@ -8547,6 +8745,7 @@
                 <w:bCs/>
               </w:rPr>
             </w:pPr>
+            <w:proofErr w:type="spellStart"/>
             <w:r>
               <w:rPr>
                 <w:b/>
@@ -8554,6 +8753,7 @@
               </w:rPr>
               <w:t>Izvaddati</w:t>
             </w:r>
+            <w:proofErr w:type="spellEnd"/>
           </w:p>
         </w:tc>
       </w:tr>
@@ -8753,6 +8953,7 @@
                 <w:bCs/>
               </w:rPr>
             </w:pPr>
+            <w:proofErr w:type="spellStart"/>
             <w:r>
               <w:rPr>
                 <w:b/>
@@ -8760,6 +8961,7 @@
               </w:rPr>
               <w:t>Ievaddati</w:t>
             </w:r>
+            <w:proofErr w:type="spellEnd"/>
           </w:p>
         </w:tc>
       </w:tr>
@@ -8780,7 +8982,15 @@
               </w:rPr>
             </w:pPr>
             <w:r>
-              <w:t>Administratora saskarnē jānospiež pogu “Aktivizēt kontu”, kas administratoru pārved uz sarakstu ar deaktivizētiem lietotāju kontiem</w:t>
+              <w:t xml:space="preserve">Administratora </w:t>
+            </w:r>
+            <w:proofErr w:type="spellStart"/>
+            <w:r>
+              <w:t>saskarnē</w:t>
+            </w:r>
+            <w:proofErr w:type="spellEnd"/>
+            <w:r>
+              <w:t xml:space="preserve"> jānospiež pogu “Aktivizēt kontu”, kas administratoru pārved uz sarakstu ar deaktivizētiem lietotāju kontiem</w:t>
             </w:r>
           </w:p>
         </w:tc>
@@ -8980,6 +9190,7 @@
                 <w:bCs/>
               </w:rPr>
             </w:pPr>
+            <w:proofErr w:type="spellStart"/>
             <w:r>
               <w:rPr>
                 <w:b/>
@@ -8987,6 +9198,7 @@
               </w:rPr>
               <w:t>Izvaddati</w:t>
             </w:r>
+            <w:proofErr w:type="spellEnd"/>
           </w:p>
         </w:tc>
       </w:tr>
@@ -9179,6 +9391,7 @@
                 <w:bCs/>
               </w:rPr>
             </w:pPr>
+            <w:proofErr w:type="spellStart"/>
             <w:r>
               <w:rPr>
                 <w:b/>
@@ -9186,6 +9399,7 @@
               </w:rPr>
               <w:t>Ievaddati</w:t>
             </w:r>
+            <w:proofErr w:type="spellEnd"/>
           </w:p>
         </w:tc>
       </w:tr>
@@ -9494,6 +9708,7 @@
                 <w:bCs/>
               </w:rPr>
             </w:pPr>
+            <w:proofErr w:type="spellStart"/>
             <w:r>
               <w:rPr>
                 <w:b/>
@@ -9501,6 +9716,7 @@
               </w:rPr>
               <w:t>Izvaddati</w:t>
             </w:r>
+            <w:proofErr w:type="spellEnd"/>
           </w:p>
         </w:tc>
       </w:tr>
@@ -9693,6 +9909,7 @@
                 <w:bCs/>
               </w:rPr>
             </w:pPr>
+            <w:proofErr w:type="spellStart"/>
             <w:r>
               <w:rPr>
                 <w:b/>
@@ -9700,6 +9917,7 @@
               </w:rPr>
               <w:t>Ievaddati</w:t>
             </w:r>
+            <w:proofErr w:type="spellEnd"/>
           </w:p>
         </w:tc>
       </w:tr>
@@ -9872,6 +10090,7 @@
                 <w:bCs/>
               </w:rPr>
             </w:pPr>
+            <w:proofErr w:type="spellStart"/>
             <w:r>
               <w:rPr>
                 <w:b/>
@@ -9879,6 +10098,7 @@
               </w:rPr>
               <w:t>Izvaddati</w:t>
             </w:r>
+            <w:proofErr w:type="spellEnd"/>
           </w:p>
         </w:tc>
       </w:tr>
@@ -10037,6 +10257,7 @@
                 <w:bCs/>
               </w:rPr>
             </w:pPr>
+            <w:proofErr w:type="spellStart"/>
             <w:r>
               <w:rPr>
                 <w:b/>
@@ -10045,6 +10266,7 @@
               <w:lastRenderedPageBreak/>
               <w:t>Ievaddati</w:t>
             </w:r>
+            <w:proofErr w:type="spellEnd"/>
           </w:p>
         </w:tc>
       </w:tr>
@@ -10346,6 +10568,7 @@
                 <w:bCs/>
               </w:rPr>
             </w:pPr>
+            <w:proofErr w:type="spellStart"/>
             <w:r>
               <w:rPr>
                 <w:b/>
@@ -10353,6 +10576,7 @@
               </w:rPr>
               <w:t>Izvaddati</w:t>
             </w:r>
+            <w:proofErr w:type="spellEnd"/>
           </w:p>
         </w:tc>
       </w:tr>
@@ -10542,6 +10766,7 @@
                 <w:bCs/>
               </w:rPr>
             </w:pPr>
+            <w:proofErr w:type="spellStart"/>
             <w:r>
               <w:rPr>
                 <w:b/>
@@ -10549,6 +10774,7 @@
               </w:rPr>
               <w:t>Ievaddati</w:t>
             </w:r>
+            <w:proofErr w:type="spellEnd"/>
           </w:p>
         </w:tc>
       </w:tr>
@@ -10724,6 +10950,7 @@
                 <w:bCs/>
               </w:rPr>
             </w:pPr>
+            <w:proofErr w:type="spellStart"/>
             <w:r>
               <w:rPr>
                 <w:b/>
@@ -10731,6 +10958,7 @@
               </w:rPr>
               <w:t>Izvaddati</w:t>
             </w:r>
+            <w:proofErr w:type="spellEnd"/>
           </w:p>
         </w:tc>
       </w:tr>
@@ -10896,6 +11124,7 @@
                 <w:bCs/>
               </w:rPr>
             </w:pPr>
+            <w:proofErr w:type="spellStart"/>
             <w:r>
               <w:rPr>
                 <w:b/>
@@ -10903,6 +11132,7 @@
               </w:rPr>
               <w:t>Ievaddati</w:t>
             </w:r>
+            <w:proofErr w:type="spellEnd"/>
           </w:p>
         </w:tc>
       </w:tr>
@@ -11225,6 +11455,7 @@
                 <w:bCs/>
               </w:rPr>
             </w:pPr>
+            <w:proofErr w:type="spellStart"/>
             <w:r>
               <w:rPr>
                 <w:b/>
@@ -11232,6 +11463,7 @@
               </w:rPr>
               <w:t>Izvaddati</w:t>
             </w:r>
+            <w:proofErr w:type="spellEnd"/>
           </w:p>
         </w:tc>
       </w:tr>
@@ -11393,6 +11625,7 @@
                 <w:bCs/>
               </w:rPr>
             </w:pPr>
+            <w:proofErr w:type="spellStart"/>
             <w:r>
               <w:rPr>
                 <w:b/>
@@ -11400,6 +11633,7 @@
               </w:rPr>
               <w:t>Ievaddati</w:t>
             </w:r>
+            <w:proofErr w:type="spellEnd"/>
           </w:p>
         </w:tc>
       </w:tr>
@@ -11768,6 +12002,7 @@
                 <w:bCs/>
               </w:rPr>
             </w:pPr>
+            <w:proofErr w:type="spellStart"/>
             <w:r>
               <w:rPr>
                 <w:b/>
@@ -11775,6 +12010,7 @@
               </w:rPr>
               <w:t>Izvaddati</w:t>
             </w:r>
+            <w:proofErr w:type="spellEnd"/>
           </w:p>
         </w:tc>
       </w:tr>
@@ -11909,6 +12145,7 @@
                 <w:bCs/>
               </w:rPr>
             </w:pPr>
+            <w:proofErr w:type="spellStart"/>
             <w:r>
               <w:rPr>
                 <w:b/>
@@ -11916,6 +12153,7 @@
               </w:rPr>
               <w:t>Ievaddati</w:t>
             </w:r>
+            <w:proofErr w:type="spellEnd"/>
           </w:p>
         </w:tc>
       </w:tr>
@@ -12235,6 +12473,7 @@
                 <w:bCs/>
               </w:rPr>
             </w:pPr>
+            <w:proofErr w:type="spellStart"/>
             <w:r>
               <w:rPr>
                 <w:b/>
@@ -12242,6 +12481,7 @@
               </w:rPr>
               <w:t>Izvaddati</w:t>
             </w:r>
+            <w:proofErr w:type="spellEnd"/>
           </w:p>
         </w:tc>
       </w:tr>
@@ -12374,6 +12614,7 @@
                 <w:bCs/>
               </w:rPr>
             </w:pPr>
+            <w:proofErr w:type="spellStart"/>
             <w:r>
               <w:rPr>
                 <w:b/>
@@ -12381,6 +12622,7 @@
               </w:rPr>
               <w:t>Ievaddati</w:t>
             </w:r>
+            <w:proofErr w:type="spellEnd"/>
           </w:p>
         </w:tc>
       </w:tr>
@@ -12700,6 +12942,7 @@
                 <w:bCs/>
               </w:rPr>
             </w:pPr>
+            <w:proofErr w:type="spellStart"/>
             <w:r>
               <w:rPr>
                 <w:b/>
@@ -12707,6 +12950,7 @@
               </w:rPr>
               <w:t>Izvaddati</w:t>
             </w:r>
+            <w:proofErr w:type="spellEnd"/>
           </w:p>
         </w:tc>
       </w:tr>
@@ -12830,8 +13074,13 @@
         <w:t xml:space="preserve">netiek parādīti </w:t>
       </w:r>
       <w:r>
-        <w:t>administratora saskarnē</w:t>
-      </w:r>
+        <w:t xml:space="preserve">administratora </w:t>
+      </w:r>
+      <w:proofErr w:type="spellStart"/>
+      <w:r>
+        <w:t>saskarnē</w:t>
+      </w:r>
+      <w:proofErr w:type="spellEnd"/>
       <w:r>
         <w:t>.</w:t>
       </w:r>
@@ -13156,7 +13405,22 @@
               <w:ind w:firstLine="0"/>
             </w:pPr>
             <w:r>
-              <w:t>Var iesūtīt, rediģēt un dzēst savus darbus un rediģēt savu profila lapu. Lietotāji dalīsies ar jaunumiem, kuri saistīti ar viņu darbiem.</w:t>
+              <w:t>Var iesūtīt, rediģēt un dzēst savus darbus</w:t>
+            </w:r>
+            <w:r>
+              <w:t xml:space="preserve">, </w:t>
+            </w:r>
+            <w:r>
+              <w:t>rediģēt savu profila lapu</w:t>
+            </w:r>
+            <w:r>
+              <w:t xml:space="preserve"> un atstāt komentārus</w:t>
+            </w:r>
+            <w:r>
+              <w:t>. Lietotāji dalīsies ar jaunumiem, kuri saistīti ar viņu darbiem</w:t>
+            </w:r>
+            <w:r>
+              <w:t xml:space="preserve"> un var apkopot citu darbus kolekcijās.</w:t>
             </w:r>
           </w:p>
           <w:p>
@@ -13212,7 +13476,16 @@
               <w:ind w:firstLine="0"/>
             </w:pPr>
             <w:r>
-              <w:t>Redz lietotāju darbus un profilus. Var atstāt komentārus.</w:t>
+              <w:t xml:space="preserve">Redz lietotāju </w:t>
+            </w:r>
+            <w:r>
+              <w:t>veidotos datus</w:t>
+            </w:r>
+            <w:r>
+              <w:t xml:space="preserve"> un profilus</w:t>
+            </w:r>
+            <w:r>
+              <w:t>.</w:t>
             </w:r>
           </w:p>
         </w:tc>
@@ -13242,7 +13515,25 @@
         <w:pStyle w:val="PamattekstsNormal"/>
       </w:pPr>
       <w:r>
-        <w:t>Lietotājiem ir savs profils, ko tie spēj rediģēt, kā arī var publicēt darbus, rediģēt un izdzēst savus publicētos darbus. Lietotājiem ir dota iespēja dalīties ar kontaktinformāciju, kā arī iespēja izdzēst profilu un visus pie tā piesaistītos darbus.</w:t>
+        <w:t xml:space="preserve">Lietotājiem </w:t>
+      </w:r>
+      <w:r>
+        <w:t xml:space="preserve">kuriem </w:t>
+      </w:r>
+      <w:r>
+        <w:t>ir savs profils, spēj rediģēt, kā arī var publicēt</w:t>
+      </w:r>
+      <w:r>
+        <w:t xml:space="preserve"> darbus, r</w:t>
+      </w:r>
+      <w:r>
+        <w:t>ediģēt un izdzēst savus publicētos darbus. Lietotājiem ir dota iespēja dalīties ar kontaktinformāciju</w:t>
+      </w:r>
+      <w:r>
+        <w:t>, pievienot komentārus</w:t>
+      </w:r>
+      <w:r>
+        <w:t>, kā arī iespēja izdzēst profilu un visus pie tā piesaistītos darbus.</w:t>
       </w:r>
     </w:p>
     <w:p>
@@ -13250,22 +13541,35 @@
         <w:pStyle w:val="PamattekstsNormal"/>
       </w:pPr>
       <w:r>
-        <w:t xml:space="preserve">Administratoriem arī ir savs profils un darbi, taču administratoriem ir arī pieeja administratora saskarnei. Šajā saskarnē administratori spēj </w:t>
-      </w:r>
-      <w:r>
-        <w:t>deaktivizēt</w:t>
-      </w:r>
-      <w:r>
-        <w:t xml:space="preserve"> lietotāju profilus, kas tos padarīs par privātiem</w:t>
-      </w:r>
-      <w:r>
-        <w:t xml:space="preserve">, un dzēst citu lietotāju darbus. Administratora kontus </w:t>
-      </w:r>
-      <w:r>
-        <w:t>deaktivizēt</w:t>
-      </w:r>
-      <w:r>
-        <w:t xml:space="preserve"> un administratora privilēģijas jebkuram kontam var pievienot tikai klients.</w:t>
+        <w:t xml:space="preserve">Administratoriem arī ir savs profils un darbi, taču administratoriem ir arī pieeja administratora </w:t>
+      </w:r>
+      <w:proofErr w:type="spellStart"/>
+      <w:r>
+        <w:t>saskarnei</w:t>
+      </w:r>
+      <w:proofErr w:type="spellEnd"/>
+      <w:r>
+        <w:t xml:space="preserve">. Šajā </w:t>
+      </w:r>
+      <w:proofErr w:type="spellStart"/>
+      <w:r>
+        <w:t>saskarnē</w:t>
+      </w:r>
+      <w:proofErr w:type="spellEnd"/>
+      <w:r>
+        <w:t xml:space="preserve"> administratori </w:t>
+      </w:r>
+      <w:r>
+        <w:t xml:space="preserve">spēj </w:t>
+      </w:r>
+      <w:r>
+        <w:t>dzēst citu lietotāju darbus</w:t>
+      </w:r>
+      <w:r>
+        <w:t>, piemēram, ja tā saturs ir aizvainojošs.</w:t>
+      </w:r>
+      <w:r>
+        <w:t>. Administratora privilēģijas jebkuram kontam var pievienot tikai klients.</w:t>
       </w:r>
     </w:p>
     <w:p/>
@@ -13281,7 +13585,6 @@
         <w:rPr>
           <w:rFonts w:cs="Times New Roman"/>
         </w:rPr>
-        <w:lastRenderedPageBreak/>
         <w:t>2.5. Lietoto terminu un saīsinājumu skaidrojumi</w:t>
       </w:r>
       <w:bookmarkEnd w:id="10"/>
@@ -13302,7 +13605,13 @@
         <w:t xml:space="preserve">Tīmekļvietne – </w:t>
       </w:r>
       <w:r>
-        <w:t>Tīmekļa lappušu kolekcija, kas atrodas vienā domēnā un tiek darbinātas no viena servera</w:t>
+        <w:t>Tīmekļa lappušu kolekcija, k</w:t>
+      </w:r>
+      <w:r>
+        <w:t>ura</w:t>
+      </w:r>
+      <w:r>
+        <w:t>s atrodas vienā domēnā un tiek darbinātas no viena servera</w:t>
       </w:r>
     </w:p>
     <w:p>
@@ -13332,68 +13641,74 @@
         <w:pStyle w:val="PamattekstsNormal"/>
       </w:pPr>
       <w:r>
-        <w:t>WYSIWYG – Ko tu redzi, to iegūsti (no angļu val</w:t>
+        <w:t>Konts- Lietotāja konts satur informāciju par lietotāja privilēģijām un piesaistītajiem datiem, piemēram, lietotāja darbiem, profilu. Kontā var iekļūt tikai ar konta paroli un lietotājvārdu/e-pastu.</w:t>
+      </w:r>
+    </w:p>
+    <w:p>
+      <w:pPr>
+        <w:pStyle w:val="PamattekstsNormal"/>
+      </w:pPr>
+      <w:proofErr w:type="spellStart"/>
+      <w:r>
+        <w:t>Saskarne</w:t>
+      </w:r>
+      <w:proofErr w:type="spellEnd"/>
+      <w:r>
+        <w:t xml:space="preserve"> – Lietotāja </w:t>
+      </w:r>
+      <w:proofErr w:type="spellStart"/>
+      <w:r>
+        <w:t>saskarne</w:t>
+      </w:r>
+      <w:proofErr w:type="spellEnd"/>
+      <w:r>
+        <w:t xml:space="preserve"> (no angļu val. “</w:t>
+      </w:r>
+      <w:proofErr w:type="spellStart"/>
+      <w:r>
+        <w:t>User</w:t>
+      </w:r>
+      <w:proofErr w:type="spellEnd"/>
+      <w:r>
+        <w:t xml:space="preserve"> Interface”) ir vide, ar kuras palīdzību lietotājs var mijiedarboties ar tīmekļvietnes sistēmu un tās datiem.</w:t>
+      </w:r>
+    </w:p>
+    <w:p>
+      <w:pPr>
+        <w:pStyle w:val="PamattekstsNormal"/>
+      </w:pPr>
+      <w:r>
+        <w:t>Publisks – Informācija pieejama jebkuram, kurš apskata tīmekļvietni</w:t>
+      </w:r>
+      <w:r>
+        <w:t>, neielogojoties tajā</w:t>
       </w:r>
       <w:r>
         <w:t>.</w:t>
       </w:r>
-      <w:r>
-        <w:rPr>
-          <w:i/>
-          <w:iCs/>
-        </w:rPr>
-        <w:t>“What you see is what you get”</w:t>
-      </w:r>
-      <w:r>
-        <w:t>)</w:t>
-      </w:r>
     </w:p>
     <w:p>
       <w:pPr>
         <w:pStyle w:val="PamattekstsNormal"/>
       </w:pPr>
       <w:r>
-        <w:t>Konts- Lietotāja konts satur informāciju par lietotāja privilēģijām un piesaistītajiem datiem, piemēram, lietotāja darbiem, profilu. Kontā var iekļūt tikai ar konta paroli un lietotājvārdu/e-pastu.</w:t>
-      </w:r>
-    </w:p>
-    <w:p>
-      <w:pPr>
-        <w:pStyle w:val="PamattekstsNormal"/>
-      </w:pPr>
-      <w:r>
-        <w:t>Saskarne – Lietotāja saskarne (no angļu val. “User Interface”) ir vide, ar kuras palīdzību lietotājs var mijiedarboties ar tīmekļvietnes sistēmu un tās datiem.</w:t>
-      </w:r>
-    </w:p>
-    <w:p>
-      <w:pPr>
-        <w:pStyle w:val="PamattekstsNormal"/>
-      </w:pPr>
-      <w:r>
-        <w:t>Deaktivizēšana – Konta padarīšana par privātu. Kad konts tiek deaktivizēts, visa tā informācija tiek paslēpta no publiskas pieejas. Kamēr konta izdzēšana ir neatgriežama, deaktivizētu kontu var atkal aktivizēt</w:t>
-      </w:r>
-    </w:p>
-    <w:p>
-      <w:pPr>
-        <w:pStyle w:val="PamattekstsNormal"/>
-      </w:pPr>
-      <w:r>
-        <w:t>Publisks – Informācija pieejama jebkuram, kurš apskata tīmekļvietni.</w:t>
-      </w:r>
-    </w:p>
-    <w:p>
-      <w:pPr>
-        <w:pStyle w:val="PamattekstsNormal"/>
-      </w:pPr>
-      <w:r>
-        <w:t>Privāts – Informācija pieejama tikai konta īpašniekam.</w:t>
-      </w:r>
-    </w:p>
-    <w:p>
-      <w:pPr>
-        <w:pStyle w:val="PamattekstsNormal"/>
-      </w:pPr>
-      <w:r>
-        <w:t>PK – Primary Key (Primārā atslēga), datubāzes ieraksta unikāla vērtība, kura palīdz atlasīt tikai un tieši vienu konkrētu ierakstu.</w:t>
+        <w:t xml:space="preserve">PK – </w:t>
+      </w:r>
+      <w:proofErr w:type="spellStart"/>
+      <w:r>
+        <w:t>Primary</w:t>
+      </w:r>
+      <w:proofErr w:type="spellEnd"/>
+      <w:r>
+        <w:t xml:space="preserve"> </w:t>
+      </w:r>
+      <w:proofErr w:type="spellStart"/>
+      <w:r>
+        <w:t>Key</w:t>
+      </w:r>
+      <w:proofErr w:type="spellEnd"/>
+      <w:r>
+        <w:t xml:space="preserve"> (Primārā atslēga), datubāzes ieraksta unikāla vērtība, kura palīdz atlasīt tikai un tieši vienu konkrētu ierakstu.</w:t>
       </w:r>
     </w:p>
     <w:p>
@@ -13469,10 +13784,67 @@
         <w:pStyle w:val="PamattekstsNormal"/>
       </w:pPr>
       <w:r>
-        <w:t xml:space="preserve">Šajā projektā ir nepieciešams izmantot koda redaktoru. Teorētiski, šim nolūkam ir vairākas opcijas. Notepad, Notepad++ ir pavisam virspusēji redaktori kuros cilvēkam pašam jāatceras viss, kas nepieciešams pareizam un glītam kodam. Eclipse IDE, kurš izmantots skolā, arī ir opcija, bet šo izstrādes vidi visvairāk izmanto Java, kas var pagrūtināt informācijas atrašanu problēmām, kuras nesaistās ar Java izstrādi.  Visual Studio Code ir redaktors ar izpalīdzīgām </w:t>
-      </w:r>
-      <w:r>
-        <w:t>spraudnēm un opcijām, kuru var izmantot lielai daļai programmēšanas valodām.</w:t>
+        <w:t xml:space="preserve">Šajā projektā ir nepieciešams izmantot koda redaktoru. Teorētiski, šim nolūkam ir vairākas opcijas. </w:t>
+      </w:r>
+      <w:proofErr w:type="spellStart"/>
+      <w:r>
+        <w:t>Notepad</w:t>
+      </w:r>
+      <w:proofErr w:type="spellEnd"/>
+      <w:r>
+        <w:t xml:space="preserve">, </w:t>
+      </w:r>
+      <w:proofErr w:type="spellStart"/>
+      <w:r>
+        <w:t>Notepad</w:t>
+      </w:r>
+      <w:proofErr w:type="spellEnd"/>
+      <w:r>
+        <w:t xml:space="preserve">++ ir pavisam virspusēji redaktori kuros cilvēkam pašam jāatceras viss, kas nepieciešams pareizam un glītam kodam. </w:t>
+      </w:r>
+      <w:proofErr w:type="spellStart"/>
+      <w:r>
+        <w:t>Eclipse</w:t>
+      </w:r>
+      <w:proofErr w:type="spellEnd"/>
+      <w:r>
+        <w:t xml:space="preserve"> IDE, kurš izmantots skolā, arī ir opcija, bet šo izstrādes vidi visvairāk izmanto Java, kas var pagrūtināt informācijas atrašanu problēmām, kuras nesaistās ar Java izstrādi.  </w:t>
+      </w:r>
+      <w:proofErr w:type="spellStart"/>
+      <w:r>
+        <w:t>Visual</w:t>
+      </w:r>
+      <w:proofErr w:type="spellEnd"/>
+      <w:r>
+        <w:t xml:space="preserve"> </w:t>
+      </w:r>
+      <w:proofErr w:type="spellStart"/>
+      <w:r>
+        <w:t>Studio</w:t>
+      </w:r>
+      <w:proofErr w:type="spellEnd"/>
+      <w:r>
+        <w:t xml:space="preserve"> Code ir redaktors ar izpalīdzīgām </w:t>
+      </w:r>
+      <w:proofErr w:type="spellStart"/>
+      <w:r>
+        <w:t>spraudnēm</w:t>
+      </w:r>
+      <w:proofErr w:type="spellEnd"/>
+      <w:r>
+        <w:t xml:space="preserve"> un opcijām, kuru var izmantot</w:t>
+      </w:r>
+      <w:r>
+        <w:t xml:space="preserve"> daudzām</w:t>
+      </w:r>
+      <w:r>
+        <w:t xml:space="preserve"> programmēšanas valodām</w:t>
+      </w:r>
+      <w:r>
+        <w:t xml:space="preserve"> vienlaicīgi un pēc izvēles</w:t>
+      </w:r>
+      <w:r>
+        <w:t>.</w:t>
       </w:r>
     </w:p>
     <w:p>
@@ -13480,10 +13852,50 @@
         <w:pStyle w:val="PamattekstsNormal"/>
       </w:pPr>
       <w:r>
-        <w:t xml:space="preserve">Tālāk nepieciešama programmēšanas valoda. Apgalvojams, ka priekšpuse ar kuru lietotāji saskarās, un servera puse būs jāveido atseviški. </w:t>
-      </w:r>
-      <w:r>
-        <w:t>Tīmekļvietnes priekšpusē var izmantot HTML, CSS. Funkcionālo daļu, kas ieskaita gan priekšpusi, gan servera pusi, var rakstīt PHP, Javascript, Java, C#, Python, kā arī citas valodas, kuras ir mazāk zināmas vai vienkārši jaunākas, piemēram, Scala, Clojure, Rust.</w:t>
+        <w:t xml:space="preserve">Tālāk nepieciešama programmēšanas valoda. Apgalvojams, ka priekšpuse ar kuru lietotāji saskarās, un servera puse būs jāveido </w:t>
+      </w:r>
+      <w:proofErr w:type="spellStart"/>
+      <w:r>
+        <w:t>atseviški</w:t>
+      </w:r>
+      <w:proofErr w:type="spellEnd"/>
+      <w:r>
+        <w:t xml:space="preserve">. </w:t>
+      </w:r>
+      <w:r>
+        <w:t xml:space="preserve">Tīmekļvietnes priekšpusē var izmantot HTML, CSS. Funkcionālo daļu, kas ieskaita gan priekšpusi, gan servera pusi, var rakstīt PHP, </w:t>
+      </w:r>
+      <w:proofErr w:type="spellStart"/>
+      <w:r>
+        <w:t>Javascript</w:t>
+      </w:r>
+      <w:proofErr w:type="spellEnd"/>
+      <w:r>
+        <w:t xml:space="preserve">, Java, C#, </w:t>
+      </w:r>
+      <w:proofErr w:type="spellStart"/>
+      <w:r>
+        <w:t>Python</w:t>
+      </w:r>
+      <w:proofErr w:type="spellEnd"/>
+      <w:r>
+        <w:t xml:space="preserve">, kā arī citas valodas, kuras ir mazāk zināmas vai vienkārši jaunākas, piemēram, Scala, </w:t>
+      </w:r>
+      <w:proofErr w:type="spellStart"/>
+      <w:r>
+        <w:t>Clojure</w:t>
+      </w:r>
+      <w:proofErr w:type="spellEnd"/>
+      <w:r>
+        <w:t xml:space="preserve">, </w:t>
+      </w:r>
+      <w:proofErr w:type="spellStart"/>
+      <w:r>
+        <w:t>Rust</w:t>
+      </w:r>
+      <w:proofErr w:type="spellEnd"/>
+      <w:r>
+        <w:t>.</w:t>
       </w:r>
     </w:p>
     <w:p>
@@ -13491,14 +13903,58 @@
         <w:pStyle w:val="PamattekstsNormal"/>
       </w:pPr>
       <w:r>
-        <w:t xml:space="preserve">Servera pusē nepieciešama datubāze, kurā tiks uzturēti dati, un no kuras tiks saņemta informācija, ko uzrādīt tīmekļvietnē. Šajam nolūkam varētu izmantot MySQL, ar kuru esam darbojušies skolā, MariaDB, MongoDB, kuru izmantojam prakses laikā, </w:t>
+        <w:t xml:space="preserve">Servera pusē nepieciešama datubāze, kurā tiks uzturēti dati, un no kuras tiks saņemta informācija, ko uzrādīt tīmekļvietnē. </w:t>
+      </w:r>
+      <w:proofErr w:type="spellStart"/>
+      <w:r>
+        <w:t>Šajam</w:t>
+      </w:r>
+      <w:proofErr w:type="spellEnd"/>
+      <w:r>
+        <w:t xml:space="preserve"> nolūkam varētu izmantot </w:t>
+      </w:r>
+      <w:proofErr w:type="spellStart"/>
+      <w:r>
+        <w:t>MySQL</w:t>
+      </w:r>
+      <w:proofErr w:type="spellEnd"/>
+      <w:r>
+        <w:t xml:space="preserve">, ar kuru </w:t>
+      </w:r>
+      <w:r>
+        <w:t>veiktas nodarbības</w:t>
+      </w:r>
+      <w:r>
+        <w:t xml:space="preserve"> skolā</w:t>
+      </w:r>
+      <w:r>
+        <w:t xml:space="preserve">, </w:t>
+      </w:r>
+      <w:proofErr w:type="spellStart"/>
+      <w:r>
+        <w:t>MongoDB</w:t>
+      </w:r>
+      <w:proofErr w:type="spellEnd"/>
+      <w:r>
+        <w:t>, kur</w:t>
+      </w:r>
+      <w:r>
+        <w:t>a pielietojums sastapts prakses vietā</w:t>
+      </w:r>
+      <w:r>
+        <w:t xml:space="preserve">, </w:t>
       </w:r>
       <w:r>
         <w:t>un</w:t>
       </w:r>
       <w:r>
-        <w:t xml:space="preserve"> PostgreSQL</w:t>
-      </w:r>
+        <w:t xml:space="preserve"> </w:t>
+      </w:r>
+      <w:proofErr w:type="spellStart"/>
+      <w:r>
+        <w:t>PostgreSQL</w:t>
+      </w:r>
+      <w:proofErr w:type="spellEnd"/>
       <w:r>
         <w:t xml:space="preserve">. </w:t>
       </w:r>
@@ -13514,8 +13970,29 @@
         <w:t xml:space="preserve"> jāveic</w:t>
       </w:r>
       <w:r>
-        <w:t xml:space="preserve"> uz mākoņa platformas, piemēram, Heroku, Google Cloud, Vercel</w:t>
-      </w:r>
+        <w:t xml:space="preserve"> uz mākoņa platformas, piemēram, </w:t>
+      </w:r>
+      <w:proofErr w:type="spellStart"/>
+      <w:r>
+        <w:t>Heroku</w:t>
+      </w:r>
+      <w:proofErr w:type="spellEnd"/>
+      <w:r>
+        <w:t xml:space="preserve">, Google </w:t>
+      </w:r>
+      <w:proofErr w:type="spellStart"/>
+      <w:r>
+        <w:t>Cloud</w:t>
+      </w:r>
+      <w:proofErr w:type="spellEnd"/>
+      <w:r>
+        <w:t xml:space="preserve">, </w:t>
+      </w:r>
+      <w:proofErr w:type="spellStart"/>
+      <w:r>
+        <w:t>Vercel</w:t>
+      </w:r>
+      <w:proofErr w:type="spellEnd"/>
       <w:r>
         <w:t>. Ideāli būtu opcija, kura ir bezmaksas, it īpaši kamēr tīmekļvietne tiek programmēta un uzlabota</w:t>
       </w:r>
@@ -13528,11 +14005,30 @@
       <w:r>
         <w:t>fiziski serveri bieži izmaksā vairāk un aizņem vairāk vietas nekā mākoņa platformu piedāvātie servisi.</w:t>
       </w:r>
+      <w:r>
+        <w:t xml:space="preserve"> </w:t>
+      </w:r>
     </w:p>
     <w:p>
       <w:pPr>
         <w:pStyle w:val="PamattekstsNormal"/>
       </w:pPr>
+      <w:r>
+        <w:t xml:space="preserve">Datubāzes izvietošanai var izmantot Oracle, Google </w:t>
+      </w:r>
+      <w:proofErr w:type="spellStart"/>
+      <w:r>
+        <w:t>Cloud</w:t>
+      </w:r>
+      <w:proofErr w:type="spellEnd"/>
+      <w:r>
+        <w:t>, AWS.</w:t>
+      </w:r>
+    </w:p>
+    <w:p>
+      <w:pPr>
+        <w:pStyle w:val="PamattekstsNormal"/>
+      </w:pPr>
     </w:p>
     <w:p>
       <w:pPr>
@@ -13557,99 +14053,197 @@
       <w:r>
         <w:t xml:space="preserve">Projektā izmantotais koda rediģētājs ir </w:t>
       </w:r>
+      <w:proofErr w:type="spellStart"/>
       <w:r>
         <w:rPr>
           <w:b/>
           <w:bCs/>
         </w:rPr>
-        <w:t>Visual Studio Code</w:t>
-      </w:r>
-      <w:r>
-        <w:t xml:space="preserve">. </w:t>
-      </w:r>
-      <w:r>
-        <w:t>Šis rediģētājs ir labākā izvēle dēļ tā pazīstamības, kā arī tā iespraudnes. Tīmekļvietnes veidošanā izmantotas vairākas iespraudnes, piemēram, Code Snippets (angļu valodā, Koda Saīsinājumi), kas atļauj ievadīt saīsinātu komandrindu pierakstu un automātiski izveido formatētu komandrindu. Šie rīki programmēšanu padara vieglāku un ātrāku.</w:t>
-      </w:r>
-    </w:p>
-    <w:p>
-      <w:pPr>
-        <w:pStyle w:val="PamattekstsNormal"/>
-      </w:pPr>
-      <w:r>
-        <w:t xml:space="preserve">Tīmekļvietnes programmēšanai izmantota </w:t>
-      </w:r>
+        <w:t>Visual</w:t>
+      </w:r>
+      <w:proofErr w:type="spellEnd"/>
       <w:r>
         <w:rPr>
           <w:b/>
           <w:bCs/>
         </w:rPr>
-        <w:t xml:space="preserve">React.js </w:t>
-      </w:r>
-      <w:r>
-        <w:t xml:space="preserve">bibliotēka, kura balstīta uz Javascript valodu. Šis līdzeklis projektā tiek izmantots lai atvieglotu komponentu un dizaina veidošanu. React.js tiek izmantots arī </w:t>
-      </w:r>
-      <w:r>
-        <w:t xml:space="preserve">autores </w:t>
-      </w:r>
-      <w:r>
-        <w:t>prakses vietā, tādēļ izmantojot līdzīgus līdzekļus atvieglo jaunas informācijas atrašanu, samazina lieku valodas mācīšanos un dod vajadzīgās pamata zināšanas.</w:t>
-      </w:r>
-    </w:p>
-    <w:p>
-      <w:pPr>
-        <w:pStyle w:val="PamattekstsNormal"/>
-      </w:pPr>
-      <w:r>
-        <w:lastRenderedPageBreak/>
-        <w:t>Servera puses programmēšanai izmantota</w:t>
-      </w:r>
-      <w:r>
         <w:t xml:space="preserve"> </w:t>
       </w:r>
+      <w:proofErr w:type="spellStart"/>
       <w:r>
         <w:rPr>
           <w:b/>
           <w:bCs/>
         </w:rPr>
-        <w:t>Node.</w:t>
-      </w:r>
+        <w:t>Studio</w:t>
+      </w:r>
+      <w:proofErr w:type="spellEnd"/>
       <w:r>
         <w:rPr>
           <w:b/>
           <w:bCs/>
         </w:rPr>
-        <w:t>js</w:t>
+        <w:t xml:space="preserve"> Code</w:t>
+      </w:r>
+      <w:r>
+        <w:t xml:space="preserve">. </w:t>
+      </w:r>
+      <w:r>
+        <w:t xml:space="preserve">Šis rediģētājs ir labākā izvēle dēļ tā </w:t>
+      </w:r>
+      <w:proofErr w:type="spellStart"/>
+      <w:r>
+        <w:t>pazīstamības</w:t>
+      </w:r>
+      <w:proofErr w:type="spellEnd"/>
+      <w:r>
+        <w:t xml:space="preserve">, kā arī tā </w:t>
+      </w:r>
+      <w:proofErr w:type="spellStart"/>
+      <w:r>
+        <w:t>iespraudnes</w:t>
+      </w:r>
+      <w:proofErr w:type="spellEnd"/>
+      <w:r>
+        <w:t xml:space="preserve">. Tīmekļvietnes veidošanā izmantotas vairākas </w:t>
+      </w:r>
+      <w:proofErr w:type="spellStart"/>
+      <w:r>
+        <w:t>iespraudnes</w:t>
+      </w:r>
+      <w:proofErr w:type="spellEnd"/>
+      <w:r>
+        <w:t xml:space="preserve">, piemēram, Code </w:t>
+      </w:r>
+      <w:proofErr w:type="spellStart"/>
+      <w:r>
+        <w:t>Snippets</w:t>
+      </w:r>
+      <w:proofErr w:type="spellEnd"/>
+      <w:r>
+        <w:t xml:space="preserve"> (angļu valodā, Koda Saīsinājumi), kas atļauj ievadīt saīsinātu komandrindu pierakstu un automātiski izveido formatētu komandrindu. Šie rīki programmēšanu padara vieglāku</w:t>
+      </w:r>
+      <w:r>
+        <w:t xml:space="preserve">, </w:t>
+      </w:r>
+      <w:r>
+        <w:t>ātrāku</w:t>
+      </w:r>
+      <w:r>
+        <w:t xml:space="preserve"> un pārredzamāku</w:t>
+      </w:r>
+      <w:r>
+        <w:t>.</w:t>
+      </w:r>
+    </w:p>
+    <w:p>
+      <w:pPr>
+        <w:pStyle w:val="PamattekstsNormal"/>
+      </w:pPr>
+      <w:r>
+        <w:t xml:space="preserve">Tīmekļvietnes programmēšanai izmantota </w:t>
       </w:r>
       <w:r>
         <w:rPr>
           <w:b/>
           <w:bCs/>
         </w:rPr>
+        <w:t xml:space="preserve">React.js </w:t>
+      </w:r>
+      <w:r>
+        <w:t xml:space="preserve">bibliotēka, kura balstīta uz </w:t>
+      </w:r>
+      <w:proofErr w:type="spellStart"/>
+      <w:r>
+        <w:t>Javascript</w:t>
+      </w:r>
+      <w:proofErr w:type="spellEnd"/>
+      <w:r>
+        <w:t xml:space="preserve"> valodu. Šis līdzeklis projektā tiek izmantots lai atvieglotu komponentu un dizaina veidošanu. </w:t>
+      </w:r>
+      <w:r>
+        <w:lastRenderedPageBreak/>
+        <w:t xml:space="preserve">React.js tiek izmantots arī </w:t>
+      </w:r>
+      <w:r>
+        <w:t xml:space="preserve">autores </w:t>
+      </w:r>
+      <w:r>
+        <w:t>prakses vietā, tādēļ izmantojot līdzīgus līdzekļus atvieglo jaunas informācijas atrašanu, samazina lieku valodas mācīšanos un dod vajadzīgās pamata zināšanas.</w:t>
+      </w:r>
+    </w:p>
+    <w:p>
+      <w:pPr>
+        <w:pStyle w:val="PamattekstsNormal"/>
+      </w:pPr>
+      <w:r>
+        <w:t>Servera puses programmēšanai izmantota</w:t>
+      </w:r>
+      <w:r>
         <w:t xml:space="preserve"> </w:t>
-      </w:r>
-      <w:r>
-        <w:t xml:space="preserve">valoda. Šī valoda izmantota, </w:t>
-      </w:r>
-      <w:r>
-        <w:t>jo dokumentācijā un cilvēku veidotajās pamācībās bieži izmantota līdzās React.js bibliotēkai. Šīs valodas arī tiek izmantotas prakses darba laikā, kas atvieglo atkļūdošanu un jaunas informācijas iemācīšanos</w:t>
-      </w:r>
-    </w:p>
-    <w:p>
-      <w:pPr>
-        <w:pStyle w:val="PamattekstsNormal"/>
-      </w:pPr>
-      <w:r>
-        <w:t xml:space="preserve">Datubāzei izmantota </w:t>
       </w:r>
       <w:r>
         <w:rPr>
           <w:b/>
           <w:bCs/>
         </w:rPr>
+        <w:t>Node.</w:t>
+      </w:r>
+      <w:r>
+        <w:rPr>
+          <w:b/>
+          <w:bCs/>
+        </w:rPr>
+        <w:t>js</w:t>
+      </w:r>
+      <w:r>
+        <w:rPr>
+          <w:b/>
+          <w:bCs/>
+        </w:rPr>
+        <w:t xml:space="preserve"> </w:t>
+      </w:r>
+      <w:r>
+        <w:t xml:space="preserve">valoda. Šī valoda izmantota, </w:t>
+      </w:r>
+      <w:r>
+        <w:t>jo dokumentācijā un cilvēku veidotajās pamācībās bieži izmantota līdzās React.js bibliotēkai. Šīs valodas arī tiek izmantotas prakses darba laikā, kas atvieglo atkļūdošanu un jaunas informācijas iemācīšanos</w:t>
+      </w:r>
+    </w:p>
+    <w:p>
+      <w:pPr>
+        <w:pStyle w:val="PamattekstsNormal"/>
+      </w:pPr>
+      <w:r>
+        <w:t xml:space="preserve">Datubāzei izmantota </w:t>
+      </w:r>
+      <w:proofErr w:type="spellStart"/>
+      <w:r>
+        <w:rPr>
+          <w:b/>
+          <w:bCs/>
+        </w:rPr>
         <w:t>MySQL</w:t>
       </w:r>
-      <w:r>
-        <w:t xml:space="preserve"> pārvaldības sistēma. Šī sistēma pieļauj ārējo atslēgu izmantošanu, kura ir noderīga tīmekļvietnes datiem. Lielākā daļa tabulas savstarpēji ir saistītas, piemēram, katrs stāsts atkarīgs no viena lietotāja konta, un ar MySQL palīdzību, ir savienojamas un pārredzamas. MySQL ir sistēma, kuru </w:t>
+      <w:proofErr w:type="spellEnd"/>
+      <w:r>
+        <w:t xml:space="preserve"> pārvaldības sistēma. Šī sistēma pieļauj ārējo atslēgu izmantošanu, kura ir noderīga tīmekļvietnes datiem. Lielākā daļa tabulas savstarpēji ir saistītas, piemēram, katrs stāsts atkarīgs no viena lietotāja konta, un ar </w:t>
+      </w:r>
+      <w:proofErr w:type="spellStart"/>
+      <w:r>
+        <w:t>MySQL</w:t>
+      </w:r>
+      <w:proofErr w:type="spellEnd"/>
+      <w:r>
+        <w:t xml:space="preserve"> palīdzību, ir savienojamas un pārredzamas. </w:t>
+      </w:r>
+      <w:proofErr w:type="spellStart"/>
+      <w:r>
+        <w:t>MySQL</w:t>
+      </w:r>
+      <w:proofErr w:type="spellEnd"/>
+      <w:r>
+        <w:t xml:space="preserve"> ir sistēma, kuru </w:t>
       </w:r>
       <w:r>
         <w:t>autore</w:t>
@@ -13667,7 +14261,23 @@
         <w:t xml:space="preserve"> un citos projektos</w:t>
       </w:r>
       <w:r>
-        <w:t>. Datubāzes veidošanas nolūkā izmantots MySQL Workbench.</w:t>
+        <w:t xml:space="preserve">. Datubāzes veidošanas nolūkā izmantots </w:t>
+      </w:r>
+      <w:proofErr w:type="spellStart"/>
+      <w:r>
+        <w:t>MySQL</w:t>
+      </w:r>
+      <w:proofErr w:type="spellEnd"/>
+      <w:r>
+        <w:t xml:space="preserve"> </w:t>
+      </w:r>
+      <w:proofErr w:type="spellStart"/>
+      <w:r>
+        <w:t>Workbench</w:t>
+      </w:r>
+      <w:proofErr w:type="spellEnd"/>
+      <w:r>
+        <w:t>.</w:t>
       </w:r>
     </w:p>
     <w:p>
@@ -13683,11 +14293,16 @@
       <w:r>
         <w:t xml:space="preserve">izmantota </w:t>
       </w:r>
+      <w:proofErr w:type="spellStart"/>
       <w:r>
         <w:t>Vercel</w:t>
       </w:r>
-      <w:r>
-        <w:t xml:space="preserve"> mākoņu platforma.</w:t>
+      <w:proofErr w:type="spellEnd"/>
+      <w:r>
+        <w:t xml:space="preserve"> mākoņu platforma</w:t>
+      </w:r>
+      <w:r>
+        <w:t>.</w:t>
       </w:r>
     </w:p>
     <w:p>
@@ -13704,22 +14319,6 @@
     </w:p>
     <w:p>
       <w:pPr>
-        <w:pStyle w:val="PamattekstsNormal"/>
-      </w:pPr>
-    </w:p>
-    <w:p>
-      <w:pPr>
-        <w:rPr>
-          <w:rFonts w:ascii="Times New Roman" w:eastAsiaTheme="majorEastAsia" w:hAnsi="Times New Roman" w:cs="Times New Roman"/>
-          <w:b/>
-          <w:color w:val="000000" w:themeColor="text1"/>
-          <w:sz w:val="24"/>
-          <w:szCs w:val="26"/>
-        </w:rPr>
-      </w:pPr>
-    </w:p>
-    <w:p>
-      <w:pPr>
         <w:pStyle w:val="Heading1"/>
         <w:rPr>
           <w:rFonts w:cs="Times New Roman"/>
@@ -13730,6 +14329,7 @@
         <w:rPr>
           <w:rFonts w:cs="Times New Roman"/>
         </w:rPr>
+        <w:lastRenderedPageBreak/>
         <w:t>4. Sistēmas modelēšana un projektēšana</w:t>
       </w:r>
       <w:bookmarkEnd w:id="14"/>
@@ -13744,19 +14344,28 @@
       <w:bookmarkStart w:id="15" w:name="_Toc127882976"/>
       <w:r>
         <w:rPr>
+          <w:rFonts w:cs="Times New Roman"/>
+        </w:rPr>
+        <w:t>4.1. Sistēmas struktūras modelis</w:t>
+      </w:r>
+      <w:bookmarkEnd w:id="15"/>
+    </w:p>
+    <w:p>
+      <w:r>
+        <w:rPr>
           <w:noProof/>
         </w:rPr>
         <w:drawing>
-          <wp:anchor distT="0" distB="0" distL="114300" distR="114300" simplePos="0" relativeHeight="251682304" behindDoc="0" locked="0" layoutInCell="1" allowOverlap="1" wp14:anchorId="10C94D7D" wp14:editId="43E1FCDE">
+          <wp:anchor distT="0" distB="0" distL="114300" distR="114300" simplePos="0" relativeHeight="251682304" behindDoc="0" locked="0" layoutInCell="1" allowOverlap="1" wp14:anchorId="10C94D7D" wp14:editId="7E001849">
             <wp:simplePos x="0" y="0"/>
-            <wp:positionH relativeFrom="column">
-              <wp:posOffset>-502285</wp:posOffset>
+            <wp:positionH relativeFrom="margin">
+              <wp:posOffset>-669925</wp:posOffset>
             </wp:positionH>
             <wp:positionV relativeFrom="paragraph">
-              <wp:posOffset>1708150</wp:posOffset>
+              <wp:posOffset>1564005</wp:posOffset>
             </wp:positionV>
-            <wp:extent cx="6934200" cy="4301490"/>
-            <wp:effectExtent l="0" t="1314450" r="0" b="1299210"/>
+            <wp:extent cx="7357110" cy="4301490"/>
+            <wp:effectExtent l="3810" t="0" r="0" b="0"/>
             <wp:wrapSquare wrapText="bothSides"/>
             <wp:docPr id="5" name="Picture 5"/>
             <wp:cNvGraphicFramePr>
@@ -13787,7 +14396,7 @@
                   <pic:spPr bwMode="auto">
                     <a:xfrm rot="16200000">
                       <a:off x="0" y="0"/>
-                      <a:ext cx="6934200" cy="4301490"/>
+                      <a:ext cx="7357110" cy="4301490"/>
                     </a:xfrm>
                     <a:prstGeom prst="rect">
                       <a:avLst/>
@@ -13813,16 +14422,16 @@
         <mc:AlternateContent>
           <mc:Choice Requires="wps">
             <w:drawing>
-              <wp:anchor distT="0" distB="0" distL="114300" distR="114300" simplePos="0" relativeHeight="251702784" behindDoc="0" locked="0" layoutInCell="1" allowOverlap="1" wp14:anchorId="6E7D856F" wp14:editId="7588E354">
+              <wp:anchor distT="0" distB="0" distL="114300" distR="114300" simplePos="0" relativeHeight="251702784" behindDoc="0" locked="0" layoutInCell="1" allowOverlap="1" wp14:anchorId="6E7D856F" wp14:editId="2BD879EE">
                 <wp:simplePos x="0" y="0"/>
-                <wp:positionH relativeFrom="column">
-                  <wp:posOffset>-517525</wp:posOffset>
+                <wp:positionH relativeFrom="page">
+                  <wp:align>right</wp:align>
                 </wp:positionH>
                 <wp:positionV relativeFrom="paragraph">
-                  <wp:posOffset>7633970</wp:posOffset>
+                  <wp:posOffset>7465532</wp:posOffset>
                 </wp:positionV>
                 <wp:extent cx="7265670" cy="219075"/>
-                <wp:effectExtent l="0" t="3175" r="2540" b="0"/>
+                <wp:effectExtent l="0" t="0" r="0" b="9525"/>
                 <wp:wrapSquare wrapText="bothSides"/>
                 <wp:docPr id="363911996" name="Text Box 15"/>
                 <wp:cNvGraphicFramePr>
@@ -13928,7 +14537,7 @@
                 <v:stroke joinstyle="miter"/>
                 <v:path gradientshapeok="t" o:connecttype="rect"/>
               </v:shapetype>
-              <v:shape id="Text Box 15" o:spid="_x0000_s1026" type="#_x0000_t202" style="position:absolute;left:0;text-align:left;margin-left:-40.75pt;margin-top:601.1pt;width:572.1pt;height:17.25pt;z-index:251702784;visibility:visible;mso-wrap-style:square;mso-width-percent:0;mso-height-percent:0;mso-wrap-distance-left:9pt;mso-wrap-distance-top:0;mso-wrap-distance-right:9pt;mso-wrap-distance-bottom:0;mso-position-horizontal:absolute;mso-position-horizontal-relative:text;mso-position-vertical:absolute;mso-position-vertical-relative:text;mso-width-percent:0;mso-height-percent:0;mso-width-relative:page;mso-height-relative:page;v-text-anchor:top" o:gfxdata="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" stroked="f">
+              <v:shape id="Text Box 15" o:spid="_x0000_s1026" type="#_x0000_t202" style="position:absolute;margin-left:520.9pt;margin-top:587.85pt;width:572.1pt;height:17.25pt;z-index:251702784;visibility:visible;mso-wrap-style:square;mso-width-percent:0;mso-height-percent:0;mso-wrap-distance-left:9pt;mso-wrap-distance-top:0;mso-wrap-distance-right:9pt;mso-wrap-distance-bottom:0;mso-position-horizontal:right;mso-position-horizontal-relative:page;mso-position-vertical:absolute;mso-position-vertical-relative:text;mso-width-percent:0;mso-height-percent:0;mso-width-relative:page;mso-height-relative:page;v-text-anchor:top" o:gfxdata="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" stroked="f">
                 <v:textbox style="mso-fit-shape-to-text:t" inset="0,0,0,0">
                   <w:txbxContent>
                     <w:p>
@@ -13975,21 +14584,13 @@
                     </w:p>
                   </w:txbxContent>
                 </v:textbox>
-                <w10:wrap type="square"/>
+                <w10:wrap type="square" anchorx="page"/>
               </v:shape>
             </w:pict>
           </mc:Fallback>
         </mc:AlternateContent>
       </w:r>
-      <w:r>
-        <w:rPr>
-          <w:rFonts w:cs="Times New Roman"/>
-        </w:rPr>
-        <w:t>4.1. Sistēmas struktūras modelis</w:t>
-      </w:r>
-      <w:bookmarkEnd w:id="15"/>
-    </w:p>
-    <w:p/>
+    </w:p>
     <w:p>
       <w:pPr>
         <w:pStyle w:val="Heading2"/>
@@ -14004,7 +14605,7 @@
         </w:rPr>
         <w:lastRenderedPageBreak/>
         <w:drawing>
-          <wp:anchor distT="0" distB="0" distL="114300" distR="114300" simplePos="0" relativeHeight="251603456" behindDoc="0" locked="0" layoutInCell="1" allowOverlap="1" wp14:anchorId="0E39D2BC" wp14:editId="3468FF20">
+          <wp:anchor distT="0" distB="0" distL="114300" distR="114300" simplePos="0" relativeHeight="251603456" behindDoc="0" locked="0" layoutInCell="1" allowOverlap="1" wp14:anchorId="0E39D2BC" wp14:editId="419C6256">
             <wp:simplePos x="0" y="0"/>
             <wp:positionH relativeFrom="column">
               <wp:posOffset>238125</wp:posOffset>
@@ -14560,7 +15161,15 @@
         </w:drawing>
       </w:r>
       <w:r>
-        <w:t>Tīmekļvietnes Datu plūsmas diagrammas parāda kādas tabulas no datubāzes tiek izmantotas dažādo  lietotāju darbības laikā, kā arī kā šī informācija nokļūst līdz tabulām un no tām. Diagramma sadalīta vairākās mazās diagrammās, lai informācija būtu pārskatamāka.</w:t>
+        <w:t xml:space="preserve">Tīmekļvietnes Datu plūsmas diagrammas parāda kādas tabulas no datubāzes tiek izmantotas dažādo  lietotāju darbības laikā, kā arī kā šī informācija nokļūst līdz tabulām un no tām. Diagramma sadalīta vairākās mazās diagrammās, lai informācija būtu </w:t>
+      </w:r>
+      <w:proofErr w:type="spellStart"/>
+      <w:r>
+        <w:t>pārskatamāka</w:t>
+      </w:r>
+      <w:proofErr w:type="spellEnd"/>
+      <w:r>
+        <w:t>.</w:t>
       </w:r>
       <w:r>
         <w:rPr>
@@ -15599,7 +16208,21 @@
           <w:rFonts w:cs="Times New Roman"/>
         </w:rPr>
         <w:lastRenderedPageBreak/>
-        <w:t>4.4 Aktivitāšu diagramma (Activity)</w:t>
+        <w:t>4.4 Aktivitāšu diagramma (</w:t>
+      </w:r>
+      <w:proofErr w:type="spellStart"/>
+      <w:r>
+        <w:rPr>
+          <w:rFonts w:cs="Times New Roman"/>
+        </w:rPr>
+        <w:t>Activity</w:t>
+      </w:r>
+      <w:proofErr w:type="spellEnd"/>
+      <w:r>
+        <w:rPr>
+          <w:rFonts w:cs="Times New Roman"/>
+        </w:rPr>
+        <w:t>)</w:t>
       </w:r>
       <w:bookmarkEnd w:id="18"/>
     </w:p>
@@ -15607,6 +16230,73 @@
       <w:pPr>
         <w:pStyle w:val="PamattekstsNormal"/>
       </w:pPr>
+      <w:r>
+        <w:rPr>
+          <w:noProof/>
+        </w:rPr>
+        <w:drawing>
+          <wp:anchor distT="0" distB="0" distL="114300" distR="114300" simplePos="0" relativeHeight="251601408" behindDoc="0" locked="0" layoutInCell="1" allowOverlap="0" wp14:anchorId="43D53AAE" wp14:editId="350CBE8D">
+            <wp:simplePos x="0" y="0"/>
+            <wp:positionH relativeFrom="margin">
+              <wp:posOffset>-252095</wp:posOffset>
+            </wp:positionH>
+            <wp:positionV relativeFrom="paragraph">
+              <wp:posOffset>1868805</wp:posOffset>
+            </wp:positionV>
+            <wp:extent cx="6744970" cy="4851400"/>
+            <wp:effectExtent l="0" t="5715" r="0" b="0"/>
+            <wp:wrapTopAndBottom/>
+            <wp:docPr id="12" name="Picture 12"/>
+            <wp:cNvGraphicFramePr>
+              <a:graphicFrameLocks xmlns:a="http://schemas.openxmlformats.org/drawingml/2006/main" noChangeAspect="1"/>
+            </wp:cNvGraphicFramePr>
+            <a:graphic xmlns:a="http://schemas.openxmlformats.org/drawingml/2006/main">
+              <a:graphicData uri="http://schemas.openxmlformats.org/drawingml/2006/picture">
+                <pic:pic xmlns:pic="http://schemas.openxmlformats.org/drawingml/2006/picture">
+                  <pic:nvPicPr>
+                    <pic:cNvPr id="0" name="Picture 1"/>
+                    <pic:cNvPicPr>
+                      <a:picLocks noChangeAspect="1" noChangeArrowheads="1"/>
+                    </pic:cNvPicPr>
+                  </pic:nvPicPr>
+                  <pic:blipFill>
+                    <a:blip r:embed="rId16">
+                      <a:extLst>
+                        <a:ext uri="{28A0092B-C50C-407E-A947-70E740481C1C}">
+                          <a14:useLocalDpi xmlns:a14="http://schemas.microsoft.com/office/drawing/2010/main" val="0"/>
+                        </a:ext>
+                      </a:extLst>
+                    </a:blip>
+                    <a:srcRect/>
+                    <a:stretch>
+                      <a:fillRect/>
+                    </a:stretch>
+                  </pic:blipFill>
+                  <pic:spPr bwMode="auto">
+                    <a:xfrm rot="16200000">
+                      <a:off x="0" y="0"/>
+                      <a:ext cx="6744970" cy="4851400"/>
+                    </a:xfrm>
+                    <a:prstGeom prst="rect">
+                      <a:avLst/>
+                    </a:prstGeom>
+                    <a:noFill/>
+                    <a:ln>
+                      <a:noFill/>
+                    </a:ln>
+                  </pic:spPr>
+                </pic:pic>
+              </a:graphicData>
+            </a:graphic>
+            <wp14:sizeRelH relativeFrom="margin">
+              <wp14:pctWidth>0</wp14:pctWidth>
+            </wp14:sizeRelH>
+            <wp14:sizeRelV relativeFrom="margin">
+              <wp14:pctHeight>0</wp14:pctHeight>
+            </wp14:sizeRelV>
+          </wp:anchor>
+        </w:drawing>
+      </w:r>
       <w:r>
         <w:rPr>
           <w:noProof/>
@@ -15614,7 +16304,7 @@
         <mc:AlternateContent>
           <mc:Choice Requires="wps">
             <w:drawing>
-              <wp:anchor distT="0" distB="0" distL="114300" distR="114300" simplePos="0" relativeHeight="251720192" behindDoc="0" locked="0" layoutInCell="1" allowOverlap="1" wp14:anchorId="58E5727E" wp14:editId="3AF624F0">
+              <wp:anchor distT="0" distB="0" distL="114300" distR="114300" simplePos="0" relativeHeight="251720192" behindDoc="0" locked="0" layoutInCell="1" allowOverlap="1" wp14:anchorId="58E5727E" wp14:editId="7FA1B56B">
                 <wp:simplePos x="0" y="0"/>
                 <wp:positionH relativeFrom="column">
                   <wp:posOffset>-395605</wp:posOffset>
@@ -15777,73 +16467,6 @@
             </w:pict>
           </mc:Fallback>
         </mc:AlternateContent>
-      </w:r>
-      <w:r>
-        <w:rPr>
-          <w:noProof/>
-        </w:rPr>
-        <w:drawing>
-          <wp:anchor distT="0" distB="0" distL="114300" distR="114300" simplePos="0" relativeHeight="251601408" behindDoc="0" locked="0" layoutInCell="1" allowOverlap="0" wp14:anchorId="43D53AAE" wp14:editId="19E940DD">
-            <wp:simplePos x="0" y="0"/>
-            <wp:positionH relativeFrom="margin">
-              <wp:posOffset>-396131</wp:posOffset>
-            </wp:positionH>
-            <wp:positionV relativeFrom="paragraph">
-              <wp:posOffset>1869593</wp:posOffset>
-            </wp:positionV>
-            <wp:extent cx="6744970" cy="4851400"/>
-            <wp:effectExtent l="0" t="952500" r="0" b="920750"/>
-            <wp:wrapTopAndBottom/>
-            <wp:docPr id="12" name="Picture 12"/>
-            <wp:cNvGraphicFramePr>
-              <a:graphicFrameLocks xmlns:a="http://schemas.openxmlformats.org/drawingml/2006/main" noChangeAspect="1"/>
-            </wp:cNvGraphicFramePr>
-            <a:graphic xmlns:a="http://schemas.openxmlformats.org/drawingml/2006/main">
-              <a:graphicData uri="http://schemas.openxmlformats.org/drawingml/2006/picture">
-                <pic:pic xmlns:pic="http://schemas.openxmlformats.org/drawingml/2006/picture">
-                  <pic:nvPicPr>
-                    <pic:cNvPr id="0" name="Picture 1"/>
-                    <pic:cNvPicPr>
-                      <a:picLocks noChangeAspect="1" noChangeArrowheads="1"/>
-                    </pic:cNvPicPr>
-                  </pic:nvPicPr>
-                  <pic:blipFill>
-                    <a:blip r:embed="rId16">
-                      <a:extLst>
-                        <a:ext uri="{28A0092B-C50C-407E-A947-70E740481C1C}">
-                          <a14:useLocalDpi xmlns:a14="http://schemas.microsoft.com/office/drawing/2010/main" val="0"/>
-                        </a:ext>
-                      </a:extLst>
-                    </a:blip>
-                    <a:srcRect/>
-                    <a:stretch>
-                      <a:fillRect/>
-                    </a:stretch>
-                  </pic:blipFill>
-                  <pic:spPr bwMode="auto">
-                    <a:xfrm rot="16200000">
-                      <a:off x="0" y="0"/>
-                      <a:ext cx="6744970" cy="4851400"/>
-                    </a:xfrm>
-                    <a:prstGeom prst="rect">
-                      <a:avLst/>
-                    </a:prstGeom>
-                    <a:noFill/>
-                    <a:ln>
-                      <a:noFill/>
-                    </a:ln>
-                  </pic:spPr>
-                </pic:pic>
-              </a:graphicData>
-            </a:graphic>
-            <wp14:sizeRelH relativeFrom="margin">
-              <wp14:pctWidth>0</wp14:pctWidth>
-            </wp14:sizeRelH>
-            <wp14:sizeRelV relativeFrom="margin">
-              <wp14:pctHeight>0</wp14:pctHeight>
-            </wp14:sizeRelV>
-          </wp:anchor>
-        </w:drawing>
       </w:r>
       <w:r>
         <w:t xml:space="preserve">Aktivitāšu diagramma tīmekļvietnei sadalītas mazākās diagrammās atkarīgi no specifisko datu sadaļām lai diagrammas būtu pārredzamākas. </w:t>
@@ -16911,7 +17534,31 @@
       </w:pPr>
       <w:r>
         <w:lastRenderedPageBreak/>
-        <w:t>4.5. Lietojumgadījumu diagramma (Use Case)</w:t>
+        <w:t xml:space="preserve">4.5. </w:t>
+      </w:r>
+      <w:proofErr w:type="spellStart"/>
+      <w:r>
+        <w:t>Lietojumgadījumu</w:t>
+      </w:r>
+      <w:proofErr w:type="spellEnd"/>
+      <w:r>
+        <w:t xml:space="preserve"> diagramma (</w:t>
+      </w:r>
+      <w:proofErr w:type="spellStart"/>
+      <w:r>
+        <w:t>Use</w:t>
+      </w:r>
+      <w:proofErr w:type="spellEnd"/>
+      <w:r>
+        <w:t xml:space="preserve"> </w:t>
+      </w:r>
+      <w:proofErr w:type="spellStart"/>
+      <w:r>
+        <w:t>Case</w:t>
+      </w:r>
+      <w:proofErr w:type="spellEnd"/>
+      <w:r>
+        <w:t>)</w:t>
       </w:r>
       <w:bookmarkEnd w:id="19"/>
     </w:p>
@@ -16920,7 +17567,15 @@
         <w:pStyle w:val="PamattekstsNormal"/>
       </w:pPr>
       <w:r>
-        <w:t>Tīmekļvietnes lietojumgadījumu diagrammā (Sk. 15. attēls) attēloti trīs lietotāju slāņi. Baltā krāsa ir pieejama visiem lietotājiem. Zilās krāsas slānis ir pieejams visiem lietotājiem, kuri darbojas aktīvā sesijā. Oranžais slānis atbilst lietotājiem ar administratora tiesībām.</w:t>
+        <w:t xml:space="preserve">Tīmekļvietnes </w:t>
+      </w:r>
+      <w:proofErr w:type="spellStart"/>
+      <w:r>
+        <w:t>lietojumgadījumu</w:t>
+      </w:r>
+      <w:proofErr w:type="spellEnd"/>
+      <w:r>
+        <w:t xml:space="preserve"> diagrammā (Sk. 15. attēls) attēloti trīs lietotāju slāņi. Baltā krāsa ir pieejama visiem lietotājiem. Zilās krāsas slānis ir pieejams visiem lietotājiem, kuri darbojas aktīvā sesijā. Oranžais slānis atbilst lietotājiem ar administratora tiesībām.</w:t>
       </w:r>
     </w:p>
     <w:p>
@@ -17004,7 +17659,15 @@
         <w:fldChar w:fldCharType="end"/>
       </w:r>
       <w:r>
-        <w:t>. Attēls. Lietojumgadījumu diagramma</w:t>
+        <w:t xml:space="preserve">. Attēls. </w:t>
+      </w:r>
+      <w:proofErr w:type="spellStart"/>
+      <w:r>
+        <w:t>Lietojumgadījumu</w:t>
+      </w:r>
+      <w:proofErr w:type="spellEnd"/>
+      <w:r>
+        <w:t xml:space="preserve"> diagramma</w:t>
       </w:r>
     </w:p>
     <w:p>
@@ -17034,7 +17697,39 @@
         <w:pStyle w:val="PamattekstsNormal"/>
       </w:pPr>
       <w:r>
-        <w:t xml:space="preserve">Tīmekļvietne galvenokārt sastāv no priekšpuses (Front End) un no aizmugures daļas (Back End) (Skat. 16. attēlu). </w:t>
+        <w:t>Tīmekļvietne galvenokārt sastāv no priekšpuses (</w:t>
+      </w:r>
+      <w:proofErr w:type="spellStart"/>
+      <w:r>
+        <w:t>Front</w:t>
+      </w:r>
+      <w:proofErr w:type="spellEnd"/>
+      <w:r>
+        <w:t xml:space="preserve"> </w:t>
+      </w:r>
+      <w:proofErr w:type="spellStart"/>
+      <w:r>
+        <w:t>End</w:t>
+      </w:r>
+      <w:proofErr w:type="spellEnd"/>
+      <w:r>
+        <w:t>) un no aizmugures daļas (</w:t>
+      </w:r>
+      <w:proofErr w:type="spellStart"/>
+      <w:r>
+        <w:t>Back</w:t>
+      </w:r>
+      <w:proofErr w:type="spellEnd"/>
+      <w:r>
+        <w:t xml:space="preserve"> </w:t>
+      </w:r>
+      <w:proofErr w:type="spellStart"/>
+      <w:r>
+        <w:t>End</w:t>
+      </w:r>
+      <w:proofErr w:type="spellEnd"/>
+      <w:r>
+        <w:t xml:space="preserve">) (Skat. 16. attēlu). </w:t>
       </w:r>
     </w:p>
     <w:p>
@@ -17042,10 +17737,42 @@
         <w:pStyle w:val="PamattekstsNormal"/>
       </w:pPr>
       <w:r>
-        <w:t>Priekšpuse sastāv no lietotāju saskarnes. Sadarbībā ar saskarni darbojas Javascript funkcionalitāte izmantojot React.js bibliotēku</w:t>
-      </w:r>
-      <w:r>
-        <w:t xml:space="preserve">. Šis modulis nodrošina dažādas funkcijas, piemēram, pogu darbība, informācijas apkopošana un nosūtīšana uz datubāzi. Protams, arī lietotāji mijiedarbojas ar lietotāju saskarni. </w:t>
+        <w:t xml:space="preserve">Priekšpuse sastāv no lietotāju </w:t>
+      </w:r>
+      <w:proofErr w:type="spellStart"/>
+      <w:r>
+        <w:t>saskarnes</w:t>
+      </w:r>
+      <w:proofErr w:type="spellEnd"/>
+      <w:r>
+        <w:t xml:space="preserve">. Sadarbībā ar </w:t>
+      </w:r>
+      <w:proofErr w:type="spellStart"/>
+      <w:r>
+        <w:t>saskarni</w:t>
+      </w:r>
+      <w:proofErr w:type="spellEnd"/>
+      <w:r>
+        <w:t xml:space="preserve"> darbojas </w:t>
+      </w:r>
+      <w:proofErr w:type="spellStart"/>
+      <w:r>
+        <w:t>Javascript</w:t>
+      </w:r>
+      <w:proofErr w:type="spellEnd"/>
+      <w:r>
+        <w:t xml:space="preserve"> funkcionalitāte izmantojot React.js bibliotēku</w:t>
+      </w:r>
+      <w:r>
+        <w:t xml:space="preserve">. Šis modulis nodrošina dažādas funkcijas, piemēram, pogu darbība, informācijas apkopošana un nosūtīšana uz datubāzi. Protams, arī lietotāji mijiedarbojas ar lietotāju </w:t>
+      </w:r>
+      <w:proofErr w:type="spellStart"/>
+      <w:r>
+        <w:t>saskarni</w:t>
+      </w:r>
+      <w:proofErr w:type="spellEnd"/>
+      <w:r>
+        <w:t xml:space="preserve">. </w:t>
       </w:r>
     </w:p>
     <w:p>
@@ -17677,7 +18404,23 @@
         <w:t>n</w:t>
       </w:r>
       <w:r>
-        <w:t>du garš paša rakstītais programmatūras kods, kas parāda Jūs kā programmētāju nevis kā web dizaineri. Koda fragmentam ir jābūt kvalitatīvi komentētam un jāatspoguļo Jūsu izmantoto stilu programmkoda rakstīšanā)</w:t>
+        <w:t xml:space="preserve">du garš paša rakstītais programmatūras kods, kas parāda Jūs kā programmētāju nevis kā </w:t>
+      </w:r>
+      <w:proofErr w:type="spellStart"/>
+      <w:r>
+        <w:t>web</w:t>
+      </w:r>
+      <w:proofErr w:type="spellEnd"/>
+      <w:r>
+        <w:t xml:space="preserve"> dizaineri. Koda fragmentam ir jābūt kvalitatīvi komentētam un jāatspoguļo Jūsu izmantoto stilu </w:t>
+      </w:r>
+      <w:proofErr w:type="spellStart"/>
+      <w:r>
+        <w:t>programmkoda</w:t>
+      </w:r>
+      <w:proofErr w:type="spellEnd"/>
+      <w:r>
+        <w:t xml:space="preserve"> rakstīšanā)</w:t>
       </w:r>
     </w:p>
     <w:sectPr>
@@ -20605,7 +21348,7 @@
       <inkml:brushProperty name="color" value="#FFFFFF"/>
     </inkml:brush>
   </inkml:definitions>
-  <inkml:trace contextRef="#ctx0" brushRef="#br0">157 3 24575,'86'17'0,"-59"-20"0,-23-2 0,-17 0 0,-24 1-2,0 1 0,-66 4 0,34 1-1357,54-2-5467</inkml:trace>
+  <inkml:trace contextRef="#ctx0" brushRef="#br0">187 10 24575,'102'60'0,"-70"-71"0,-27-6 0,-21-1 0,-28 4-2,0 4 0,-78 13 0,40 4-1357,64-7-5467</inkml:trace>
 </inkml:ink>
 </file>
 

</xml_diff>